<commit_message>
additional work + started report
</commit_message>
<xml_diff>
--- a/report.docx
+++ b/report.docx
@@ -38,17 +38,7 @@
           <w:sz w:val="28"/>
           <w:szCs w:val="24"/>
         </w:rPr>
-        <w:t xml:space="preserve"> – Integrated continuous Assessment </w:t>
-      </w:r>
-      <w:r>
-        <w:rPr>
-          <w:rFonts w:ascii="Arial" w:eastAsia="Times New Roman" w:hAnsi="Arial" w:cs="Times New Roman"/>
-          <w:b/>
-          <w:kern w:val="28"/>
-          <w:sz w:val="28"/>
-          <w:szCs w:val="24"/>
-        </w:rPr>
-        <w:t>2</w:t>
+        <w:t xml:space="preserve"> – Integrated continuous Assessment 2</w:t>
       </w:r>
     </w:p>
     <w:p>
@@ -110,7 +100,7 @@
           <w:lang w:val="it-IT"/>
         </w:rPr>
       </w:pPr>
-      <w:hyperlink r:id="rId5" w:history="1">
+      <w:hyperlink r:id="rId7" w:history="1">
         <w:r>
           <w:rPr>
             <w:rStyle w:val="Hyperlink"/>
@@ -271,6 +261,15 @@
         </w:rPr>
         <w:t>Abstract</w:t>
       </w:r>
+      <w:r>
+        <w:rPr>
+          <w:rFonts w:ascii="Times New Roman" w:eastAsia="Times New Roman" w:hAnsi="Times New Roman" w:cs="Times New Roman"/>
+          <w:iCs/>
+          <w:sz w:val="24"/>
+          <w:szCs w:val="24"/>
+        </w:rPr>
+        <w:t xml:space="preserve"> </w:t>
+      </w:r>
     </w:p>
     <w:p>
       <w:pPr>
@@ -282,31 +281,6 @@
         <w:jc w:val="both"/>
         <w:rPr>
           <w:rFonts w:ascii="Times New Roman" w:eastAsia="Times New Roman" w:hAnsi="Times New Roman" w:cs="Times New Roman"/>
-          <w:iCs/>
-          <w:sz w:val="24"/>
-          <w:szCs w:val="24"/>
-        </w:rPr>
-      </w:pPr>
-      <w:r>
-        <w:rPr>
-          <w:rFonts w:ascii="Times New Roman" w:eastAsia="Times New Roman" w:hAnsi="Times New Roman" w:cs="Times New Roman"/>
-          <w:iCs/>
-          <w:sz w:val="24"/>
-          <w:szCs w:val="24"/>
-        </w:rPr>
-        <w:t xml:space="preserve">&lt;To be replaced&gt; </w:t>
-      </w:r>
-    </w:p>
-    <w:p>
-      <w:pPr>
-        <w:overflowPunct w:val="0"/>
-        <w:autoSpaceDE w:val="0"/>
-        <w:autoSpaceDN w:val="0"/>
-        <w:adjustRightInd w:val="0"/>
-        <w:spacing w:after="80" w:line="240" w:lineRule="auto"/>
-        <w:jc w:val="both"/>
-        <w:rPr>
-          <w:rFonts w:ascii="Times New Roman" w:eastAsia="Times New Roman" w:hAnsi="Times New Roman" w:cs="Times New Roman"/>
           <w:sz w:val="24"/>
           <w:szCs w:val="24"/>
         </w:rPr>
@@ -318,8 +292,9 @@
           <w:sz w:val="24"/>
           <w:szCs w:val="24"/>
         </w:rPr>
-        <w:t xml:space="preserve">This work seeks to provide research about classification and prediction methods in regard to Irish housing between 1997 and 2016. The key area is the price of new houses, in relation to additional factors such as rent prices and buyers income. Data from the Irish department of housing as well as Central Statistics Office were used in a selection of machine learning algorithms to produce these forecasts. The results of which are presented and discussed in </w:t>
-      </w:r>
+        <w:t xml:space="preserve">This work seeks to provide research about classification and prediction methods </w:t>
+      </w:r>
+      <w:proofErr w:type="gramStart"/>
       <w:r>
         <w:rPr>
           <w:rFonts w:ascii="Times New Roman" w:eastAsia="Times New Roman" w:hAnsi="Times New Roman" w:cs="Times New Roman"/>
@@ -327,8 +302,9 @@
           <w:sz w:val="24"/>
           <w:szCs w:val="24"/>
         </w:rPr>
-        <w:t xml:space="preserve">Section </w:t>
-      </w:r>
+        <w:t>in regard to</w:t>
+      </w:r>
+      <w:proofErr w:type="gramEnd"/>
       <w:r>
         <w:rPr>
           <w:rFonts w:ascii="Times New Roman" w:eastAsia="Times New Roman" w:hAnsi="Times New Roman" w:cs="Times New Roman"/>
@@ -336,7 +312,178 @@
           <w:sz w:val="24"/>
           <w:szCs w:val="24"/>
         </w:rPr>
-        <w:t>4 below. Finally plans for possible future extensions to this work are outlined in the conclusion</w:t>
+        <w:t xml:space="preserve"> the</w:t>
+      </w:r>
+      <w:r>
+        <w:rPr>
+          <w:rFonts w:ascii="Times New Roman" w:eastAsia="Times New Roman" w:hAnsi="Times New Roman" w:cs="Times New Roman"/>
+          <w:i/>
+          <w:sz w:val="24"/>
+          <w:szCs w:val="24"/>
+        </w:rPr>
+        <w:t xml:space="preserve"> Irish </w:t>
+      </w:r>
+      <w:r>
+        <w:rPr>
+          <w:rFonts w:ascii="Times New Roman" w:eastAsia="Times New Roman" w:hAnsi="Times New Roman" w:cs="Times New Roman"/>
+          <w:i/>
+          <w:sz w:val="24"/>
+          <w:szCs w:val="24"/>
+        </w:rPr>
+        <w:t>construction sector</w:t>
+      </w:r>
+      <w:r>
+        <w:rPr>
+          <w:rFonts w:ascii="Times New Roman" w:eastAsia="Times New Roman" w:hAnsi="Times New Roman" w:cs="Times New Roman"/>
+          <w:i/>
+          <w:sz w:val="24"/>
+          <w:szCs w:val="24"/>
+        </w:rPr>
+        <w:t xml:space="preserve"> between 1997 and 2016. The key area is the </w:t>
+      </w:r>
+      <w:r>
+        <w:rPr>
+          <w:rFonts w:ascii="Times New Roman" w:eastAsia="Times New Roman" w:hAnsi="Times New Roman" w:cs="Times New Roman"/>
+          <w:i/>
+          <w:sz w:val="24"/>
+          <w:szCs w:val="24"/>
+        </w:rPr>
+        <w:t xml:space="preserve">labour cost represented mainly by construction </w:t>
+      </w:r>
+      <w:r>
+        <w:rPr>
+          <w:rFonts w:ascii="Times New Roman" w:eastAsia="Times New Roman" w:hAnsi="Times New Roman" w:cs="Times New Roman"/>
+          <w:i/>
+          <w:sz w:val="24"/>
+          <w:szCs w:val="24"/>
+        </w:rPr>
+        <w:t>employees’</w:t>
+      </w:r>
+      <w:r>
+        <w:rPr>
+          <w:rFonts w:ascii="Times New Roman" w:eastAsia="Times New Roman" w:hAnsi="Times New Roman" w:cs="Times New Roman"/>
+          <w:i/>
+          <w:sz w:val="24"/>
+          <w:szCs w:val="24"/>
+        </w:rPr>
+        <w:t xml:space="preserve"> wages</w:t>
+      </w:r>
+      <w:r>
+        <w:rPr>
+          <w:rFonts w:ascii="Times New Roman" w:eastAsia="Times New Roman" w:hAnsi="Times New Roman" w:cs="Times New Roman"/>
+          <w:i/>
+          <w:sz w:val="24"/>
+          <w:szCs w:val="24"/>
+        </w:rPr>
+        <w:t xml:space="preserve">, in relation to additional factors such as </w:t>
+      </w:r>
+      <w:r>
+        <w:rPr>
+          <w:rFonts w:ascii="Times New Roman" w:eastAsia="Times New Roman" w:hAnsi="Times New Roman" w:cs="Times New Roman"/>
+          <w:i/>
+          <w:sz w:val="24"/>
+          <w:szCs w:val="24"/>
+        </w:rPr>
+        <w:t xml:space="preserve">number of enterprises, construction types and </w:t>
+      </w:r>
+      <w:r>
+        <w:rPr>
+          <w:rFonts w:ascii="Times New Roman" w:eastAsia="Times New Roman" w:hAnsi="Times New Roman" w:cs="Times New Roman"/>
+          <w:i/>
+          <w:sz w:val="24"/>
+          <w:szCs w:val="24"/>
+        </w:rPr>
+        <w:t>production volume</w:t>
+      </w:r>
+      <w:r>
+        <w:rPr>
+          <w:rFonts w:ascii="Times New Roman" w:eastAsia="Times New Roman" w:hAnsi="Times New Roman" w:cs="Times New Roman"/>
+          <w:i/>
+          <w:sz w:val="24"/>
+          <w:szCs w:val="24"/>
+        </w:rPr>
+        <w:t xml:space="preserve">. </w:t>
+      </w:r>
+      <w:r>
+        <w:rPr>
+          <w:rFonts w:ascii="Times New Roman" w:eastAsia="Times New Roman" w:hAnsi="Times New Roman" w:cs="Times New Roman"/>
+          <w:i/>
+          <w:sz w:val="24"/>
+          <w:szCs w:val="24"/>
+        </w:rPr>
+        <w:t>Additionally, an analysis has been performed to compare the Irish labour cost with</w:t>
+      </w:r>
+      <w:r>
+        <w:rPr>
+          <w:rFonts w:ascii="Times New Roman" w:eastAsia="Times New Roman" w:hAnsi="Times New Roman" w:cs="Times New Roman"/>
+          <w:i/>
+          <w:sz w:val="24"/>
+          <w:szCs w:val="24"/>
+        </w:rPr>
+        <w:t xml:space="preserve"> the other European countries, and an executive dashboard has been produced. </w:t>
+      </w:r>
+      <w:r>
+        <w:rPr>
+          <w:rFonts w:ascii="Times New Roman" w:eastAsia="Times New Roman" w:hAnsi="Times New Roman" w:cs="Times New Roman"/>
+          <w:i/>
+          <w:sz w:val="24"/>
+          <w:szCs w:val="24"/>
+        </w:rPr>
+        <w:t xml:space="preserve">Data from the Irish department of housing as well as Central Statistics Office were used in a selection of machine learning algorithms to produce these forecasts. </w:t>
+      </w:r>
+      <w:r>
+        <w:rPr>
+          <w:rFonts w:ascii="Times New Roman" w:eastAsia="Times New Roman" w:hAnsi="Times New Roman" w:cs="Times New Roman"/>
+          <w:i/>
+          <w:sz w:val="24"/>
+          <w:szCs w:val="24"/>
+        </w:rPr>
+        <w:t xml:space="preserve">Sentiment analysis has been performed in relation to </w:t>
+      </w:r>
+      <w:r>
+        <w:rPr>
+          <w:rFonts w:ascii="Times New Roman" w:eastAsia="Times New Roman" w:hAnsi="Times New Roman" w:cs="Times New Roman"/>
+          <w:i/>
+          <w:sz w:val="24"/>
+          <w:szCs w:val="24"/>
+        </w:rPr>
+        <w:t>the Ireland housing cost, t</w:t>
+      </w:r>
+      <w:r>
+        <w:rPr>
+          <w:rFonts w:ascii="Times New Roman" w:eastAsia="Times New Roman" w:hAnsi="Times New Roman" w:cs="Times New Roman"/>
+          <w:i/>
+          <w:sz w:val="24"/>
+          <w:szCs w:val="24"/>
+        </w:rPr>
+        <w:t xml:space="preserve">he results of which are presented and discussed </w:t>
+      </w:r>
+      <w:r>
+        <w:rPr>
+          <w:rFonts w:ascii="Times New Roman" w:eastAsia="Times New Roman" w:hAnsi="Times New Roman" w:cs="Times New Roman"/>
+          <w:i/>
+          <w:sz w:val="24"/>
+          <w:szCs w:val="24"/>
+        </w:rPr>
+        <w:t xml:space="preserve">in Section </w:t>
+      </w:r>
+      <w:r>
+        <w:rPr>
+          <w:rFonts w:ascii="Times New Roman" w:eastAsia="Times New Roman" w:hAnsi="Times New Roman" w:cs="Times New Roman"/>
+          <w:i/>
+          <w:sz w:val="24"/>
+          <w:szCs w:val="24"/>
+        </w:rPr>
+        <w:t>3</w:t>
+      </w:r>
+      <w:r>
+        <w:rPr>
+          <w:rFonts w:ascii="Times New Roman" w:eastAsia="Times New Roman" w:hAnsi="Times New Roman" w:cs="Times New Roman"/>
+          <w:i/>
+          <w:sz w:val="24"/>
+          <w:szCs w:val="24"/>
+        </w:rPr>
+        <w:t xml:space="preserve"> below. Finally plans for possible future extensions to this work are outlined in the conclusion</w:t>
       </w:r>
       <w:r>
         <w:rPr>
@@ -478,20 +625,6 @@
     </w:p>
     <w:p>
       <w:pPr>
-        <w:rPr>
-          <w:lang w:val="en-GB"/>
-        </w:rPr>
-      </w:pPr>
-    </w:p>
-    <w:p>
-      <w:pPr>
-        <w:rPr>
-          <w:lang w:val="en-GB"/>
-        </w:rPr>
-      </w:pPr>
-    </w:p>
-    <w:p>
-      <w:pPr>
         <w:pStyle w:val="Heading1"/>
         <w:numPr>
           <w:ilvl w:val="0"/>
@@ -511,37 +644,6 @@
     </w:p>
     <w:p>
       <w:pPr>
-        <w:shd w:val="clear" w:color="auto" w:fill="FFFFFF"/>
-        <w:spacing w:after="0" w:line="240" w:lineRule="auto"/>
-        <w:rPr>
-          <w:rFonts w:ascii="Times New Roman" w:hAnsi="Times New Roman" w:cs="Times New Roman"/>
-          <w:sz w:val="24"/>
-          <w:szCs w:val="24"/>
-          <w:lang w:val="en-GB"/>
-        </w:rPr>
-      </w:pPr>
-      <w:r>
-        <w:rPr>
-          <w:rFonts w:ascii="Times New Roman" w:hAnsi="Times New Roman" w:cs="Times New Roman"/>
-          <w:sz w:val="24"/>
-          <w:szCs w:val="24"/>
-          <w:lang w:val="en-GB"/>
-        </w:rPr>
-        <w:t>TBA</w:t>
-      </w:r>
-    </w:p>
-    <w:p>
-      <w:pPr>
-        <w:rPr>
-          <w:rFonts w:ascii="Calibri" w:hAnsi="Calibri" w:cs="Calibri"/>
-          <w:sz w:val="24"/>
-          <w:szCs w:val="24"/>
-          <w:lang w:val="en-GB"/>
-        </w:rPr>
-      </w:pPr>
-    </w:p>
-    <w:p>
-      <w:pPr>
         <w:pStyle w:val="Heading1"/>
         <w:numPr>
           <w:ilvl w:val="0"/>
@@ -555,34 +657,26 @@
         <w:rPr>
           <w:lang w:val="en-GB"/>
         </w:rPr>
-        <w:t>Materials and methods</w:t>
+        <w:t xml:space="preserve">Materials and </w:t>
+      </w:r>
+      <w:r>
+        <w:rPr>
+          <w:lang w:val="en-GB"/>
+        </w:rPr>
+        <w:t>M</w:t>
+      </w:r>
+      <w:r>
+        <w:rPr>
+          <w:lang w:val="en-GB"/>
+        </w:rPr>
+        <w:t>ethods</w:t>
       </w:r>
     </w:p>
     <w:p>
       <w:pPr>
         <w:pStyle w:val="Heading2"/>
-        <w:rPr>
-          <w:lang w:val="en-GB"/>
-        </w:rPr>
-      </w:pPr>
-      <w:r>
-        <w:rPr>
-          <w:lang w:val="en-GB"/>
-        </w:rPr>
-        <w:t xml:space="preserve">2.1 </w:t>
-      </w:r>
-      <w:r>
-        <w:rPr>
-          <w:lang w:val="en-GB"/>
-        </w:rPr>
-        <w:t>Datasets</w:t>
-      </w:r>
-    </w:p>
-    <w:p>
-      <w:pPr>
-        <w:pStyle w:val="ListParagraph"/>
         <w:numPr>
-          <w:ilvl w:val="2"/>
+          <w:ilvl w:val="1"/>
           <w:numId w:val="8"/>
         </w:numPr>
         <w:rPr>
@@ -593,14 +687,14 @@
         <w:rPr>
           <w:lang w:val="en-GB"/>
         </w:rPr>
-        <w:t>Licensing</w:t>
-      </w:r>
-    </w:p>
-    <w:p>
-      <w:pPr>
-        <w:pStyle w:val="ListParagraph"/>
+        <w:t>Methods and Tools</w:t>
+      </w:r>
+    </w:p>
+    <w:p>
+      <w:pPr>
+        <w:pStyle w:val="Heading2"/>
         <w:numPr>
-          <w:ilvl w:val="2"/>
+          <w:ilvl w:val="1"/>
           <w:numId w:val="8"/>
         </w:numPr>
         <w:rPr>
@@ -612,209 +706,6 @@
           <w:lang w:val="en-GB"/>
         </w:rPr>
         <w:t>Data</w:t>
-      </w:r>
-    </w:p>
-    <w:p>
-      <w:pPr>
-        <w:pStyle w:val="Heading2"/>
-        <w:rPr>
-          <w:lang w:val="en-GB"/>
-        </w:rPr>
-      </w:pPr>
-      <w:r>
-        <w:rPr>
-          <w:lang w:val="en-GB"/>
-        </w:rPr>
-        <w:t xml:space="preserve">2.2 </w:t>
-      </w:r>
-      <w:r>
-        <w:rPr>
-          <w:lang w:val="en-GB"/>
-        </w:rPr>
-        <w:t>Sentiment Analysis</w:t>
-      </w:r>
-    </w:p>
-    <w:p>
-      <w:pPr>
-        <w:pStyle w:val="ListParagraph"/>
-        <w:numPr>
-          <w:ilvl w:val="2"/>
-          <w:numId w:val="8"/>
-        </w:numPr>
-        <w:rPr>
-          <w:lang w:val="en-GB"/>
-        </w:rPr>
-      </w:pPr>
-      <w:r>
-        <w:rPr>
-          <w:lang w:val="en-GB"/>
-        </w:rPr>
-        <w:t>Business Understanding</w:t>
-      </w:r>
-    </w:p>
-    <w:p>
-      <w:pPr>
-        <w:pStyle w:val="ListParagraph"/>
-        <w:numPr>
-          <w:ilvl w:val="2"/>
-          <w:numId w:val="8"/>
-        </w:numPr>
-        <w:rPr>
-          <w:lang w:val="en-GB"/>
-        </w:rPr>
-      </w:pPr>
-      <w:r>
-        <w:rPr>
-          <w:lang w:val="en-GB"/>
-        </w:rPr>
-        <w:t>Data Understanding</w:t>
-      </w:r>
-    </w:p>
-    <w:p>
-      <w:pPr>
-        <w:pStyle w:val="ListParagraph"/>
-        <w:numPr>
-          <w:ilvl w:val="2"/>
-          <w:numId w:val="8"/>
-        </w:numPr>
-        <w:rPr>
-          <w:lang w:val="en-GB"/>
-        </w:rPr>
-      </w:pPr>
-      <w:r>
-        <w:rPr>
-          <w:lang w:val="en-GB"/>
-        </w:rPr>
-        <w:t>Data Preparation</w:t>
-      </w:r>
-    </w:p>
-    <w:p>
-      <w:pPr>
-        <w:pStyle w:val="ListParagraph"/>
-        <w:numPr>
-          <w:ilvl w:val="2"/>
-          <w:numId w:val="8"/>
-        </w:numPr>
-        <w:rPr>
-          <w:lang w:val="en-GB"/>
-        </w:rPr>
-      </w:pPr>
-      <w:r>
-        <w:rPr>
-          <w:lang w:val="en-GB"/>
-        </w:rPr>
-        <w:t>Data Collection</w:t>
-      </w:r>
-    </w:p>
-    <w:p>
-      <w:pPr>
-        <w:pStyle w:val="ListParagraph"/>
-        <w:numPr>
-          <w:ilvl w:val="2"/>
-          <w:numId w:val="8"/>
-        </w:numPr>
-        <w:rPr>
-          <w:lang w:val="en-GB"/>
-        </w:rPr>
-      </w:pPr>
-      <w:r>
-        <w:rPr>
-          <w:lang w:val="en-GB"/>
-        </w:rPr>
-        <w:t>Data Pre-processing</w:t>
-      </w:r>
-    </w:p>
-    <w:p>
-      <w:pPr>
-        <w:pStyle w:val="Heading2"/>
-        <w:rPr>
-          <w:lang w:val="en-GB"/>
-        </w:rPr>
-      </w:pPr>
-      <w:r>
-        <w:rPr>
-          <w:lang w:val="en-GB"/>
-        </w:rPr>
-        <w:t xml:space="preserve">2.3 </w:t>
-      </w:r>
-      <w:r>
-        <w:rPr>
-          <w:lang w:val="en-GB"/>
-        </w:rPr>
-        <w:t>Something Analysis</w:t>
-      </w:r>
-    </w:p>
-    <w:p>
-      <w:pPr>
-        <w:pStyle w:val="Heading2"/>
-        <w:rPr>
-          <w:lang w:val="en-GB"/>
-        </w:rPr>
-      </w:pPr>
-      <w:r>
-        <w:rPr>
-          <w:lang w:val="en-GB"/>
-        </w:rPr>
-        <w:t xml:space="preserve">2.4 </w:t>
-      </w:r>
-      <w:r>
-        <w:rPr>
-          <w:lang w:val="en-GB"/>
-        </w:rPr>
-        <w:t>Something 2 Analysis</w:t>
-      </w:r>
-    </w:p>
-    <w:p>
-      <w:pPr>
-        <w:pStyle w:val="Heading2"/>
-        <w:rPr>
-          <w:lang w:val="en-GB"/>
-        </w:rPr>
-      </w:pPr>
-      <w:r>
-        <w:rPr>
-          <w:lang w:val="en-GB"/>
-        </w:rPr>
-        <w:t xml:space="preserve">2.5 </w:t>
-      </w:r>
-      <w:r>
-        <w:rPr>
-          <w:lang w:val="en-GB"/>
-        </w:rPr>
-        <w:t>Machine Learning</w:t>
-      </w:r>
-    </w:p>
-    <w:p>
-      <w:pPr>
-        <w:rPr>
-          <w:lang w:val="en-GB"/>
-        </w:rPr>
-      </w:pPr>
-    </w:p>
-    <w:p>
-      <w:pPr>
-        <w:rPr>
-          <w:rFonts w:ascii="Calibri" w:hAnsi="Calibri" w:cs="Calibri"/>
-          <w:lang w:val="en-GB"/>
-        </w:rPr>
-      </w:pPr>
-      <w:r>
-        <w:rPr>
-          <w:rFonts w:ascii="Times New Roman" w:hAnsi="Times New Roman" w:cs="Times New Roman"/>
-          <w:sz w:val="24"/>
-          <w:szCs w:val="24"/>
-          <w:lang w:val="en-GB"/>
-        </w:rPr>
-        <w:t>T</w:t>
-      </w:r>
-      <w:r>
-        <w:rPr>
-          <w:rFonts w:ascii="Times New Roman" w:hAnsi="Times New Roman" w:cs="Times New Roman"/>
-          <w:sz w:val="24"/>
-          <w:szCs w:val="24"/>
-          <w:lang w:val="en-GB"/>
-        </w:rPr>
-        <w:t>BA</w:t>
       </w:r>
     </w:p>
     <w:p>
@@ -834,7 +725,7 @@
           <w:rFonts w:eastAsia="Times New Roman"/>
           <w:lang w:val="en-GB" w:eastAsia="en-IE"/>
         </w:rPr>
-        <w:t>Results and Discussion/Conclusion</w:t>
+        <w:t>Results and Discussion</w:t>
       </w:r>
     </w:p>
     <w:p>
@@ -842,38 +733,3194 @@
         <w:pStyle w:val="Heading2"/>
       </w:pPr>
       <w:r>
-        <w:t>3.1 Sentiment Analysis</w:t>
+        <w:t xml:space="preserve">3.1 </w:t>
+      </w:r>
+      <w:r>
+        <w:t>Ireland construction sector</w:t>
+      </w:r>
+    </w:p>
+    <w:p>
+      <w:pPr>
+        <w:spacing w:after="0"/>
+      </w:pPr>
+      <w:r>
+        <w:t>3.1.2 Inferential Statistic</w:t>
+      </w:r>
+    </w:p>
+    <w:p>
+      <w:pPr>
+        <w:spacing w:after="0"/>
+      </w:pPr>
+      <w:r>
+        <w:t>3.1.3 Comparison within EU</w:t>
+      </w:r>
+    </w:p>
+    <w:p>
+      <w:pPr>
+        <w:pStyle w:val="Heading2"/>
+      </w:pPr>
+      <w:r>
+        <w:t xml:space="preserve">3.2 </w:t>
+      </w:r>
+      <w:r>
+        <w:t>Sentiment Analysis</w:t>
+      </w:r>
+    </w:p>
+    <w:p>
+      <w:pPr>
+        <w:pStyle w:val="Heading2"/>
+      </w:pPr>
+      <w:r>
+        <w:t xml:space="preserve">3.3 </w:t>
+      </w:r>
+      <w:r>
+        <w:t>Models</w:t>
+      </w:r>
+    </w:p>
+    <w:p>
+      <w:pPr>
+        <w:pStyle w:val="Heading1"/>
+        <w:numPr>
+          <w:ilvl w:val="0"/>
+          <w:numId w:val="10"/>
+        </w:numPr>
+      </w:pPr>
+      <w:r>
+        <w:t xml:space="preserve">Conclusion </w:t>
+      </w:r>
+    </w:p>
+    <w:p/>
+    <w:p/>
+    <w:p/>
+    <w:p/>
+    <w:p/>
+    <w:p/>
+    <w:p/>
+    <w:p/>
+    <w:p/>
+    <w:p/>
+    <w:p/>
+    <w:p/>
+    <w:p/>
+    <w:p/>
+    <w:p/>
+    <w:p/>
+    <w:p/>
+    <w:p/>
+    <w:p/>
+    <w:p>
+      <w:pPr>
+        <w:pStyle w:val="Heading1"/>
+        <w:numPr>
+          <w:ilvl w:val="0"/>
+          <w:numId w:val="18"/>
+        </w:numPr>
+      </w:pPr>
+      <w:r>
+        <w:lastRenderedPageBreak/>
+        <w:t>Introduction</w:t>
+      </w:r>
+    </w:p>
+    <w:p>
+      <w:pPr>
+        <w:ind w:left="360"/>
+        <w:rPr>
+          <w:rFonts w:ascii="Times New Roman" w:hAnsi="Times New Roman" w:cs="Times New Roman"/>
+          <w:sz w:val="24"/>
+          <w:szCs w:val="24"/>
+        </w:rPr>
+      </w:pPr>
+      <w:r>
+        <w:rPr>
+          <w:rFonts w:ascii="Times New Roman" w:hAnsi="Times New Roman" w:cs="Times New Roman"/>
+          <w:sz w:val="24"/>
+          <w:szCs w:val="24"/>
+        </w:rPr>
+        <w:t>The construction sector plays a significant role in the Irish economy, contributing approximately 7% to the country's Gross Domestic Product (GDP) and employing over 140,000 people as of 2021 (Central Statistics Office, 2021).</w:t>
+      </w:r>
+    </w:p>
+    <w:p>
+      <w:pPr>
+        <w:ind w:left="360"/>
+        <w:rPr>
+          <w:rFonts w:ascii="Times New Roman" w:hAnsi="Times New Roman" w:cs="Times New Roman"/>
+          <w:sz w:val="24"/>
+          <w:szCs w:val="24"/>
+        </w:rPr>
+      </w:pPr>
+      <w:r>
+        <w:rPr>
+          <w:rFonts w:ascii="Times New Roman" w:hAnsi="Times New Roman" w:cs="Times New Roman"/>
+          <w:sz w:val="24"/>
+          <w:szCs w:val="24"/>
+        </w:rPr>
+        <w:t xml:space="preserve">Data analytics has become an increasingly important tool in the construction sector, allowing stakeholders to gather and </w:t>
+      </w:r>
+      <w:proofErr w:type="spellStart"/>
+      <w:r>
+        <w:rPr>
+          <w:rFonts w:ascii="Times New Roman" w:hAnsi="Times New Roman" w:cs="Times New Roman"/>
+          <w:sz w:val="24"/>
+          <w:szCs w:val="24"/>
+        </w:rPr>
+        <w:t>analyze</w:t>
+      </w:r>
+      <w:proofErr w:type="spellEnd"/>
+      <w:r>
+        <w:rPr>
+          <w:rFonts w:ascii="Times New Roman" w:hAnsi="Times New Roman" w:cs="Times New Roman"/>
+          <w:sz w:val="24"/>
+          <w:szCs w:val="24"/>
+        </w:rPr>
+        <w:t xml:space="preserve"> data to make informed decisions and improve processes. This research paper aims to explore the use of data analytics in the Irish construction sector, examining its current state, identifying key challenges, and </w:t>
+      </w:r>
+      <w:r>
+        <w:rPr>
+          <w:rFonts w:ascii="Times New Roman" w:hAnsi="Times New Roman" w:cs="Times New Roman"/>
+          <w:sz w:val="24"/>
+          <w:szCs w:val="24"/>
+        </w:rPr>
+        <w:t>comparing it to other European countries.</w:t>
+      </w:r>
+    </w:p>
+    <w:p>
+      <w:pPr>
+        <w:ind w:left="360"/>
+        <w:rPr>
+          <w:rFonts w:ascii="Times New Roman" w:hAnsi="Times New Roman" w:cs="Times New Roman"/>
+          <w:sz w:val="24"/>
+          <w:szCs w:val="24"/>
+        </w:rPr>
+      </w:pPr>
+      <w:r>
+        <w:rPr>
+          <w:rFonts w:ascii="Times New Roman" w:hAnsi="Times New Roman" w:cs="Times New Roman"/>
+          <w:sz w:val="24"/>
+          <w:szCs w:val="24"/>
+        </w:rPr>
+        <w:t>Specifically, this research will focus on the labour cost and wages of construction sector employees over time</w:t>
+      </w:r>
+      <w:r>
+        <w:rPr>
+          <w:rFonts w:ascii="Times New Roman" w:hAnsi="Times New Roman" w:cs="Times New Roman"/>
+          <w:sz w:val="24"/>
+          <w:szCs w:val="24"/>
+        </w:rPr>
+        <w:t xml:space="preserve">, as well as </w:t>
+      </w:r>
+      <w:r>
+        <w:rPr>
+          <w:rFonts w:ascii="Times New Roman" w:hAnsi="Times New Roman" w:cs="Times New Roman"/>
+          <w:sz w:val="24"/>
+          <w:szCs w:val="24"/>
+        </w:rPr>
+        <w:t xml:space="preserve">the construction of residential buildings and the people’s sentiment </w:t>
+      </w:r>
+      <w:r>
+        <w:rPr>
+          <w:rFonts w:ascii="Times New Roman" w:hAnsi="Times New Roman" w:cs="Times New Roman"/>
+          <w:sz w:val="24"/>
+          <w:szCs w:val="24"/>
+        </w:rPr>
+        <w:t xml:space="preserve">on social media </w:t>
+      </w:r>
+      <w:proofErr w:type="gramStart"/>
+      <w:r>
+        <w:rPr>
+          <w:rFonts w:ascii="Times New Roman" w:hAnsi="Times New Roman" w:cs="Times New Roman"/>
+          <w:sz w:val="24"/>
+          <w:szCs w:val="24"/>
+        </w:rPr>
+        <w:t>in regard to</w:t>
+      </w:r>
+      <w:proofErr w:type="gramEnd"/>
+      <w:r>
+        <w:rPr>
+          <w:rFonts w:ascii="Times New Roman" w:hAnsi="Times New Roman" w:cs="Times New Roman"/>
+          <w:sz w:val="24"/>
+          <w:szCs w:val="24"/>
+        </w:rPr>
+        <w:t xml:space="preserve"> it.</w:t>
+      </w:r>
+      <w:r>
+        <w:rPr>
+          <w:rFonts w:ascii="Times New Roman" w:hAnsi="Times New Roman" w:cs="Times New Roman"/>
+          <w:sz w:val="24"/>
+          <w:szCs w:val="24"/>
+          <w:lang w:val="en-GB"/>
+        </w:rPr>
+        <w:t xml:space="preserve"> </w:t>
+      </w:r>
+      <w:r>
+        <w:rPr>
+          <w:rFonts w:ascii="Times New Roman" w:hAnsi="Times New Roman" w:cs="Times New Roman"/>
+          <w:sz w:val="24"/>
+          <w:szCs w:val="24"/>
+          <w:lang w:val="en-GB"/>
+        </w:rPr>
+        <w:t xml:space="preserve">The insights gained from this research may be useful for policymakers, academics, and the </w:t>
+      </w:r>
+      <w:proofErr w:type="gramStart"/>
+      <w:r>
+        <w:rPr>
+          <w:rFonts w:ascii="Times New Roman" w:hAnsi="Times New Roman" w:cs="Times New Roman"/>
+          <w:sz w:val="24"/>
+          <w:szCs w:val="24"/>
+          <w:lang w:val="en-GB"/>
+        </w:rPr>
+        <w:t>general public</w:t>
+      </w:r>
+      <w:proofErr w:type="gramEnd"/>
+      <w:r>
+        <w:rPr>
+          <w:rFonts w:ascii="Times New Roman" w:hAnsi="Times New Roman" w:cs="Times New Roman"/>
+          <w:sz w:val="24"/>
+          <w:szCs w:val="24"/>
+          <w:lang w:val="en-GB"/>
+        </w:rPr>
+        <w:t xml:space="preserve"> in developing effective strategies to address the challenges facing the Irish </w:t>
+      </w:r>
+      <w:r>
+        <w:rPr>
+          <w:rFonts w:ascii="Times New Roman" w:hAnsi="Times New Roman" w:cs="Times New Roman"/>
+          <w:sz w:val="24"/>
+          <w:szCs w:val="24"/>
+          <w:lang w:val="en-GB"/>
+        </w:rPr>
+        <w:t>construction sector.</w:t>
+      </w:r>
+    </w:p>
+    <w:p>
+      <w:pPr>
+        <w:ind w:left="360"/>
+        <w:rPr>
+          <w:rFonts w:ascii="Times New Roman" w:hAnsi="Times New Roman" w:cs="Times New Roman"/>
+          <w:sz w:val="24"/>
+          <w:szCs w:val="24"/>
+        </w:rPr>
+      </w:pPr>
+      <w:r>
+        <w:rPr>
+          <w:rFonts w:ascii="Times New Roman" w:hAnsi="Times New Roman" w:cs="Times New Roman"/>
+          <w:sz w:val="24"/>
+          <w:szCs w:val="24"/>
+          <w:lang w:val="en-GB"/>
+        </w:rPr>
+        <w:t xml:space="preserve">This document is structured as follows. Section 2 describes the </w:t>
+      </w:r>
+      <w:r>
+        <w:rPr>
+          <w:rFonts w:ascii="Times New Roman" w:hAnsi="Times New Roman" w:cs="Times New Roman"/>
+          <w:sz w:val="24"/>
+          <w:szCs w:val="24"/>
+          <w:lang w:val="en-GB"/>
+        </w:rPr>
+        <w:t xml:space="preserve">tools used during this research also providing information about methodologies </w:t>
+      </w:r>
+      <w:r>
+        <w:rPr>
+          <w:rFonts w:ascii="Times New Roman" w:hAnsi="Times New Roman" w:cs="Times New Roman"/>
+          <w:sz w:val="24"/>
+          <w:szCs w:val="24"/>
+          <w:lang w:val="en-GB"/>
+        </w:rPr>
+        <w:t>approach</w:t>
+      </w:r>
+      <w:r>
+        <w:rPr>
+          <w:rFonts w:ascii="Times New Roman" w:hAnsi="Times New Roman" w:cs="Times New Roman"/>
+          <w:sz w:val="24"/>
+          <w:szCs w:val="24"/>
+          <w:lang w:val="en-GB"/>
+        </w:rPr>
+        <w:t xml:space="preserve">. Section 3 </w:t>
+      </w:r>
+      <w:r>
+        <w:rPr>
+          <w:rFonts w:ascii="Times New Roman" w:hAnsi="Times New Roman" w:cs="Times New Roman"/>
+          <w:sz w:val="24"/>
+          <w:szCs w:val="24"/>
+          <w:lang w:val="en-GB"/>
+        </w:rPr>
+        <w:t xml:space="preserve">provides </w:t>
+      </w:r>
+      <w:r>
+        <w:rPr>
+          <w:rFonts w:ascii="Times New Roman" w:hAnsi="Times New Roman" w:cs="Times New Roman"/>
+          <w:sz w:val="24"/>
+          <w:szCs w:val="24"/>
+          <w:lang w:val="en-GB"/>
+        </w:rPr>
+        <w:t xml:space="preserve">details coming for the analysis of relevant datasets as well as </w:t>
+      </w:r>
+      <w:r>
+        <w:rPr>
+          <w:rFonts w:ascii="Times New Roman" w:hAnsi="Times New Roman" w:cs="Times New Roman"/>
+          <w:sz w:val="24"/>
+          <w:szCs w:val="24"/>
+          <w:lang w:val="en-GB"/>
+        </w:rPr>
+        <w:t>data scraped from social media</w:t>
+      </w:r>
+      <w:r>
+        <w:rPr>
+          <w:rFonts w:ascii="Times New Roman" w:hAnsi="Times New Roman" w:cs="Times New Roman"/>
+          <w:sz w:val="24"/>
+          <w:szCs w:val="24"/>
+          <w:lang w:val="en-GB"/>
+        </w:rPr>
+        <w:t xml:space="preserve">. </w:t>
+      </w:r>
+      <w:r>
+        <w:rPr>
+          <w:rFonts w:ascii="Times New Roman" w:hAnsi="Times New Roman" w:cs="Times New Roman"/>
+          <w:sz w:val="24"/>
+          <w:szCs w:val="24"/>
+          <w:lang w:val="en-GB"/>
+        </w:rPr>
+        <w:t xml:space="preserve">Conclusion for this work </w:t>
+      </w:r>
+      <w:proofErr w:type="gramStart"/>
+      <w:r>
+        <w:rPr>
+          <w:rFonts w:ascii="Times New Roman" w:hAnsi="Times New Roman" w:cs="Times New Roman"/>
+          <w:sz w:val="24"/>
+          <w:szCs w:val="24"/>
+          <w:lang w:val="en-GB"/>
+        </w:rPr>
+        <w:t>are</w:t>
+      </w:r>
+      <w:proofErr w:type="gramEnd"/>
+      <w:r>
+        <w:rPr>
+          <w:rFonts w:ascii="Times New Roman" w:hAnsi="Times New Roman" w:cs="Times New Roman"/>
+          <w:sz w:val="24"/>
+          <w:szCs w:val="24"/>
+          <w:lang w:val="en-GB"/>
+        </w:rPr>
+        <w:t xml:space="preserve"> then summarised in Section 4.</w:t>
+      </w:r>
+    </w:p>
+    <w:p>
+      <w:pPr>
+        <w:ind w:left="360"/>
+        <w:rPr>
+          <w:rFonts w:ascii="Times New Roman" w:hAnsi="Times New Roman" w:cs="Times New Roman"/>
+          <w:sz w:val="24"/>
+          <w:szCs w:val="24"/>
+          <w:lang w:val="en-GB"/>
+        </w:rPr>
+      </w:pPr>
+    </w:p>
+    <w:p>
+      <w:pPr>
+        <w:pStyle w:val="Heading1"/>
+        <w:numPr>
+          <w:ilvl w:val="0"/>
+          <w:numId w:val="18"/>
+        </w:numPr>
+      </w:pPr>
+      <w:r>
+        <w:t>Materials and Methods</w:t>
+      </w:r>
+    </w:p>
+    <w:p>
+      <w:pPr>
+        <w:pStyle w:val="Heading2"/>
+        <w:ind w:firstLine="360"/>
+      </w:pPr>
+      <w:r>
+        <w:t>2.</w:t>
+      </w:r>
+      <w:r>
+        <w:t>1</w:t>
+      </w:r>
+      <w:r>
+        <w:t xml:space="preserve"> </w:t>
+      </w:r>
+      <w:r>
+        <w:t>Methods and tools</w:t>
+      </w:r>
+    </w:p>
+    <w:p>
+      <w:pPr>
+        <w:ind w:left="360"/>
+        <w:rPr>
+          <w:rFonts w:ascii="Times New Roman" w:hAnsi="Times New Roman" w:cs="Times New Roman"/>
+          <w:sz w:val="24"/>
+          <w:szCs w:val="24"/>
+        </w:rPr>
+      </w:pPr>
+      <w:r>
+        <w:rPr>
+          <w:rFonts w:ascii="Times New Roman" w:hAnsi="Times New Roman" w:cs="Times New Roman"/>
+          <w:sz w:val="24"/>
+          <w:szCs w:val="24"/>
+          <w:lang w:val="en-GB"/>
+        </w:rPr>
+        <w:t xml:space="preserve">For this work the phases </w:t>
+      </w:r>
+      <w:r>
+        <w:rPr>
+          <w:rFonts w:ascii="Times New Roman" w:hAnsi="Times New Roman" w:cs="Times New Roman"/>
+          <w:sz w:val="24"/>
+          <w:szCs w:val="24"/>
+          <w:lang w:val="en-GB"/>
+        </w:rPr>
+        <w:t>defined by the Cross-Industry Standard Process for Data Mining</w:t>
+      </w:r>
+      <w:r>
+        <w:rPr>
+          <w:rFonts w:ascii="Times New Roman" w:hAnsi="Times New Roman" w:cs="Times New Roman"/>
+          <w:sz w:val="24"/>
+          <w:szCs w:val="24"/>
+          <w:lang w:val="en-GB"/>
+        </w:rPr>
+        <w:t>, as known</w:t>
+      </w:r>
+      <w:r>
+        <w:rPr>
+          <w:rFonts w:ascii="Times New Roman" w:hAnsi="Times New Roman" w:cs="Times New Roman"/>
+          <w:sz w:val="24"/>
+          <w:szCs w:val="24"/>
+          <w:lang w:val="en-GB"/>
+        </w:rPr>
+        <w:t xml:space="preserve"> </w:t>
+      </w:r>
+      <w:r>
+        <w:rPr>
+          <w:rFonts w:ascii="Times New Roman" w:hAnsi="Times New Roman" w:cs="Times New Roman"/>
+          <w:sz w:val="24"/>
+          <w:szCs w:val="24"/>
+          <w:lang w:val="en-GB"/>
+        </w:rPr>
+        <w:t>as</w:t>
+      </w:r>
+      <w:r>
+        <w:rPr>
+          <w:rFonts w:ascii="Times New Roman" w:hAnsi="Times New Roman" w:cs="Times New Roman"/>
+          <w:sz w:val="24"/>
+          <w:szCs w:val="24"/>
+          <w:lang w:val="en-GB"/>
+        </w:rPr>
+        <w:t xml:space="preserve"> CRISP-DM</w:t>
+      </w:r>
+      <w:r>
+        <w:rPr>
+          <w:rFonts w:ascii="Times New Roman" w:hAnsi="Times New Roman" w:cs="Times New Roman"/>
+          <w:sz w:val="24"/>
+          <w:szCs w:val="24"/>
+          <w:lang w:val="en-GB"/>
+        </w:rPr>
+        <w:t xml:space="preserve"> (</w:t>
+      </w:r>
+      <w:r>
+        <w:rPr>
+          <w:rFonts w:ascii="Times New Roman" w:hAnsi="Times New Roman" w:cs="Times New Roman"/>
+          <w:sz w:val="24"/>
+          <w:szCs w:val="24"/>
+          <w:lang w:val="en-GB"/>
+        </w:rPr>
+        <w:t>Smart Vision Europe, 2017)</w:t>
+      </w:r>
+      <w:r>
+        <w:rPr>
+          <w:rFonts w:ascii="Times New Roman" w:hAnsi="Times New Roman" w:cs="Times New Roman"/>
+          <w:sz w:val="24"/>
+          <w:szCs w:val="24"/>
+          <w:lang w:val="en-GB"/>
+        </w:rPr>
+        <w:t>,</w:t>
+      </w:r>
+      <w:r>
+        <w:rPr>
+          <w:rFonts w:ascii="Times New Roman" w:hAnsi="Times New Roman" w:cs="Times New Roman"/>
+          <w:sz w:val="24"/>
+          <w:szCs w:val="24"/>
+          <w:lang w:val="en-GB"/>
+        </w:rPr>
+        <w:t xml:space="preserve"> were implemented in the following manner:</w:t>
+      </w:r>
+    </w:p>
+    <w:p>
+      <w:pPr>
+        <w:ind w:left="360"/>
+        <w:rPr>
+          <w:rFonts w:ascii="Times New Roman" w:hAnsi="Times New Roman" w:cs="Times New Roman"/>
+          <w:sz w:val="24"/>
+          <w:szCs w:val="24"/>
+        </w:rPr>
+      </w:pPr>
+      <w:r>
+        <w:rPr>
+          <w:rFonts w:ascii="Times New Roman" w:hAnsi="Times New Roman" w:cs="Times New Roman"/>
+          <w:b/>
+          <w:bCs/>
+          <w:sz w:val="24"/>
+          <w:szCs w:val="24"/>
+          <w:lang w:val="en-GB"/>
+        </w:rPr>
+        <w:t>Business &amp; Data Understanding</w:t>
+      </w:r>
+      <w:r>
+        <w:rPr>
+          <w:rFonts w:ascii="Times New Roman" w:hAnsi="Times New Roman" w:cs="Times New Roman"/>
+          <w:sz w:val="24"/>
+          <w:szCs w:val="24"/>
+          <w:lang w:val="en-GB"/>
+        </w:rPr>
+        <w:t xml:space="preserve">: the starting point was analysing </w:t>
+      </w:r>
+      <w:r>
+        <w:rPr>
+          <w:rFonts w:ascii="Times New Roman" w:hAnsi="Times New Roman" w:cs="Times New Roman"/>
+          <w:sz w:val="24"/>
+          <w:szCs w:val="24"/>
+          <w:lang w:val="en-GB"/>
+        </w:rPr>
+        <w:t>t</w:t>
+      </w:r>
+      <w:r>
+        <w:rPr>
+          <w:rFonts w:ascii="Times New Roman" w:hAnsi="Times New Roman" w:cs="Times New Roman"/>
+          <w:sz w:val="24"/>
+          <w:szCs w:val="24"/>
+          <w:lang w:val="en-GB"/>
+        </w:rPr>
+        <w:t>he brief, clarifying the objective of the work. The relevant data source has been identified and available datasets have been reviewed and selected. This work is detailed in section 1.</w:t>
+      </w:r>
+    </w:p>
+    <w:p>
+      <w:pPr>
+        <w:ind w:left="360"/>
+        <w:rPr>
+          <w:rFonts w:ascii="Times New Roman" w:hAnsi="Times New Roman" w:cs="Times New Roman"/>
+          <w:sz w:val="24"/>
+          <w:szCs w:val="24"/>
+        </w:rPr>
+      </w:pPr>
+      <w:r>
+        <w:rPr>
+          <w:rFonts w:ascii="Times New Roman" w:hAnsi="Times New Roman" w:cs="Times New Roman"/>
+          <w:b/>
+          <w:bCs/>
+          <w:sz w:val="24"/>
+          <w:szCs w:val="24"/>
+          <w:lang w:val="en-GB"/>
+        </w:rPr>
+        <w:t>Data Preparation:</w:t>
+      </w:r>
+      <w:r>
+        <w:rPr>
+          <w:rFonts w:ascii="Times New Roman" w:hAnsi="Times New Roman" w:cs="Times New Roman"/>
+          <w:sz w:val="24"/>
+          <w:szCs w:val="24"/>
+          <w:lang w:val="en-GB"/>
+        </w:rPr>
+        <w:t xml:space="preserve"> All the data underwent a through E.D.A. and cleaning to prepare it for analysis. This work is detailed in section 2.</w:t>
+      </w:r>
+    </w:p>
+    <w:p>
+      <w:pPr>
+        <w:ind w:left="360"/>
+        <w:rPr>
+          <w:rFonts w:ascii="Times New Roman" w:hAnsi="Times New Roman" w:cs="Times New Roman"/>
+          <w:sz w:val="24"/>
+          <w:szCs w:val="24"/>
+        </w:rPr>
+      </w:pPr>
+      <w:r>
+        <w:rPr>
+          <w:rFonts w:ascii="Times New Roman" w:hAnsi="Times New Roman" w:cs="Times New Roman"/>
+          <w:b/>
+          <w:bCs/>
+          <w:sz w:val="24"/>
+          <w:szCs w:val="24"/>
+          <w:lang w:val="en-GB"/>
+        </w:rPr>
+        <w:t>Modelling &amp; Evaluation:</w:t>
+      </w:r>
+      <w:r>
+        <w:rPr>
+          <w:rFonts w:ascii="Times New Roman" w:hAnsi="Times New Roman" w:cs="Times New Roman"/>
+          <w:sz w:val="24"/>
+          <w:szCs w:val="24"/>
+          <w:lang w:val="en-GB"/>
+        </w:rPr>
+        <w:t xml:space="preserve"> the data were fit with a variety of machine learning modules depending on the desired outcome or result. Results were evaluated and new iterations have been performed as needed to make predictions. This work is detailed in section 3.</w:t>
+      </w:r>
+    </w:p>
+    <w:p>
+      <w:pPr>
+        <w:ind w:left="360"/>
+        <w:rPr>
+          <w:rFonts w:ascii="Times New Roman" w:hAnsi="Times New Roman" w:cs="Times New Roman"/>
+          <w:sz w:val="24"/>
+          <w:szCs w:val="24"/>
+          <w:lang w:val="en-GB"/>
+        </w:rPr>
+      </w:pPr>
+      <w:r>
+        <w:rPr>
+          <w:rFonts w:ascii="Times New Roman" w:hAnsi="Times New Roman" w:cs="Times New Roman"/>
+          <w:b/>
+          <w:bCs/>
+          <w:sz w:val="24"/>
+          <w:szCs w:val="24"/>
+          <w:lang w:val="en-GB"/>
+        </w:rPr>
+        <w:t>Deployment:</w:t>
+      </w:r>
+      <w:r>
+        <w:rPr>
+          <w:rFonts w:ascii="Times New Roman" w:hAnsi="Times New Roman" w:cs="Times New Roman"/>
+          <w:sz w:val="24"/>
+          <w:szCs w:val="24"/>
+          <w:lang w:val="en-GB"/>
+        </w:rPr>
+        <w:t xml:space="preserve"> This document and its supporting documents (data and code files) represent the deployment of the work</w:t>
+      </w:r>
+      <w:r>
+        <w:rPr>
+          <w:rFonts w:ascii="Times New Roman" w:hAnsi="Times New Roman" w:cs="Times New Roman"/>
+          <w:sz w:val="24"/>
+          <w:szCs w:val="24"/>
+          <w:lang w:val="en-GB"/>
+        </w:rPr>
+        <w:t>, along with the creation of an executive dashboard.</w:t>
+      </w:r>
+    </w:p>
+    <w:p>
+      <w:pPr>
+        <w:ind w:left="360"/>
+        <w:rPr>
+          <w:rFonts w:ascii="Times New Roman" w:hAnsi="Times New Roman" w:cs="Times New Roman"/>
+          <w:sz w:val="24"/>
+          <w:szCs w:val="24"/>
+          <w:lang w:val="en-GB"/>
+        </w:rPr>
+      </w:pPr>
+      <w:r>
+        <w:rPr>
+          <w:rFonts w:ascii="Times New Roman" w:hAnsi="Times New Roman" w:cs="Times New Roman"/>
+          <w:sz w:val="24"/>
+          <w:szCs w:val="24"/>
+          <w:lang w:val="en-GB"/>
+        </w:rPr>
+        <w:t xml:space="preserve">Python notebooks have been primarily used to handle datasets. The open-source project called </w:t>
+      </w:r>
+      <w:proofErr w:type="spellStart"/>
+      <w:r>
+        <w:rPr>
+          <w:rFonts w:ascii="Times New Roman" w:hAnsi="Times New Roman" w:cs="Times New Roman"/>
+          <w:sz w:val="24"/>
+          <w:szCs w:val="24"/>
+          <w:lang w:val="en-GB"/>
+        </w:rPr>
+        <w:t>Jupyter</w:t>
+      </w:r>
+      <w:proofErr w:type="spellEnd"/>
+      <w:r>
+        <w:rPr>
+          <w:rFonts w:ascii="Times New Roman" w:hAnsi="Times New Roman" w:cs="Times New Roman"/>
+          <w:sz w:val="24"/>
+          <w:szCs w:val="24"/>
+          <w:lang w:val="en-GB"/>
+        </w:rPr>
+        <w:t xml:space="preserve"> </w:t>
+      </w:r>
+      <w:r>
+        <w:rPr>
+          <w:rFonts w:ascii="Times New Roman" w:hAnsi="Times New Roman" w:cs="Times New Roman"/>
+          <w:sz w:val="24"/>
+          <w:szCs w:val="24"/>
+          <w:lang w:val="en-GB"/>
+        </w:rPr>
+        <w:t>(</w:t>
+      </w:r>
+      <w:r>
+        <w:rPr>
+          <w:rFonts w:ascii="Times New Roman" w:hAnsi="Times New Roman" w:cs="Times New Roman"/>
+          <w:sz w:val="24"/>
+          <w:szCs w:val="24"/>
+          <w:lang w:val="en-GB"/>
+        </w:rPr>
+        <w:t>J</w:t>
+      </w:r>
+      <w:r>
+        <w:rPr>
+          <w:rFonts w:ascii="Times New Roman" w:hAnsi="Times New Roman" w:cs="Times New Roman"/>
+          <w:sz w:val="24"/>
+          <w:szCs w:val="24"/>
+          <w:lang w:val="en-GB"/>
+        </w:rPr>
+        <w:t>upyter.org)</w:t>
+      </w:r>
+      <w:r>
+        <w:rPr>
+          <w:rFonts w:ascii="Times New Roman" w:hAnsi="Times New Roman" w:cs="Times New Roman"/>
+          <w:sz w:val="24"/>
+          <w:szCs w:val="24"/>
+          <w:lang w:val="en-GB"/>
+        </w:rPr>
+        <w:t xml:space="preserve"> has been used to execute the supporting python code for this analysis.</w:t>
+      </w:r>
+    </w:p>
+    <w:p>
+      <w:pPr>
+        <w:ind w:left="360"/>
+      </w:pPr>
+      <w:r>
+        <w:rPr>
+          <w:rFonts w:ascii="Times New Roman" w:hAnsi="Times New Roman" w:cs="Times New Roman"/>
+          <w:sz w:val="24"/>
+          <w:szCs w:val="24"/>
+          <w:lang w:val="en-GB"/>
+        </w:rPr>
+        <w:t xml:space="preserve">Report’s notebooks, along with datasets and report can be found </w:t>
+      </w:r>
+      <w:r>
+        <w:rPr>
+          <w:rFonts w:ascii="Times New Roman" w:hAnsi="Times New Roman" w:cs="Times New Roman"/>
+          <w:sz w:val="24"/>
+          <w:szCs w:val="24"/>
+          <w:lang w:val="en-GB"/>
+        </w:rPr>
+        <w:t xml:space="preserve">at </w:t>
+      </w:r>
+      <w:hyperlink r:id="rId8" w:history="1">
+        <w:r>
+          <w:rPr>
+            <w:rStyle w:val="Hyperlink"/>
+          </w:rPr>
+          <w:t>https://github.com/sbs23006/M</w:t>
+        </w:r>
+        <w:r>
+          <w:rPr>
+            <w:rStyle w:val="Hyperlink"/>
+          </w:rPr>
+          <w:t>s</w:t>
+        </w:r>
+        <w:r>
+          <w:rPr>
+            <w:rStyle w:val="Hyperlink"/>
+          </w:rPr>
+          <w:t>C_DA_CA2</w:t>
+        </w:r>
+      </w:hyperlink>
+    </w:p>
+    <w:p>
+      <w:pPr>
+        <w:ind w:left="360"/>
+      </w:pPr>
+      <w:r>
+        <w:t xml:space="preserve">The report wordcount </w:t>
+      </w:r>
+      <w:r>
+        <w:t xml:space="preserve">(including titles, </w:t>
+      </w:r>
+      <w:r>
+        <w:t>references,</w:t>
+      </w:r>
+      <w:r>
+        <w:t xml:space="preserve"> and all sections) is </w:t>
+      </w:r>
+      <w:r>
+        <w:rPr>
+          <w:highlight w:val="yellow"/>
+        </w:rPr>
+        <w:t>xxx</w:t>
+      </w:r>
+      <w:r>
+        <w:t>.</w:t>
+      </w:r>
+    </w:p>
+    <w:p>
+      <w:pPr>
+        <w:ind w:left="360"/>
+        <w:rPr>
+          <w:rFonts w:ascii="Times New Roman" w:hAnsi="Times New Roman" w:cs="Times New Roman"/>
+          <w:sz w:val="24"/>
+          <w:szCs w:val="24"/>
+        </w:rPr>
+      </w:pPr>
+    </w:p>
+    <w:p>
+      <w:pPr>
+        <w:pStyle w:val="Heading2"/>
+        <w:numPr>
+          <w:ilvl w:val="1"/>
+          <w:numId w:val="20"/>
+        </w:numPr>
+      </w:pPr>
+      <w:r>
+        <w:t xml:space="preserve"> </w:t>
+      </w:r>
+      <w:r>
+        <w:t>Data</w:t>
+      </w:r>
+    </w:p>
+    <w:p>
+      <w:pPr>
+        <w:ind w:left="360"/>
+        <w:rPr>
+          <w:rFonts w:ascii="Times New Roman" w:hAnsi="Times New Roman" w:cs="Times New Roman"/>
+          <w:sz w:val="24"/>
+          <w:szCs w:val="24"/>
+        </w:rPr>
+      </w:pPr>
+      <w:r>
+        <w:rPr>
+          <w:rFonts w:ascii="Times New Roman" w:hAnsi="Times New Roman" w:cs="Times New Roman"/>
+          <w:sz w:val="24"/>
+          <w:szCs w:val="24"/>
+        </w:rPr>
+        <w:t>The following datasets were analysed for this research:</w:t>
+      </w:r>
+    </w:p>
+    <w:p>
+      <w:pPr>
+        <w:ind w:left="360"/>
+        <w:rPr>
+          <w:rFonts w:ascii="Times New Roman" w:hAnsi="Times New Roman" w:cs="Times New Roman"/>
+          <w:sz w:val="24"/>
+          <w:szCs w:val="24"/>
+        </w:rPr>
+      </w:pPr>
+      <w:r>
+        <w:rPr>
+          <w:rFonts w:ascii="Times New Roman" w:hAnsi="Times New Roman" w:cs="Times New Roman"/>
+          <w:sz w:val="24"/>
+          <w:szCs w:val="24"/>
+        </w:rPr>
+        <w:t>BAA12.20230506T200513.csv</w:t>
+      </w:r>
+      <w:r>
+        <w:rPr>
+          <w:rFonts w:ascii="Times New Roman" w:hAnsi="Times New Roman" w:cs="Times New Roman"/>
+          <w:sz w:val="24"/>
+          <w:szCs w:val="24"/>
+        </w:rPr>
+        <w:t xml:space="preserve"> </w:t>
+      </w:r>
+      <w:r>
+        <w:rPr>
+          <w:rFonts w:ascii="Times New Roman" w:hAnsi="Times New Roman" w:cs="Times New Roman"/>
+          <w:sz w:val="24"/>
+          <w:szCs w:val="24"/>
+        </w:rPr>
+        <w:t>(</w:t>
+      </w:r>
+      <w:r>
+        <w:rPr>
+          <w:rFonts w:ascii="Times New Roman" w:hAnsi="Times New Roman" w:cs="Times New Roman"/>
+          <w:sz w:val="24"/>
+          <w:szCs w:val="24"/>
+        </w:rPr>
+        <w:t>d</w:t>
+      </w:r>
+      <w:r>
+        <w:rPr>
+          <w:rFonts w:ascii="Times New Roman" w:hAnsi="Times New Roman" w:cs="Times New Roman"/>
+          <w:sz w:val="24"/>
+          <w:szCs w:val="24"/>
+        </w:rPr>
+        <w:t>ata.cso.ie, 2023)</w:t>
+      </w:r>
+    </w:p>
+    <w:p>
+      <w:pPr>
+        <w:ind w:left="360"/>
+        <w:rPr>
+          <w:rFonts w:ascii="Times New Roman" w:hAnsi="Times New Roman" w:cs="Times New Roman"/>
+          <w:sz w:val="24"/>
+          <w:szCs w:val="24"/>
+        </w:rPr>
+      </w:pPr>
+      <w:r>
+        <w:rPr>
+          <w:rFonts w:ascii="Times New Roman" w:hAnsi="Times New Roman" w:cs="Times New Roman"/>
+          <w:sz w:val="24"/>
+          <w:szCs w:val="24"/>
+        </w:rPr>
+        <w:t>BBA02.json (data.gov.ie, n.d</w:t>
+      </w:r>
+      <w:r>
+        <w:rPr>
+          <w:rFonts w:ascii="Times New Roman" w:hAnsi="Times New Roman" w:cs="Times New Roman"/>
+          <w:sz w:val="24"/>
+          <w:szCs w:val="24"/>
+        </w:rPr>
+        <w:t>.)</w:t>
+      </w:r>
+    </w:p>
+    <w:p>
+      <w:pPr>
+        <w:ind w:left="360"/>
+        <w:rPr>
+          <w:rFonts w:ascii="Times New Roman" w:hAnsi="Times New Roman" w:cs="Times New Roman"/>
+          <w:sz w:val="24"/>
+          <w:szCs w:val="24"/>
+        </w:rPr>
+      </w:pPr>
+      <w:r>
+        <w:rPr>
+          <w:rFonts w:ascii="Times New Roman" w:hAnsi="Times New Roman" w:cs="Times New Roman"/>
+          <w:sz w:val="24"/>
+          <w:szCs w:val="24"/>
+        </w:rPr>
+        <w:t>BEA04.20230506T200502.csv</w:t>
+      </w:r>
+      <w:r>
+        <w:rPr>
+          <w:rFonts w:ascii="Times New Roman" w:hAnsi="Times New Roman" w:cs="Times New Roman"/>
+          <w:sz w:val="24"/>
+          <w:szCs w:val="24"/>
+        </w:rPr>
+        <w:t xml:space="preserve"> (data.cso.ie, 2023)</w:t>
+      </w:r>
+    </w:p>
+    <w:p>
+      <w:pPr>
+        <w:ind w:left="360"/>
+        <w:rPr>
+          <w:rFonts w:ascii="Times New Roman" w:hAnsi="Times New Roman" w:cs="Times New Roman"/>
+          <w:sz w:val="24"/>
+          <w:szCs w:val="24"/>
+          <w:lang w:val="it-IT"/>
+        </w:rPr>
+      </w:pPr>
+      <w:r>
+        <w:rPr>
+          <w:rFonts w:ascii="Times New Roman" w:hAnsi="Times New Roman" w:cs="Times New Roman"/>
+          <w:sz w:val="24"/>
+          <w:szCs w:val="24"/>
+          <w:lang w:val="it-IT"/>
+        </w:rPr>
+        <w:t>estat_lc_lci_lev_en.csv (Europa.eu, 2021)</w:t>
+      </w:r>
+    </w:p>
+    <w:p>
+      <w:pPr>
+        <w:ind w:left="360"/>
+        <w:rPr>
+          <w:rFonts w:ascii="Times New Roman" w:hAnsi="Times New Roman" w:cs="Times New Roman"/>
+          <w:sz w:val="24"/>
+          <w:szCs w:val="24"/>
+        </w:rPr>
+      </w:pPr>
+      <w:r>
+        <w:rPr>
+          <w:rFonts w:ascii="Times New Roman" w:hAnsi="Times New Roman" w:cs="Times New Roman"/>
+          <w:sz w:val="24"/>
+          <w:szCs w:val="24"/>
+        </w:rPr>
+        <w:t>While the following one has been produced during the analysis:</w:t>
+      </w:r>
+    </w:p>
+    <w:p>
+      <w:pPr>
+        <w:ind w:left="360"/>
+        <w:rPr>
+          <w:rFonts w:ascii="Times New Roman" w:hAnsi="Times New Roman" w:cs="Times New Roman"/>
+          <w:sz w:val="24"/>
+          <w:szCs w:val="24"/>
+        </w:rPr>
+      </w:pPr>
+      <w:r>
+        <w:rPr>
+          <w:rFonts w:ascii="Times New Roman" w:hAnsi="Times New Roman" w:cs="Times New Roman"/>
+          <w:sz w:val="24"/>
+          <w:szCs w:val="24"/>
+        </w:rPr>
+        <w:t>data.csv</w:t>
+      </w:r>
+    </w:p>
+    <w:p>
+      <w:pPr>
+        <w:ind w:left="360"/>
+        <w:rPr>
+          <w:rFonts w:ascii="Times New Roman" w:hAnsi="Times New Roman" w:cs="Times New Roman"/>
+          <w:sz w:val="24"/>
+          <w:szCs w:val="24"/>
+        </w:rPr>
+      </w:pPr>
+      <w:r>
+        <w:rPr>
+          <w:rFonts w:ascii="Times New Roman" w:hAnsi="Times New Roman" w:cs="Times New Roman"/>
+          <w:sz w:val="24"/>
+          <w:szCs w:val="24"/>
+        </w:rPr>
+        <w:t>Data sourced from Eurostat has been used under their free re-use of data policy</w:t>
+      </w:r>
+      <w:r>
+        <w:rPr>
+          <w:rFonts w:ascii="Times New Roman" w:hAnsi="Times New Roman" w:cs="Times New Roman"/>
+          <w:sz w:val="24"/>
+          <w:szCs w:val="24"/>
+        </w:rPr>
+        <w:t xml:space="preserve"> (ec.europa.eu, </w:t>
+      </w:r>
+      <w:proofErr w:type="spellStart"/>
+      <w:r>
+        <w:rPr>
+          <w:rFonts w:ascii="Times New Roman" w:hAnsi="Times New Roman" w:cs="Times New Roman"/>
+          <w:sz w:val="24"/>
+          <w:szCs w:val="24"/>
+        </w:rPr>
+        <w:t>n.d</w:t>
+      </w:r>
+      <w:proofErr w:type="spellEnd"/>
+      <w:r>
+        <w:rPr>
+          <w:rFonts w:ascii="Times New Roman" w:hAnsi="Times New Roman" w:cs="Times New Roman"/>
+          <w:sz w:val="24"/>
+          <w:szCs w:val="24"/>
+        </w:rPr>
+        <w:t>).</w:t>
+      </w:r>
+    </w:p>
+    <w:p>
+      <w:pPr>
+        <w:ind w:left="360"/>
+        <w:rPr>
+          <w:rFonts w:ascii="Times New Roman" w:hAnsi="Times New Roman" w:cs="Times New Roman"/>
+          <w:sz w:val="24"/>
+          <w:szCs w:val="24"/>
+        </w:rPr>
+      </w:pPr>
+      <w:r>
+        <w:rPr>
+          <w:rFonts w:ascii="Times New Roman" w:hAnsi="Times New Roman" w:cs="Times New Roman"/>
+          <w:sz w:val="24"/>
+          <w:szCs w:val="24"/>
+        </w:rPr>
+        <w:t>Data sourced from CSO has been used under the CSO data policy for researchers (</w:t>
+      </w:r>
+      <w:hyperlink r:id="rId9" w:history="1">
+        <w:r>
+          <w:rPr>
+            <w:rStyle w:val="Hyperlink"/>
+            <w:rFonts w:ascii="Times New Roman" w:hAnsi="Times New Roman" w:cs="Times New Roman"/>
+            <w:sz w:val="24"/>
+            <w:szCs w:val="24"/>
+          </w:rPr>
+          <w:t>www.cso.ie</w:t>
+        </w:r>
+      </w:hyperlink>
+      <w:r>
+        <w:rPr>
+          <w:rFonts w:ascii="Times New Roman" w:hAnsi="Times New Roman" w:cs="Times New Roman"/>
+          <w:sz w:val="24"/>
+          <w:szCs w:val="24"/>
+        </w:rPr>
+        <w:t xml:space="preserve">, </w:t>
+      </w:r>
+      <w:proofErr w:type="spellStart"/>
+      <w:r>
+        <w:rPr>
+          <w:rFonts w:ascii="Times New Roman" w:hAnsi="Times New Roman" w:cs="Times New Roman"/>
+          <w:sz w:val="24"/>
+          <w:szCs w:val="24"/>
+        </w:rPr>
+        <w:t>n.d</w:t>
+      </w:r>
+      <w:proofErr w:type="spellEnd"/>
+      <w:r>
+        <w:rPr>
+          <w:rFonts w:ascii="Times New Roman" w:hAnsi="Times New Roman" w:cs="Times New Roman"/>
+          <w:sz w:val="24"/>
+          <w:szCs w:val="24"/>
+        </w:rPr>
+        <w:t>).</w:t>
+      </w:r>
+    </w:p>
+    <w:p>
+      <w:pPr>
+        <w:ind w:left="360"/>
+        <w:rPr>
+          <w:rFonts w:ascii="Times New Roman" w:hAnsi="Times New Roman" w:cs="Times New Roman"/>
+          <w:sz w:val="24"/>
+          <w:szCs w:val="24"/>
+        </w:rPr>
+      </w:pPr>
+      <w:r>
+        <w:rPr>
+          <w:rFonts w:ascii="Times New Roman" w:hAnsi="Times New Roman" w:cs="Times New Roman"/>
+          <w:sz w:val="24"/>
+          <w:szCs w:val="24"/>
+        </w:rPr>
+        <w:t>Data sourced from Ireland Department of Construction has been sourced under the Open Data Directive (data.gov.ie, n.d.).</w:t>
+      </w:r>
+    </w:p>
+    <w:p>
+      <w:pPr>
+        <w:ind w:left="360"/>
+        <w:rPr>
+          <w:rFonts w:ascii="Times New Roman" w:hAnsi="Times New Roman" w:cs="Times New Roman"/>
+          <w:sz w:val="24"/>
+          <w:szCs w:val="24"/>
+        </w:rPr>
+      </w:pPr>
+    </w:p>
+    <w:p>
+      <w:pPr>
+        <w:pStyle w:val="Heading1"/>
+        <w:numPr>
+          <w:ilvl w:val="0"/>
+          <w:numId w:val="18"/>
+        </w:numPr>
+      </w:pPr>
+      <w:r>
+        <w:t>Results and Discussion</w:t>
+      </w:r>
+    </w:p>
+    <w:p>
+      <w:pPr>
+        <w:ind w:left="360"/>
+        <w:rPr>
+          <w:rFonts w:ascii="Times New Roman" w:hAnsi="Times New Roman" w:cs="Times New Roman"/>
+          <w:sz w:val="24"/>
+          <w:szCs w:val="24"/>
+        </w:rPr>
+      </w:pPr>
+      <w:r>
+        <w:rPr>
+          <w:rFonts w:ascii="Times New Roman" w:hAnsi="Times New Roman" w:cs="Times New Roman"/>
+          <w:sz w:val="24"/>
+          <w:szCs w:val="24"/>
+        </w:rPr>
+        <w:t xml:space="preserve">The goal of this section is to provide an overview of </w:t>
+      </w:r>
+      <w:r>
+        <w:rPr>
+          <w:rFonts w:ascii="Times New Roman" w:hAnsi="Times New Roman" w:cs="Times New Roman"/>
+          <w:sz w:val="24"/>
+          <w:szCs w:val="24"/>
+        </w:rPr>
+        <w:t>the conducted analysis along with the main highlights.</w:t>
+      </w:r>
+      <w:r>
+        <w:rPr>
+          <w:rFonts w:ascii="Times New Roman" w:hAnsi="Times New Roman" w:cs="Times New Roman"/>
+          <w:sz w:val="24"/>
+          <w:szCs w:val="24"/>
+        </w:rPr>
+        <w:t xml:space="preserve"> </w:t>
+      </w:r>
+    </w:p>
+    <w:p>
+      <w:pPr>
+        <w:pStyle w:val="Heading2"/>
+        <w:ind w:firstLine="360"/>
+      </w:pPr>
+      <w:r>
+        <w:t xml:space="preserve">3.1 </w:t>
+      </w:r>
+      <w:r>
+        <w:t>Ireland</w:t>
+      </w:r>
+      <w:r>
+        <w:t xml:space="preserve"> construction sector</w:t>
+      </w:r>
+    </w:p>
+    <w:p>
+      <w:pPr>
+        <w:ind w:left="360"/>
+        <w:rPr>
+          <w:rFonts w:ascii="Times New Roman" w:hAnsi="Times New Roman" w:cs="Times New Roman"/>
+          <w:sz w:val="24"/>
+          <w:szCs w:val="24"/>
+        </w:rPr>
+      </w:pPr>
+      <w:r>
+        <w:rPr>
+          <w:rFonts w:ascii="Times New Roman" w:hAnsi="Times New Roman" w:cs="Times New Roman"/>
+          <w:sz w:val="24"/>
+          <w:szCs w:val="24"/>
+        </w:rPr>
+        <w:t>The first step of this analysis has been to explore the datasets to get some initial insights</w:t>
+      </w:r>
+      <w:r>
+        <w:rPr>
+          <w:rFonts w:ascii="Times New Roman" w:hAnsi="Times New Roman" w:cs="Times New Roman"/>
+          <w:sz w:val="24"/>
+          <w:szCs w:val="24"/>
+        </w:rPr>
+        <w:t xml:space="preserve"> </w:t>
+      </w:r>
+      <w:r>
+        <w:rPr>
+          <w:rFonts w:ascii="Times New Roman" w:hAnsi="Times New Roman" w:cs="Times New Roman"/>
+          <w:sz w:val="24"/>
+          <w:szCs w:val="24"/>
+        </w:rPr>
+        <w:t>into</w:t>
+      </w:r>
+      <w:r>
+        <w:rPr>
+          <w:rFonts w:ascii="Times New Roman" w:hAnsi="Times New Roman" w:cs="Times New Roman"/>
+          <w:sz w:val="24"/>
+          <w:szCs w:val="24"/>
+        </w:rPr>
+        <w:t xml:space="preserve"> the </w:t>
+      </w:r>
+      <w:r>
+        <w:rPr>
+          <w:rFonts w:ascii="Times New Roman" w:hAnsi="Times New Roman" w:cs="Times New Roman"/>
+          <w:sz w:val="24"/>
+          <w:szCs w:val="24"/>
+        </w:rPr>
+        <w:t>Irish construction sector</w:t>
+      </w:r>
+      <w:r>
+        <w:rPr>
+          <w:rFonts w:ascii="Times New Roman" w:hAnsi="Times New Roman" w:cs="Times New Roman"/>
+          <w:sz w:val="24"/>
+          <w:szCs w:val="24"/>
+        </w:rPr>
+        <w:t>, along with the identification of a suitable dataset for further work in relation to machine learning models.</w:t>
+      </w:r>
+      <w:r>
+        <w:rPr>
+          <w:rFonts w:ascii="Times New Roman" w:hAnsi="Times New Roman" w:cs="Times New Roman"/>
+          <w:sz w:val="24"/>
+          <w:szCs w:val="24"/>
+        </w:rPr>
+        <w:t xml:space="preserve"> The code for this work can be found in the accompanying </w:t>
+      </w:r>
+      <w:proofErr w:type="spellStart"/>
+      <w:r>
+        <w:rPr>
+          <w:rFonts w:ascii="Times New Roman" w:hAnsi="Times New Roman" w:cs="Times New Roman"/>
+          <w:sz w:val="24"/>
+          <w:szCs w:val="24"/>
+        </w:rPr>
+        <w:t>Jupyter</w:t>
+      </w:r>
+      <w:proofErr w:type="spellEnd"/>
+      <w:r>
+        <w:rPr>
+          <w:rFonts w:ascii="Times New Roman" w:hAnsi="Times New Roman" w:cs="Times New Roman"/>
+          <w:sz w:val="24"/>
+          <w:szCs w:val="24"/>
+        </w:rPr>
+        <w:t xml:space="preserve"> notebooks </w:t>
+      </w:r>
+      <w:proofErr w:type="spellStart"/>
+      <w:r>
+        <w:rPr>
+          <w:rFonts w:ascii="Times New Roman" w:hAnsi="Times New Roman" w:cs="Times New Roman"/>
+          <w:i/>
+          <w:iCs/>
+          <w:sz w:val="24"/>
+          <w:szCs w:val="24"/>
+        </w:rPr>
+        <w:t>Analysis.ipynb</w:t>
+      </w:r>
+      <w:proofErr w:type="spellEnd"/>
+      <w:r>
+        <w:rPr>
+          <w:rFonts w:ascii="Times New Roman" w:hAnsi="Times New Roman" w:cs="Times New Roman"/>
+          <w:sz w:val="24"/>
+          <w:szCs w:val="24"/>
+        </w:rPr>
+        <w:t xml:space="preserve"> and </w:t>
+      </w:r>
+      <w:r>
+        <w:rPr>
+          <w:rFonts w:ascii="Times New Roman" w:hAnsi="Times New Roman" w:cs="Times New Roman"/>
+          <w:i/>
+          <w:iCs/>
+          <w:sz w:val="24"/>
+          <w:szCs w:val="24"/>
+        </w:rPr>
+        <w:t xml:space="preserve">Ireland Analysis + Eu </w:t>
+      </w:r>
+      <w:proofErr w:type="spellStart"/>
+      <w:proofErr w:type="gramStart"/>
+      <w:r>
+        <w:rPr>
+          <w:rFonts w:ascii="Times New Roman" w:hAnsi="Times New Roman" w:cs="Times New Roman"/>
+          <w:i/>
+          <w:iCs/>
+          <w:sz w:val="24"/>
+          <w:szCs w:val="24"/>
+        </w:rPr>
+        <w:t>comparison.ipynb</w:t>
+      </w:r>
+      <w:proofErr w:type="spellEnd"/>
+      <w:proofErr w:type="gramEnd"/>
+      <w:r>
+        <w:rPr>
+          <w:rFonts w:ascii="Times New Roman" w:hAnsi="Times New Roman" w:cs="Times New Roman"/>
+          <w:sz w:val="24"/>
+          <w:szCs w:val="24"/>
+        </w:rPr>
+        <w:t>.</w:t>
+      </w:r>
+    </w:p>
+    <w:p>
+      <w:pPr>
+        <w:ind w:left="360"/>
+        <w:rPr>
+          <w:rFonts w:ascii="Times New Roman" w:hAnsi="Times New Roman" w:cs="Times New Roman"/>
+          <w:sz w:val="24"/>
+          <w:szCs w:val="24"/>
+        </w:rPr>
+      </w:pPr>
+      <w:r>
+        <w:rPr>
+          <w:rFonts w:ascii="Times New Roman" w:hAnsi="Times New Roman" w:cs="Times New Roman"/>
+          <w:sz w:val="24"/>
+          <w:szCs w:val="24"/>
+        </w:rPr>
+        <w:t xml:space="preserve">Visualization tools like </w:t>
+      </w:r>
+      <w:r>
+        <w:rPr>
+          <w:rFonts w:ascii="Times New Roman" w:hAnsi="Times New Roman" w:cs="Times New Roman"/>
+          <w:sz w:val="24"/>
+          <w:szCs w:val="24"/>
+        </w:rPr>
+        <w:t xml:space="preserve">matplotlib and seaborn were useful to plot data </w:t>
+      </w:r>
+      <w:proofErr w:type="gramStart"/>
+      <w:r>
+        <w:rPr>
+          <w:rFonts w:ascii="Times New Roman" w:hAnsi="Times New Roman" w:cs="Times New Roman"/>
+          <w:sz w:val="24"/>
+          <w:szCs w:val="24"/>
+        </w:rPr>
+        <w:t>in regard to</w:t>
+      </w:r>
+      <w:proofErr w:type="gramEnd"/>
+      <w:r>
+        <w:rPr>
+          <w:rFonts w:ascii="Times New Roman" w:hAnsi="Times New Roman" w:cs="Times New Roman"/>
+          <w:sz w:val="24"/>
+          <w:szCs w:val="24"/>
+        </w:rPr>
+        <w:t xml:space="preserve"> the type of building and construction</w:t>
+      </w:r>
+      <w:r>
+        <w:rPr>
+          <w:rFonts w:ascii="Times New Roman" w:hAnsi="Times New Roman" w:cs="Times New Roman"/>
+          <w:sz w:val="24"/>
+          <w:szCs w:val="24"/>
+        </w:rPr>
+        <w:t xml:space="preserve"> in Ireland over the years</w:t>
+      </w:r>
+      <w:r>
+        <w:rPr>
+          <w:rFonts w:ascii="Times New Roman" w:hAnsi="Times New Roman" w:cs="Times New Roman"/>
+          <w:sz w:val="24"/>
+          <w:szCs w:val="24"/>
+        </w:rPr>
+        <w:t xml:space="preserve"> (Figure 1)</w:t>
+      </w:r>
+      <w:r>
+        <w:rPr>
+          <w:rFonts w:ascii="Times New Roman" w:hAnsi="Times New Roman" w:cs="Times New Roman"/>
+          <w:sz w:val="24"/>
+          <w:szCs w:val="24"/>
+        </w:rPr>
+        <w:t xml:space="preserve">, along with the average index of employment in </w:t>
+      </w:r>
+      <w:r>
+        <w:rPr>
+          <w:rFonts w:ascii="Times New Roman" w:hAnsi="Times New Roman" w:cs="Times New Roman"/>
+          <w:sz w:val="24"/>
+          <w:szCs w:val="24"/>
+        </w:rPr>
+        <w:t xml:space="preserve">building and construction </w:t>
+      </w:r>
+      <w:r>
+        <w:rPr>
+          <w:rFonts w:ascii="Times New Roman" w:hAnsi="Times New Roman" w:cs="Times New Roman"/>
+          <w:sz w:val="24"/>
+          <w:szCs w:val="24"/>
+        </w:rPr>
+        <w:t>industry (</w:t>
+      </w:r>
+      <w:r>
+        <w:rPr>
+          <w:rFonts w:ascii="Times New Roman" w:hAnsi="Times New Roman" w:cs="Times New Roman"/>
+          <w:sz w:val="24"/>
+          <w:szCs w:val="24"/>
+        </w:rPr>
+        <w:t>Figure 2).</w:t>
+      </w:r>
+    </w:p>
+    <w:p>
+      <w:pPr>
+        <w:keepNext/>
+        <w:ind w:left="360"/>
+      </w:pPr>
+      <w:r>
+        <w:rPr>
+          <w:rFonts w:ascii="Times New Roman" w:hAnsi="Times New Roman" w:cs="Times New Roman"/>
+          <w:sz w:val="24"/>
+          <w:szCs w:val="24"/>
+        </w:rPr>
+        <w:drawing>
+          <wp:inline distT="0" distB="0" distL="0" distR="0" wp14:anchorId="6AC6B6C0" wp14:editId="4C07AE55">
+            <wp:extent cx="5731510" cy="1708150"/>
+            <wp:effectExtent l="0" t="0" r="2540" b="6350"/>
+            <wp:docPr id="550447826" name="Picture 1" descr="A picture containing text, plot, line, font&#10;&#10;Description automatically generated"/>
+            <wp:cNvGraphicFramePr>
+              <a:graphicFrameLocks xmlns:a="http://schemas.openxmlformats.org/drawingml/2006/main" noChangeAspect="1"/>
+            </wp:cNvGraphicFramePr>
+            <a:graphic xmlns:a="http://schemas.openxmlformats.org/drawingml/2006/main">
+              <a:graphicData uri="http://schemas.openxmlformats.org/drawingml/2006/picture">
+                <pic:pic xmlns:pic="http://schemas.openxmlformats.org/drawingml/2006/picture">
+                  <pic:nvPicPr>
+                    <pic:cNvPr id="550447826" name="Picture 1" descr="A picture containing text, plot, line, font&#10;&#10;Description automatically generated"/>
+                    <pic:cNvPicPr/>
+                  </pic:nvPicPr>
+                  <pic:blipFill>
+                    <a:blip r:embed="rId10"/>
+                    <a:stretch>
+                      <a:fillRect/>
+                    </a:stretch>
+                  </pic:blipFill>
+                  <pic:spPr>
+                    <a:xfrm>
+                      <a:off x="0" y="0"/>
+                      <a:ext cx="5731510" cy="1708150"/>
+                    </a:xfrm>
+                    <a:prstGeom prst="rect">
+                      <a:avLst/>
+                    </a:prstGeom>
+                  </pic:spPr>
+                </pic:pic>
+              </a:graphicData>
+            </a:graphic>
+          </wp:inline>
+        </w:drawing>
+      </w:r>
+    </w:p>
+    <w:p>
+      <w:pPr>
+        <w:pStyle w:val="Caption"/>
+        <w:jc w:val="center"/>
+        <w:rPr>
+          <w:rFonts w:ascii="Times New Roman" w:hAnsi="Times New Roman" w:cs="Times New Roman"/>
+          <w:sz w:val="24"/>
+          <w:szCs w:val="24"/>
+        </w:rPr>
+      </w:pPr>
+      <w:r>
+        <w:t xml:space="preserve">Figure </w:t>
+      </w:r>
+      <w:r>
+        <w:fldChar w:fldCharType="begin"/>
+      </w:r>
+      <w:r>
+        <w:instrText xml:space="preserve"> SEQ Figure \* ARABIC </w:instrText>
+      </w:r>
+      <w:r>
+        <w:fldChar w:fldCharType="separate"/>
+      </w:r>
+      <w:r>
+        <w:rPr>
+          <w:noProof/>
+        </w:rPr>
+        <w:t>1</w:t>
+      </w:r>
+      <w:r>
+        <w:fldChar w:fldCharType="end"/>
+      </w:r>
+      <w:r>
+        <w:t xml:space="preserve"> </w:t>
+      </w:r>
+      <w:r>
+        <w:t>–</w:t>
+      </w:r>
+      <w:r>
+        <w:t xml:space="preserve"> </w:t>
+      </w:r>
+      <w:r>
+        <w:t xml:space="preserve">Building and Construction types between 2000 and </w:t>
+      </w:r>
+      <w:proofErr w:type="gramStart"/>
+      <w:r>
+        <w:t>2022</w:t>
+      </w:r>
+      <w:proofErr w:type="gramEnd"/>
+    </w:p>
+    <w:p>
+      <w:pPr>
+        <w:keepNext/>
+        <w:ind w:left="360"/>
+      </w:pPr>
+      <w:r>
+        <w:rPr>
+          <w:rFonts w:ascii="Times New Roman" w:hAnsi="Times New Roman" w:cs="Times New Roman"/>
+          <w:sz w:val="24"/>
+          <w:szCs w:val="24"/>
+        </w:rPr>
+        <w:lastRenderedPageBreak/>
+        <w:drawing>
+          <wp:inline distT="0" distB="0" distL="0" distR="0" wp14:anchorId="3F7158FB" wp14:editId="28B67F88">
+            <wp:extent cx="5731510" cy="1750695"/>
+            <wp:effectExtent l="0" t="0" r="2540" b="1905"/>
+            <wp:docPr id="965948386" name="Picture 1" descr="A picture containing line, plot, diagram, screenshot&#10;&#10;Description automatically generated"/>
+            <wp:cNvGraphicFramePr>
+              <a:graphicFrameLocks xmlns:a="http://schemas.openxmlformats.org/drawingml/2006/main" noChangeAspect="1"/>
+            </wp:cNvGraphicFramePr>
+            <a:graphic xmlns:a="http://schemas.openxmlformats.org/drawingml/2006/main">
+              <a:graphicData uri="http://schemas.openxmlformats.org/drawingml/2006/picture">
+                <pic:pic xmlns:pic="http://schemas.openxmlformats.org/drawingml/2006/picture">
+                  <pic:nvPicPr>
+                    <pic:cNvPr id="965948386" name="Picture 1" descr="A picture containing line, plot, diagram, screenshot&#10;&#10;Description automatically generated"/>
+                    <pic:cNvPicPr/>
+                  </pic:nvPicPr>
+                  <pic:blipFill>
+                    <a:blip r:embed="rId11"/>
+                    <a:stretch>
+                      <a:fillRect/>
+                    </a:stretch>
+                  </pic:blipFill>
+                  <pic:spPr>
+                    <a:xfrm>
+                      <a:off x="0" y="0"/>
+                      <a:ext cx="5731510" cy="1750695"/>
+                    </a:xfrm>
+                    <a:prstGeom prst="rect">
+                      <a:avLst/>
+                    </a:prstGeom>
+                  </pic:spPr>
+                </pic:pic>
+              </a:graphicData>
+            </a:graphic>
+          </wp:inline>
+        </w:drawing>
+      </w:r>
+    </w:p>
+    <w:p>
+      <w:pPr>
+        <w:pStyle w:val="Caption"/>
+        <w:jc w:val="center"/>
+      </w:pPr>
+      <w:r>
+        <w:t xml:space="preserve">Figure </w:t>
+      </w:r>
+      <w:r>
+        <w:fldChar w:fldCharType="begin"/>
+      </w:r>
+      <w:r>
+        <w:instrText xml:space="preserve"> SEQ Figure \* ARABIC </w:instrText>
+      </w:r>
+      <w:r>
+        <w:fldChar w:fldCharType="separate"/>
+      </w:r>
+      <w:r>
+        <w:rPr>
+          <w:noProof/>
+        </w:rPr>
+        <w:t>2</w:t>
+      </w:r>
+      <w:r>
+        <w:fldChar w:fldCharType="end"/>
+      </w:r>
+      <w:r>
+        <w:t xml:space="preserve"> </w:t>
+      </w:r>
+      <w:r>
+        <w:t>–</w:t>
+      </w:r>
+      <w:r>
+        <w:t xml:space="preserve"> </w:t>
+      </w:r>
+      <w:r>
+        <w:t>Average employment index in building and construction between 1975 and 2008</w:t>
+      </w:r>
+    </w:p>
+    <w:p>
+      <w:pPr>
+        <w:ind w:left="360"/>
+        <w:rPr>
+          <w:rFonts w:ascii="Times New Roman" w:hAnsi="Times New Roman" w:cs="Times New Roman"/>
+          <w:sz w:val="24"/>
+          <w:szCs w:val="24"/>
+        </w:rPr>
+      </w:pPr>
+      <w:r>
+        <w:rPr>
+          <w:rFonts w:ascii="Times New Roman" w:hAnsi="Times New Roman" w:cs="Times New Roman"/>
+          <w:sz w:val="24"/>
+          <w:szCs w:val="24"/>
+        </w:rPr>
+        <w:t>It’s noticeable from the two plots above the</w:t>
+      </w:r>
+      <w:r>
+        <w:rPr>
+          <w:rFonts w:ascii="Times New Roman" w:hAnsi="Times New Roman" w:cs="Times New Roman"/>
+          <w:sz w:val="24"/>
+          <w:szCs w:val="24"/>
+        </w:rPr>
+        <w:t xml:space="preserve"> decreased values for building and construction</w:t>
+      </w:r>
+      <w:r>
+        <w:rPr>
+          <w:rFonts w:ascii="Times New Roman" w:hAnsi="Times New Roman" w:cs="Times New Roman"/>
+          <w:sz w:val="24"/>
+          <w:szCs w:val="24"/>
+        </w:rPr>
+        <w:t xml:space="preserve"> from</w:t>
+      </w:r>
+      <w:r>
+        <w:rPr>
+          <w:rFonts w:ascii="Times New Roman" w:hAnsi="Times New Roman" w:cs="Times New Roman"/>
+          <w:sz w:val="24"/>
+          <w:szCs w:val="24"/>
+        </w:rPr>
+        <w:t xml:space="preserve"> </w:t>
+      </w:r>
+      <w:r>
+        <w:rPr>
+          <w:rFonts w:ascii="Times New Roman" w:hAnsi="Times New Roman" w:cs="Times New Roman"/>
+          <w:sz w:val="24"/>
+          <w:szCs w:val="24"/>
+        </w:rPr>
+        <w:t xml:space="preserve">2009, specifically for residential buildings. In the same year </w:t>
+      </w:r>
+      <w:r>
+        <w:rPr>
+          <w:rFonts w:ascii="Times New Roman" w:hAnsi="Times New Roman" w:cs="Times New Roman"/>
+          <w:sz w:val="24"/>
+          <w:szCs w:val="24"/>
+        </w:rPr>
+        <w:t>a drop in the index of employment is observed.</w:t>
+      </w:r>
+    </w:p>
+    <w:p>
+      <w:pPr>
+        <w:ind w:left="360"/>
+        <w:rPr>
+          <w:rFonts w:ascii="Times New Roman" w:hAnsi="Times New Roman" w:cs="Times New Roman"/>
+          <w:sz w:val="24"/>
+          <w:szCs w:val="24"/>
+        </w:rPr>
+      </w:pPr>
+      <w:r>
+        <w:rPr>
+          <w:rFonts w:ascii="Times New Roman" w:hAnsi="Times New Roman" w:cs="Times New Roman"/>
+          <w:sz w:val="24"/>
+          <w:szCs w:val="24"/>
+        </w:rPr>
+        <w:t>Eurostat data</w:t>
+      </w:r>
+      <w:r>
+        <w:rPr>
+          <w:rFonts w:ascii="Times New Roman" w:hAnsi="Times New Roman" w:cs="Times New Roman"/>
+          <w:sz w:val="24"/>
+          <w:szCs w:val="24"/>
+        </w:rPr>
+        <w:t xml:space="preserve"> </w:t>
+      </w:r>
+      <w:r>
+        <w:rPr>
+          <w:rFonts w:ascii="Times New Roman" w:hAnsi="Times New Roman" w:cs="Times New Roman"/>
+          <w:sz w:val="24"/>
+          <w:szCs w:val="24"/>
+        </w:rPr>
+        <w:t>(Europa.eu, 2021)</w:t>
+      </w:r>
+      <w:r>
+        <w:rPr>
+          <w:rFonts w:ascii="Times New Roman" w:hAnsi="Times New Roman" w:cs="Times New Roman"/>
+          <w:sz w:val="24"/>
+          <w:szCs w:val="24"/>
+        </w:rPr>
+        <w:t xml:space="preserve"> provided</w:t>
+      </w:r>
+      <w:r>
+        <w:rPr>
+          <w:rFonts w:ascii="Times New Roman" w:hAnsi="Times New Roman" w:cs="Times New Roman"/>
+          <w:sz w:val="24"/>
+          <w:szCs w:val="24"/>
+        </w:rPr>
+        <w:t xml:space="preserve"> </w:t>
+      </w:r>
+      <w:r>
+        <w:rPr>
+          <w:rFonts w:ascii="Times New Roman" w:hAnsi="Times New Roman" w:cs="Times New Roman"/>
+          <w:sz w:val="24"/>
+          <w:szCs w:val="24"/>
+        </w:rPr>
+        <w:t>comprehensive</w:t>
+      </w:r>
+      <w:r>
+        <w:rPr>
+          <w:rFonts w:ascii="Times New Roman" w:hAnsi="Times New Roman" w:cs="Times New Roman"/>
+          <w:sz w:val="24"/>
+          <w:szCs w:val="24"/>
+        </w:rPr>
+        <w:t xml:space="preserve"> data related to the</w:t>
+      </w:r>
+      <w:r>
+        <w:rPr>
+          <w:rFonts w:ascii="Times New Roman" w:hAnsi="Times New Roman" w:cs="Times New Roman"/>
+          <w:sz w:val="24"/>
+          <w:szCs w:val="24"/>
+        </w:rPr>
+        <w:t xml:space="preserve"> labour cost structure</w:t>
+      </w:r>
+      <w:r>
+        <w:rPr>
+          <w:rFonts w:ascii="Times New Roman" w:hAnsi="Times New Roman" w:cs="Times New Roman"/>
+          <w:sz w:val="24"/>
+          <w:szCs w:val="24"/>
+        </w:rPr>
+        <w:t xml:space="preserve"> where </w:t>
+      </w:r>
+      <w:r>
+        <w:rPr>
+          <w:rFonts w:ascii="Times New Roman" w:hAnsi="Times New Roman" w:cs="Times New Roman"/>
+          <w:sz w:val="24"/>
+          <w:szCs w:val="24"/>
+        </w:rPr>
+        <w:t>the values showed a peak in non-wages related costs in 2022.</w:t>
+      </w:r>
+      <w:r>
+        <w:rPr>
+          <w:rFonts w:ascii="Times New Roman" w:hAnsi="Times New Roman" w:cs="Times New Roman"/>
+          <w:sz w:val="24"/>
+          <w:szCs w:val="24"/>
+        </w:rPr>
+        <w:t xml:space="preserve"> Figure 3 shows a representation of those values, with the dot size being</w:t>
+      </w:r>
+      <w:r>
+        <w:rPr>
+          <w:rFonts w:ascii="Times New Roman" w:hAnsi="Times New Roman" w:cs="Times New Roman"/>
+          <w:sz w:val="24"/>
+          <w:szCs w:val="24"/>
+        </w:rPr>
+        <w:t xml:space="preserve"> related to the value; both the percentage of non-wage cost and </w:t>
+      </w:r>
+      <w:r>
+        <w:rPr>
+          <w:rFonts w:ascii="Times New Roman" w:hAnsi="Times New Roman" w:cs="Times New Roman"/>
+          <w:sz w:val="24"/>
+          <w:szCs w:val="24"/>
+        </w:rPr>
+        <w:t>costs other than salaries have their highest value in 2022.</w:t>
+      </w:r>
+      <w:r>
+        <w:rPr>
+          <w:rFonts w:ascii="Times New Roman" w:hAnsi="Times New Roman" w:cs="Times New Roman"/>
+          <w:sz w:val="24"/>
+          <w:szCs w:val="24"/>
+        </w:rPr>
+        <w:t xml:space="preserve"> </w:t>
+      </w:r>
+      <w:proofErr w:type="spellStart"/>
+      <w:r>
+        <w:rPr>
+          <w:rFonts w:ascii="Times New Roman" w:hAnsi="Times New Roman" w:cs="Times New Roman"/>
+          <w:i/>
+          <w:iCs/>
+          <w:sz w:val="24"/>
+          <w:szCs w:val="24"/>
+        </w:rPr>
+        <w:t>Plotly</w:t>
+      </w:r>
+      <w:proofErr w:type="spellEnd"/>
+      <w:r>
+        <w:rPr>
+          <w:rFonts w:ascii="Times New Roman" w:hAnsi="Times New Roman" w:cs="Times New Roman"/>
+          <w:i/>
+          <w:iCs/>
+          <w:sz w:val="24"/>
+          <w:szCs w:val="24"/>
+        </w:rPr>
+        <w:t xml:space="preserve"> Express</w:t>
+      </w:r>
+      <w:r>
+        <w:rPr>
+          <w:rFonts w:ascii="Times New Roman" w:hAnsi="Times New Roman" w:cs="Times New Roman"/>
+          <w:sz w:val="24"/>
+          <w:szCs w:val="24"/>
+        </w:rPr>
+        <w:t xml:space="preserve"> has been used to create this interactive dashboard</w:t>
+      </w:r>
+      <w:r>
+        <w:rPr>
+          <w:rFonts w:ascii="Times New Roman" w:hAnsi="Times New Roman" w:cs="Times New Roman"/>
+          <w:sz w:val="24"/>
+          <w:szCs w:val="24"/>
+        </w:rPr>
+        <w:t>, a high-level</w:t>
+      </w:r>
+      <w:r>
+        <w:rPr>
+          <w:rFonts w:ascii="Times New Roman" w:hAnsi="Times New Roman" w:cs="Times New Roman"/>
+          <w:sz w:val="24"/>
+          <w:szCs w:val="24"/>
+        </w:rPr>
+        <w:t xml:space="preserve"> data visualization package that allow the creation of interactive plots</w:t>
+      </w:r>
+      <w:r>
+        <w:rPr>
+          <w:rFonts w:ascii="Times New Roman" w:hAnsi="Times New Roman" w:cs="Times New Roman"/>
+          <w:sz w:val="24"/>
+          <w:szCs w:val="24"/>
+        </w:rPr>
+        <w:t xml:space="preserve"> </w:t>
+      </w:r>
+      <w:r>
+        <w:rPr>
+          <w:rFonts w:ascii="Times New Roman" w:hAnsi="Times New Roman" w:cs="Times New Roman"/>
+          <w:sz w:val="24"/>
+          <w:szCs w:val="24"/>
+        </w:rPr>
+        <w:t>(</w:t>
+      </w:r>
+      <w:r>
+        <w:rPr>
+          <w:rFonts w:ascii="Times New Roman" w:hAnsi="Times New Roman" w:cs="Times New Roman"/>
+          <w:sz w:val="24"/>
+          <w:szCs w:val="24"/>
+        </w:rPr>
+        <w:t>plotly.com</w:t>
+      </w:r>
+      <w:r>
+        <w:rPr>
+          <w:rFonts w:ascii="Times New Roman" w:hAnsi="Times New Roman" w:cs="Times New Roman"/>
+          <w:sz w:val="24"/>
+          <w:szCs w:val="24"/>
+        </w:rPr>
+        <w:t>).</w:t>
+      </w:r>
+      <w:r>
+        <w:rPr>
+          <w:rFonts w:ascii="Times New Roman" w:hAnsi="Times New Roman" w:cs="Times New Roman"/>
+          <w:sz w:val="24"/>
+          <w:szCs w:val="24"/>
+        </w:rPr>
+        <w:t xml:space="preserve"> </w:t>
+      </w:r>
+    </w:p>
+    <w:p>
+      <w:pPr>
+        <w:ind w:left="360"/>
+        <w:rPr>
+          <w:rFonts w:ascii="Times New Roman" w:hAnsi="Times New Roman" w:cs="Times New Roman"/>
+          <w:sz w:val="24"/>
+          <w:szCs w:val="24"/>
+        </w:rPr>
+      </w:pPr>
+      <w:r>
+        <w:rPr>
+          <w:rFonts w:ascii="Times New Roman" w:hAnsi="Times New Roman" w:cs="Times New Roman"/>
+          <w:sz w:val="24"/>
+          <w:szCs w:val="24"/>
+        </w:rPr>
+        <w:t>Labour cost</w:t>
+      </w:r>
+      <w:r>
+        <w:rPr>
+          <w:rFonts w:ascii="Times New Roman" w:hAnsi="Times New Roman" w:cs="Times New Roman"/>
+          <w:sz w:val="24"/>
+          <w:szCs w:val="24"/>
+        </w:rPr>
+        <w:t xml:space="preserve"> trends can also be quickly spotted in Figure 4.</w:t>
+      </w:r>
+    </w:p>
+    <w:p>
+      <w:pPr>
+        <w:keepNext/>
+        <w:ind w:left="360"/>
+      </w:pPr>
+      <w:r>
+        <w:rPr>
+          <w:rFonts w:ascii="Times New Roman" w:hAnsi="Times New Roman" w:cs="Times New Roman"/>
+          <w:sz w:val="24"/>
+          <w:szCs w:val="24"/>
+        </w:rPr>
+        <w:drawing>
+          <wp:inline distT="0" distB="0" distL="0" distR="0" wp14:anchorId="74197C3E" wp14:editId="06565FC1">
+            <wp:extent cx="5731510" cy="3161030"/>
+            <wp:effectExtent l="0" t="0" r="2540" b="1270"/>
+            <wp:docPr id="347308781" name="Picture 1" descr="A picture containing text, screenshot, diagram, plot&#10;&#10;Description automatically generated"/>
+            <wp:cNvGraphicFramePr>
+              <a:graphicFrameLocks xmlns:a="http://schemas.openxmlformats.org/drawingml/2006/main" noChangeAspect="1"/>
+            </wp:cNvGraphicFramePr>
+            <a:graphic xmlns:a="http://schemas.openxmlformats.org/drawingml/2006/main">
+              <a:graphicData uri="http://schemas.openxmlformats.org/drawingml/2006/picture">
+                <pic:pic xmlns:pic="http://schemas.openxmlformats.org/drawingml/2006/picture">
+                  <pic:nvPicPr>
+                    <pic:cNvPr id="347308781" name="Picture 1" descr="A picture containing text, screenshot, diagram, plot&#10;&#10;Description automatically generated"/>
+                    <pic:cNvPicPr/>
+                  </pic:nvPicPr>
+                  <pic:blipFill>
+                    <a:blip r:embed="rId12"/>
+                    <a:stretch>
+                      <a:fillRect/>
+                    </a:stretch>
+                  </pic:blipFill>
+                  <pic:spPr>
+                    <a:xfrm>
+                      <a:off x="0" y="0"/>
+                      <a:ext cx="5731510" cy="3161030"/>
+                    </a:xfrm>
+                    <a:prstGeom prst="rect">
+                      <a:avLst/>
+                    </a:prstGeom>
+                  </pic:spPr>
+                </pic:pic>
+              </a:graphicData>
+            </a:graphic>
+          </wp:inline>
+        </w:drawing>
+      </w:r>
+    </w:p>
+    <w:p>
+      <w:pPr>
+        <w:pStyle w:val="Caption"/>
+        <w:jc w:val="center"/>
+        <w:rPr>
+          <w:rFonts w:ascii="Times New Roman" w:hAnsi="Times New Roman" w:cs="Times New Roman"/>
+          <w:sz w:val="24"/>
+          <w:szCs w:val="24"/>
+        </w:rPr>
+      </w:pPr>
+      <w:r>
+        <w:t xml:space="preserve">Figure </w:t>
+      </w:r>
+      <w:r>
+        <w:fldChar w:fldCharType="begin"/>
+      </w:r>
+      <w:r>
+        <w:instrText xml:space="preserve"> SEQ Figure \* ARABIC </w:instrText>
+      </w:r>
+      <w:r>
+        <w:fldChar w:fldCharType="separate"/>
+      </w:r>
+      <w:r>
+        <w:rPr>
+          <w:noProof/>
+        </w:rPr>
+        <w:t>3</w:t>
+      </w:r>
+      <w:r>
+        <w:fldChar w:fldCharType="end"/>
+      </w:r>
+      <w:r>
+        <w:t xml:space="preserve"> - Representation of </w:t>
+      </w:r>
+      <w:r>
+        <w:t>Irish</w:t>
+      </w:r>
+      <w:r>
+        <w:t xml:space="preserve"> labour cost structure</w:t>
+      </w:r>
+    </w:p>
+    <w:p>
+      <w:pPr>
+        <w:rPr>
+          <w:rFonts w:ascii="Times New Roman" w:hAnsi="Times New Roman" w:cs="Times New Roman"/>
+          <w:sz w:val="24"/>
+          <w:szCs w:val="24"/>
+        </w:rPr>
+      </w:pPr>
+    </w:p>
+    <w:p>
+      <w:pPr>
+        <w:keepNext/>
+      </w:pPr>
+      <w:r>
+        <w:rPr>
+          <w:rFonts w:ascii="Times New Roman" w:hAnsi="Times New Roman" w:cs="Times New Roman"/>
+          <w:sz w:val="24"/>
+          <w:szCs w:val="24"/>
+        </w:rPr>
+        <w:lastRenderedPageBreak/>
+        <w:drawing>
+          <wp:inline distT="0" distB="0" distL="0" distR="0" wp14:anchorId="5990CE52" wp14:editId="38CE2E4A">
+            <wp:extent cx="5731510" cy="1772285"/>
+            <wp:effectExtent l="0" t="0" r="2540" b="0"/>
+            <wp:docPr id="748713798" name="Picture 1" descr="A picture containing line, plot, diagram, slope&#10;&#10;Description automatically generated"/>
+            <wp:cNvGraphicFramePr>
+              <a:graphicFrameLocks xmlns:a="http://schemas.openxmlformats.org/drawingml/2006/main" noChangeAspect="1"/>
+            </wp:cNvGraphicFramePr>
+            <a:graphic xmlns:a="http://schemas.openxmlformats.org/drawingml/2006/main">
+              <a:graphicData uri="http://schemas.openxmlformats.org/drawingml/2006/picture">
+                <pic:pic xmlns:pic="http://schemas.openxmlformats.org/drawingml/2006/picture">
+                  <pic:nvPicPr>
+                    <pic:cNvPr id="748713798" name="Picture 1" descr="A picture containing line, plot, diagram, slope&#10;&#10;Description automatically generated"/>
+                    <pic:cNvPicPr/>
+                  </pic:nvPicPr>
+                  <pic:blipFill>
+                    <a:blip r:embed="rId13"/>
+                    <a:stretch>
+                      <a:fillRect/>
+                    </a:stretch>
+                  </pic:blipFill>
+                  <pic:spPr>
+                    <a:xfrm>
+                      <a:off x="0" y="0"/>
+                      <a:ext cx="5731510" cy="1772285"/>
+                    </a:xfrm>
+                    <a:prstGeom prst="rect">
+                      <a:avLst/>
+                    </a:prstGeom>
+                  </pic:spPr>
+                </pic:pic>
+              </a:graphicData>
+            </a:graphic>
+          </wp:inline>
+        </w:drawing>
+      </w:r>
+    </w:p>
+    <w:p>
+      <w:pPr>
+        <w:pStyle w:val="Caption"/>
+        <w:jc w:val="center"/>
+        <w:rPr>
+          <w:rFonts w:ascii="Times New Roman" w:hAnsi="Times New Roman" w:cs="Times New Roman"/>
+          <w:sz w:val="24"/>
+          <w:szCs w:val="24"/>
+        </w:rPr>
+      </w:pPr>
+      <w:r>
+        <w:t xml:space="preserve">Figure </w:t>
+      </w:r>
+      <w:r>
+        <w:fldChar w:fldCharType="begin"/>
+      </w:r>
+      <w:r>
+        <w:instrText xml:space="preserve"> SEQ Figure \* ARABIC </w:instrText>
+      </w:r>
+      <w:r>
+        <w:fldChar w:fldCharType="separate"/>
+      </w:r>
+      <w:r>
+        <w:rPr>
+          <w:noProof/>
+        </w:rPr>
+        <w:t>4</w:t>
+      </w:r>
+      <w:r>
+        <w:fldChar w:fldCharType="end"/>
+      </w:r>
+    </w:p>
+    <w:p>
+      <w:r>
+        <w:tab/>
       </w:r>
     </w:p>
     <w:p>
       <w:pPr>
         <w:pStyle w:val="Heading3"/>
-      </w:pPr>
-      <w:r>
-        <w:t xml:space="preserve">3.1.1 </w:t>
-      </w:r>
-      <w:r>
-        <w:t>VADER</w:t>
+        <w:ind w:firstLine="360"/>
+      </w:pPr>
+      <w:r>
+        <w:t>3.1.2 Inferential Statistic</w:t>
+      </w:r>
+    </w:p>
+    <w:p>
+      <w:pPr>
+        <w:ind w:firstLine="360"/>
+        <w:rPr>
+          <w:rFonts w:ascii="Times New Roman" w:hAnsi="Times New Roman" w:cs="Times New Roman"/>
+          <w:sz w:val="24"/>
+          <w:szCs w:val="24"/>
+        </w:rPr>
+      </w:pPr>
+      <w:r>
+        <w:rPr>
+          <w:rFonts w:ascii="Times New Roman" w:hAnsi="Times New Roman" w:cs="Times New Roman"/>
+          <w:sz w:val="24"/>
+          <w:szCs w:val="24"/>
+        </w:rPr>
+        <w:t xml:space="preserve">Text </w:t>
+      </w:r>
+      <w:proofErr w:type="spellStart"/>
+      <w:r>
+        <w:rPr>
+          <w:rFonts w:ascii="Times New Roman" w:hAnsi="Times New Roman" w:cs="Times New Roman"/>
+          <w:sz w:val="24"/>
+          <w:szCs w:val="24"/>
+        </w:rPr>
+        <w:t>text</w:t>
+      </w:r>
+      <w:proofErr w:type="spellEnd"/>
+      <w:r>
+        <w:rPr>
+          <w:rFonts w:ascii="Times New Roman" w:hAnsi="Times New Roman" w:cs="Times New Roman"/>
+          <w:sz w:val="24"/>
+          <w:szCs w:val="24"/>
+        </w:rPr>
+        <w:t xml:space="preserve"> </w:t>
       </w:r>
     </w:p>
     <w:p>
       <w:pPr>
         <w:pStyle w:val="Heading3"/>
-      </w:pPr>
-      <w:r>
-        <w:t>3.1.2 NLTK for NLP</w:t>
-      </w:r>
-    </w:p>
-    <w:p>
-      <w:pPr>
-        <w:pStyle w:val="Heading3"/>
-      </w:pPr>
-      <w:r>
-        <w:t>3.1.3 Model</w:t>
+        <w:ind w:firstLine="360"/>
+      </w:pPr>
+      <w:r>
+        <w:t>3.1.3 Comparison within EU</w:t>
+      </w:r>
+    </w:p>
+    <w:p/>
+    <w:p>
+      <w:pPr>
+        <w:pStyle w:val="Heading2"/>
+        <w:ind w:firstLine="360"/>
+      </w:pPr>
+      <w:r>
+        <w:t>3.2 Sentiment Analysis</w:t>
+      </w:r>
+    </w:p>
+    <w:p>
+      <w:pPr>
+        <w:pStyle w:val="Heading2"/>
+        <w:ind w:firstLine="360"/>
+      </w:pPr>
+      <w:r>
+        <w:t>3.3 Models</w:t>
+      </w:r>
+    </w:p>
+    <w:p/>
+    <w:p>
+      <w:pPr>
+        <w:pStyle w:val="Heading1"/>
+        <w:numPr>
+          <w:ilvl w:val="0"/>
+          <w:numId w:val="18"/>
+        </w:numPr>
+      </w:pPr>
+      <w:r>
+        <w:t xml:space="preserve">Conclusion </w:t>
+      </w:r>
+    </w:p>
+    <w:p>
+      <w:pPr>
+        <w:ind w:left="360"/>
+        <w:rPr>
+          <w:rFonts w:ascii="Times New Roman" w:hAnsi="Times New Roman" w:cs="Times New Roman"/>
+          <w:sz w:val="24"/>
+          <w:szCs w:val="24"/>
+        </w:rPr>
+      </w:pPr>
+      <w:r>
+        <w:rPr>
+          <w:rFonts w:ascii="Times New Roman" w:hAnsi="Times New Roman" w:cs="Times New Roman"/>
+          <w:sz w:val="24"/>
+          <w:szCs w:val="24"/>
+        </w:rPr>
+        <w:t>The sector has undergone significant changes since the economic downturn in 2008, which led to a decrease in demand for construction services and a subsequent reduction in construction activity (Forde et al., 2020). However, recent years have seen a resurgence in the construction sector, with strong growth predicted in the coming years (Construction Industry Federation, 2021).</w:t>
+      </w:r>
+    </w:p>
+    <w:p>
+      <w:pPr>
+        <w:ind w:left="360"/>
+        <w:rPr>
+          <w:rFonts w:ascii="Times New Roman" w:hAnsi="Times New Roman" w:cs="Times New Roman"/>
+          <w:sz w:val="24"/>
+          <w:szCs w:val="24"/>
+        </w:rPr>
+      </w:pPr>
+      <w:r>
+        <w:rPr>
+          <w:rFonts w:ascii="Times New Roman" w:hAnsi="Times New Roman" w:cs="Times New Roman"/>
+          <w:sz w:val="24"/>
+          <w:szCs w:val="24"/>
+        </w:rPr>
+        <w:t xml:space="preserve">Construction Industry Federation. (2021). Construction industry forecasts. Retrieved from </w:t>
+      </w:r>
+      <w:proofErr w:type="gramStart"/>
+      <w:r>
+        <w:rPr>
+          <w:rFonts w:ascii="Times New Roman" w:hAnsi="Times New Roman" w:cs="Times New Roman"/>
+          <w:sz w:val="24"/>
+          <w:szCs w:val="24"/>
+        </w:rPr>
+        <w:t>https://cif.ie/insight-and-analysis/cif-construction-industry-forecasts/</w:t>
+      </w:r>
+      <w:proofErr w:type="gramEnd"/>
+    </w:p>
+    <w:p>
+      <w:pPr>
+        <w:ind w:left="360"/>
+        <w:rPr>
+          <w:rFonts w:ascii="Times New Roman" w:hAnsi="Times New Roman" w:cs="Times New Roman"/>
+          <w:sz w:val="24"/>
+          <w:szCs w:val="24"/>
+        </w:rPr>
+      </w:pPr>
+      <w:r>
+        <w:rPr>
+          <w:rFonts w:ascii="Times New Roman" w:hAnsi="Times New Roman" w:cs="Times New Roman"/>
+          <w:sz w:val="24"/>
+          <w:szCs w:val="24"/>
+        </w:rPr>
+        <w:t xml:space="preserve">Forde, K., Lynskey, M., &amp; Doherty, E. (2020). The impact of the global financial crisis on the Irish construction industry. Journal of Financial Management of Property and Construction, 25(1), 68-82. </w:t>
+      </w:r>
+      <w:proofErr w:type="spellStart"/>
+      <w:r>
+        <w:rPr>
+          <w:rFonts w:ascii="Times New Roman" w:hAnsi="Times New Roman" w:cs="Times New Roman"/>
+          <w:sz w:val="24"/>
+          <w:szCs w:val="24"/>
+        </w:rPr>
+        <w:t>doi</w:t>
+      </w:r>
+      <w:proofErr w:type="spellEnd"/>
+      <w:r>
+        <w:rPr>
+          <w:rFonts w:ascii="Times New Roman" w:hAnsi="Times New Roman" w:cs="Times New Roman"/>
+          <w:sz w:val="24"/>
+          <w:szCs w:val="24"/>
+        </w:rPr>
+        <w:t>: 10.1108/JFMPC-02-2019-0011.</w:t>
+      </w:r>
+    </w:p>
+    <w:p/>
+    <w:p/>
+    <w:p/>
+    <w:p>
+      <w:pPr>
+        <w:pStyle w:val="Heading2"/>
+        <w:rPr>
+          <w:rFonts w:eastAsia="CMR10"/>
+        </w:rPr>
+      </w:pPr>
+      <w:r>
+        <w:rPr>
+          <w:rFonts w:eastAsia="CMR10"/>
+        </w:rPr>
+        <w:t>References</w:t>
+      </w:r>
+    </w:p>
+    <w:p>
+      <w:pPr>
+        <w:rPr>
+          <w:rFonts w:ascii="Times New Roman" w:hAnsi="Times New Roman" w:cs="Times New Roman"/>
+          <w:sz w:val="24"/>
+          <w:szCs w:val="24"/>
+        </w:rPr>
+      </w:pPr>
+      <w:r>
+        <w:rPr>
+          <w:rFonts w:ascii="Times New Roman" w:hAnsi="Times New Roman" w:cs="Times New Roman"/>
+          <w:sz w:val="24"/>
+          <w:szCs w:val="24"/>
+        </w:rPr>
+        <w:t xml:space="preserve">Central Statistics Office. (2021). </w:t>
+      </w:r>
+      <w:r>
+        <w:rPr>
+          <w:rFonts w:ascii="Times New Roman" w:hAnsi="Times New Roman" w:cs="Times New Roman"/>
+          <w:i/>
+          <w:iCs/>
+          <w:sz w:val="24"/>
+          <w:szCs w:val="24"/>
+        </w:rPr>
+        <w:t>Construction statistics</w:t>
+      </w:r>
+      <w:r>
+        <w:rPr>
+          <w:rFonts w:ascii="Times New Roman" w:hAnsi="Times New Roman" w:cs="Times New Roman"/>
+          <w:sz w:val="24"/>
+          <w:szCs w:val="24"/>
+        </w:rPr>
+        <w:t xml:space="preserve">. </w:t>
+      </w:r>
+      <w:r>
+        <w:rPr>
+          <w:rFonts w:ascii="Times New Roman" w:eastAsia="CMR8" w:hAnsi="Times New Roman" w:cs="Times New Roman"/>
+          <w:sz w:val="24"/>
+          <w:szCs w:val="24"/>
+        </w:rPr>
+        <w:t xml:space="preserve">Available at: </w:t>
+      </w:r>
+      <w:hyperlink r:id="rId14" w:history="1">
+        <w:r>
+          <w:rPr>
+            <w:rStyle w:val="Hyperlink"/>
+            <w:rFonts w:ascii="Times New Roman" w:hAnsi="Times New Roman" w:cs="Times New Roman"/>
+            <w:sz w:val="24"/>
+            <w:szCs w:val="24"/>
+          </w:rPr>
+          <w:t>https://www.cso.ie/en/statistics/construction/</w:t>
+        </w:r>
+      </w:hyperlink>
+      <w:r>
+        <w:rPr>
+          <w:rFonts w:ascii="Times New Roman" w:hAnsi="Times New Roman" w:cs="Times New Roman"/>
+          <w:sz w:val="24"/>
+          <w:szCs w:val="24"/>
+        </w:rPr>
+        <w:t xml:space="preserve"> [</w:t>
+      </w:r>
+      <w:proofErr w:type="gramStart"/>
+      <w:r>
+        <w:rPr>
+          <w:rFonts w:ascii="Times New Roman" w:hAnsi="Times New Roman" w:cs="Times New Roman"/>
+          <w:sz w:val="24"/>
+          <w:szCs w:val="24"/>
+        </w:rPr>
+        <w:t>Accessed ]</w:t>
+      </w:r>
+      <w:proofErr w:type="gramEnd"/>
+    </w:p>
+    <w:p>
+      <w:pPr>
+        <w:pStyle w:val="NormalWeb"/>
+        <w:spacing w:before="0" w:beforeAutospacing="0" w:after="0" w:afterAutospacing="0" w:line="360" w:lineRule="atLeast"/>
+        <w:rPr>
+          <w:rFonts w:eastAsia="CMR8"/>
+          <w:lang w:eastAsia="en-US"/>
+        </w:rPr>
+      </w:pPr>
+      <w:r>
+        <w:rPr>
+          <w:rFonts w:eastAsia="CMR8"/>
+          <w:lang w:eastAsia="en-US"/>
+        </w:rPr>
+        <w:t xml:space="preserve">Europa.eu. (2021). Available at: </w:t>
+      </w:r>
+      <w:hyperlink r:id="rId15" w:history="1">
+        <w:r>
+          <w:rPr>
+            <w:rStyle w:val="Hyperlink"/>
+            <w:rFonts w:eastAsia="CMR8"/>
+            <w:lang w:eastAsia="en-US"/>
+          </w:rPr>
+          <w:t>https://ec.europa.eu/eurostat/databrowser/view/lc_lci_lev/default/table?lang=en</w:t>
+        </w:r>
+      </w:hyperlink>
+      <w:r>
+        <w:rPr>
+          <w:rFonts w:eastAsia="CMR8"/>
+          <w:lang w:eastAsia="en-US"/>
+        </w:rPr>
+        <w:t xml:space="preserve"> </w:t>
+      </w:r>
+      <w:r>
+        <w:rPr>
+          <w:rFonts w:eastAsia="CMR8"/>
+          <w:lang w:eastAsia="en-US"/>
+        </w:rPr>
+        <w:t>[Accessed 14 May 2023].</w:t>
+      </w:r>
+    </w:p>
+    <w:p>
+      <w:pPr>
+        <w:pStyle w:val="NormalWeb"/>
+        <w:spacing w:after="0" w:line="360" w:lineRule="atLeast"/>
+        <w:rPr>
+          <w:rFonts w:eastAsia="CMR8"/>
+          <w:lang w:eastAsia="en-US"/>
+        </w:rPr>
+      </w:pPr>
+      <w:r>
+        <w:rPr>
+          <w:rFonts w:eastAsia="CMR8"/>
+          <w:lang w:val="it-IT" w:eastAsia="en-US"/>
+        </w:rPr>
+        <w:lastRenderedPageBreak/>
+        <w:t>data.gov.ie. (</w:t>
+      </w:r>
+      <w:proofErr w:type="spellStart"/>
+      <w:r>
+        <w:rPr>
+          <w:rFonts w:eastAsia="CMR8"/>
+          <w:lang w:val="it-IT" w:eastAsia="en-US"/>
+        </w:rPr>
+        <w:t>n.d.</w:t>
+      </w:r>
+      <w:proofErr w:type="spellEnd"/>
+      <w:r>
+        <w:rPr>
+          <w:rFonts w:eastAsia="CMR8"/>
+          <w:lang w:val="it-IT" w:eastAsia="en-US"/>
+        </w:rPr>
+        <w:t xml:space="preserve">). </w:t>
+      </w:r>
+      <w:r>
+        <w:rPr>
+          <w:rFonts w:eastAsia="CMR8"/>
+          <w:lang w:eastAsia="en-US"/>
+        </w:rPr>
+        <w:t xml:space="preserve">BBA02 - </w:t>
+      </w:r>
+      <w:r>
+        <w:rPr>
+          <w:rFonts w:eastAsia="CMR8"/>
+          <w:i/>
+          <w:iCs/>
+          <w:lang w:eastAsia="en-US"/>
+        </w:rPr>
+        <w:t>Annual Average Index of Employment (1975 - Date) in Building and Construction Industry - data.gov.ie</w:t>
+      </w:r>
+      <w:r>
+        <w:rPr>
+          <w:rFonts w:eastAsia="CMR8"/>
+          <w:lang w:eastAsia="en-US"/>
+        </w:rPr>
+        <w:t>. [online] Available at: https://data.gov.ie/dataset/bba02-annual-average-index-of-employment-1975-date-in-building-and-construction-industry?package_type=dataset [Accessed 14 May 2023].</w:t>
+      </w:r>
+    </w:p>
+    <w:p>
+      <w:pPr>
+        <w:pStyle w:val="NormalWeb"/>
+        <w:spacing w:after="0" w:line="360" w:lineRule="atLeast"/>
+        <w:rPr>
+          <w:rFonts w:eastAsia="CMR8"/>
+          <w:lang w:eastAsia="en-US"/>
+        </w:rPr>
+      </w:pPr>
+      <w:r>
+        <w:rPr>
+          <w:rFonts w:eastAsia="CMR8"/>
+          <w:lang w:eastAsia="en-US"/>
+        </w:rPr>
+        <w:t>d</w:t>
+      </w:r>
+      <w:r>
+        <w:rPr>
+          <w:rFonts w:eastAsia="CMR8"/>
+          <w:lang w:eastAsia="en-US"/>
+        </w:rPr>
+        <w:t xml:space="preserve">ata.cso.ie. (2023). </w:t>
+      </w:r>
+      <w:r>
+        <w:rPr>
+          <w:rFonts w:eastAsia="CMR8"/>
+          <w:lang w:eastAsia="en-US"/>
+        </w:rPr>
+        <w:t xml:space="preserve">BAA12 - </w:t>
+      </w:r>
+      <w:r>
+        <w:rPr>
+          <w:rFonts w:eastAsia="CMR8"/>
+          <w:i/>
+          <w:iCs/>
+          <w:lang w:eastAsia="en-US"/>
+        </w:rPr>
+        <w:t>Construction Enterprises</w:t>
+      </w:r>
+      <w:r>
+        <w:rPr>
+          <w:rFonts w:eastAsia="CMR8"/>
+          <w:lang w:eastAsia="en-US"/>
+        </w:rPr>
+        <w:t xml:space="preserve">. </w:t>
+      </w:r>
+      <w:r>
+        <w:rPr>
+          <w:rFonts w:eastAsia="CMR8"/>
+          <w:lang w:eastAsia="en-US"/>
+        </w:rPr>
+        <w:t>Available at: https://data.cso.ie/table/BAA12 [Accessed 14 May 2023].</w:t>
+      </w:r>
+    </w:p>
+    <w:p>
+      <w:pPr>
+        <w:pStyle w:val="NormalWeb"/>
+        <w:spacing w:after="0" w:line="360" w:lineRule="atLeast"/>
+        <w:rPr>
+          <w:rFonts w:eastAsia="CMR8"/>
+          <w:lang w:eastAsia="en-US"/>
+        </w:rPr>
+      </w:pPr>
+      <w:r>
+        <w:rPr>
+          <w:rFonts w:eastAsia="CMR8"/>
+          <w:lang w:eastAsia="en-US"/>
+        </w:rPr>
+        <w:t>d</w:t>
+      </w:r>
+      <w:r>
+        <w:rPr>
+          <w:rFonts w:eastAsia="CMR8"/>
+          <w:lang w:eastAsia="en-US"/>
+        </w:rPr>
+        <w:t xml:space="preserve">ata.cso.ie. (2023). </w:t>
+      </w:r>
+      <w:r>
+        <w:rPr>
+          <w:rFonts w:eastAsia="CMR8"/>
+          <w:lang w:eastAsia="en-US"/>
+        </w:rPr>
+        <w:t xml:space="preserve">BEA04 - </w:t>
+      </w:r>
+      <w:r>
+        <w:rPr>
+          <w:rFonts w:eastAsia="CMR8"/>
+          <w:i/>
+          <w:iCs/>
+          <w:lang w:eastAsia="en-US"/>
+        </w:rPr>
+        <w:t>Indices of Total Production in Building and Construction Sector (Base 2015=100)</w:t>
+      </w:r>
+      <w:r>
+        <w:rPr>
+          <w:rFonts w:eastAsia="CMR8"/>
+          <w:lang w:eastAsia="en-US"/>
+        </w:rPr>
+        <w:t xml:space="preserve">. </w:t>
+      </w:r>
+      <w:r>
+        <w:rPr>
+          <w:rFonts w:eastAsia="CMR8"/>
+          <w:lang w:eastAsia="en-US"/>
+        </w:rPr>
+        <w:t>Available at: https://data.cso.ie/table/BEA04 [Accessed 14 May 2023].</w:t>
+      </w:r>
+    </w:p>
+    <w:p>
+      <w:pPr>
+        <w:pStyle w:val="NormalWeb"/>
+        <w:spacing w:after="0" w:line="360" w:lineRule="atLeast"/>
+        <w:rPr>
+          <w:rFonts w:eastAsia="CMR8"/>
+          <w:lang w:eastAsia="en-US"/>
+        </w:rPr>
+      </w:pPr>
+      <w:r>
+        <w:rPr>
+          <w:rFonts w:eastAsia="CMR8"/>
+          <w:lang w:eastAsia="en-US"/>
+        </w:rPr>
+        <w:t xml:space="preserve">www.cso.ie. (n.d.). </w:t>
+      </w:r>
+      <w:r>
+        <w:rPr>
+          <w:rFonts w:eastAsia="CMR8"/>
+          <w:i/>
+          <w:iCs/>
+          <w:lang w:eastAsia="en-US"/>
+        </w:rPr>
+        <w:t>Policies - CSO - Central Statistics Office</w:t>
+      </w:r>
+      <w:r>
+        <w:rPr>
+          <w:rFonts w:eastAsia="CMR8"/>
+          <w:lang w:eastAsia="en-US"/>
+        </w:rPr>
+        <w:t>. [online] Available at: https://www.cso.ie/en/aboutus/lgdp/csodatapolicies/dataforresearchers/policies/#d.en.210341 [Accessed 14 May 2023].</w:t>
+      </w:r>
+    </w:p>
+    <w:p>
+      <w:pPr>
+        <w:pStyle w:val="NormalWeb"/>
+        <w:spacing w:after="0" w:line="360" w:lineRule="atLeast"/>
+        <w:rPr>
+          <w:rFonts w:eastAsia="CMR8"/>
+          <w:lang w:eastAsia="en-US"/>
+        </w:rPr>
+      </w:pPr>
+      <w:r>
+        <w:rPr>
+          <w:rFonts w:eastAsia="CMR8"/>
+          <w:lang w:val="it-IT" w:eastAsia="en-US"/>
+        </w:rPr>
+        <w:t>ec.europa.eu. (</w:t>
+      </w:r>
+      <w:proofErr w:type="spellStart"/>
+      <w:r>
+        <w:rPr>
+          <w:rFonts w:eastAsia="CMR8"/>
+          <w:lang w:val="it-IT" w:eastAsia="en-US"/>
+        </w:rPr>
+        <w:t>n.d.</w:t>
+      </w:r>
+      <w:proofErr w:type="spellEnd"/>
+      <w:r>
+        <w:rPr>
+          <w:rFonts w:eastAsia="CMR8"/>
+          <w:lang w:val="it-IT" w:eastAsia="en-US"/>
+        </w:rPr>
+        <w:t xml:space="preserve">). </w:t>
+      </w:r>
+      <w:r>
+        <w:rPr>
+          <w:rFonts w:eastAsia="CMR8"/>
+          <w:i/>
+          <w:iCs/>
+          <w:lang w:eastAsia="en-US"/>
+        </w:rPr>
+        <w:t>Copyright notice and free re-use of data - Eurostat</w:t>
+      </w:r>
+      <w:r>
+        <w:rPr>
+          <w:rFonts w:eastAsia="CMR8"/>
+          <w:lang w:eastAsia="en-US"/>
+        </w:rPr>
+        <w:t>. [online] Available at: https://ec.europa.eu/eurostat/en/web/main/about/policies/copyright [Accessed 14 May 2023].</w:t>
+      </w:r>
+    </w:p>
+    <w:p>
+      <w:pPr>
+        <w:pStyle w:val="NormalWeb"/>
+        <w:spacing w:after="0" w:line="360" w:lineRule="atLeast"/>
+        <w:rPr>
+          <w:rFonts w:eastAsia="CMR8"/>
+          <w:lang w:eastAsia="en-US"/>
+        </w:rPr>
+      </w:pPr>
+      <w:r>
+        <w:rPr>
+          <w:rFonts w:eastAsia="CMR8"/>
+          <w:lang w:val="it-IT" w:eastAsia="en-US"/>
+        </w:rPr>
+        <w:t>data.gov.ie. (</w:t>
+      </w:r>
+      <w:proofErr w:type="spellStart"/>
+      <w:r>
+        <w:rPr>
+          <w:rFonts w:eastAsia="CMR8"/>
+          <w:lang w:val="it-IT" w:eastAsia="en-US"/>
+        </w:rPr>
+        <w:t>n.d.</w:t>
+      </w:r>
+      <w:proofErr w:type="spellEnd"/>
+      <w:r>
+        <w:rPr>
+          <w:rFonts w:eastAsia="CMR8"/>
+          <w:lang w:val="it-IT" w:eastAsia="en-US"/>
+        </w:rPr>
+        <w:t xml:space="preserve">). </w:t>
+      </w:r>
+      <w:r>
+        <w:rPr>
+          <w:rFonts w:eastAsia="CMR8"/>
+          <w:i/>
+          <w:iCs/>
+          <w:lang w:eastAsia="en-US"/>
+        </w:rPr>
+        <w:t>Open Data Directive - data.gov.ie</w:t>
+      </w:r>
+      <w:r>
+        <w:rPr>
+          <w:rFonts w:eastAsia="CMR8"/>
+          <w:lang w:eastAsia="en-US"/>
+        </w:rPr>
+        <w:t>. [online] Available at: https://data.gov.ie/pages/open-data-directive [Accessed 14 May 2023].</w:t>
+      </w:r>
+    </w:p>
+    <w:p>
+      <w:pPr>
+        <w:pStyle w:val="NormalWeb"/>
+        <w:spacing w:after="0" w:line="360" w:lineRule="atLeast"/>
+        <w:rPr>
+          <w:rFonts w:eastAsia="CMR8"/>
+          <w:lang w:eastAsia="en-US"/>
+        </w:rPr>
+      </w:pPr>
+      <w:r>
+        <w:rPr>
+          <w:rFonts w:eastAsia="CMR8"/>
+          <w:lang w:eastAsia="en-US"/>
+        </w:rPr>
+        <w:t xml:space="preserve">Smart Vision Europe (2017). </w:t>
+      </w:r>
+      <w:r>
+        <w:rPr>
+          <w:rFonts w:eastAsia="CMR8"/>
+          <w:i/>
+          <w:iCs/>
+          <w:lang w:eastAsia="en-US"/>
+        </w:rPr>
+        <w:t>What is the CRISP-DM methodology?</w:t>
+      </w:r>
+      <w:r>
+        <w:rPr>
+          <w:rFonts w:eastAsia="CMR8"/>
+          <w:lang w:eastAsia="en-US"/>
+        </w:rPr>
+        <w:t xml:space="preserve"> </w:t>
+      </w:r>
+      <w:r>
+        <w:rPr>
+          <w:rFonts w:eastAsia="CMR8"/>
+          <w:lang w:eastAsia="en-US"/>
+        </w:rPr>
+        <w:t xml:space="preserve">[online] Smart Vision - Europe. Available at: </w:t>
+      </w:r>
+      <w:hyperlink r:id="rId16" w:history="1">
+        <w:r>
+          <w:rPr>
+            <w:rStyle w:val="Hyperlink"/>
+            <w:rFonts w:eastAsia="CMR8"/>
+            <w:lang w:eastAsia="en-US"/>
+          </w:rPr>
+          <w:t>https://www.sv-europe.com/crisp-dm-methodology/</w:t>
+        </w:r>
+      </w:hyperlink>
+      <w:r>
+        <w:rPr>
+          <w:rFonts w:eastAsia="CMR8"/>
+          <w:lang w:eastAsia="en-US"/>
+        </w:rPr>
+        <w:t>.</w:t>
+      </w:r>
+    </w:p>
+    <w:p>
+      <w:pPr>
+        <w:autoSpaceDE w:val="0"/>
+        <w:autoSpaceDN w:val="0"/>
+        <w:adjustRightInd w:val="0"/>
+        <w:spacing w:after="0" w:line="240" w:lineRule="auto"/>
+        <w:rPr>
+          <w:rFonts w:ascii="Times New Roman" w:eastAsia="CMR8" w:hAnsi="Times New Roman" w:cs="Times New Roman"/>
+          <w:sz w:val="24"/>
+          <w:szCs w:val="24"/>
+        </w:rPr>
+      </w:pPr>
+      <w:r>
+        <w:rPr>
+          <w:rFonts w:ascii="Times New Roman" w:eastAsia="CMITT10" w:hAnsi="Times New Roman" w:cs="Times New Roman"/>
+          <w:sz w:val="24"/>
+          <w:szCs w:val="24"/>
+        </w:rPr>
+        <w:t xml:space="preserve">Jupyter.org. (2019). </w:t>
+      </w:r>
+      <w:r>
+        <w:rPr>
+          <w:rFonts w:ascii="Times New Roman" w:eastAsia="CMITT10" w:hAnsi="Times New Roman" w:cs="Times New Roman"/>
+          <w:i/>
+          <w:iCs/>
+          <w:sz w:val="24"/>
+          <w:szCs w:val="24"/>
+        </w:rPr>
+        <w:t xml:space="preserve">Project </w:t>
+      </w:r>
+      <w:proofErr w:type="spellStart"/>
+      <w:r>
+        <w:rPr>
+          <w:rFonts w:ascii="Times New Roman" w:eastAsia="CMITT10" w:hAnsi="Times New Roman" w:cs="Times New Roman"/>
+          <w:i/>
+          <w:iCs/>
+          <w:sz w:val="24"/>
+          <w:szCs w:val="24"/>
+        </w:rPr>
+        <w:t>Jupyter</w:t>
+      </w:r>
+      <w:proofErr w:type="spellEnd"/>
+      <w:r>
+        <w:rPr>
+          <w:rFonts w:ascii="Times New Roman" w:eastAsia="CMITT10" w:hAnsi="Times New Roman" w:cs="Times New Roman"/>
+          <w:sz w:val="24"/>
+          <w:szCs w:val="24"/>
+        </w:rPr>
+        <w:t xml:space="preserve">. [online] Available at: </w:t>
+      </w:r>
+      <w:hyperlink r:id="rId17" w:history="1">
+        <w:r>
+          <w:rPr>
+            <w:rStyle w:val="Hyperlink"/>
+            <w:rFonts w:ascii="Times New Roman" w:eastAsia="CMITT10" w:hAnsi="Times New Roman" w:cs="Times New Roman"/>
+            <w:szCs w:val="24"/>
+          </w:rPr>
+          <w:t>https://jupyter.org</w:t>
+        </w:r>
+      </w:hyperlink>
+      <w:r>
+        <w:rPr>
+          <w:rFonts w:ascii="Times New Roman" w:eastAsia="CMITT10" w:hAnsi="Times New Roman" w:cs="Times New Roman"/>
+          <w:sz w:val="24"/>
+          <w:szCs w:val="24"/>
+        </w:rPr>
+        <w:t>.</w:t>
+      </w:r>
+      <w:r>
+        <w:rPr>
+          <w:rFonts w:ascii="Times New Roman" w:eastAsia="CMITT10" w:hAnsi="Times New Roman" w:cs="Times New Roman"/>
+          <w:sz w:val="24"/>
+          <w:szCs w:val="24"/>
+        </w:rPr>
+        <w:t xml:space="preserve"> </w:t>
+      </w:r>
+      <w:r>
+        <w:rPr>
+          <w:rFonts w:ascii="Times New Roman" w:eastAsia="CMR8" w:hAnsi="Times New Roman" w:cs="Times New Roman"/>
+          <w:sz w:val="24"/>
+          <w:szCs w:val="24"/>
+        </w:rPr>
+        <w:t>[Accessed 14 Apr. 2023].</w:t>
+      </w:r>
+    </w:p>
+    <w:p>
+      <w:pPr>
+        <w:pStyle w:val="NormalWeb"/>
+        <w:spacing w:after="0" w:line="360" w:lineRule="atLeast"/>
+        <w:rPr>
+          <w:rFonts w:eastAsia="CMR8"/>
+          <w:lang w:eastAsia="en-US"/>
+        </w:rPr>
+      </w:pPr>
+      <w:r>
+        <w:rPr>
+          <w:rFonts w:eastAsia="CMR8"/>
+          <w:lang w:eastAsia="en-US"/>
+        </w:rPr>
+        <w:t xml:space="preserve">plotly.com. (n.d.). </w:t>
+      </w:r>
+      <w:proofErr w:type="spellStart"/>
+      <w:r>
+        <w:rPr>
+          <w:rFonts w:eastAsia="CMR8"/>
+          <w:i/>
+          <w:iCs/>
+          <w:lang w:eastAsia="en-US"/>
+        </w:rPr>
+        <w:t>Plotly</w:t>
+      </w:r>
+      <w:proofErr w:type="spellEnd"/>
+      <w:r>
+        <w:rPr>
+          <w:rFonts w:eastAsia="CMR8"/>
+          <w:i/>
+          <w:iCs/>
+          <w:lang w:eastAsia="en-US"/>
+        </w:rPr>
+        <w:t xml:space="preserve"> Express</w:t>
+      </w:r>
+      <w:r>
+        <w:rPr>
+          <w:rFonts w:eastAsia="CMR8"/>
+          <w:lang w:eastAsia="en-US"/>
+        </w:rPr>
+        <w:t>. [online] Available at: https://plotly.com/python/plotly-express/.</w:t>
+      </w:r>
+    </w:p>
+    <w:p>
+      <w:pPr>
+        <w:pStyle w:val="NormalWeb"/>
+        <w:spacing w:after="0" w:line="360" w:lineRule="atLeast"/>
+        <w:rPr>
+          <w:rFonts w:eastAsia="CMR8"/>
+          <w:lang w:eastAsia="en-US"/>
+        </w:rPr>
+      </w:pPr>
+    </w:p>
+    <w:p>
+      <w:pPr>
+        <w:pStyle w:val="NormalWeb"/>
+        <w:spacing w:after="0" w:line="360" w:lineRule="atLeast"/>
+        <w:rPr>
+          <w:rFonts w:eastAsia="CMR8"/>
+          <w:lang w:eastAsia="en-US"/>
+        </w:rPr>
+      </w:pPr>
+      <w:r>
+        <w:rPr>
+          <w:rFonts w:eastAsia="CMR8"/>
+          <w:lang w:eastAsia="en-US"/>
+        </w:rPr>
+        <w:t>‌</w:t>
+      </w:r>
+    </w:p>
+    <w:p>
+      <w:pPr>
+        <w:pStyle w:val="NormalWeb"/>
+        <w:spacing w:after="0" w:line="360" w:lineRule="atLeast"/>
+        <w:rPr>
+          <w:rFonts w:eastAsia="CMR8"/>
+          <w:lang w:eastAsia="en-US"/>
+        </w:rPr>
+      </w:pPr>
+    </w:p>
+    <w:p>
+      <w:pPr>
+        <w:pStyle w:val="NormalWeb"/>
+        <w:spacing w:after="0" w:line="360" w:lineRule="atLeast"/>
+        <w:rPr>
+          <w:rFonts w:eastAsia="CMR8"/>
+          <w:lang w:eastAsia="en-US"/>
+        </w:rPr>
+      </w:pPr>
+      <w:r>
+        <w:rPr>
+          <w:rFonts w:eastAsia="CMR8"/>
+          <w:lang w:eastAsia="en-US"/>
+        </w:rPr>
+        <w:t>‌</w:t>
+      </w:r>
+    </w:p>
+    <w:p>
+      <w:pPr>
+        <w:pStyle w:val="NormalWeb"/>
+        <w:spacing w:after="0" w:line="360" w:lineRule="atLeast"/>
+        <w:rPr>
+          <w:rFonts w:eastAsia="CMR8"/>
+          <w:lang w:eastAsia="en-US"/>
+        </w:rPr>
+      </w:pPr>
+    </w:p>
+    <w:p>
+      <w:pPr>
+        <w:pStyle w:val="NormalWeb"/>
+        <w:spacing w:after="0" w:line="360" w:lineRule="atLeast"/>
+        <w:rPr>
+          <w:rFonts w:eastAsia="CMR8"/>
+          <w:lang w:eastAsia="en-US"/>
+        </w:rPr>
+      </w:pPr>
+      <w:r>
+        <w:rPr>
+          <w:rFonts w:eastAsia="CMR8"/>
+          <w:lang w:eastAsia="en-US"/>
+        </w:rPr>
+        <w:t>‌</w:t>
+      </w:r>
+    </w:p>
+    <w:p>
+      <w:pPr>
+        <w:pStyle w:val="NormalWeb"/>
+        <w:spacing w:after="0" w:line="360" w:lineRule="atLeast"/>
+        <w:rPr>
+          <w:rFonts w:eastAsia="CMR8"/>
+          <w:lang w:eastAsia="en-US"/>
+        </w:rPr>
+      </w:pPr>
+      <w:r>
+        <w:rPr>
+          <w:rFonts w:eastAsia="CMR8"/>
+          <w:lang w:eastAsia="en-US"/>
+        </w:rPr>
+        <w:lastRenderedPageBreak/>
+        <w:t>‌</w:t>
+      </w:r>
+    </w:p>
+    <w:p>
+      <w:pPr>
+        <w:pStyle w:val="NormalWeb"/>
+        <w:spacing w:after="0" w:line="360" w:lineRule="atLeast"/>
+        <w:rPr>
+          <w:rFonts w:eastAsia="CMR8"/>
+          <w:lang w:eastAsia="en-US"/>
+        </w:rPr>
+      </w:pPr>
+      <w:r>
+        <w:rPr>
+          <w:rFonts w:eastAsia="CMR8"/>
+          <w:lang w:eastAsia="en-US"/>
+        </w:rPr>
+        <w:t>‌</w:t>
+      </w:r>
+    </w:p>
+    <w:p>
+      <w:pPr>
+        <w:pStyle w:val="NormalWeb"/>
+        <w:spacing w:after="0" w:line="360" w:lineRule="atLeast"/>
+        <w:rPr>
+          <w:rFonts w:eastAsia="CMR8"/>
+          <w:lang w:eastAsia="en-US"/>
+        </w:rPr>
+      </w:pPr>
+    </w:p>
+    <w:p>
+      <w:pPr>
+        <w:pStyle w:val="NormalWeb"/>
+        <w:spacing w:before="0" w:beforeAutospacing="0" w:after="0" w:afterAutospacing="0" w:line="360" w:lineRule="atLeast"/>
+        <w:rPr>
+          <w:rFonts w:eastAsia="CMR8"/>
+          <w:lang w:eastAsia="en-US"/>
+        </w:rPr>
+      </w:pPr>
+      <w:r>
+        <w:rPr>
+          <w:rFonts w:eastAsia="CMR8"/>
+          <w:lang w:eastAsia="en-US"/>
+        </w:rPr>
+        <w:t>‌</w:t>
+      </w:r>
+    </w:p>
+    <w:p>
+      <w:pPr>
+        <w:pStyle w:val="NormalWeb"/>
+        <w:rPr>
+          <w:rFonts w:ascii="Calibri" w:hAnsi="Calibri" w:cs="Calibri"/>
+          <w:color w:val="000000"/>
+          <w:sz w:val="27"/>
+          <w:szCs w:val="27"/>
+        </w:rPr>
+      </w:pPr>
+      <w:r>
+        <w:rPr>
+          <w:rFonts w:ascii="Calibri" w:hAnsi="Calibri" w:cs="Calibri"/>
+          <w:color w:val="000000"/>
+          <w:sz w:val="27"/>
+          <w:szCs w:val="27"/>
+        </w:rPr>
+        <w:t>‌</w:t>
+      </w:r>
+    </w:p>
+    <w:p>
+      <w:pPr>
+        <w:autoSpaceDE w:val="0"/>
+        <w:autoSpaceDN w:val="0"/>
+        <w:adjustRightInd w:val="0"/>
+        <w:spacing w:after="0" w:line="240" w:lineRule="auto"/>
+        <w:rPr>
+          <w:rFonts w:ascii="Times New Roman" w:eastAsia="CMR8" w:hAnsi="Times New Roman" w:cs="Times New Roman"/>
+          <w:sz w:val="24"/>
+          <w:szCs w:val="24"/>
+        </w:rPr>
+      </w:pPr>
+      <w:r>
+        <w:rPr>
+          <w:rFonts w:ascii="Times New Roman" w:eastAsia="CMR8" w:hAnsi="Times New Roman" w:cs="Times New Roman"/>
+          <w:sz w:val="24"/>
+          <w:szCs w:val="24"/>
+        </w:rPr>
+        <w:t xml:space="preserve">Data Science Process Alliance. (n.d.). </w:t>
+      </w:r>
+      <w:r>
+        <w:rPr>
+          <w:rFonts w:ascii="Times New Roman" w:eastAsia="CMR8" w:hAnsi="Times New Roman" w:cs="Times New Roman"/>
+          <w:i/>
+          <w:iCs/>
+          <w:sz w:val="24"/>
+          <w:szCs w:val="24"/>
+        </w:rPr>
+        <w:t>Data Science Methodologies and Frameworks Guide</w:t>
+      </w:r>
+      <w:r>
+        <w:rPr>
+          <w:rFonts w:ascii="Times New Roman" w:eastAsia="CMR8" w:hAnsi="Times New Roman" w:cs="Times New Roman"/>
+          <w:sz w:val="24"/>
+          <w:szCs w:val="24"/>
+        </w:rPr>
+        <w:t>. [online] Available at: https://datascience-pm.com/data-science-methodologies [Accessed 14 Apr. 2023].</w:t>
+      </w:r>
+    </w:p>
+    <w:p>
+      <w:pPr>
+        <w:autoSpaceDE w:val="0"/>
+        <w:autoSpaceDN w:val="0"/>
+        <w:adjustRightInd w:val="0"/>
+        <w:spacing w:after="0" w:line="240" w:lineRule="auto"/>
+        <w:rPr>
+          <w:rFonts w:ascii="Times New Roman" w:eastAsia="CMR8" w:hAnsi="Times New Roman" w:cs="Times New Roman"/>
+          <w:sz w:val="24"/>
+          <w:szCs w:val="24"/>
+        </w:rPr>
+      </w:pPr>
+    </w:p>
+    <w:p>
+      <w:pPr>
+        <w:spacing w:after="100" w:afterAutospacing="1" w:line="240" w:lineRule="auto"/>
+        <w:rPr>
+          <w:rFonts w:ascii="Times New Roman" w:eastAsia="CMITT10" w:hAnsi="Times New Roman" w:cs="Times New Roman"/>
+          <w:sz w:val="24"/>
+          <w:szCs w:val="24"/>
+        </w:rPr>
+      </w:pPr>
+      <w:r>
+        <w:rPr>
+          <w:rFonts w:ascii="Times New Roman" w:eastAsia="CMITT10" w:hAnsi="Times New Roman" w:cs="Times New Roman"/>
+          <w:sz w:val="24"/>
+          <w:szCs w:val="24"/>
+        </w:rPr>
+        <w:t xml:space="preserve">Mario </w:t>
+      </w:r>
+      <w:proofErr w:type="gramStart"/>
+      <w:r>
+        <w:rPr>
+          <w:rFonts w:ascii="Times New Roman" w:eastAsia="CMITT10" w:hAnsi="Times New Roman" w:cs="Times New Roman"/>
+          <w:sz w:val="24"/>
+          <w:szCs w:val="24"/>
+        </w:rPr>
+        <w:t>Dobler,  ‌</w:t>
+      </w:r>
+      <w:proofErr w:type="gramEnd"/>
+      <w:r>
+        <w:rPr>
+          <w:rFonts w:ascii="Times New Roman" w:eastAsia="CMITT10" w:hAnsi="Times New Roman" w:cs="Times New Roman"/>
+          <w:sz w:val="24"/>
+          <w:szCs w:val="24"/>
+        </w:rPr>
+        <w:t xml:space="preserve">Tim </w:t>
+      </w:r>
+      <w:proofErr w:type="spellStart"/>
+      <w:r>
+        <w:rPr>
+          <w:rFonts w:ascii="Times New Roman" w:eastAsia="CMITT10" w:hAnsi="Times New Roman" w:cs="Times New Roman"/>
+          <w:sz w:val="24"/>
+          <w:szCs w:val="24"/>
+        </w:rPr>
+        <w:t>Großmann</w:t>
+      </w:r>
+      <w:proofErr w:type="spellEnd"/>
+      <w:r>
+        <w:rPr>
+          <w:rFonts w:ascii="Times New Roman" w:eastAsia="CMITT10" w:hAnsi="Times New Roman" w:cs="Times New Roman"/>
+          <w:sz w:val="24"/>
+          <w:szCs w:val="24"/>
+        </w:rPr>
+        <w:t xml:space="preserve">. (2020). </w:t>
+      </w:r>
+      <w:r>
+        <w:rPr>
+          <w:rFonts w:ascii="Times New Roman" w:eastAsia="CMITT10" w:hAnsi="Times New Roman" w:cs="Times New Roman"/>
+          <w:i/>
+          <w:iCs/>
+          <w:sz w:val="24"/>
+          <w:szCs w:val="24"/>
+        </w:rPr>
+        <w:t xml:space="preserve">The Data Visualization Workshop: A Self-Paced, Practical Approach to Transforming Your Complex Data </w:t>
+      </w:r>
+      <w:proofErr w:type="gramStart"/>
+      <w:r>
+        <w:rPr>
+          <w:rFonts w:ascii="Times New Roman" w:eastAsia="CMITT10" w:hAnsi="Times New Roman" w:cs="Times New Roman"/>
+          <w:i/>
+          <w:iCs/>
+          <w:sz w:val="24"/>
+          <w:szCs w:val="24"/>
+        </w:rPr>
+        <w:t>Into</w:t>
+      </w:r>
+      <w:proofErr w:type="gramEnd"/>
+      <w:r>
+        <w:rPr>
+          <w:rFonts w:ascii="Times New Roman" w:eastAsia="CMITT10" w:hAnsi="Times New Roman" w:cs="Times New Roman"/>
+          <w:i/>
+          <w:iCs/>
+          <w:sz w:val="24"/>
+          <w:szCs w:val="24"/>
+        </w:rPr>
+        <w:t xml:space="preserve"> Compelling, Captivating Graphics</w:t>
+      </w:r>
+      <w:r>
+        <w:rPr>
+          <w:rFonts w:ascii="Times New Roman" w:eastAsia="CMITT10" w:hAnsi="Times New Roman" w:cs="Times New Roman"/>
+          <w:sz w:val="24"/>
+          <w:szCs w:val="24"/>
+        </w:rPr>
+        <w:t xml:space="preserve">. Vol Third edition. </w:t>
+      </w:r>
+      <w:proofErr w:type="spellStart"/>
+      <w:r>
+        <w:rPr>
+          <w:rFonts w:ascii="Times New Roman" w:eastAsia="CMITT10" w:hAnsi="Times New Roman" w:cs="Times New Roman"/>
+          <w:sz w:val="24"/>
+          <w:szCs w:val="24"/>
+        </w:rPr>
+        <w:t>Packt</w:t>
+      </w:r>
+      <w:proofErr w:type="spellEnd"/>
+      <w:r>
+        <w:rPr>
+          <w:rFonts w:ascii="Times New Roman" w:eastAsia="CMITT10" w:hAnsi="Times New Roman" w:cs="Times New Roman"/>
+          <w:sz w:val="24"/>
+          <w:szCs w:val="24"/>
+        </w:rPr>
+        <w:t xml:space="preserve"> Publishing.</w:t>
       </w:r>
     </w:p>
     <w:sectPr>
-      <w:footerReference w:type="default" r:id="rId6"/>
+      <w:footerReference w:type="default" r:id="rId18"/>
       <w:pgSz w:w="11906" w:h="16838"/>
       <w:pgMar w:top="1440" w:right="1440" w:bottom="1440" w:left="1440" w:header="454" w:footer="454" w:gutter="0"/>
       <w:cols w:space="708"/>
@@ -881,6 +3928,31 @@
     </w:sectPr>
   </w:body>
 </w:document>
+</file>
+
+<file path=word/endnotes.xml><?xml version="1.0" encoding="utf-8"?>
+<w:endnotes xmlns:wpc="http://schemas.microsoft.com/office/word/2010/wordprocessingCanvas" xmlns:cx="http://schemas.microsoft.com/office/drawing/2014/chartex" xmlns:cx1="http://schemas.microsoft.com/office/drawing/2015/9/8/chartex" xmlns:cx2="http://schemas.microsoft.com/office/drawing/2015/10/21/chartex" xmlns:cx3="http://schemas.microsoft.com/office/drawing/2016/5/9/chartex" xmlns:cx4="http://schemas.microsoft.com/office/drawing/2016/5/10/chartex" xmlns:cx5="http://schemas.microsoft.com/office/drawing/2016/5/11/chartex" xmlns:cx6="http://schemas.microsoft.com/office/drawing/2016/5/12/chartex" xmlns:cx7="http://schemas.microsoft.com/office/drawing/2016/5/13/chartex" xmlns:cx8="http://schemas.microsoft.com/office/drawing/2016/5/14/chartex" xmlns:mc="http://schemas.openxmlformats.org/markup-compatibility/2006" xmlns:aink="http://schemas.microsoft.com/office/drawing/2016/ink" xmlns:am3d="http://schemas.microsoft.com/office/drawing/2017/model3d" xmlns:o="urn:schemas-microsoft-com:office:office" xmlns:oel="http://schemas.microsoft.com/office/2019/extlst" xmlns:r="http://schemas.openxmlformats.org/officeDocument/2006/relationships" xmlns:m="http://schemas.openxmlformats.org/officeDocument/2006/math" xmlns:v="urn:schemas-microsoft-com:vml" xmlns:wp14="http://schemas.microsoft.com/office/word/2010/wordprocessingDrawing" xmlns:wp="http://schemas.openxmlformats.org/drawingml/2006/wordprocessingDrawing" xmlns:w10="urn:schemas-microsoft-com:office:word" xmlns:w="http://schemas.openxmlformats.org/wordprocessingml/2006/main" xmlns:w14="http://schemas.microsoft.com/office/word/2010/wordml" xmlns:w15="http://schemas.microsoft.com/office/word/2012/wordml" xmlns:w16cex="http://schemas.microsoft.com/office/word/2018/wordml/cex" xmlns:w16cid="http://schemas.microsoft.com/office/word/2016/wordml/cid" xmlns:w16="http://schemas.microsoft.com/office/word/2018/wordml" xmlns:w16sdtdh="http://schemas.microsoft.com/office/word/2020/wordml/sdtdatahash" xmlns:w16se="http://schemas.microsoft.com/office/word/2015/wordml/symex" xmlns:wpg="http://schemas.microsoft.com/office/word/2010/wordprocessingGroup" xmlns:wpi="http://schemas.microsoft.com/office/word/2010/wordprocessingInk" xmlns:wne="http://schemas.microsoft.com/office/word/2006/wordml" xmlns:wps="http://schemas.microsoft.com/office/word/2010/wordprocessingShape" mc:Ignorable="w14 w15 w16se w16cid w16 w16cex w16sdtdh wp14">
+  <w:endnote w:type="separator" w:id="-1">
+    <w:p>
+      <w:pPr>
+        <w:spacing w:after="0" w:line="240" w:lineRule="auto"/>
+      </w:pPr>
+      <w:r>
+        <w:separator/>
+      </w:r>
+    </w:p>
+  </w:endnote>
+  <w:endnote w:type="continuationSeparator" w:id="0">
+    <w:p>
+      <w:pPr>
+        <w:spacing w:after="0" w:line="240" w:lineRule="auto"/>
+      </w:pPr>
+      <w:r>
+        <w:continuationSeparator/>
+      </w:r>
+    </w:p>
+  </w:endnote>
+</w:endnotes>
 </file>
 
 <file path=word/footer1.xml><?xml version="1.0" encoding="utf-8"?>
@@ -936,6 +4008,31 @@
 </w:ftr>
 </file>
 
+<file path=word/footnotes.xml><?xml version="1.0" encoding="utf-8"?>
+<w:footnotes xmlns:wpc="http://schemas.microsoft.com/office/word/2010/wordprocessingCanvas" xmlns:cx="http://schemas.microsoft.com/office/drawing/2014/chartex" xmlns:cx1="http://schemas.microsoft.com/office/drawing/2015/9/8/chartex" xmlns:cx2="http://schemas.microsoft.com/office/drawing/2015/10/21/chartex" xmlns:cx3="http://schemas.microsoft.com/office/drawing/2016/5/9/chartex" xmlns:cx4="http://schemas.microsoft.com/office/drawing/2016/5/10/chartex" xmlns:cx5="http://schemas.microsoft.com/office/drawing/2016/5/11/chartex" xmlns:cx6="http://schemas.microsoft.com/office/drawing/2016/5/12/chartex" xmlns:cx7="http://schemas.microsoft.com/office/drawing/2016/5/13/chartex" xmlns:cx8="http://schemas.microsoft.com/office/drawing/2016/5/14/chartex" xmlns:mc="http://schemas.openxmlformats.org/markup-compatibility/2006" xmlns:aink="http://schemas.microsoft.com/office/drawing/2016/ink" xmlns:am3d="http://schemas.microsoft.com/office/drawing/2017/model3d" xmlns:o="urn:schemas-microsoft-com:office:office" xmlns:oel="http://schemas.microsoft.com/office/2019/extlst" xmlns:r="http://schemas.openxmlformats.org/officeDocument/2006/relationships" xmlns:m="http://schemas.openxmlformats.org/officeDocument/2006/math" xmlns:v="urn:schemas-microsoft-com:vml" xmlns:wp14="http://schemas.microsoft.com/office/word/2010/wordprocessingDrawing" xmlns:wp="http://schemas.openxmlformats.org/drawingml/2006/wordprocessingDrawing" xmlns:w10="urn:schemas-microsoft-com:office:word" xmlns:w="http://schemas.openxmlformats.org/wordprocessingml/2006/main" xmlns:w14="http://schemas.microsoft.com/office/word/2010/wordml" xmlns:w15="http://schemas.microsoft.com/office/word/2012/wordml" xmlns:w16cex="http://schemas.microsoft.com/office/word/2018/wordml/cex" xmlns:w16cid="http://schemas.microsoft.com/office/word/2016/wordml/cid" xmlns:w16="http://schemas.microsoft.com/office/word/2018/wordml" xmlns:w16sdtdh="http://schemas.microsoft.com/office/word/2020/wordml/sdtdatahash" xmlns:w16se="http://schemas.microsoft.com/office/word/2015/wordml/symex" xmlns:wpg="http://schemas.microsoft.com/office/word/2010/wordprocessingGroup" xmlns:wpi="http://schemas.microsoft.com/office/word/2010/wordprocessingInk" xmlns:wne="http://schemas.microsoft.com/office/word/2006/wordml" xmlns:wps="http://schemas.microsoft.com/office/word/2010/wordprocessingShape" mc:Ignorable="w14 w15 w16se w16cid w16 w16cex w16sdtdh wp14">
+  <w:footnote w:type="separator" w:id="-1">
+    <w:p>
+      <w:pPr>
+        <w:spacing w:after="0" w:line="240" w:lineRule="auto"/>
+      </w:pPr>
+      <w:r>
+        <w:separator/>
+      </w:r>
+    </w:p>
+  </w:footnote>
+  <w:footnote w:type="continuationSeparator" w:id="0">
+    <w:p>
+      <w:pPr>
+        <w:spacing w:after="0" w:line="240" w:lineRule="auto"/>
+      </w:pPr>
+      <w:r>
+        <w:continuationSeparator/>
+      </w:r>
+    </w:p>
+  </w:footnote>
+</w:footnotes>
+</file>
+
 <file path=word/numbering.xml><?xml version="1.0" encoding="utf-8"?>
 <w:numbering xmlns:wpc="http://schemas.microsoft.com/office/word/2010/wordprocessingCanvas" xmlns:cx="http://schemas.microsoft.com/office/drawing/2014/chartex" xmlns:cx1="http://schemas.microsoft.com/office/drawing/2015/9/8/chartex" xmlns:cx2="http://schemas.microsoft.com/office/drawing/2015/10/21/chartex" xmlns:cx3="http://schemas.microsoft.com/office/drawing/2016/5/9/chartex" xmlns:cx4="http://schemas.microsoft.com/office/drawing/2016/5/10/chartex" xmlns:cx5="http://schemas.microsoft.com/office/drawing/2016/5/11/chartex" xmlns:cx6="http://schemas.microsoft.com/office/drawing/2016/5/12/chartex" xmlns:cx7="http://schemas.microsoft.com/office/drawing/2016/5/13/chartex" xmlns:cx8="http://schemas.microsoft.com/office/drawing/2016/5/14/chartex" xmlns:mc="http://schemas.openxmlformats.org/markup-compatibility/2006" xmlns:aink="http://schemas.microsoft.com/office/drawing/2016/ink" xmlns:am3d="http://schemas.microsoft.com/office/drawing/2017/model3d" xmlns:o="urn:schemas-microsoft-com:office:office" xmlns:oel="http://schemas.microsoft.com/office/2019/extlst" xmlns:r="http://schemas.openxmlformats.org/officeDocument/2006/relationships" xmlns:m="http://schemas.openxmlformats.org/officeDocument/2006/math" xmlns:v="urn:schemas-microsoft-com:vml" xmlns:wp14="http://schemas.microsoft.com/office/word/2010/wordprocessingDrawing" xmlns:wp="http://schemas.openxmlformats.org/drawingml/2006/wordprocessingDrawing" xmlns:w10="urn:schemas-microsoft-com:office:word" xmlns:w="http://schemas.openxmlformats.org/wordprocessingml/2006/main" xmlns:w14="http://schemas.microsoft.com/office/word/2010/wordml" xmlns:w15="http://schemas.microsoft.com/office/word/2012/wordml" xmlns:w16cex="http://schemas.microsoft.com/office/word/2018/wordml/cex" xmlns:w16cid="http://schemas.microsoft.com/office/word/2016/wordml/cid" xmlns:w16="http://schemas.microsoft.com/office/word/2018/wordml" xmlns:w16sdtdh="http://schemas.microsoft.com/office/word/2020/wordml/sdtdatahash" xmlns:w16se="http://schemas.microsoft.com/office/word/2015/wordml/symex" xmlns:wpg="http://schemas.microsoft.com/office/word/2010/wordprocessingGroup" xmlns:wpi="http://schemas.microsoft.com/office/word/2010/wordprocessingInk" xmlns:wne="http://schemas.microsoft.com/office/word/2006/wordml" xmlns:wps="http://schemas.microsoft.com/office/word/2010/wordprocessingShape" mc:Ignorable="w14 w15 w16se w16cid w16 w16cex w16sdtdh wp14">
   <w:abstractNum w:abstractNumId="0" w15:restartNumberingAfterBreak="0">
@@ -2242,6 +5339,128 @@
     </w:lvl>
   </w:abstractNum>
   <w:abstractNum w:abstractNumId="11" w15:restartNumberingAfterBreak="0">
+    <w:nsid w:val="385C5779"/>
+    <w:multiLevelType w:val="multilevel"/>
+    <w:tmpl w:val="994EE466"/>
+    <w:lvl w:ilvl="0">
+      <w:start w:val="1"/>
+      <w:numFmt w:val="decimal"/>
+      <w:lvlText w:val="%1."/>
+      <w:lvlJc w:val="left"/>
+      <w:pPr>
+        <w:ind w:left="720" w:hanging="360"/>
+      </w:pPr>
+      <w:rPr>
+        <w:rFonts w:hint="default"/>
+        <w:lang w:val="en-IE"/>
+      </w:rPr>
+    </w:lvl>
+    <w:lvl w:ilvl="1">
+      <w:start w:val="1"/>
+      <w:numFmt w:val="decimal"/>
+      <w:isLgl/>
+      <w:lvlText w:val="%1.%2."/>
+      <w:lvlJc w:val="left"/>
+      <w:pPr>
+        <w:ind w:left="1080" w:hanging="720"/>
+      </w:pPr>
+      <w:rPr>
+        <w:rFonts w:hint="default"/>
+      </w:rPr>
+    </w:lvl>
+    <w:lvl w:ilvl="2">
+      <w:start w:val="1"/>
+      <w:numFmt w:val="decimal"/>
+      <w:isLgl/>
+      <w:lvlText w:val="%1.%2.%3."/>
+      <w:lvlJc w:val="left"/>
+      <w:pPr>
+        <w:ind w:left="1080" w:hanging="720"/>
+      </w:pPr>
+      <w:rPr>
+        <w:rFonts w:hint="default"/>
+      </w:rPr>
+    </w:lvl>
+    <w:lvl w:ilvl="3">
+      <w:start w:val="1"/>
+      <w:numFmt w:val="decimal"/>
+      <w:isLgl/>
+      <w:lvlText w:val="%1.%2.%3.%4."/>
+      <w:lvlJc w:val="left"/>
+      <w:pPr>
+        <w:ind w:left="1440" w:hanging="1080"/>
+      </w:pPr>
+      <w:rPr>
+        <w:rFonts w:hint="default"/>
+      </w:rPr>
+    </w:lvl>
+    <w:lvl w:ilvl="4">
+      <w:start w:val="1"/>
+      <w:numFmt w:val="decimal"/>
+      <w:isLgl/>
+      <w:lvlText w:val="%1.%2.%3.%4.%5."/>
+      <w:lvlJc w:val="left"/>
+      <w:pPr>
+        <w:ind w:left="1440" w:hanging="1080"/>
+      </w:pPr>
+      <w:rPr>
+        <w:rFonts w:hint="default"/>
+      </w:rPr>
+    </w:lvl>
+    <w:lvl w:ilvl="5">
+      <w:start w:val="1"/>
+      <w:numFmt w:val="decimal"/>
+      <w:isLgl/>
+      <w:lvlText w:val="%1.%2.%3.%4.%5.%6."/>
+      <w:lvlJc w:val="left"/>
+      <w:pPr>
+        <w:ind w:left="1800" w:hanging="1440"/>
+      </w:pPr>
+      <w:rPr>
+        <w:rFonts w:hint="default"/>
+      </w:rPr>
+    </w:lvl>
+    <w:lvl w:ilvl="6">
+      <w:start w:val="1"/>
+      <w:numFmt w:val="decimal"/>
+      <w:isLgl/>
+      <w:lvlText w:val="%1.%2.%3.%4.%5.%6.%7."/>
+      <w:lvlJc w:val="left"/>
+      <w:pPr>
+        <w:ind w:left="1800" w:hanging="1440"/>
+      </w:pPr>
+      <w:rPr>
+        <w:rFonts w:hint="default"/>
+      </w:rPr>
+    </w:lvl>
+    <w:lvl w:ilvl="7">
+      <w:start w:val="1"/>
+      <w:numFmt w:val="decimal"/>
+      <w:isLgl/>
+      <w:lvlText w:val="%1.%2.%3.%4.%5.%6.%7.%8."/>
+      <w:lvlJc w:val="left"/>
+      <w:pPr>
+        <w:ind w:left="2160" w:hanging="1800"/>
+      </w:pPr>
+      <w:rPr>
+        <w:rFonts w:hint="default"/>
+      </w:rPr>
+    </w:lvl>
+    <w:lvl w:ilvl="8">
+      <w:start w:val="1"/>
+      <w:numFmt w:val="decimal"/>
+      <w:isLgl/>
+      <w:lvlText w:val="%1.%2.%3.%4.%5.%6.%7.%8.%9."/>
+      <w:lvlJc w:val="left"/>
+      <w:pPr>
+        <w:ind w:left="2520" w:hanging="2160"/>
+      </w:pPr>
+      <w:rPr>
+        <w:rFonts w:hint="default"/>
+      </w:rPr>
+    </w:lvl>
+  </w:abstractNum>
+  <w:abstractNum w:abstractNumId="12" w15:restartNumberingAfterBreak="0">
     <w:nsid w:val="3F6964E5"/>
     <w:multiLevelType w:val="multilevel"/>
     <w:tmpl w:val="DAF0BD20"/>
@@ -2354,7 +5573,120 @@
       </w:pPr>
     </w:lvl>
   </w:abstractNum>
-  <w:abstractNum w:abstractNumId="12" w15:restartNumberingAfterBreak="0">
+  <w:abstractNum w:abstractNumId="13" w15:restartNumberingAfterBreak="0">
+    <w:nsid w:val="474D1DF7"/>
+    <w:multiLevelType w:val="multilevel"/>
+    <w:tmpl w:val="936CFE9C"/>
+    <w:lvl w:ilvl="0">
+      <w:start w:val="2"/>
+      <w:numFmt w:val="decimal"/>
+      <w:lvlText w:val="%1"/>
+      <w:lvlJc w:val="left"/>
+      <w:pPr>
+        <w:ind w:left="360" w:hanging="360"/>
+      </w:pPr>
+      <w:rPr>
+        <w:rFonts w:hint="default"/>
+      </w:rPr>
+    </w:lvl>
+    <w:lvl w:ilvl="1">
+      <w:start w:val="2"/>
+      <w:numFmt w:val="decimal"/>
+      <w:lvlText w:val="%1.%2"/>
+      <w:lvlJc w:val="left"/>
+      <w:pPr>
+        <w:ind w:left="720" w:hanging="360"/>
+      </w:pPr>
+      <w:rPr>
+        <w:rFonts w:hint="default"/>
+      </w:rPr>
+    </w:lvl>
+    <w:lvl w:ilvl="2">
+      <w:start w:val="1"/>
+      <w:numFmt w:val="decimal"/>
+      <w:lvlText w:val="%1.%2.%3"/>
+      <w:lvlJc w:val="left"/>
+      <w:pPr>
+        <w:ind w:left="1440" w:hanging="720"/>
+      </w:pPr>
+      <w:rPr>
+        <w:rFonts w:hint="default"/>
+      </w:rPr>
+    </w:lvl>
+    <w:lvl w:ilvl="3">
+      <w:start w:val="1"/>
+      <w:numFmt w:val="decimal"/>
+      <w:lvlText w:val="%1.%2.%3.%4"/>
+      <w:lvlJc w:val="left"/>
+      <w:pPr>
+        <w:ind w:left="2160" w:hanging="1080"/>
+      </w:pPr>
+      <w:rPr>
+        <w:rFonts w:hint="default"/>
+      </w:rPr>
+    </w:lvl>
+    <w:lvl w:ilvl="4">
+      <w:start w:val="1"/>
+      <w:numFmt w:val="decimal"/>
+      <w:lvlText w:val="%1.%2.%3.%4.%5"/>
+      <w:lvlJc w:val="left"/>
+      <w:pPr>
+        <w:ind w:left="2520" w:hanging="1080"/>
+      </w:pPr>
+      <w:rPr>
+        <w:rFonts w:hint="default"/>
+      </w:rPr>
+    </w:lvl>
+    <w:lvl w:ilvl="5">
+      <w:start w:val="1"/>
+      <w:numFmt w:val="decimal"/>
+      <w:lvlText w:val="%1.%2.%3.%4.%5.%6"/>
+      <w:lvlJc w:val="left"/>
+      <w:pPr>
+        <w:ind w:left="3240" w:hanging="1440"/>
+      </w:pPr>
+      <w:rPr>
+        <w:rFonts w:hint="default"/>
+      </w:rPr>
+    </w:lvl>
+    <w:lvl w:ilvl="6">
+      <w:start w:val="1"/>
+      <w:numFmt w:val="decimal"/>
+      <w:lvlText w:val="%1.%2.%3.%4.%5.%6.%7"/>
+      <w:lvlJc w:val="left"/>
+      <w:pPr>
+        <w:ind w:left="3600" w:hanging="1440"/>
+      </w:pPr>
+      <w:rPr>
+        <w:rFonts w:hint="default"/>
+      </w:rPr>
+    </w:lvl>
+    <w:lvl w:ilvl="7">
+      <w:start w:val="1"/>
+      <w:numFmt w:val="decimal"/>
+      <w:lvlText w:val="%1.%2.%3.%4.%5.%6.%7.%8"/>
+      <w:lvlJc w:val="left"/>
+      <w:pPr>
+        <w:ind w:left="4320" w:hanging="1800"/>
+      </w:pPr>
+      <w:rPr>
+        <w:rFonts w:hint="default"/>
+      </w:rPr>
+    </w:lvl>
+    <w:lvl w:ilvl="8">
+      <w:start w:val="1"/>
+      <w:numFmt w:val="decimal"/>
+      <w:lvlText w:val="%1.%2.%3.%4.%5.%6.%7.%8.%9"/>
+      <w:lvlJc w:val="left"/>
+      <w:pPr>
+        <w:ind w:left="4680" w:hanging="1800"/>
+      </w:pPr>
+      <w:rPr>
+        <w:rFonts w:hint="default"/>
+      </w:rPr>
+    </w:lvl>
+  </w:abstractNum>
+  <w:abstractNum w:abstractNumId="14" w15:restartNumberingAfterBreak="0">
     <w:nsid w:val="4DB71C5A"/>
     <w:multiLevelType w:val="multilevel"/>
     <w:tmpl w:val="AD2AC20E"/>
@@ -2467,7 +5799,97 @@
       </w:rPr>
     </w:lvl>
   </w:abstractNum>
-  <w:abstractNum w:abstractNumId="13" w15:restartNumberingAfterBreak="0">
+  <w:abstractNum w:abstractNumId="15" w15:restartNumberingAfterBreak="0">
+    <w:nsid w:val="55252408"/>
+    <w:multiLevelType w:val="hybridMultilevel"/>
+    <w:tmpl w:val="F7EA7C9E"/>
+    <w:lvl w:ilvl="0" w:tplc="79AC3858">
+      <w:start w:val="1"/>
+      <w:numFmt w:val="decimal"/>
+      <w:lvlText w:val="%1."/>
+      <w:lvlJc w:val="left"/>
+      <w:pPr>
+        <w:ind w:left="720" w:hanging="360"/>
+      </w:pPr>
+      <w:rPr>
+        <w:rFonts w:hint="default"/>
+        <w:b/>
+      </w:rPr>
+    </w:lvl>
+    <w:lvl w:ilvl="1" w:tplc="18090019" w:tentative="1">
+      <w:start w:val="1"/>
+      <w:numFmt w:val="lowerLetter"/>
+      <w:lvlText w:val="%2."/>
+      <w:lvlJc w:val="left"/>
+      <w:pPr>
+        <w:ind w:left="1440" w:hanging="360"/>
+      </w:pPr>
+    </w:lvl>
+    <w:lvl w:ilvl="2" w:tplc="1809001B" w:tentative="1">
+      <w:start w:val="1"/>
+      <w:numFmt w:val="lowerRoman"/>
+      <w:lvlText w:val="%3."/>
+      <w:lvlJc w:val="right"/>
+      <w:pPr>
+        <w:ind w:left="2160" w:hanging="180"/>
+      </w:pPr>
+    </w:lvl>
+    <w:lvl w:ilvl="3" w:tplc="1809000F" w:tentative="1">
+      <w:start w:val="1"/>
+      <w:numFmt w:val="decimal"/>
+      <w:lvlText w:val="%4."/>
+      <w:lvlJc w:val="left"/>
+      <w:pPr>
+        <w:ind w:left="2880" w:hanging="360"/>
+      </w:pPr>
+    </w:lvl>
+    <w:lvl w:ilvl="4" w:tplc="18090019" w:tentative="1">
+      <w:start w:val="1"/>
+      <w:numFmt w:val="lowerLetter"/>
+      <w:lvlText w:val="%5."/>
+      <w:lvlJc w:val="left"/>
+      <w:pPr>
+        <w:ind w:left="3600" w:hanging="360"/>
+      </w:pPr>
+    </w:lvl>
+    <w:lvl w:ilvl="5" w:tplc="1809001B" w:tentative="1">
+      <w:start w:val="1"/>
+      <w:numFmt w:val="lowerRoman"/>
+      <w:lvlText w:val="%6."/>
+      <w:lvlJc w:val="right"/>
+      <w:pPr>
+        <w:ind w:left="4320" w:hanging="180"/>
+      </w:pPr>
+    </w:lvl>
+    <w:lvl w:ilvl="6" w:tplc="1809000F" w:tentative="1">
+      <w:start w:val="1"/>
+      <w:numFmt w:val="decimal"/>
+      <w:lvlText w:val="%7."/>
+      <w:lvlJc w:val="left"/>
+      <w:pPr>
+        <w:ind w:left="5040" w:hanging="360"/>
+      </w:pPr>
+    </w:lvl>
+    <w:lvl w:ilvl="7" w:tplc="18090019" w:tentative="1">
+      <w:start w:val="1"/>
+      <w:numFmt w:val="lowerLetter"/>
+      <w:lvlText w:val="%8."/>
+      <w:lvlJc w:val="left"/>
+      <w:pPr>
+        <w:ind w:left="5760" w:hanging="360"/>
+      </w:pPr>
+    </w:lvl>
+    <w:lvl w:ilvl="8" w:tplc="1809001B" w:tentative="1">
+      <w:start w:val="1"/>
+      <w:numFmt w:val="lowerRoman"/>
+      <w:lvlText w:val="%9."/>
+      <w:lvlJc w:val="right"/>
+      <w:pPr>
+        <w:ind w:left="6480" w:hanging="180"/>
+      </w:pPr>
+    </w:lvl>
+  </w:abstractNum>
+  <w:abstractNum w:abstractNumId="16" w15:restartNumberingAfterBreak="0">
     <w:nsid w:val="56011994"/>
     <w:multiLevelType w:val="multilevel"/>
     <w:tmpl w:val="0748C11C"/>
@@ -2588,7 +6010,7 @@
       </w:rPr>
     </w:lvl>
   </w:abstractNum>
-  <w:abstractNum w:abstractNumId="14" w15:restartNumberingAfterBreak="0">
+  <w:abstractNum w:abstractNumId="17" w15:restartNumberingAfterBreak="0">
     <w:nsid w:val="5DE6025A"/>
     <w:multiLevelType w:val="hybridMultilevel"/>
     <w:tmpl w:val="B442D6C0"/>
@@ -2679,7 +6101,7 @@
       </w:pPr>
     </w:lvl>
   </w:abstractNum>
-  <w:abstractNum w:abstractNumId="15" w15:restartNumberingAfterBreak="0">
+  <w:abstractNum w:abstractNumId="18" w15:restartNumberingAfterBreak="0">
     <w:nsid w:val="712F6B68"/>
     <w:multiLevelType w:val="multilevel"/>
     <w:tmpl w:val="A18028B0"/>
@@ -2792,7 +6214,7 @@
       </w:rPr>
     </w:lvl>
   </w:abstractNum>
-  <w:abstractNum w:abstractNumId="16" w15:restartNumberingAfterBreak="0">
+  <w:abstractNum w:abstractNumId="19" w15:restartNumberingAfterBreak="0">
     <w:nsid w:val="7CBB6883"/>
     <w:multiLevelType w:val="hybridMultilevel"/>
     <w:tmpl w:val="8D5201CA"/>
@@ -2912,10 +6334,10 @@
     <w:abstractNumId w:val="9"/>
   </w:num>
   <w:num w:numId="3" w16cid:durableId="644284416">
-    <w:abstractNumId w:val="14"/>
+    <w:abstractNumId w:val="17"/>
   </w:num>
   <w:num w:numId="4" w16cid:durableId="1046836881">
-    <w:abstractNumId w:val="11"/>
+    <w:abstractNumId w:val="12"/>
   </w:num>
   <w:num w:numId="5" w16cid:durableId="1524589174">
     <w:abstractNumId w:val="8"/>
@@ -2927,10 +6349,10 @@
     <w:abstractNumId w:val="2"/>
   </w:num>
   <w:num w:numId="8" w16cid:durableId="997534296">
-    <w:abstractNumId w:val="13"/>
+    <w:abstractNumId w:val="16"/>
   </w:num>
   <w:num w:numId="9" w16cid:durableId="820737207">
-    <w:abstractNumId w:val="15"/>
+    <w:abstractNumId w:val="18"/>
   </w:num>
   <w:num w:numId="10" w16cid:durableId="1504583411">
     <w:abstractNumId w:val="10"/>
@@ -2939,10 +6361,10 @@
     <w:abstractNumId w:val="7"/>
   </w:num>
   <w:num w:numId="12" w16cid:durableId="719866500">
-    <w:abstractNumId w:val="16"/>
+    <w:abstractNumId w:val="19"/>
   </w:num>
   <w:num w:numId="13" w16cid:durableId="1726758190">
-    <w:abstractNumId w:val="12"/>
+    <w:abstractNumId w:val="14"/>
   </w:num>
   <w:num w:numId="14" w16cid:durableId="1631932204">
     <w:abstractNumId w:val="6"/>
@@ -2955,6 +6377,15 @@
   </w:num>
   <w:num w:numId="17" w16cid:durableId="57561928">
     <w:abstractNumId w:val="5"/>
+  </w:num>
+  <w:num w:numId="18" w16cid:durableId="948051472">
+    <w:abstractNumId w:val="11"/>
+  </w:num>
+  <w:num w:numId="19" w16cid:durableId="404645996">
+    <w:abstractNumId w:val="15"/>
+  </w:num>
+  <w:num w:numId="20" w16cid:durableId="419835834">
+    <w:abstractNumId w:val="13"/>
   </w:num>
 </w:numbering>
 </file>
@@ -3390,7 +6821,7 @@
     <w:uiPriority w:val="9"/>
     <w:unhideWhenUsed/>
     <w:qFormat/>
-    <w:rsid w:val="00FF35CE"/>
+    <w:rsid w:val="00FA0334"/>
     <w:pPr>
       <w:keepNext/>
       <w:keepLines/>
@@ -3525,7 +6956,7 @@
     <w:basedOn w:val="DefaultParagraphFont"/>
     <w:link w:val="Heading2"/>
     <w:uiPriority w:val="9"/>
-    <w:rsid w:val="00FF35CE"/>
+    <w:rsid w:val="00FA0334"/>
     <w:rPr>
       <w:rFonts w:ascii="Arial" w:eastAsiaTheme="majorEastAsia" w:hAnsi="Arial" w:cstheme="majorBidi"/>
       <w:sz w:val="24"/>
@@ -3779,6 +7210,15 @@
     <w:link w:val="Footer"/>
     <w:uiPriority w:val="99"/>
     <w:rsid w:val="00FF35CE"/>
+  </w:style>
+  <w:style w:type="paragraph" w:styleId="NoSpacing">
+    <w:name w:val="No Spacing"/>
+    <w:uiPriority w:val="1"/>
+    <w:qFormat/>
+    <w:rsid w:val="00EE4AE6"/>
+    <w:pPr>
+      <w:spacing w:after="0" w:line="240" w:lineRule="auto"/>
+    </w:pPr>
   </w:style>
 </w:styles>
 </file>

</xml_diff>

<commit_message>
revised code, continue with report
</commit_message>
<xml_diff>
--- a/report.docx
+++ b/report.docx
@@ -695,6 +695,13 @@
     <w:p/>
     <w:sdt>
       <w:sdtPr>
+        <w:rPr>
+          <w:rFonts w:asciiTheme="minorHAnsi" w:eastAsiaTheme="minorHAnsi" w:hAnsiTheme="minorHAnsi" w:cstheme="minorBidi"/>
+          <w:color w:val="auto"/>
+          <w:sz w:val="22"/>
+          <w:szCs w:val="22"/>
+          <w:lang w:val="en-IE"/>
+        </w:rPr>
         <w:id w:val="-2094470589"/>
         <w:docPartObj>
           <w:docPartGallery w:val="Table of Contents"/>
@@ -703,14 +710,9 @@
       </w:sdtPr>
       <w:sdtEndPr>
         <w:rPr>
-          <w:rFonts w:asciiTheme="minorHAnsi" w:eastAsiaTheme="minorHAnsi" w:hAnsiTheme="minorHAnsi" w:cstheme="minorBidi"/>
           <w:b/>
           <w:bCs/>
           <w:noProof/>
-          <w:color w:val="auto"/>
-          <w:sz w:val="22"/>
-          <w:szCs w:val="22"/>
-          <w:lang w:val="en-IE"/>
         </w:rPr>
       </w:sdtEndPr>
       <w:sdtContent>
@@ -2663,6 +2665,906 @@
     <w:p>
       <w:pPr>
         <w:ind w:left="360"/>
+        <w:rPr>
+          <w:rFonts w:ascii="Times New Roman" w:hAnsi="Times New Roman" w:cs="Times New Roman"/>
+          <w:sz w:val="24"/>
+          <w:szCs w:val="24"/>
+          <w:lang w:val="en-GB"/>
+        </w:rPr>
+      </w:pPr>
+      <w:r>
+        <w:rPr>
+          <w:rFonts w:ascii="Times New Roman" w:hAnsi="Times New Roman" w:cs="Times New Roman"/>
+          <w:sz w:val="24"/>
+          <w:szCs w:val="24"/>
+          <w:lang w:val="en-GB"/>
+        </w:rPr>
+        <w:t xml:space="preserve">Four </w:t>
+      </w:r>
+      <w:proofErr w:type="spellStart"/>
+      <w:r>
+        <w:rPr>
+          <w:rFonts w:ascii="Times New Roman" w:hAnsi="Times New Roman" w:cs="Times New Roman"/>
+          <w:sz w:val="24"/>
+          <w:szCs w:val="24"/>
+          <w:lang w:val="en-GB"/>
+        </w:rPr>
+        <w:t>Jupyter</w:t>
+      </w:r>
+      <w:proofErr w:type="spellEnd"/>
+      <w:r>
+        <w:rPr>
+          <w:rFonts w:ascii="Times New Roman" w:hAnsi="Times New Roman" w:cs="Times New Roman"/>
+          <w:sz w:val="24"/>
+          <w:szCs w:val="24"/>
+          <w:lang w:val="en-GB"/>
+        </w:rPr>
+        <w:t xml:space="preserve"> notebooks have been produced for this study</w:t>
+      </w:r>
+      <w:r>
+        <w:rPr>
+          <w:rFonts w:ascii="Times New Roman" w:hAnsi="Times New Roman" w:cs="Times New Roman"/>
+          <w:sz w:val="24"/>
+          <w:szCs w:val="24"/>
+          <w:lang w:val="en-GB"/>
+        </w:rPr>
+        <w:t xml:space="preserve"> and, as this is a data analysis project, modules like </w:t>
+      </w:r>
+      <w:r>
+        <w:rPr>
+          <w:rFonts w:ascii="Times New Roman" w:hAnsi="Times New Roman" w:cs="Times New Roman"/>
+          <w:i/>
+          <w:iCs/>
+          <w:sz w:val="24"/>
+          <w:szCs w:val="24"/>
+          <w:lang w:val="en-GB"/>
+        </w:rPr>
+        <w:t>pandas</w:t>
+      </w:r>
+      <w:r>
+        <w:rPr>
+          <w:rFonts w:ascii="Times New Roman" w:hAnsi="Times New Roman" w:cs="Times New Roman"/>
+          <w:sz w:val="24"/>
+          <w:szCs w:val="24"/>
+          <w:lang w:val="en-GB"/>
+        </w:rPr>
+        <w:t xml:space="preserve">, </w:t>
+      </w:r>
+      <w:r>
+        <w:rPr>
+          <w:rFonts w:ascii="Times New Roman" w:hAnsi="Times New Roman" w:cs="Times New Roman"/>
+          <w:i/>
+          <w:iCs/>
+          <w:sz w:val="24"/>
+          <w:szCs w:val="24"/>
+          <w:lang w:val="en-GB"/>
+        </w:rPr>
+        <w:t>matplotlib</w:t>
+      </w:r>
+      <w:r>
+        <w:rPr>
+          <w:rFonts w:ascii="Times New Roman" w:hAnsi="Times New Roman" w:cs="Times New Roman"/>
+          <w:sz w:val="24"/>
+          <w:szCs w:val="24"/>
+          <w:lang w:val="en-GB"/>
+        </w:rPr>
+        <w:t xml:space="preserve">, </w:t>
+      </w:r>
+      <w:r>
+        <w:rPr>
+          <w:rFonts w:ascii="Times New Roman" w:hAnsi="Times New Roman" w:cs="Times New Roman"/>
+          <w:i/>
+          <w:iCs/>
+          <w:sz w:val="24"/>
+          <w:szCs w:val="24"/>
+          <w:lang w:val="en-GB"/>
+        </w:rPr>
+        <w:t>sns</w:t>
+      </w:r>
+      <w:r>
+        <w:rPr>
+          <w:rFonts w:ascii="Times New Roman" w:hAnsi="Times New Roman" w:cs="Times New Roman"/>
+          <w:sz w:val="24"/>
+          <w:szCs w:val="24"/>
+          <w:lang w:val="en-GB"/>
+        </w:rPr>
+        <w:t xml:space="preserve"> and other have been used for data manipulation and visualization. </w:t>
+      </w:r>
+      <w:r>
+        <w:rPr>
+          <w:rFonts w:ascii="Times New Roman" w:hAnsi="Times New Roman" w:cs="Times New Roman"/>
+          <w:sz w:val="24"/>
+          <w:szCs w:val="24"/>
+          <w:lang w:val="en-GB"/>
+        </w:rPr>
+        <w:t>To maximise code reutilization for this work, several functions have b</w:t>
+      </w:r>
+      <w:r>
+        <w:rPr>
+          <w:rFonts w:ascii="Times New Roman" w:hAnsi="Times New Roman" w:cs="Times New Roman"/>
+          <w:sz w:val="24"/>
+          <w:szCs w:val="24"/>
+          <w:lang w:val="en-GB"/>
+        </w:rPr>
+        <w:t xml:space="preserve">een defined in a file called </w:t>
+      </w:r>
+      <w:r>
+        <w:rPr>
+          <w:rFonts w:ascii="Times New Roman" w:hAnsi="Times New Roman" w:cs="Times New Roman"/>
+          <w:i/>
+          <w:iCs/>
+          <w:sz w:val="24"/>
+          <w:szCs w:val="24"/>
+          <w:lang w:val="en-GB"/>
+        </w:rPr>
+        <w:t>utils.py</w:t>
+      </w:r>
+      <w:r>
+        <w:rPr>
+          <w:rFonts w:ascii="Times New Roman" w:hAnsi="Times New Roman" w:cs="Times New Roman"/>
+          <w:sz w:val="24"/>
+          <w:szCs w:val="24"/>
+          <w:lang w:val="en-GB"/>
+        </w:rPr>
+        <w:t xml:space="preserve"> that to allow </w:t>
+      </w:r>
+      <w:r>
+        <w:rPr>
+          <w:rFonts w:ascii="Times New Roman" w:hAnsi="Times New Roman" w:cs="Times New Roman"/>
+          <w:sz w:val="24"/>
+          <w:szCs w:val="24"/>
+          <w:lang w:val="en-GB"/>
+        </w:rPr>
+        <w:t xml:space="preserve">code reutilization in all the notebooks. </w:t>
+      </w:r>
+    </w:p>
+    <w:p>
+      <w:pPr>
+        <w:ind w:left="360"/>
+        <w:rPr>
+          <w:rFonts w:ascii="Times New Roman" w:hAnsi="Times New Roman" w:cs="Times New Roman"/>
+          <w:sz w:val="24"/>
+          <w:szCs w:val="24"/>
+          <w:lang w:val="en-GB"/>
+        </w:rPr>
+      </w:pPr>
+      <w:r>
+        <w:rPr>
+          <w:rFonts w:ascii="Times New Roman" w:hAnsi="Times New Roman" w:cs="Times New Roman"/>
+          <w:sz w:val="24"/>
+          <w:szCs w:val="24"/>
+          <w:lang w:val="en-GB"/>
+        </w:rPr>
+        <w:lastRenderedPageBreak/>
+        <w:t xml:space="preserve">As every data project, big part of the work has </w:t>
+      </w:r>
+      <w:r>
+        <w:rPr>
+          <w:rFonts w:ascii="Times New Roman" w:hAnsi="Times New Roman" w:cs="Times New Roman"/>
+          <w:sz w:val="24"/>
+          <w:szCs w:val="24"/>
+          <w:lang w:val="en-GB"/>
+        </w:rPr>
+        <w:t xml:space="preserve">focused on data manipulation. </w:t>
+      </w:r>
+      <w:r>
+        <w:rPr>
+          <w:rFonts w:ascii="Times New Roman" w:hAnsi="Times New Roman" w:cs="Times New Roman"/>
+          <w:sz w:val="24"/>
+          <w:szCs w:val="24"/>
+          <w:lang w:val="en-GB"/>
+        </w:rPr>
+        <w:t>Sourced d</w:t>
+      </w:r>
+      <w:r>
+        <w:rPr>
+          <w:rFonts w:ascii="Times New Roman" w:hAnsi="Times New Roman" w:cs="Times New Roman"/>
+          <w:sz w:val="24"/>
+          <w:szCs w:val="24"/>
+          <w:lang w:val="en-GB"/>
+        </w:rPr>
+        <w:t>ata</w:t>
+      </w:r>
+      <w:r>
+        <w:rPr>
+          <w:rFonts w:ascii="Times New Roman" w:hAnsi="Times New Roman" w:cs="Times New Roman"/>
+          <w:sz w:val="24"/>
+          <w:szCs w:val="24"/>
+          <w:lang w:val="en-GB"/>
+        </w:rPr>
+        <w:t>sets</w:t>
+      </w:r>
+      <w:r>
+        <w:rPr>
+          <w:rFonts w:ascii="Times New Roman" w:hAnsi="Times New Roman" w:cs="Times New Roman"/>
+          <w:sz w:val="24"/>
+          <w:szCs w:val="24"/>
+          <w:lang w:val="en-GB"/>
+        </w:rPr>
+        <w:t xml:space="preserve"> can be</w:t>
+      </w:r>
+      <w:r>
+        <w:rPr>
+          <w:rFonts w:ascii="Times New Roman" w:hAnsi="Times New Roman" w:cs="Times New Roman"/>
+          <w:sz w:val="24"/>
+          <w:szCs w:val="24"/>
+          <w:lang w:val="en-GB"/>
+        </w:rPr>
+        <w:t xml:space="preserve"> provided</w:t>
+      </w:r>
+      <w:r>
+        <w:rPr>
+          <w:rFonts w:ascii="Times New Roman" w:hAnsi="Times New Roman" w:cs="Times New Roman"/>
+          <w:sz w:val="24"/>
+          <w:szCs w:val="24"/>
+          <w:lang w:val="en-GB"/>
+        </w:rPr>
+        <w:t xml:space="preserve"> in different formats</w:t>
+      </w:r>
+      <w:r>
+        <w:rPr>
+          <w:rFonts w:ascii="Times New Roman" w:hAnsi="Times New Roman" w:cs="Times New Roman"/>
+          <w:sz w:val="24"/>
+          <w:szCs w:val="24"/>
+          <w:lang w:val="en-GB"/>
+        </w:rPr>
+        <w:t xml:space="preserve">, and the first step is to </w:t>
+      </w:r>
+      <w:r>
+        <w:rPr>
+          <w:rFonts w:ascii="Times New Roman" w:hAnsi="Times New Roman" w:cs="Times New Roman"/>
+          <w:sz w:val="24"/>
+          <w:szCs w:val="24"/>
+          <w:lang w:val="en-GB"/>
+        </w:rPr>
+        <w:t>store this data in a pandas Dataframe object</w:t>
+      </w:r>
+      <w:r>
+        <w:rPr>
+          <w:rFonts w:ascii="Times New Roman" w:hAnsi="Times New Roman" w:cs="Times New Roman"/>
+          <w:sz w:val="24"/>
+          <w:szCs w:val="24"/>
+          <w:lang w:val="en-GB"/>
+        </w:rPr>
+        <w:t xml:space="preserve">: for the csv datasets, pandas built-in </w:t>
+      </w:r>
+      <w:proofErr w:type="spellStart"/>
+      <w:r>
+        <w:rPr>
+          <w:rFonts w:ascii="Times New Roman" w:hAnsi="Times New Roman" w:cs="Times New Roman"/>
+          <w:i/>
+          <w:iCs/>
+          <w:sz w:val="24"/>
+          <w:szCs w:val="24"/>
+          <w:lang w:val="en-GB"/>
+        </w:rPr>
+        <w:t>read_csv</w:t>
+      </w:r>
+      <w:proofErr w:type="spellEnd"/>
+      <w:r>
+        <w:rPr>
+          <w:rFonts w:ascii="Times New Roman" w:hAnsi="Times New Roman" w:cs="Times New Roman"/>
+          <w:sz w:val="24"/>
+          <w:szCs w:val="24"/>
+          <w:lang w:val="en-GB"/>
+        </w:rPr>
+        <w:t xml:space="preserve"> functionality ha</w:t>
+      </w:r>
+      <w:r>
+        <w:rPr>
+          <w:rFonts w:ascii="Times New Roman" w:hAnsi="Times New Roman" w:cs="Times New Roman"/>
+          <w:sz w:val="24"/>
+          <w:szCs w:val="24"/>
+          <w:lang w:val="en-GB"/>
+        </w:rPr>
+        <w:t>s</w:t>
+      </w:r>
+      <w:r>
+        <w:rPr>
+          <w:rFonts w:ascii="Times New Roman" w:hAnsi="Times New Roman" w:cs="Times New Roman"/>
+          <w:sz w:val="24"/>
+          <w:szCs w:val="24"/>
+          <w:lang w:val="en-GB"/>
+        </w:rPr>
+        <w:t xml:space="preserve"> been used to </w:t>
+      </w:r>
+      <w:r>
+        <w:rPr>
+          <w:rFonts w:ascii="Times New Roman" w:hAnsi="Times New Roman" w:cs="Times New Roman"/>
+          <w:sz w:val="24"/>
+          <w:szCs w:val="24"/>
+          <w:lang w:val="en-GB"/>
+        </w:rPr>
+        <w:t xml:space="preserve">do so, while for json </w:t>
+      </w:r>
+      <w:r>
+        <w:rPr>
+          <w:rFonts w:ascii="Times New Roman" w:hAnsi="Times New Roman" w:cs="Times New Roman"/>
+          <w:sz w:val="24"/>
+          <w:szCs w:val="24"/>
+          <w:lang w:val="en-GB"/>
+        </w:rPr>
+        <w:t xml:space="preserve">datasets </w:t>
+      </w:r>
+      <w:r>
+        <w:rPr>
+          <w:rFonts w:ascii="Times New Roman" w:hAnsi="Times New Roman" w:cs="Times New Roman"/>
+          <w:sz w:val="24"/>
+          <w:szCs w:val="24"/>
+          <w:lang w:val="en-GB"/>
+        </w:rPr>
+        <w:t xml:space="preserve">the approach used has been downloading </w:t>
+      </w:r>
+      <w:r>
+        <w:rPr>
+          <w:rFonts w:ascii="Times New Roman" w:hAnsi="Times New Roman" w:cs="Times New Roman"/>
+          <w:sz w:val="24"/>
+          <w:szCs w:val="24"/>
+          <w:lang w:val="en-GB"/>
+        </w:rPr>
+        <w:t>the json file using requests module, and then open the file within the code and store its content in a pandas dataframe</w:t>
+      </w:r>
+      <w:r>
+        <w:rPr>
+          <w:rFonts w:ascii="Times New Roman" w:hAnsi="Times New Roman" w:cs="Times New Roman"/>
+          <w:sz w:val="24"/>
+          <w:szCs w:val="24"/>
+          <w:lang w:val="en-GB"/>
+        </w:rPr>
+        <w:t xml:space="preserve">; </w:t>
+      </w:r>
+      <w:proofErr w:type="spellStart"/>
+      <w:r>
+        <w:rPr>
+          <w:rFonts w:ascii="Times New Roman" w:hAnsi="Times New Roman" w:cs="Times New Roman"/>
+          <w:i/>
+          <w:iCs/>
+          <w:sz w:val="24"/>
+          <w:szCs w:val="24"/>
+          <w:lang w:val="en-GB"/>
+        </w:rPr>
+        <w:t>json.loads</w:t>
+      </w:r>
+      <w:proofErr w:type="spellEnd"/>
+      <w:r>
+        <w:rPr>
+          <w:rFonts w:ascii="Times New Roman" w:hAnsi="Times New Roman" w:cs="Times New Roman"/>
+          <w:i/>
+          <w:iCs/>
+          <w:sz w:val="24"/>
+          <w:szCs w:val="24"/>
+          <w:lang w:val="en-GB"/>
+        </w:rPr>
+        <w:t>()</w:t>
+      </w:r>
+      <w:r>
+        <w:rPr>
+          <w:rFonts w:ascii="Times New Roman" w:hAnsi="Times New Roman" w:cs="Times New Roman"/>
+          <w:sz w:val="24"/>
+          <w:szCs w:val="24"/>
+          <w:lang w:val="en-GB"/>
+        </w:rPr>
+        <w:t xml:space="preserve"> method has been used </w:t>
+      </w:r>
+      <w:r>
+        <w:rPr>
+          <w:rFonts w:ascii="Times New Roman" w:hAnsi="Times New Roman" w:cs="Times New Roman"/>
+          <w:sz w:val="24"/>
+          <w:szCs w:val="24"/>
+          <w:lang w:val="en-GB"/>
+        </w:rPr>
+        <w:t>as it allows easy parsing of</w:t>
+      </w:r>
+      <w:r>
+        <w:rPr>
+          <w:rFonts w:ascii="Times New Roman" w:hAnsi="Times New Roman" w:cs="Times New Roman"/>
+          <w:sz w:val="24"/>
+          <w:szCs w:val="24"/>
+          <w:lang w:val="en-GB"/>
+        </w:rPr>
+        <w:t xml:space="preserve"> </w:t>
+      </w:r>
+      <w:r>
+        <w:rPr>
+          <w:rFonts w:ascii="Times New Roman" w:hAnsi="Times New Roman" w:cs="Times New Roman"/>
+          <w:sz w:val="24"/>
+          <w:szCs w:val="24"/>
+          <w:lang w:val="en-GB"/>
+        </w:rPr>
+        <w:t>JSON string</w:t>
+      </w:r>
+      <w:r>
+        <w:rPr>
+          <w:rFonts w:ascii="Times New Roman" w:hAnsi="Times New Roman" w:cs="Times New Roman"/>
+          <w:sz w:val="24"/>
+          <w:szCs w:val="24"/>
+          <w:lang w:val="en-GB"/>
+        </w:rPr>
+        <w:t>s</w:t>
+      </w:r>
+      <w:r>
+        <w:rPr>
+          <w:rFonts w:ascii="Times New Roman" w:hAnsi="Times New Roman" w:cs="Times New Roman"/>
+          <w:sz w:val="24"/>
+          <w:szCs w:val="24"/>
+          <w:lang w:val="en-GB"/>
+        </w:rPr>
+        <w:t xml:space="preserve"> and convert </w:t>
+      </w:r>
+      <w:r>
+        <w:rPr>
+          <w:rFonts w:ascii="Times New Roman" w:hAnsi="Times New Roman" w:cs="Times New Roman"/>
+          <w:sz w:val="24"/>
+          <w:szCs w:val="24"/>
+          <w:lang w:val="en-GB"/>
+        </w:rPr>
+        <w:t>them</w:t>
+      </w:r>
+      <w:r>
+        <w:rPr>
+          <w:rFonts w:ascii="Times New Roman" w:hAnsi="Times New Roman" w:cs="Times New Roman"/>
+          <w:sz w:val="24"/>
+          <w:szCs w:val="24"/>
+          <w:lang w:val="en-GB"/>
+        </w:rPr>
+        <w:t xml:space="preserve"> into a Python Dictionary</w:t>
+      </w:r>
+      <w:r>
+        <w:rPr>
+          <w:rFonts w:ascii="Times New Roman" w:hAnsi="Times New Roman" w:cs="Times New Roman"/>
+          <w:sz w:val="24"/>
+          <w:szCs w:val="24"/>
+          <w:lang w:val="en-GB"/>
+        </w:rPr>
+        <w:t xml:space="preserve">. </w:t>
+      </w:r>
+      <w:r>
+        <w:rPr>
+          <w:rFonts w:ascii="Times New Roman" w:hAnsi="Times New Roman" w:cs="Times New Roman"/>
+          <w:sz w:val="24"/>
+          <w:szCs w:val="24"/>
+          <w:lang w:val="en-GB"/>
+        </w:rPr>
+        <w:t>(</w:t>
+      </w:r>
+      <w:proofErr w:type="spellStart"/>
+      <w:r>
+        <w:rPr>
+          <w:rFonts w:ascii="Times New Roman" w:hAnsi="Times New Roman" w:cs="Times New Roman"/>
+          <w:sz w:val="24"/>
+          <w:szCs w:val="24"/>
+          <w:lang w:val="en-GB"/>
+        </w:rPr>
+        <w:t>GeeksforGeeks</w:t>
+      </w:r>
+      <w:proofErr w:type="spellEnd"/>
+      <w:r>
+        <w:rPr>
+          <w:rFonts w:ascii="Times New Roman" w:hAnsi="Times New Roman" w:cs="Times New Roman"/>
+          <w:sz w:val="24"/>
+          <w:szCs w:val="24"/>
+          <w:lang w:val="en-GB"/>
+        </w:rPr>
+        <w:t>, 2020)</w:t>
+      </w:r>
+      <w:r>
+        <w:rPr>
+          <w:rFonts w:ascii="Times New Roman" w:hAnsi="Times New Roman" w:cs="Times New Roman"/>
+          <w:sz w:val="24"/>
+          <w:szCs w:val="24"/>
+          <w:lang w:val="en-GB"/>
+        </w:rPr>
+        <w:t xml:space="preserve"> </w:t>
+      </w:r>
+      <w:r>
+        <w:rPr>
+          <w:rFonts w:ascii="Times New Roman" w:hAnsi="Times New Roman" w:cs="Times New Roman"/>
+          <w:sz w:val="24"/>
+          <w:szCs w:val="24"/>
+          <w:lang w:val="en-GB"/>
+        </w:rPr>
+        <w:t xml:space="preserve">Pandas </w:t>
+      </w:r>
+      <w:proofErr w:type="spellStart"/>
+      <w:r>
+        <w:rPr>
+          <w:rFonts w:ascii="Times New Roman" w:hAnsi="Times New Roman" w:cs="Times New Roman"/>
+          <w:i/>
+          <w:iCs/>
+          <w:sz w:val="24"/>
+          <w:szCs w:val="24"/>
+          <w:lang w:val="en-GB"/>
+        </w:rPr>
+        <w:t>read_json</w:t>
+      </w:r>
+      <w:proofErr w:type="spellEnd"/>
+      <w:r>
+        <w:rPr>
+          <w:rFonts w:ascii="Times New Roman" w:hAnsi="Times New Roman" w:cs="Times New Roman"/>
+          <w:sz w:val="24"/>
+          <w:szCs w:val="24"/>
+          <w:lang w:val="en-GB"/>
+        </w:rPr>
+        <w:t xml:space="preserve"> </w:t>
+      </w:r>
+      <w:r>
+        <w:rPr>
+          <w:rFonts w:ascii="Times New Roman" w:hAnsi="Times New Roman" w:cs="Times New Roman"/>
+          <w:sz w:val="24"/>
+          <w:szCs w:val="24"/>
+          <w:lang w:val="en-GB"/>
+        </w:rPr>
+        <w:t>function</w:t>
+      </w:r>
+      <w:r>
+        <w:rPr>
+          <w:rFonts w:ascii="Times New Roman" w:hAnsi="Times New Roman" w:cs="Times New Roman"/>
+          <w:sz w:val="24"/>
+          <w:szCs w:val="24"/>
+          <w:lang w:val="en-GB"/>
+        </w:rPr>
+        <w:t xml:space="preserve"> has been also evaluated, but as the </w:t>
+      </w:r>
+      <w:r>
+        <w:rPr>
+          <w:rFonts w:ascii="Times New Roman" w:hAnsi="Times New Roman" w:cs="Times New Roman"/>
+          <w:sz w:val="24"/>
+          <w:szCs w:val="24"/>
+          <w:lang w:val="en-GB"/>
+        </w:rPr>
+        <w:t xml:space="preserve">downloaded dataset didn’t have a nested, tabular structure, </w:t>
+      </w:r>
+      <w:proofErr w:type="spellStart"/>
+      <w:proofErr w:type="gramStart"/>
+      <w:r>
+        <w:rPr>
+          <w:rFonts w:ascii="Times New Roman" w:hAnsi="Times New Roman" w:cs="Times New Roman"/>
+          <w:i/>
+          <w:iCs/>
+          <w:sz w:val="24"/>
+          <w:szCs w:val="24"/>
+          <w:lang w:val="en-GB"/>
+        </w:rPr>
+        <w:t>json.loads</w:t>
+      </w:r>
+      <w:proofErr w:type="spellEnd"/>
+      <w:proofErr w:type="gramEnd"/>
+      <w:r>
+        <w:rPr>
+          <w:rFonts w:ascii="Times New Roman" w:hAnsi="Times New Roman" w:cs="Times New Roman"/>
+          <w:i/>
+          <w:iCs/>
+          <w:sz w:val="24"/>
+          <w:szCs w:val="24"/>
+          <w:lang w:val="en-GB"/>
+        </w:rPr>
+        <w:t>()</w:t>
+      </w:r>
+      <w:r>
+        <w:rPr>
+          <w:rFonts w:ascii="Times New Roman" w:hAnsi="Times New Roman" w:cs="Times New Roman"/>
+          <w:sz w:val="24"/>
+          <w:szCs w:val="24"/>
+          <w:lang w:val="en-GB"/>
+        </w:rPr>
+        <w:t xml:space="preserve"> </w:t>
+      </w:r>
+      <w:r>
+        <w:rPr>
+          <w:rFonts w:ascii="Times New Roman" w:hAnsi="Times New Roman" w:cs="Times New Roman"/>
+          <w:sz w:val="24"/>
+          <w:szCs w:val="24"/>
+          <w:lang w:val="en-GB"/>
+        </w:rPr>
+        <w:t xml:space="preserve">provided a </w:t>
+      </w:r>
+      <w:r>
+        <w:rPr>
+          <w:rFonts w:ascii="Times New Roman" w:hAnsi="Times New Roman" w:cs="Times New Roman"/>
+          <w:sz w:val="24"/>
+          <w:szCs w:val="24"/>
+          <w:lang w:val="en-GB"/>
+        </w:rPr>
+        <w:t xml:space="preserve">more </w:t>
+      </w:r>
+      <w:r>
+        <w:rPr>
+          <w:rFonts w:ascii="Times New Roman" w:hAnsi="Times New Roman" w:cs="Times New Roman"/>
+          <w:sz w:val="24"/>
+          <w:szCs w:val="24"/>
+          <w:lang w:val="en-GB"/>
+        </w:rPr>
+        <w:t>lightweight approach and with few lines of code the dataframe was ready to be used.</w:t>
+      </w:r>
+      <w:r>
+        <w:rPr>
+          <w:rFonts w:ascii="Times New Roman" w:hAnsi="Times New Roman" w:cs="Times New Roman"/>
+          <w:sz w:val="24"/>
+          <w:szCs w:val="24"/>
+          <w:lang w:val="en-GB"/>
+        </w:rPr>
+        <w:t xml:space="preserve"> Most of this work can be observed in the accompanying </w:t>
+      </w:r>
+      <w:proofErr w:type="spellStart"/>
+      <w:r>
+        <w:rPr>
+          <w:rFonts w:ascii="Times New Roman" w:hAnsi="Times New Roman" w:cs="Times New Roman"/>
+          <w:sz w:val="24"/>
+          <w:szCs w:val="24"/>
+          <w:lang w:val="en-GB"/>
+        </w:rPr>
+        <w:t>Jupyter</w:t>
+      </w:r>
+      <w:proofErr w:type="spellEnd"/>
+      <w:r>
+        <w:rPr>
+          <w:rFonts w:ascii="Times New Roman" w:hAnsi="Times New Roman" w:cs="Times New Roman"/>
+          <w:sz w:val="24"/>
+          <w:szCs w:val="24"/>
+          <w:lang w:val="en-GB"/>
+        </w:rPr>
+        <w:t xml:space="preserve"> notebook </w:t>
+      </w:r>
+      <w:proofErr w:type="spellStart"/>
+      <w:r>
+        <w:rPr>
+          <w:rFonts w:ascii="Times New Roman" w:hAnsi="Times New Roman" w:cs="Times New Roman"/>
+          <w:i/>
+          <w:iCs/>
+          <w:sz w:val="24"/>
+          <w:szCs w:val="24"/>
+          <w:lang w:val="en-GB"/>
+        </w:rPr>
+        <w:t>Analysis.ipynb</w:t>
+      </w:r>
+      <w:proofErr w:type="spellEnd"/>
+      <w:r>
+        <w:rPr>
+          <w:rFonts w:ascii="Times New Roman" w:hAnsi="Times New Roman" w:cs="Times New Roman"/>
+          <w:sz w:val="24"/>
+          <w:szCs w:val="24"/>
+          <w:lang w:val="en-GB"/>
+        </w:rPr>
+        <w:t>.</w:t>
+      </w:r>
+    </w:p>
+    <w:p>
+      <w:pPr>
+        <w:ind w:left="360"/>
+        <w:rPr>
+          <w:rFonts w:ascii="Times New Roman" w:hAnsi="Times New Roman" w:cs="Times New Roman"/>
+          <w:sz w:val="24"/>
+          <w:szCs w:val="24"/>
+          <w:lang w:val="en-GB"/>
+        </w:rPr>
+      </w:pPr>
+      <w:r>
+        <w:rPr>
+          <w:rFonts w:ascii="Times New Roman" w:hAnsi="Times New Roman" w:cs="Times New Roman"/>
+          <w:sz w:val="24"/>
+          <w:szCs w:val="24"/>
+          <w:lang w:val="en-GB"/>
+        </w:rPr>
+        <w:t xml:space="preserve">Another important aspect when dealing with code is making sure that the code does what expected. </w:t>
+      </w:r>
+      <w:r>
+        <w:rPr>
+          <w:rFonts w:ascii="Times New Roman" w:hAnsi="Times New Roman" w:cs="Times New Roman"/>
+          <w:sz w:val="24"/>
+          <w:szCs w:val="24"/>
+          <w:lang w:val="en-GB"/>
+        </w:rPr>
+        <w:t xml:space="preserve">There are several testing techniques </w:t>
+      </w:r>
+      <w:r>
+        <w:rPr>
+          <w:rFonts w:ascii="Times New Roman" w:hAnsi="Times New Roman" w:cs="Times New Roman"/>
+          <w:sz w:val="24"/>
+          <w:szCs w:val="24"/>
+          <w:lang w:val="en-GB"/>
+        </w:rPr>
+        <w:t>with the main ones being</w:t>
+      </w:r>
+      <w:r>
+        <w:rPr>
+          <w:rFonts w:ascii="Times New Roman" w:hAnsi="Times New Roman" w:cs="Times New Roman"/>
+          <w:sz w:val="24"/>
+          <w:szCs w:val="24"/>
+          <w:lang w:val="en-GB"/>
+        </w:rPr>
+        <w:t xml:space="preserve"> unit testing (</w:t>
+      </w:r>
+      <w:r>
+        <w:rPr>
+          <w:rFonts w:ascii="Times New Roman" w:hAnsi="Times New Roman" w:cs="Times New Roman"/>
+          <w:sz w:val="24"/>
+          <w:szCs w:val="24"/>
+          <w:lang w:val="en-GB"/>
+        </w:rPr>
+        <w:t xml:space="preserve">individual units of code), </w:t>
+      </w:r>
+      <w:r>
+        <w:rPr>
+          <w:rFonts w:ascii="Times New Roman" w:hAnsi="Times New Roman" w:cs="Times New Roman"/>
+          <w:sz w:val="24"/>
+          <w:szCs w:val="24"/>
+          <w:lang w:val="en-GB"/>
+        </w:rPr>
+        <w:t>i</w:t>
+      </w:r>
+      <w:r>
+        <w:rPr>
+          <w:rFonts w:ascii="Times New Roman" w:hAnsi="Times New Roman" w:cs="Times New Roman"/>
+          <w:sz w:val="24"/>
+          <w:szCs w:val="24"/>
+          <w:lang w:val="en-GB"/>
+        </w:rPr>
+        <w:t>ntegration testing (</w:t>
+      </w:r>
+      <w:r>
+        <w:rPr>
+          <w:rFonts w:ascii="Times New Roman" w:hAnsi="Times New Roman" w:cs="Times New Roman"/>
+          <w:sz w:val="24"/>
+          <w:szCs w:val="24"/>
+          <w:lang w:val="en-GB"/>
+        </w:rPr>
+        <w:t>interaction between multiple components)</w:t>
+      </w:r>
+      <w:r>
+        <w:rPr>
+          <w:rFonts w:ascii="Times New Roman" w:hAnsi="Times New Roman" w:cs="Times New Roman"/>
+          <w:sz w:val="24"/>
+          <w:szCs w:val="24"/>
+          <w:lang w:val="en-GB"/>
+        </w:rPr>
+        <w:t xml:space="preserve">, </w:t>
+      </w:r>
+      <w:r>
+        <w:rPr>
+          <w:rFonts w:ascii="Times New Roman" w:hAnsi="Times New Roman" w:cs="Times New Roman"/>
+          <w:sz w:val="24"/>
+          <w:szCs w:val="24"/>
+          <w:lang w:val="en-GB"/>
+        </w:rPr>
+        <w:t xml:space="preserve">functional testing (testing a full </w:t>
+      </w:r>
+      <w:r>
+        <w:rPr>
+          <w:rFonts w:ascii="Times New Roman" w:hAnsi="Times New Roman" w:cs="Times New Roman"/>
+          <w:sz w:val="24"/>
+          <w:szCs w:val="24"/>
+          <w:lang w:val="en-GB"/>
+        </w:rPr>
+        <w:t>functionality) and code review (ask peers to review the code</w:t>
+      </w:r>
+      <w:r>
+        <w:rPr>
+          <w:rFonts w:ascii="Times New Roman" w:hAnsi="Times New Roman" w:cs="Times New Roman"/>
+          <w:sz w:val="24"/>
+          <w:szCs w:val="24"/>
+          <w:lang w:val="en-GB"/>
+        </w:rPr>
+        <w:t xml:space="preserve"> to identify errors and improve quality). </w:t>
+      </w:r>
+      <w:r>
+        <w:rPr>
+          <w:rFonts w:ascii="Times New Roman" w:hAnsi="Times New Roman" w:cs="Times New Roman"/>
+          <w:sz w:val="24"/>
+          <w:szCs w:val="24"/>
+          <w:lang w:val="en-GB"/>
+        </w:rPr>
+        <w:t xml:space="preserve">Unit testing has been used in this project (constant use of </w:t>
+      </w:r>
+      <w:proofErr w:type="spellStart"/>
+      <w:proofErr w:type="gramStart"/>
+      <w:r>
+        <w:rPr>
+          <w:rFonts w:ascii="Times New Roman" w:hAnsi="Times New Roman" w:cs="Times New Roman"/>
+          <w:i/>
+          <w:iCs/>
+          <w:sz w:val="24"/>
+          <w:szCs w:val="24"/>
+          <w:lang w:val="en-GB"/>
+        </w:rPr>
+        <w:t>df.head</w:t>
+      </w:r>
+      <w:proofErr w:type="spellEnd"/>
+      <w:proofErr w:type="gramEnd"/>
+      <w:r>
+        <w:rPr>
+          <w:rFonts w:ascii="Times New Roman" w:hAnsi="Times New Roman" w:cs="Times New Roman"/>
+          <w:i/>
+          <w:iCs/>
+          <w:sz w:val="24"/>
+          <w:szCs w:val="24"/>
+          <w:lang w:val="en-GB"/>
+        </w:rPr>
+        <w:t>()</w:t>
+      </w:r>
+      <w:r>
+        <w:rPr>
+          <w:rFonts w:ascii="Times New Roman" w:hAnsi="Times New Roman" w:cs="Times New Roman"/>
+          <w:sz w:val="24"/>
+          <w:szCs w:val="24"/>
+          <w:lang w:val="en-GB"/>
+        </w:rPr>
+        <w:t xml:space="preserve"> or </w:t>
+      </w:r>
+      <w:r>
+        <w:rPr>
+          <w:rFonts w:ascii="Times New Roman" w:hAnsi="Times New Roman" w:cs="Times New Roman"/>
+          <w:i/>
+          <w:iCs/>
+          <w:sz w:val="24"/>
+          <w:szCs w:val="24"/>
+          <w:lang w:val="en-GB"/>
+        </w:rPr>
+        <w:t>print</w:t>
+      </w:r>
+      <w:r>
+        <w:rPr>
+          <w:rFonts w:ascii="Times New Roman" w:hAnsi="Times New Roman" w:cs="Times New Roman"/>
+          <w:sz w:val="24"/>
+          <w:szCs w:val="24"/>
+          <w:lang w:val="en-GB"/>
+        </w:rPr>
+        <w:t>), as well as fun</w:t>
+      </w:r>
+      <w:r>
+        <w:rPr>
+          <w:rFonts w:ascii="Times New Roman" w:hAnsi="Times New Roman" w:cs="Times New Roman"/>
+          <w:sz w:val="24"/>
+          <w:szCs w:val="24"/>
+          <w:lang w:val="en-GB"/>
+        </w:rPr>
+        <w:t xml:space="preserve">ctional when possible (for example, in the file </w:t>
+      </w:r>
+      <w:r>
+        <w:rPr>
+          <w:rFonts w:ascii="Times New Roman" w:hAnsi="Times New Roman" w:cs="Times New Roman"/>
+          <w:i/>
+          <w:iCs/>
+          <w:sz w:val="24"/>
+          <w:szCs w:val="24"/>
+          <w:lang w:val="en-GB"/>
+        </w:rPr>
+        <w:t xml:space="preserve">Sentiment </w:t>
+      </w:r>
+      <w:proofErr w:type="spellStart"/>
+      <w:r>
+        <w:rPr>
+          <w:rFonts w:ascii="Times New Roman" w:hAnsi="Times New Roman" w:cs="Times New Roman"/>
+          <w:i/>
+          <w:iCs/>
+          <w:sz w:val="24"/>
+          <w:szCs w:val="24"/>
+          <w:lang w:val="en-GB"/>
+        </w:rPr>
+        <w:t>Analysis.ipybn</w:t>
+      </w:r>
+      <w:proofErr w:type="spellEnd"/>
+      <w:r>
+        <w:rPr>
+          <w:rFonts w:ascii="Times New Roman" w:hAnsi="Times New Roman" w:cs="Times New Roman"/>
+          <w:sz w:val="24"/>
+          <w:szCs w:val="24"/>
+          <w:lang w:val="en-GB"/>
+        </w:rPr>
+        <w:t xml:space="preserve"> a test </w:t>
+      </w:r>
+      <w:r>
+        <w:rPr>
+          <w:rFonts w:ascii="Times New Roman" w:hAnsi="Times New Roman" w:cs="Times New Roman"/>
+          <w:sz w:val="24"/>
+          <w:szCs w:val="24"/>
+          <w:lang w:val="en-GB"/>
+        </w:rPr>
+        <w:t>has been ran to make sure the functions returned the expected output).</w:t>
+      </w:r>
+    </w:p>
+    <w:p>
+      <w:pPr>
+        <w:ind w:left="360"/>
       </w:pPr>
       <w:r>
         <w:rPr>
@@ -2754,7 +3656,23 @@
           <w:sz w:val="24"/>
           <w:szCs w:val="24"/>
         </w:rPr>
-        <w:t>3411</w:t>
+        <w:t>3</w:t>
+      </w:r>
+      <w:r>
+        <w:rPr>
+          <w:rFonts w:ascii="Times New Roman" w:hAnsi="Times New Roman" w:cs="Times New Roman"/>
+          <w:sz w:val="24"/>
+          <w:szCs w:val="24"/>
+        </w:rPr>
+        <w:t>7</w:t>
+      </w:r>
+      <w:r>
+        <w:rPr>
+          <w:rFonts w:ascii="Times New Roman" w:hAnsi="Times New Roman" w:cs="Times New Roman"/>
+          <w:sz w:val="24"/>
+          <w:szCs w:val="24"/>
+        </w:rPr>
+        <w:t>33</w:t>
       </w:r>
       <w:r>
         <w:rPr>
@@ -3087,16 +4005,6 @@
     </w:p>
     <w:p>
       <w:pPr>
-        <w:ind w:left="360"/>
-        <w:rPr>
-          <w:rFonts w:ascii="Times New Roman" w:hAnsi="Times New Roman" w:cs="Times New Roman"/>
-          <w:sz w:val="24"/>
-          <w:szCs w:val="24"/>
-        </w:rPr>
-      </w:pPr>
-    </w:p>
-    <w:p>
-      <w:pPr>
         <w:pStyle w:val="Heading1"/>
         <w:numPr>
           <w:ilvl w:val="0"/>
@@ -3105,6 +4013,7 @@
       </w:pPr>
       <w:bookmarkStart w:id="8" w:name="_Toc135557029"/>
       <w:r>
+        <w:lastRenderedPageBreak/>
         <w:t>Results and Discussion</w:t>
       </w:r>
       <w:bookmarkEnd w:id="8"/>
@@ -3612,7 +4521,6 @@
         <w:rPr>
           <w:noProof/>
         </w:rPr>
-        <w:lastRenderedPageBreak/>
         <w:drawing>
           <wp:inline distT="0" distB="0" distL="0" distR="0" wp14:anchorId="1594B770" wp14:editId="59066388">
             <wp:extent cx="5731510" cy="1364615"/>
@@ -4051,7 +4959,7 @@
           <w:sz w:val="24"/>
           <w:szCs w:val="24"/>
         </w:rPr>
-        <w:t xml:space="preserve"> the labour market</w:t>
+        <w:t xml:space="preserve"> the labour market.</w:t>
       </w:r>
       <w:r>
         <w:rPr>
@@ -4061,42 +4969,23 @@
         </w:rPr>
         <w:t xml:space="preserve"> </w:t>
       </w:r>
-      <w:r>
-        <w:rPr>
-          <w:rFonts w:ascii="Times New Roman" w:hAnsi="Times New Roman" w:cs="Times New Roman"/>
-          <w:sz w:val="24"/>
-          <w:szCs w:val="24"/>
-          <w:highlight w:val="yellow"/>
-        </w:rPr>
-        <w:t xml:space="preserve">add </w:t>
-      </w:r>
-      <w:proofErr w:type="spellStart"/>
-      <w:r>
-        <w:rPr>
-          <w:rFonts w:ascii="Times New Roman" w:hAnsi="Times New Roman" w:cs="Times New Roman"/>
-          <w:sz w:val="24"/>
-          <w:szCs w:val="24"/>
-          <w:highlight w:val="yellow"/>
-        </w:rPr>
-        <w:t>jupyter</w:t>
-      </w:r>
-      <w:proofErr w:type="spellEnd"/>
-      <w:r>
-        <w:rPr>
-          <w:rFonts w:ascii="Times New Roman" w:hAnsi="Times New Roman" w:cs="Times New Roman"/>
-          <w:sz w:val="24"/>
-          <w:szCs w:val="24"/>
-          <w:highlight w:val="yellow"/>
-        </w:rPr>
-        <w:t xml:space="preserve"> line</w:t>
-      </w:r>
-      <w:r>
-        <w:rPr>
-          <w:rFonts w:ascii="Times New Roman" w:hAnsi="Times New Roman" w:cs="Times New Roman"/>
-          <w:sz w:val="24"/>
-          <w:szCs w:val="24"/>
-        </w:rPr>
-        <w:t>.</w:t>
+    </w:p>
+    <w:p>
+      <w:pPr>
+        <w:ind w:left="360"/>
+        <w:rPr>
+          <w:rFonts w:ascii="Times New Roman" w:hAnsi="Times New Roman" w:cs="Times New Roman"/>
+          <w:sz w:val="24"/>
+          <w:szCs w:val="24"/>
+        </w:rPr>
+      </w:pPr>
+      <w:r>
+        <w:rPr>
+          <w:rFonts w:ascii="Times New Roman" w:hAnsi="Times New Roman" w:cs="Times New Roman"/>
+          <w:sz w:val="24"/>
+          <w:szCs w:val="24"/>
+        </w:rPr>
+        <w:t>Eurostat data</w:t>
       </w:r>
       <w:r>
         <w:rPr>
@@ -4106,23 +4995,21 @@
         </w:rPr>
         <w:t xml:space="preserve"> </w:t>
       </w:r>
-    </w:p>
-    <w:p>
-      <w:pPr>
-        <w:ind w:left="360"/>
-        <w:rPr>
-          <w:rFonts w:ascii="Times New Roman" w:hAnsi="Times New Roman" w:cs="Times New Roman"/>
-          <w:sz w:val="24"/>
-          <w:szCs w:val="24"/>
-        </w:rPr>
-      </w:pPr>
-      <w:r>
-        <w:rPr>
-          <w:rFonts w:ascii="Times New Roman" w:hAnsi="Times New Roman" w:cs="Times New Roman"/>
-          <w:sz w:val="24"/>
-          <w:szCs w:val="24"/>
-        </w:rPr>
-        <w:t>Eurostat data</w:t>
+      <w:r>
+        <w:rPr>
+          <w:rFonts w:ascii="Times New Roman" w:hAnsi="Times New Roman" w:cs="Times New Roman"/>
+          <w:sz w:val="24"/>
+          <w:szCs w:val="24"/>
+        </w:rPr>
+        <w:t>(Europa.eu, 2021)</w:t>
+      </w:r>
+      <w:r>
+        <w:rPr>
+          <w:rFonts w:ascii="Times New Roman" w:hAnsi="Times New Roman" w:cs="Times New Roman"/>
+          <w:sz w:val="24"/>
+          <w:szCs w:val="24"/>
+        </w:rPr>
+        <w:t xml:space="preserve"> provided</w:t>
       </w:r>
       <w:r>
         <w:rPr>
@@ -4138,30 +5025,6 @@
           <w:sz w:val="24"/>
           <w:szCs w:val="24"/>
         </w:rPr>
-        <w:t>(Europa.eu, 2021)</w:t>
-      </w:r>
-      <w:r>
-        <w:rPr>
-          <w:rFonts w:ascii="Times New Roman" w:hAnsi="Times New Roman" w:cs="Times New Roman"/>
-          <w:sz w:val="24"/>
-          <w:szCs w:val="24"/>
-        </w:rPr>
-        <w:t xml:space="preserve"> provided</w:t>
-      </w:r>
-      <w:r>
-        <w:rPr>
-          <w:rFonts w:ascii="Times New Roman" w:hAnsi="Times New Roman" w:cs="Times New Roman"/>
-          <w:sz w:val="24"/>
-          <w:szCs w:val="24"/>
-        </w:rPr>
-        <w:t xml:space="preserve"> </w:t>
-      </w:r>
-      <w:r>
-        <w:rPr>
-          <w:rFonts w:ascii="Times New Roman" w:hAnsi="Times New Roman" w:cs="Times New Roman"/>
-          <w:sz w:val="24"/>
-          <w:szCs w:val="24"/>
-        </w:rPr>
         <w:t>comprehensive</w:t>
       </w:r>
       <w:r>
@@ -4210,7 +5073,16 @@
           <w:sz w:val="24"/>
           <w:szCs w:val="24"/>
         </w:rPr>
-        <w:t xml:space="preserve"> related to the value; both the percentage of non-wage cost and </w:t>
+        <w:t xml:space="preserve"> related to the value; both </w:t>
+      </w:r>
+      <w:r>
+        <w:rPr>
+          <w:rFonts w:ascii="Times New Roman" w:hAnsi="Times New Roman" w:cs="Times New Roman"/>
+          <w:sz w:val="24"/>
+          <w:szCs w:val="24"/>
+        </w:rPr>
+        <w:lastRenderedPageBreak/>
+        <w:t xml:space="preserve">the percentage of non-wage cost and </w:t>
       </w:r>
       <w:r>
         <w:rPr>
@@ -4524,7 +5396,6 @@
           <w:sz w:val="24"/>
           <w:szCs w:val="24"/>
         </w:rPr>
-        <w:lastRenderedPageBreak/>
         <w:drawing>
           <wp:inline distT="0" distB="0" distL="0" distR="0" wp14:anchorId="5990CE52" wp14:editId="14594B5C">
             <wp:extent cx="5731510" cy="1733550"/>
@@ -4578,6 +5449,8 @@
           <w:i w:val="0"/>
           <w:iCs w:val="0"/>
           <w:color w:val="auto"/>
+          <w:sz w:val="20"/>
+          <w:szCs w:val="20"/>
         </w:rPr>
       </w:pPr>
       <w:r>
@@ -4585,6 +5458,8 @@
           <w:i w:val="0"/>
           <w:iCs w:val="0"/>
           <w:color w:val="auto"/>
+          <w:sz w:val="20"/>
+          <w:szCs w:val="20"/>
         </w:rPr>
         <w:t xml:space="preserve">Figure </w:t>
       </w:r>
@@ -4593,6 +5468,8 @@
           <w:i w:val="0"/>
           <w:iCs w:val="0"/>
           <w:color w:val="auto"/>
+          <w:sz w:val="20"/>
+          <w:szCs w:val="20"/>
         </w:rPr>
         <w:fldChar w:fldCharType="begin"/>
       </w:r>
@@ -4601,6 +5478,8 @@
           <w:i w:val="0"/>
           <w:iCs w:val="0"/>
           <w:color w:val="auto"/>
+          <w:sz w:val="20"/>
+          <w:szCs w:val="20"/>
         </w:rPr>
         <w:instrText xml:space="preserve"> SEQ Figure \* ARABIC </w:instrText>
       </w:r>
@@ -4609,6 +5488,8 @@
           <w:i w:val="0"/>
           <w:iCs w:val="0"/>
           <w:color w:val="auto"/>
+          <w:sz w:val="20"/>
+          <w:szCs w:val="20"/>
         </w:rPr>
         <w:fldChar w:fldCharType="separate"/>
       </w:r>
@@ -4618,6 +5499,8 @@
           <w:iCs w:val="0"/>
           <w:noProof/>
           <w:color w:val="auto"/>
+          <w:sz w:val="20"/>
+          <w:szCs w:val="20"/>
         </w:rPr>
         <w:t>4</w:t>
       </w:r>
@@ -4627,6 +5510,8 @@
           <w:iCs w:val="0"/>
           <w:noProof/>
           <w:color w:val="auto"/>
+          <w:sz w:val="20"/>
+          <w:szCs w:val="20"/>
         </w:rPr>
         <w:fldChar w:fldCharType="end"/>
       </w:r>
@@ -4889,6 +5774,7 @@
           <w:sz w:val="24"/>
           <w:szCs w:val="24"/>
         </w:rPr>
+        <w:lastRenderedPageBreak/>
         <w:drawing>
           <wp:inline distT="0" distB="0" distL="0" distR="0" wp14:anchorId="6FE1C3F4" wp14:editId="37CCA175">
             <wp:extent cx="5731510" cy="5018087"/>
@@ -4938,10 +5824,11 @@
         <w:pStyle w:val="Caption"/>
         <w:jc w:val="center"/>
         <w:rPr>
-          <w:rFonts w:ascii="Times New Roman" w:hAnsi="Times New Roman" w:cs="Times New Roman"/>
           <w:i w:val="0"/>
           <w:iCs w:val="0"/>
           <w:color w:val="auto"/>
+          <w:sz w:val="20"/>
+          <w:szCs w:val="20"/>
         </w:rPr>
       </w:pPr>
       <w:r>
@@ -4949,6 +5836,8 @@
           <w:i w:val="0"/>
           <w:iCs w:val="0"/>
           <w:color w:val="auto"/>
+          <w:sz w:val="20"/>
+          <w:szCs w:val="20"/>
         </w:rPr>
         <w:t xml:space="preserve">Figure </w:t>
       </w:r>
@@ -4957,6 +5846,8 @@
           <w:i w:val="0"/>
           <w:iCs w:val="0"/>
           <w:color w:val="auto"/>
+          <w:sz w:val="20"/>
+          <w:szCs w:val="20"/>
         </w:rPr>
         <w:fldChar w:fldCharType="begin"/>
       </w:r>
@@ -4965,6 +5856,8 @@
           <w:i w:val="0"/>
           <w:iCs w:val="0"/>
           <w:color w:val="auto"/>
+          <w:sz w:val="20"/>
+          <w:szCs w:val="20"/>
         </w:rPr>
         <w:instrText xml:space="preserve"> SEQ Figure \* ARABIC </w:instrText>
       </w:r>
@@ -4973,6 +5866,8 @@
           <w:i w:val="0"/>
           <w:iCs w:val="0"/>
           <w:color w:val="auto"/>
+          <w:sz w:val="20"/>
+          <w:szCs w:val="20"/>
         </w:rPr>
         <w:fldChar w:fldCharType="separate"/>
       </w:r>
@@ -4982,6 +5877,8 @@
           <w:iCs w:val="0"/>
           <w:noProof/>
           <w:color w:val="auto"/>
+          <w:sz w:val="20"/>
+          <w:szCs w:val="20"/>
         </w:rPr>
         <w:t>5</w:t>
       </w:r>
@@ -4991,6 +5888,8 @@
           <w:iCs w:val="0"/>
           <w:noProof/>
           <w:color w:val="auto"/>
+          <w:sz w:val="20"/>
+          <w:szCs w:val="20"/>
         </w:rPr>
         <w:fldChar w:fldCharType="end"/>
       </w:r>
@@ -4999,10 +5898,13 @@
           <w:i w:val="0"/>
           <w:iCs w:val="0"/>
           <w:color w:val="auto"/>
+          <w:sz w:val="20"/>
+          <w:szCs w:val="20"/>
         </w:rPr>
         <w:t xml:space="preserve"> - Ireland construction report</w:t>
       </w:r>
     </w:p>
+    <w:p/>
     <w:p>
       <w:pPr>
         <w:pStyle w:val="Heading3"/>
@@ -5010,7 +5912,6 @@
       </w:pPr>
       <w:bookmarkStart w:id="10" w:name="_Toc135557031"/>
       <w:r>
-        <w:lastRenderedPageBreak/>
         <w:t>3.1.2 Inferential Statistic</w:t>
       </w:r>
       <w:bookmarkEnd w:id="10"/>
@@ -5555,6 +6456,7 @@
                 <w:b/>
                 <w:bCs/>
               </w:rPr>
+              <w:lastRenderedPageBreak/>
               <w:t>Population</w:t>
             </w:r>
           </w:p>
@@ -6162,18 +7064,143 @@
       </w:pPr>
       <w:r>
         <w:rPr>
+          <w:rFonts w:ascii="Times New Roman" w:hAnsi="Times New Roman" w:cs="Times New Roman"/>
+          <w:sz w:val="24"/>
+          <w:szCs w:val="24"/>
+        </w:rPr>
+        <w:t xml:space="preserve">Overall, Ireland hourly wages in construction have constantly </w:t>
+      </w:r>
+      <w:r>
+        <w:rPr>
+          <w:rFonts w:ascii="Times New Roman" w:hAnsi="Times New Roman" w:cs="Times New Roman"/>
+          <w:sz w:val="24"/>
+          <w:szCs w:val="24"/>
+        </w:rPr>
+        <w:t>been</w:t>
+      </w:r>
+      <w:r>
+        <w:rPr>
+          <w:rFonts w:ascii="Times New Roman" w:hAnsi="Times New Roman" w:cs="Times New Roman"/>
+          <w:sz w:val="24"/>
+          <w:szCs w:val="24"/>
+        </w:rPr>
+        <w:t xml:space="preserve"> higher than the values in the Euro Area</w:t>
+      </w:r>
+      <w:r>
+        <w:rPr>
+          <w:rFonts w:ascii="Times New Roman" w:hAnsi="Times New Roman" w:cs="Times New Roman"/>
+          <w:sz w:val="24"/>
+          <w:szCs w:val="24"/>
+        </w:rPr>
+        <w:t>, with the difference being bigger from 2004</w:t>
+      </w:r>
+      <w:r>
+        <w:rPr>
+          <w:rFonts w:ascii="Times New Roman" w:hAnsi="Times New Roman" w:cs="Times New Roman"/>
+          <w:sz w:val="24"/>
+          <w:szCs w:val="24"/>
+        </w:rPr>
+        <w:t xml:space="preserve"> (Figure </w:t>
+      </w:r>
+      <w:r>
+        <w:rPr>
+          <w:rFonts w:ascii="Times New Roman" w:hAnsi="Times New Roman" w:cs="Times New Roman"/>
+          <w:sz w:val="24"/>
+          <w:szCs w:val="24"/>
+        </w:rPr>
+        <w:t>6).</w:t>
+      </w:r>
+    </w:p>
+    <w:p>
+      <w:pPr>
+        <w:ind w:left="360"/>
+        <w:rPr>
+          <w:rFonts w:ascii="Times New Roman" w:hAnsi="Times New Roman" w:cs="Times New Roman"/>
+          <w:sz w:val="24"/>
+          <w:szCs w:val="24"/>
+        </w:rPr>
+      </w:pPr>
+      <w:r>
+        <w:rPr>
+          <w:rFonts w:ascii="Times New Roman" w:hAnsi="Times New Roman" w:cs="Times New Roman"/>
+          <w:noProof/>
+          <w:sz w:val="24"/>
+          <w:szCs w:val="24"/>
+        </w:rPr>
+        <w:drawing>
+          <wp:anchor distT="0" distB="0" distL="114300" distR="114300" simplePos="0" relativeHeight="251658240" behindDoc="0" locked="0" layoutInCell="1" allowOverlap="1" wp14:anchorId="428AC3B2" wp14:editId="32DF8EA3">
+            <wp:simplePos x="0" y="0"/>
+            <wp:positionH relativeFrom="page">
+              <wp:posOffset>2633345</wp:posOffset>
+            </wp:positionH>
+            <wp:positionV relativeFrom="paragraph">
+              <wp:posOffset>320675</wp:posOffset>
+            </wp:positionV>
+            <wp:extent cx="2545080" cy="1800225"/>
+            <wp:effectExtent l="0" t="0" r="7620" b="9525"/>
+            <wp:wrapTopAndBottom/>
+            <wp:docPr id="376653111" name="Picture 1" descr="A picture containing text, screenshot, font, plot&#10;&#10;Description automatically generated"/>
+            <wp:cNvGraphicFramePr>
+              <a:graphicFrameLocks xmlns:a="http://schemas.openxmlformats.org/drawingml/2006/main" noChangeAspect="1"/>
+            </wp:cNvGraphicFramePr>
+            <a:graphic xmlns:a="http://schemas.openxmlformats.org/drawingml/2006/main">
+              <a:graphicData uri="http://schemas.openxmlformats.org/drawingml/2006/picture">
+                <pic:pic xmlns:pic="http://schemas.openxmlformats.org/drawingml/2006/picture">
+                  <pic:nvPicPr>
+                    <pic:cNvPr id="376653111" name="Picture 1" descr="A picture containing text, screenshot, font, plot&#10;&#10;Description automatically generated"/>
+                    <pic:cNvPicPr/>
+                  </pic:nvPicPr>
+                  <pic:blipFill>
+                    <a:blip r:embed="rId15">
+                      <a:extLst>
+                        <a:ext uri="{28A0092B-C50C-407E-A947-70E740481C1C}">
+                          <a14:useLocalDpi xmlns:a14="http://schemas.microsoft.com/office/drawing/2010/main" val="0"/>
+                        </a:ext>
+                      </a:extLst>
+                    </a:blip>
+                    <a:stretch>
+                      <a:fillRect/>
+                    </a:stretch>
+                  </pic:blipFill>
+                  <pic:spPr>
+                    <a:xfrm>
+                      <a:off x="0" y="0"/>
+                      <a:ext cx="2545080" cy="1800225"/>
+                    </a:xfrm>
+                    <a:prstGeom prst="rect">
+                      <a:avLst/>
+                    </a:prstGeom>
+                  </pic:spPr>
+                </pic:pic>
+              </a:graphicData>
+            </a:graphic>
+          </wp:anchor>
+        </w:drawing>
+      </w:r>
+    </w:p>
+    <w:p>
+      <w:pPr>
+        <w:ind w:left="360"/>
+        <w:rPr>
+          <w:rFonts w:ascii="Times New Roman" w:hAnsi="Times New Roman" w:cs="Times New Roman"/>
+          <w:sz w:val="24"/>
+          <w:szCs w:val="24"/>
+        </w:rPr>
+      </w:pPr>
+      <w:r>
+        <w:rPr>
           <w:noProof/>
         </w:rPr>
         <mc:AlternateContent>
           <mc:Choice Requires="wps">
             <w:drawing>
-              <wp:anchor distT="0" distB="0" distL="114300" distR="114300" simplePos="0" relativeHeight="251660288" behindDoc="0" locked="0" layoutInCell="1" allowOverlap="1" wp14:anchorId="4EFE4B7E" wp14:editId="5E72B946">
+              <wp:anchor distT="0" distB="0" distL="114300" distR="114300" simplePos="0" relativeHeight="251660288" behindDoc="0" locked="0" layoutInCell="1" allowOverlap="1" wp14:anchorId="4EFE4B7E" wp14:editId="5E897266">
                 <wp:simplePos x="0" y="0"/>
                 <wp:positionH relativeFrom="column">
-                  <wp:posOffset>2807335</wp:posOffset>
+                  <wp:posOffset>1659572</wp:posOffset>
                 </wp:positionH>
                 <wp:positionV relativeFrom="paragraph">
-                  <wp:posOffset>1832610</wp:posOffset>
+                  <wp:posOffset>1971992</wp:posOffset>
                 </wp:positionV>
                 <wp:extent cx="2545080" cy="635"/>
                 <wp:effectExtent l="0" t="0" r="0" b="0"/>
@@ -6255,7 +7282,7 @@
                 <v:stroke joinstyle="miter"/>
                 <v:path gradientshapeok="t" o:connecttype="rect"/>
               </v:shapetype>
-              <v:shape id="Text Box 1" o:spid="_x0000_s1026" type="#_x0000_t202" style="position:absolute;left:0;text-align:left;margin-left:221.05pt;margin-top:144.3pt;width:200.4pt;height:.05pt;z-index:251660288;visibility:visible;mso-wrap-style:square;mso-wrap-distance-left:9pt;mso-wrap-distance-top:0;mso-wrap-distance-right:9pt;mso-wrap-distance-bottom:0;mso-position-horizontal:absolute;mso-position-horizontal-relative:text;mso-position-vertical:absolute;mso-position-vertical-relative:text;v-text-anchor:top" o:gfxdata="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" stroked="f">
+              <v:shape id="Text Box 1" o:spid="_x0000_s1026" type="#_x0000_t202" style="position:absolute;left:0;text-align:left;margin-left:130.65pt;margin-top:155.25pt;width:200.4pt;height:.05pt;z-index:251660288;visibility:visible;mso-wrap-style:square;mso-wrap-distance-left:9pt;mso-wrap-distance-top:0;mso-wrap-distance-right:9pt;mso-wrap-distance-bottom:0;mso-position-horizontal:absolute;mso-position-horizontal-relative:text;mso-position-vertical:absolute;mso-position-vertical-relative:text;v-text-anchor:top" o:gfxdata="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" stroked="f">
                 <v:textbox style="mso-fit-shape-to-text:t" inset="0,0,0,0">
                   <w:txbxContent>
                     <w:p>
@@ -6300,111 +7327,6 @@
           </mc:Fallback>
         </mc:AlternateContent>
       </w:r>
-      <w:r>
-        <w:rPr>
-          <w:rFonts w:ascii="Times New Roman" w:hAnsi="Times New Roman" w:cs="Times New Roman"/>
-          <w:noProof/>
-          <w:sz w:val="24"/>
-          <w:szCs w:val="24"/>
-        </w:rPr>
-        <w:drawing>
-          <wp:anchor distT="0" distB="0" distL="114300" distR="114300" simplePos="0" relativeHeight="251658240" behindDoc="0" locked="0" layoutInCell="1" allowOverlap="1" wp14:anchorId="428AC3B2" wp14:editId="3A58D68D">
-            <wp:simplePos x="0" y="0"/>
-            <wp:positionH relativeFrom="page">
-              <wp:posOffset>3721735</wp:posOffset>
-            </wp:positionH>
-            <wp:positionV relativeFrom="paragraph">
-              <wp:posOffset>5715</wp:posOffset>
-            </wp:positionV>
-            <wp:extent cx="2545080" cy="1800225"/>
-            <wp:effectExtent l="0" t="0" r="7620" b="9525"/>
-            <wp:wrapSquare wrapText="bothSides"/>
-            <wp:docPr id="376653111" name="Picture 1" descr="A picture containing text, screenshot, font, plot&#10;&#10;Description automatically generated"/>
-            <wp:cNvGraphicFramePr>
-              <a:graphicFrameLocks xmlns:a="http://schemas.openxmlformats.org/drawingml/2006/main" noChangeAspect="1"/>
-            </wp:cNvGraphicFramePr>
-            <a:graphic xmlns:a="http://schemas.openxmlformats.org/drawingml/2006/main">
-              <a:graphicData uri="http://schemas.openxmlformats.org/drawingml/2006/picture">
-                <pic:pic xmlns:pic="http://schemas.openxmlformats.org/drawingml/2006/picture">
-                  <pic:nvPicPr>
-                    <pic:cNvPr id="376653111" name="Picture 1" descr="A picture containing text, screenshot, font, plot&#10;&#10;Description automatically generated"/>
-                    <pic:cNvPicPr/>
-                  </pic:nvPicPr>
-                  <pic:blipFill>
-                    <a:blip r:embed="rId15">
-                      <a:extLst>
-                        <a:ext uri="{28A0092B-C50C-407E-A947-70E740481C1C}">
-                          <a14:useLocalDpi xmlns:a14="http://schemas.microsoft.com/office/drawing/2010/main" val="0"/>
-                        </a:ext>
-                      </a:extLst>
-                    </a:blip>
-                    <a:stretch>
-                      <a:fillRect/>
-                    </a:stretch>
-                  </pic:blipFill>
-                  <pic:spPr>
-                    <a:xfrm>
-                      <a:off x="0" y="0"/>
-                      <a:ext cx="2545080" cy="1800225"/>
-                    </a:xfrm>
-                    <a:prstGeom prst="rect">
-                      <a:avLst/>
-                    </a:prstGeom>
-                  </pic:spPr>
-                </pic:pic>
-              </a:graphicData>
-            </a:graphic>
-          </wp:anchor>
-        </w:drawing>
-      </w:r>
-      <w:r>
-        <w:rPr>
-          <w:rFonts w:ascii="Times New Roman" w:hAnsi="Times New Roman" w:cs="Times New Roman"/>
-          <w:sz w:val="24"/>
-          <w:szCs w:val="24"/>
-        </w:rPr>
-        <w:t xml:space="preserve">Overall, Ireland hourly wages in construction have constantly </w:t>
-      </w:r>
-      <w:r>
-        <w:rPr>
-          <w:rFonts w:ascii="Times New Roman" w:hAnsi="Times New Roman" w:cs="Times New Roman"/>
-          <w:sz w:val="24"/>
-          <w:szCs w:val="24"/>
-        </w:rPr>
-        <w:t>been</w:t>
-      </w:r>
-      <w:r>
-        <w:rPr>
-          <w:rFonts w:ascii="Times New Roman" w:hAnsi="Times New Roman" w:cs="Times New Roman"/>
-          <w:sz w:val="24"/>
-          <w:szCs w:val="24"/>
-        </w:rPr>
-        <w:t xml:space="preserve"> higher than the values in the Euro Area</w:t>
-      </w:r>
-      <w:r>
-        <w:rPr>
-          <w:rFonts w:ascii="Times New Roman" w:hAnsi="Times New Roman" w:cs="Times New Roman"/>
-          <w:sz w:val="24"/>
-          <w:szCs w:val="24"/>
-        </w:rPr>
-        <w:t>, with the difference being bigger from 2004</w:t>
-      </w:r>
-      <w:r>
-        <w:rPr>
-          <w:rFonts w:ascii="Times New Roman" w:hAnsi="Times New Roman" w:cs="Times New Roman"/>
-          <w:sz w:val="24"/>
-          <w:szCs w:val="24"/>
-        </w:rPr>
-        <w:t xml:space="preserve"> (Figure </w:t>
-      </w:r>
-      <w:r>
-        <w:rPr>
-          <w:rFonts w:ascii="Times New Roman" w:hAnsi="Times New Roman" w:cs="Times New Roman"/>
-          <w:sz w:val="24"/>
-          <w:szCs w:val="24"/>
-        </w:rPr>
-        <w:t>6).</w:t>
-      </w:r>
     </w:p>
     <w:p>
       <w:pPr>
@@ -6435,33 +7357,12 @@
           <w:szCs w:val="24"/>
         </w:rPr>
       </w:pPr>
-    </w:p>
-    <w:p>
-      <w:pPr>
-        <w:ind w:left="360"/>
-        <w:rPr>
-          <w:rFonts w:ascii="Times New Roman" w:hAnsi="Times New Roman" w:cs="Times New Roman"/>
-          <w:sz w:val="24"/>
-          <w:szCs w:val="24"/>
-        </w:rPr>
-      </w:pPr>
-    </w:p>
-    <w:p>
-      <w:pPr>
-        <w:ind w:left="360"/>
-        <w:rPr>
-          <w:rFonts w:ascii="Times New Roman" w:hAnsi="Times New Roman" w:cs="Times New Roman"/>
-          <w:sz w:val="24"/>
-          <w:szCs w:val="24"/>
-        </w:rPr>
-      </w:pPr>
-      <w:r>
-        <w:rPr>
-          <w:rFonts w:ascii="Times New Roman" w:hAnsi="Times New Roman" w:cs="Times New Roman"/>
-          <w:sz w:val="24"/>
-          <w:szCs w:val="24"/>
-        </w:rPr>
-        <w:lastRenderedPageBreak/>
+      <w:r>
+        <w:rPr>
+          <w:rFonts w:ascii="Times New Roman" w:hAnsi="Times New Roman" w:cs="Times New Roman"/>
+          <w:sz w:val="24"/>
+          <w:szCs w:val="24"/>
+        </w:rPr>
         <w:t xml:space="preserve">Figure </w:t>
       </w:r>
       <w:r>
@@ -6470,7 +7371,15 @@
           <w:sz w:val="24"/>
           <w:szCs w:val="24"/>
         </w:rPr>
-        <w:t xml:space="preserve">6 </w:t>
+        <w:t>7</w:t>
+      </w:r>
+      <w:r>
+        <w:rPr>
+          <w:rFonts w:ascii="Times New Roman" w:hAnsi="Times New Roman" w:cs="Times New Roman"/>
+          <w:sz w:val="24"/>
+          <w:szCs w:val="24"/>
+        </w:rPr>
+        <w:t xml:space="preserve"> </w:t>
       </w:r>
       <w:r>
         <w:rPr>
@@ -6522,6 +7431,7 @@
         <w:rPr>
           <w:noProof/>
         </w:rPr>
+        <w:lastRenderedPageBreak/>
         <w:drawing>
           <wp:inline distT="0" distB="0" distL="0" distR="0" wp14:anchorId="58E82C96" wp14:editId="527D3217">
             <wp:extent cx="5731510" cy="3665855"/>
@@ -6635,16 +7545,14 @@
         </w:rPr>
         <w:t xml:space="preserve">, </w:t>
       </w:r>
-      <w:proofErr w:type="gramStart"/>
-      <w:r>
-        <w:rPr>
-          <w:rFonts w:ascii="Times New Roman" w:hAnsi="Times New Roman" w:cs="Times New Roman"/>
-          <w:sz w:val="24"/>
-          <w:szCs w:val="24"/>
-        </w:rPr>
-        <w:t>Germany</w:t>
-      </w:r>
-      <w:proofErr w:type="gramEnd"/>
+      <w:r>
+        <w:rPr>
+          <w:rFonts w:ascii="Times New Roman" w:hAnsi="Times New Roman" w:cs="Times New Roman"/>
+          <w:sz w:val="24"/>
+          <w:szCs w:val="24"/>
+        </w:rPr>
+        <w:t>Germany,</w:t>
+      </w:r>
       <w:r>
         <w:rPr>
           <w:rFonts w:ascii="Times New Roman" w:hAnsi="Times New Roman" w:cs="Times New Roman"/>
@@ -6807,51 +7715,51 @@
           <w:sz w:val="24"/>
           <w:szCs w:val="24"/>
         </w:rPr>
+        <w:t xml:space="preserve">Two different approaches have been used to </w:t>
+      </w:r>
+      <w:proofErr w:type="spellStart"/>
+      <w:r>
+        <w:rPr>
+          <w:rFonts w:ascii="Times New Roman" w:hAnsi="Times New Roman" w:cs="Times New Roman"/>
+          <w:sz w:val="24"/>
+          <w:szCs w:val="24"/>
+        </w:rPr>
+        <w:t>ana</w:t>
+      </w:r>
+      <w:r>
+        <w:rPr>
+          <w:rFonts w:ascii="Times New Roman" w:hAnsi="Times New Roman" w:cs="Times New Roman"/>
+          <w:sz w:val="24"/>
+          <w:szCs w:val="24"/>
+        </w:rPr>
+        <w:t>lyze</w:t>
+      </w:r>
+      <w:proofErr w:type="spellEnd"/>
+      <w:r>
+        <w:rPr>
+          <w:rFonts w:ascii="Times New Roman" w:hAnsi="Times New Roman" w:cs="Times New Roman"/>
+          <w:sz w:val="24"/>
+          <w:szCs w:val="24"/>
+        </w:rPr>
+        <w:t xml:space="preserve"> and compare the data: parametric and non-parametric tests.</w:t>
+      </w:r>
+    </w:p>
+    <w:p>
+      <w:pPr>
+        <w:ind w:left="360"/>
+        <w:rPr>
+          <w:rFonts w:ascii="Times New Roman" w:hAnsi="Times New Roman" w:cs="Times New Roman"/>
+          <w:sz w:val="24"/>
+          <w:szCs w:val="24"/>
+        </w:rPr>
+      </w:pPr>
+      <w:r>
+        <w:rPr>
+          <w:rFonts w:ascii="Times New Roman" w:hAnsi="Times New Roman" w:cs="Times New Roman"/>
+          <w:sz w:val="24"/>
+          <w:szCs w:val="24"/>
+        </w:rPr>
         <w:lastRenderedPageBreak/>
-        <w:t xml:space="preserve">Two different approaches have been used to </w:t>
-      </w:r>
-      <w:proofErr w:type="spellStart"/>
-      <w:r>
-        <w:rPr>
-          <w:rFonts w:ascii="Times New Roman" w:hAnsi="Times New Roman" w:cs="Times New Roman"/>
-          <w:sz w:val="24"/>
-          <w:szCs w:val="24"/>
-        </w:rPr>
-        <w:t>ana</w:t>
-      </w:r>
-      <w:r>
-        <w:rPr>
-          <w:rFonts w:ascii="Times New Roman" w:hAnsi="Times New Roman" w:cs="Times New Roman"/>
-          <w:sz w:val="24"/>
-          <w:szCs w:val="24"/>
-        </w:rPr>
-        <w:t>lyze</w:t>
-      </w:r>
-      <w:proofErr w:type="spellEnd"/>
-      <w:r>
-        <w:rPr>
-          <w:rFonts w:ascii="Times New Roman" w:hAnsi="Times New Roman" w:cs="Times New Roman"/>
-          <w:sz w:val="24"/>
-          <w:szCs w:val="24"/>
-        </w:rPr>
-        <w:t xml:space="preserve"> and compare the data: parametric and non-parametric tests.</w:t>
-      </w:r>
-    </w:p>
-    <w:p>
-      <w:pPr>
-        <w:ind w:left="360"/>
-        <w:rPr>
-          <w:rFonts w:ascii="Times New Roman" w:hAnsi="Times New Roman" w:cs="Times New Roman"/>
-          <w:sz w:val="24"/>
-          <w:szCs w:val="24"/>
-        </w:rPr>
-      </w:pPr>
-      <w:r>
-        <w:rPr>
-          <w:rFonts w:ascii="Times New Roman" w:hAnsi="Times New Roman" w:cs="Times New Roman"/>
-          <w:sz w:val="24"/>
-          <w:szCs w:val="24"/>
-        </w:rPr>
         <w:t>Parametric tests assume that data follow a normal distribution</w:t>
       </w:r>
       <w:r>
@@ -7428,25 +8336,7 @@
           <w:sz w:val="24"/>
           <w:szCs w:val="24"/>
         </w:rPr>
-        <w:t xml:space="preserve">of the analysis has been data gathering, a </w:t>
-      </w:r>
-      <w:proofErr w:type="spellStart"/>
-      <w:r>
-        <w:rPr>
-          <w:rFonts w:ascii="Times New Roman" w:hAnsi="Times New Roman" w:cs="Times New Roman"/>
-          <w:sz w:val="24"/>
-          <w:szCs w:val="24"/>
-        </w:rPr>
-        <w:t>dataframe</w:t>
-      </w:r>
-      <w:proofErr w:type="spellEnd"/>
-      <w:r>
-        <w:rPr>
-          <w:rFonts w:ascii="Times New Roman" w:hAnsi="Times New Roman" w:cs="Times New Roman"/>
-          <w:sz w:val="24"/>
-          <w:szCs w:val="24"/>
-        </w:rPr>
-        <w:t xml:space="preserve"> has then been built with the extracted reddit posts</w:t>
+        <w:t>of the analysis has been data gathering, a dataframe has then been built with the extracted reddit posts</w:t>
       </w:r>
       <w:r>
         <w:rPr>
@@ -8210,6 +9100,7 @@
       </w:r>
       <w:proofErr w:type="gramEnd"/>
     </w:p>
+    <w:p/>
     <w:p>
       <w:pPr>
         <w:keepNext/>
@@ -8338,6 +9229,7 @@
           <w:sz w:val="24"/>
           <w:szCs w:val="24"/>
         </w:rPr>
+        <w:lastRenderedPageBreak/>
         <w:t xml:space="preserve">It’s evident that </w:t>
       </w:r>
       <w:r>
@@ -8378,16 +9270,7 @@
           <w:sz w:val="24"/>
           <w:szCs w:val="24"/>
         </w:rPr>
-        <w:t xml:space="preserve">appearing in trending </w:t>
-      </w:r>
-      <w:r>
-        <w:rPr>
-          <w:rFonts w:ascii="Times New Roman" w:hAnsi="Times New Roman" w:cs="Times New Roman"/>
-          <w:sz w:val="24"/>
-          <w:szCs w:val="24"/>
-        </w:rPr>
-        <w:lastRenderedPageBreak/>
-        <w:t xml:space="preserve">topics. </w:t>
+        <w:t xml:space="preserve">appearing in trending topics. </w:t>
       </w:r>
       <w:r>
         <w:rPr>
@@ -9078,7 +9961,16 @@
           <w:sz w:val="24"/>
           <w:szCs w:val="24"/>
         </w:rPr>
-        <w:t>. The second step has been finding the best C parameter along with test split data</w:t>
+        <w:t xml:space="preserve">. The second step </w:t>
+      </w:r>
+      <w:r>
+        <w:rPr>
+          <w:rFonts w:ascii="Times New Roman" w:hAnsi="Times New Roman" w:cs="Times New Roman"/>
+          <w:sz w:val="24"/>
+          <w:szCs w:val="24"/>
+        </w:rPr>
+        <w:lastRenderedPageBreak/>
+        <w:t>has been finding the best C parameter along with test split data</w:t>
       </w:r>
       <w:r>
         <w:rPr>
@@ -9104,7 +9996,6 @@
           <w:sz w:val="24"/>
           <w:szCs w:val="24"/>
         </w:rPr>
-        <w:lastRenderedPageBreak/>
         <w:t xml:space="preserve">Another pre-processing technique has been used, called </w:t>
       </w:r>
       <w:r>
@@ -9153,15 +10044,7 @@
           <w:sz w:val="24"/>
           <w:szCs w:val="24"/>
         </w:rPr>
-        <w:t xml:space="preserve"> </w:t>
-      </w:r>
-      <w:r>
-        <w:rPr>
-          <w:rFonts w:ascii="Times New Roman" w:hAnsi="Times New Roman" w:cs="Times New Roman"/>
-          <w:sz w:val="24"/>
-          <w:szCs w:val="24"/>
-        </w:rPr>
-        <w:t>(</w:t>
+        <w:t xml:space="preserve"> (</w:t>
       </w:r>
       <w:r>
         <w:rPr>
@@ -9410,23 +10293,7 @@
                 <w:sz w:val="24"/>
                 <w:szCs w:val="24"/>
               </w:rPr>
-              <w:t xml:space="preserve">LogisticRegression with </w:t>
-            </w:r>
-            <w:r>
-              <w:rPr>
-                <w:rFonts w:ascii="Times New Roman" w:hAnsi="Times New Roman" w:cs="Times New Roman"/>
-                <w:sz w:val="24"/>
-                <w:szCs w:val="24"/>
-              </w:rPr>
-              <w:t>processed</w:t>
-            </w:r>
-            <w:r>
-              <w:rPr>
-                <w:rFonts w:ascii="Times New Roman" w:hAnsi="Times New Roman" w:cs="Times New Roman"/>
-                <w:sz w:val="24"/>
-                <w:szCs w:val="24"/>
-              </w:rPr>
-              <w:t xml:space="preserve"> text and CountVectorizer</w:t>
+              <w:t>LogisticRegression with processed text and CountVectorizer</w:t>
             </w:r>
           </w:p>
         </w:tc>
@@ -9595,10 +10462,7 @@
       </w:pPr>
       <w:bookmarkStart w:id="15" w:name="_Toc135557036"/>
       <w:r>
-        <w:t>3.3.</w:t>
-      </w:r>
-      <w:r>
-        <w:t>2 Regression</w:t>
+        <w:t>3.3.2 Regression</w:t>
       </w:r>
       <w:bookmarkEnd w:id="15"/>
     </w:p>
@@ -9828,6 +10692,7 @@
       <w:r>
         <w:rPr>
           <w:rFonts w:ascii="Times New Roman" w:hAnsi="Times New Roman" w:cs="Times New Roman"/>
+          <w:noProof/>
           <w:sz w:val="24"/>
           <w:szCs w:val="24"/>
         </w:rPr>
@@ -9950,28 +10815,27 @@
     </w:p>
     <w:p>
       <w:pPr>
-        <w:ind w:left="360"/>
-        <w:rPr>
-          <w:rFonts w:ascii="Times New Roman" w:hAnsi="Times New Roman" w:cs="Times New Roman"/>
-          <w:sz w:val="24"/>
-          <w:szCs w:val="24"/>
-        </w:rPr>
-      </w:pPr>
-      <w:r>
-        <w:rPr>
-          <w:rFonts w:ascii="Times New Roman" w:hAnsi="Times New Roman" w:cs="Times New Roman"/>
-          <w:sz w:val="24"/>
-          <w:szCs w:val="24"/>
-        </w:rPr>
-        <w:t>The table in Figure</w:t>
-      </w:r>
-      <w:r>
-        <w:rPr>
-          <w:rFonts w:ascii="Times New Roman" w:hAnsi="Times New Roman" w:cs="Times New Roman"/>
-          <w:sz w:val="24"/>
-          <w:szCs w:val="24"/>
-        </w:rPr>
-        <w:t xml:space="preserve"> 14</w:t>
+        <w:rPr>
+          <w:rFonts w:ascii="Times New Roman" w:hAnsi="Times New Roman" w:cs="Times New Roman"/>
+          <w:sz w:val="24"/>
+          <w:szCs w:val="24"/>
+        </w:rPr>
+      </w:pPr>
+      <w:r>
+        <w:rPr>
+          <w:rFonts w:ascii="Times New Roman" w:hAnsi="Times New Roman" w:cs="Times New Roman"/>
+          <w:sz w:val="24"/>
+          <w:szCs w:val="24"/>
+        </w:rPr>
+        <w:t xml:space="preserve">The table </w:t>
+      </w:r>
+      <w:r>
+        <w:rPr>
+          <w:rFonts w:ascii="Times New Roman" w:hAnsi="Times New Roman" w:cs="Times New Roman"/>
+          <w:sz w:val="24"/>
+          <w:szCs w:val="24"/>
+        </w:rPr>
+        <w:t>below</w:t>
       </w:r>
       <w:r>
         <w:rPr>
@@ -9989,150 +10853,35 @@
         </w:rPr>
         <w:t xml:space="preserve">. </w:t>
       </w:r>
-    </w:p>
-    <w:p>
-      <w:pPr>
-        <w:ind w:left="360"/>
-        <w:rPr>
-          <w:rFonts w:ascii="Times New Roman" w:hAnsi="Times New Roman" w:cs="Times New Roman"/>
-          <w:sz w:val="24"/>
-          <w:szCs w:val="24"/>
-        </w:rPr>
-      </w:pPr>
-      <w:r>
-        <w:rPr>
+      <w:r>
+        <w:rPr>
+          <w:rFonts w:ascii="Times New Roman" w:hAnsi="Times New Roman" w:cs="Times New Roman"/>
+          <w:sz w:val="24"/>
+          <w:szCs w:val="24"/>
+        </w:rPr>
+        <w:t xml:space="preserve">  </w:t>
+      </w:r>
+    </w:p>
+    <w:p>
+      <w:pPr>
+        <w:jc w:val="center"/>
+        <w:rPr>
+          <w:rFonts w:ascii="Times New Roman" w:hAnsi="Times New Roman" w:cs="Times New Roman"/>
+          <w:sz w:val="24"/>
+          <w:szCs w:val="24"/>
+        </w:rPr>
+      </w:pPr>
+      <w:r>
+        <w:rPr>
+          <w:rFonts w:ascii="Times New Roman" w:hAnsi="Times New Roman" w:cs="Times New Roman"/>
           <w:noProof/>
-        </w:rPr>
-        <mc:AlternateContent>
-          <mc:Choice Requires="wps">
-            <w:drawing>
-              <wp:anchor distT="0" distB="0" distL="114300" distR="114300" simplePos="0" relativeHeight="251666432" behindDoc="0" locked="0" layoutInCell="1" allowOverlap="1" wp14:anchorId="3928429D" wp14:editId="299E6C23">
-                <wp:simplePos x="0" y="0"/>
-                <wp:positionH relativeFrom="column">
-                  <wp:posOffset>4276725</wp:posOffset>
-                </wp:positionH>
-                <wp:positionV relativeFrom="paragraph">
-                  <wp:posOffset>828040</wp:posOffset>
-                </wp:positionV>
-                <wp:extent cx="1547495" cy="635"/>
-                <wp:effectExtent l="0" t="0" r="0" b="0"/>
-                <wp:wrapSquare wrapText="bothSides"/>
-                <wp:docPr id="1054961097" name="Text Box 1"/>
-                <wp:cNvGraphicFramePr/>
-                <a:graphic xmlns:a="http://schemas.openxmlformats.org/drawingml/2006/main">
-                  <a:graphicData uri="http://schemas.microsoft.com/office/word/2010/wordprocessingShape">
-                    <wps:wsp>
-                      <wps:cNvSpPr txBox="1"/>
-                      <wps:spPr>
-                        <a:xfrm>
-                          <a:off x="0" y="0"/>
-                          <a:ext cx="1547495" cy="635"/>
-                        </a:xfrm>
-                        <a:prstGeom prst="rect">
-                          <a:avLst/>
-                        </a:prstGeom>
-                        <a:solidFill>
-                          <a:prstClr val="white"/>
-                        </a:solidFill>
-                        <a:ln>
-                          <a:noFill/>
-                        </a:ln>
-                      </wps:spPr>
-                      <wps:txbx>
-                        <w:txbxContent>
-                          <w:p>
-                            <w:pPr>
-                              <w:pStyle w:val="Caption"/>
-                              <w:jc w:val="center"/>
-                              <w:rPr>
-                                <w:rFonts w:ascii="Times New Roman" w:hAnsi="Times New Roman" w:cs="Times New Roman"/>
-                                <w:i w:val="0"/>
-                                <w:iCs w:val="0"/>
-                                <w:color w:val="auto"/>
-                                <w:sz w:val="20"/>
-                                <w:szCs w:val="20"/>
-                              </w:rPr>
-                            </w:pPr>
-                            <w:r>
-                              <w:rPr>
-                                <w:i w:val="0"/>
-                                <w:iCs w:val="0"/>
-                                <w:color w:val="auto"/>
-                                <w:sz w:val="20"/>
-                                <w:szCs w:val="20"/>
-                              </w:rPr>
-                              <w:t>Figure 14</w:t>
-                            </w:r>
-                          </w:p>
-                        </w:txbxContent>
-                      </wps:txbx>
-                      <wps:bodyPr rot="0" spcFirstLastPara="0" vertOverflow="overflow" horzOverflow="overflow" vert="horz" wrap="square" lIns="0" tIns="0" rIns="0" bIns="0" numCol="1" spcCol="0" rtlCol="0" fromWordArt="0" anchor="t" anchorCtr="0" forceAA="0" compatLnSpc="1">
-                        <a:prstTxWarp prst="textNoShape">
-                          <a:avLst/>
-                        </a:prstTxWarp>
-                        <a:spAutoFit/>
-                      </wps:bodyPr>
-                    </wps:wsp>
-                  </a:graphicData>
-                </a:graphic>
-              </wp:anchor>
-            </w:drawing>
-          </mc:Choice>
-          <mc:Fallback>
-            <w:pict>
-              <v:shape w14:anchorId="3928429D" id="_x0000_s1027" type="#_x0000_t202" style="position:absolute;left:0;text-align:left;margin-left:336.75pt;margin-top:65.2pt;width:121.85pt;height:.05pt;z-index:251666432;visibility:visible;mso-wrap-style:square;mso-wrap-distance-left:9pt;mso-wrap-distance-top:0;mso-wrap-distance-right:9pt;mso-wrap-distance-bottom:0;mso-position-horizontal:absolute;mso-position-horizontal-relative:text;mso-position-vertical:absolute;mso-position-vertical-relative:text;v-text-anchor:top" o:gfxdata="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" stroked="f">
-                <v:textbox style="mso-fit-shape-to-text:t" inset="0,0,0,0">
-                  <w:txbxContent>
-                    <w:p>
-                      <w:pPr>
-                        <w:pStyle w:val="Caption"/>
-                        <w:jc w:val="center"/>
-                        <w:rPr>
-                          <w:rFonts w:ascii="Times New Roman" w:hAnsi="Times New Roman" w:cs="Times New Roman"/>
-                          <w:i w:val="0"/>
-                          <w:iCs w:val="0"/>
-                          <w:color w:val="auto"/>
-                          <w:sz w:val="20"/>
-                          <w:szCs w:val="20"/>
-                        </w:rPr>
-                      </w:pPr>
-                      <w:r>
-                        <w:rPr>
-                          <w:i w:val="0"/>
-                          <w:iCs w:val="0"/>
-                          <w:color w:val="auto"/>
-                          <w:sz w:val="20"/>
-                          <w:szCs w:val="20"/>
-                        </w:rPr>
-                        <w:t>Figure 14</w:t>
-                      </w:r>
-                    </w:p>
-                  </w:txbxContent>
-                </v:textbox>
-                <w10:wrap type="square"/>
-              </v:shape>
-            </w:pict>
-          </mc:Fallback>
-        </mc:AlternateContent>
-      </w:r>
-      <w:r>
-        <w:rPr>
-          <w:rFonts w:ascii="Times New Roman" w:hAnsi="Times New Roman" w:cs="Times New Roman"/>
           <w:sz w:val="24"/>
           <w:szCs w:val="24"/>
         </w:rPr>
         <w:drawing>
-          <wp:anchor distT="0" distB="0" distL="114300" distR="114300" simplePos="0" relativeHeight="251664384" behindDoc="1" locked="0" layoutInCell="1" allowOverlap="1" wp14:anchorId="4C0CE9E7" wp14:editId="7E1CBFE6">
-            <wp:simplePos x="0" y="0"/>
-            <wp:positionH relativeFrom="column">
-              <wp:posOffset>3888740</wp:posOffset>
-            </wp:positionH>
-            <wp:positionV relativeFrom="paragraph">
-              <wp:posOffset>5080</wp:posOffset>
-            </wp:positionV>
+          <wp:inline distT="0" distB="0" distL="0" distR="0" wp14:anchorId="7D3556F9" wp14:editId="02568A3E">
             <wp:extent cx="2130425" cy="766445"/>
             <wp:effectExtent l="0" t="0" r="3175" b="0"/>
-            <wp:wrapSquare wrapText="bothSides"/>
             <wp:docPr id="374416275" name="Picture 1" descr="A picture containing text, screenshot, font, line&#10;&#10;Description automatically generated"/>
             <wp:cNvGraphicFramePr>
               <a:graphicFrameLocks xmlns:a="http://schemas.openxmlformats.org/drawingml/2006/main" noChangeAspect="1"/>
@@ -10168,21 +10917,26 @@
                 </pic:pic>
               </a:graphicData>
             </a:graphic>
-            <wp14:sizeRelH relativeFrom="margin">
-              <wp14:pctWidth>0</wp14:pctWidth>
-            </wp14:sizeRelH>
-            <wp14:sizeRelV relativeFrom="margin">
-              <wp14:pctHeight>0</wp14:pctHeight>
-            </wp14:sizeRelV>
-          </wp:anchor>
+          </wp:inline>
         </w:drawing>
       </w:r>
-      <w:r>
-        <w:rPr>
-          <w:rFonts w:ascii="Times New Roman" w:hAnsi="Times New Roman" w:cs="Times New Roman"/>
-          <w:sz w:val="24"/>
-          <w:szCs w:val="24"/>
-        </w:rPr>
+    </w:p>
+    <w:p>
+      <w:pPr>
+        <w:ind w:left="360"/>
+        <w:rPr>
+          <w:rFonts w:ascii="Times New Roman" w:hAnsi="Times New Roman" w:cs="Times New Roman"/>
+          <w:sz w:val="24"/>
+          <w:szCs w:val="24"/>
+        </w:rPr>
+      </w:pPr>
+      <w:r>
+        <w:rPr>
+          <w:rFonts w:ascii="Times New Roman" w:hAnsi="Times New Roman" w:cs="Times New Roman"/>
+          <w:sz w:val="24"/>
+          <w:szCs w:val="24"/>
+        </w:rPr>
+        <w:lastRenderedPageBreak/>
         <w:t xml:space="preserve">Values are </w:t>
       </w:r>
       <w:r>
@@ -10223,36 +10977,8 @@
           <w:sz w:val="24"/>
           <w:szCs w:val="24"/>
         </w:rPr>
-        <w:t xml:space="preserve">those values considering the small shape of the </w:t>
-      </w:r>
-      <w:proofErr w:type="spellStart"/>
-      <w:r>
-        <w:rPr>
-          <w:rFonts w:ascii="Times New Roman" w:hAnsi="Times New Roman" w:cs="Times New Roman"/>
-          <w:sz w:val="24"/>
-          <w:szCs w:val="24"/>
-        </w:rPr>
-        <w:t>dataframe</w:t>
-      </w:r>
-      <w:proofErr w:type="spellEnd"/>
-      <w:r>
-        <w:rPr>
-          <w:rFonts w:ascii="Times New Roman" w:hAnsi="Times New Roman" w:cs="Times New Roman"/>
-          <w:sz w:val="24"/>
-          <w:szCs w:val="24"/>
-        </w:rPr>
-        <w:t xml:space="preserve"> used.</w:t>
-      </w:r>
-    </w:p>
-    <w:p>
-      <w:pPr>
-        <w:ind w:left="360"/>
-        <w:rPr>
-          <w:rFonts w:ascii="Times New Roman" w:hAnsi="Times New Roman" w:cs="Times New Roman"/>
-          <w:sz w:val="24"/>
-          <w:szCs w:val="24"/>
-        </w:rPr>
-      </w:pPr>
+        <w:t>those values considering the small shape of the dataframe used.</w:t>
+      </w:r>
     </w:p>
     <w:p>
       <w:pPr>
@@ -10272,7 +10998,6 @@
           <w:sz w:val="24"/>
           <w:szCs w:val="24"/>
         </w:rPr>
-        <w:lastRenderedPageBreak/>
         <w:t>GridSearchCV</w:t>
       </w:r>
       <w:proofErr w:type="spellEnd"/>
@@ -11137,26 +11862,6 @@
         </w:rPr>
       </w:pPr>
     </w:p>
-    <w:p>
-      <w:pPr>
-        <w:ind w:left="360"/>
-        <w:rPr>
-          <w:rFonts w:ascii="Times New Roman" w:hAnsi="Times New Roman" w:cs="Times New Roman"/>
-          <w:sz w:val="24"/>
-          <w:szCs w:val="24"/>
-        </w:rPr>
-      </w:pPr>
-    </w:p>
-    <w:p>
-      <w:pPr>
-        <w:rPr>
-          <w:rFonts w:ascii="Times New Roman" w:hAnsi="Times New Roman" w:cs="Times New Roman"/>
-          <w:sz w:val="24"/>
-          <w:szCs w:val="24"/>
-        </w:rPr>
-      </w:pPr>
-    </w:p>
-    <w:p/>
     <w:p>
       <w:pPr>
         <w:pStyle w:val="Heading1"/>
@@ -12354,6 +13059,44 @@
         </w:rPr>
         <w:t>‌</w:t>
       </w:r>
+      <w:proofErr w:type="spellStart"/>
+      <w:r>
+        <w:rPr>
+          <w:rFonts w:ascii="Times New Roman" w:eastAsia="CMR8" w:hAnsi="Times New Roman" w:cs="Times New Roman"/>
+          <w:sz w:val="24"/>
+          <w:szCs w:val="24"/>
+        </w:rPr>
+        <w:t>GeeksforGeeks</w:t>
+      </w:r>
+      <w:proofErr w:type="spellEnd"/>
+      <w:r>
+        <w:rPr>
+          <w:rFonts w:ascii="Times New Roman" w:eastAsia="CMR8" w:hAnsi="Times New Roman" w:cs="Times New Roman"/>
+          <w:sz w:val="24"/>
+          <w:szCs w:val="24"/>
+        </w:rPr>
+        <w:t xml:space="preserve">. (2020). </w:t>
+      </w:r>
+      <w:proofErr w:type="spellStart"/>
+      <w:proofErr w:type="gramStart"/>
+      <w:r>
+        <w:rPr>
+          <w:rFonts w:ascii="Times New Roman" w:eastAsia="CMR8" w:hAnsi="Times New Roman" w:cs="Times New Roman"/>
+          <w:sz w:val="24"/>
+          <w:szCs w:val="24"/>
+        </w:rPr>
+        <w:t>json.loads</w:t>
+      </w:r>
+      <w:proofErr w:type="spellEnd"/>
+      <w:proofErr w:type="gramEnd"/>
+      <w:r>
+        <w:rPr>
+          <w:rFonts w:ascii="Times New Roman" w:eastAsia="CMR8" w:hAnsi="Times New Roman" w:cs="Times New Roman"/>
+          <w:sz w:val="24"/>
+          <w:szCs w:val="24"/>
+        </w:rPr>
+        <w:t>() in Python. [online] Available at: https://www.geeksforgeeks.org/json-loads-in-python/ [Accessed 23 May 2023].</w:t>
+      </w:r>
     </w:p>
     <w:p>
       <w:pPr>
@@ -12380,19 +13123,14 @@
           <w:szCs w:val="24"/>
         </w:rPr>
       </w:pPr>
-    </w:p>
-    <w:p>
-      <w:pPr>
-        <w:autoSpaceDE w:val="0"/>
-        <w:autoSpaceDN w:val="0"/>
-        <w:adjustRightInd w:val="0"/>
-        <w:spacing w:after="0" w:line="240" w:lineRule="auto"/>
+      <w:r>
         <w:rPr>
           <w:rFonts w:ascii="Times New Roman" w:eastAsia="CMR8" w:hAnsi="Times New Roman" w:cs="Times New Roman"/>
           <w:sz w:val="24"/>
           <w:szCs w:val="24"/>
         </w:rPr>
-      </w:pPr>
+        <w:t>‌</w:t>
+      </w:r>
     </w:p>
     <w:p>
       <w:pPr>

</xml_diff>

<commit_message>
report adjustment + added Appendix
</commit_message>
<xml_diff>
--- a/report.docx
+++ b/report.docx
@@ -755,7 +755,6 @@
           <w:r>
             <w:fldChar w:fldCharType="separate"/>
           </w:r>
-          <w:hyperlink w:anchor="_Toc135557023" w:history="1"/>
         </w:p>
         <w:p>
           <w:pPr>
@@ -1178,7 +1177,7 @@
                 <w:noProof/>
                 <w:webHidden/>
               </w:rPr>
-              <w:t>4</w:t>
+              <w:t>5</w:t>
             </w:r>
             <w:r>
               <w:rPr>
@@ -1250,7 +1249,7 @@
                 <w:noProof/>
                 <w:webHidden/>
               </w:rPr>
-              <w:t>4</w:t>
+              <w:t>5</w:t>
             </w:r>
             <w:r>
               <w:rPr>
@@ -1394,7 +1393,7 @@
                 <w:noProof/>
                 <w:webHidden/>
               </w:rPr>
-              <w:t>7</w:t>
+              <w:t>8</w:t>
             </w:r>
             <w:r>
               <w:rPr>
@@ -1466,7 +1465,7 @@
                 <w:noProof/>
                 <w:webHidden/>
               </w:rPr>
-              <w:t>9</w:t>
+              <w:t>10</w:t>
             </w:r>
             <w:r>
               <w:rPr>
@@ -1538,7 +1537,7 @@
                 <w:noProof/>
                 <w:webHidden/>
               </w:rPr>
-              <w:t>11</w:t>
+              <w:t>12</w:t>
             </w:r>
             <w:r>
               <w:rPr>
@@ -1610,7 +1609,7 @@
                 <w:noProof/>
                 <w:webHidden/>
               </w:rPr>
-              <w:t>11</w:t>
+              <w:t>12</w:t>
             </w:r>
             <w:r>
               <w:rPr>
@@ -1682,7 +1681,7 @@
                 <w:noProof/>
                 <w:webHidden/>
               </w:rPr>
-              <w:t>12</w:t>
+              <w:t>13</w:t>
             </w:r>
             <w:r>
               <w:rPr>
@@ -1772,7 +1771,7 @@
                 <w:noProof/>
                 <w:webHidden/>
               </w:rPr>
-              <w:t>13</w:t>
+              <w:t>14</w:t>
             </w:r>
             <w:r>
               <w:rPr>
@@ -3002,8 +3001,19 @@
           <w:szCs w:val="24"/>
           <w:lang w:val="en-GB"/>
         </w:rPr>
-        <w:t>the json file using requests module, and then open the file within the code and store its content in a pandas dataframe</w:t>
-      </w:r>
+        <w:t xml:space="preserve">the json file using requests module, and then open the file within the code and store its content in a pandas </w:t>
+      </w:r>
+      <w:proofErr w:type="spellStart"/>
+      <w:r>
+        <w:rPr>
+          <w:rFonts w:ascii="Times New Roman" w:hAnsi="Times New Roman" w:cs="Times New Roman"/>
+          <w:sz w:val="24"/>
+          <w:szCs w:val="24"/>
+          <w:lang w:val="en-GB"/>
+        </w:rPr>
+        <w:t>dataframe</w:t>
+      </w:r>
+      <w:proofErr w:type="spellEnd"/>
       <w:r>
         <w:rPr>
           <w:rFonts w:ascii="Times New Roman" w:hAnsi="Times New Roman" w:cs="Times New Roman"/>
@@ -4351,7 +4361,7 @@
           <wp:inline distT="0" distB="0" distL="0" distR="0" wp14:anchorId="6AC6B6C0" wp14:editId="4C07AE55">
             <wp:extent cx="5731510" cy="1708150"/>
             <wp:effectExtent l="0" t="0" r="2540" b="6350"/>
-            <wp:docPr id="550447826" name="Picture 1" descr="A picture containing text, plot, line, font&#10;&#10;Description automatically generated"/>
+            <wp:docPr id="550447826" name="Picture 550447826" descr="A picture containing text, plot, line, font&#10;&#10;Description automatically generated"/>
             <wp:cNvGraphicFramePr>
               <a:graphicFrameLocks xmlns:a="http://schemas.openxmlformats.org/drawingml/2006/main" noChangeAspect="1"/>
             </wp:cNvGraphicFramePr>
@@ -4525,7 +4535,7 @@
           <wp:inline distT="0" distB="0" distL="0" distR="0" wp14:anchorId="1594B770" wp14:editId="59066388">
             <wp:extent cx="5731510" cy="1364615"/>
             <wp:effectExtent l="0" t="0" r="2540" b="6985"/>
-            <wp:docPr id="1655946828" name="Picture 1" descr="A picture containing line, plot, diagram, screenshot&#10;&#10;Description automatically generated"/>
+            <wp:docPr id="1655946828" name="Picture 1655946828" descr="A picture containing line, plot, diagram, screenshot&#10;&#10;Description automatically generated"/>
             <wp:cNvGraphicFramePr>
               <a:graphicFrameLocks xmlns:a="http://schemas.openxmlformats.org/drawingml/2006/main" noChangeAspect="1"/>
             </wp:cNvGraphicFramePr>
@@ -5237,7 +5247,7 @@
           <wp:inline distT="0" distB="0" distL="0" distR="0" wp14:anchorId="74197C3E" wp14:editId="06565FC1">
             <wp:extent cx="5731510" cy="3161030"/>
             <wp:effectExtent l="0" t="0" r="2540" b="1270"/>
-            <wp:docPr id="347308781" name="Picture 1" descr="A picture containing text, screenshot, diagram, plot&#10;&#10;Description automatically generated"/>
+            <wp:docPr id="347308781" name="Picture 347308781" descr="A picture containing text, screenshot, diagram, plot&#10;&#10;Description automatically generated"/>
             <wp:cNvGraphicFramePr>
               <a:graphicFrameLocks xmlns:a="http://schemas.openxmlformats.org/drawingml/2006/main" noChangeAspect="1"/>
             </wp:cNvGraphicFramePr>
@@ -5400,7 +5410,7 @@
           <wp:inline distT="0" distB="0" distL="0" distR="0" wp14:anchorId="5990CE52" wp14:editId="14594B5C">
             <wp:extent cx="5731510" cy="1733550"/>
             <wp:effectExtent l="0" t="0" r="2540" b="0"/>
-            <wp:docPr id="748713798" name="Picture 1" descr="A picture containing line, plot, diagram, slope&#10;&#10;Description automatically generated"/>
+            <wp:docPr id="748713798" name="Picture 748713798" descr="A picture containing line, plot, diagram, slope&#10;&#10;Description automatically generated"/>
             <wp:cNvGraphicFramePr>
               <a:graphicFrameLocks xmlns:a="http://schemas.openxmlformats.org/drawingml/2006/main" noChangeAspect="1"/>
             </wp:cNvGraphicFramePr>
@@ -5531,7 +5541,23 @@
           <w:sz w:val="24"/>
           <w:szCs w:val="24"/>
         </w:rPr>
-        <w:t xml:space="preserve">A full report </w:t>
+        <w:t>A</w:t>
+      </w:r>
+      <w:r>
+        <w:rPr>
+          <w:rFonts w:ascii="Times New Roman" w:hAnsi="Times New Roman" w:cs="Times New Roman"/>
+          <w:sz w:val="24"/>
+          <w:szCs w:val="24"/>
+        </w:rPr>
+        <w:t>n executive dashboard</w:t>
+      </w:r>
+      <w:r>
+        <w:rPr>
+          <w:rFonts w:ascii="Times New Roman" w:hAnsi="Times New Roman" w:cs="Times New Roman"/>
+          <w:sz w:val="24"/>
+          <w:szCs w:val="24"/>
+        </w:rPr>
+        <w:t xml:space="preserve"> </w:t>
       </w:r>
       <w:r>
         <w:rPr>
@@ -5699,6 +5725,48 @@
           <w:sz w:val="24"/>
           <w:szCs w:val="24"/>
         </w:rPr>
+        <w:t xml:space="preserve">The reason behind the choice of dash and </w:t>
+      </w:r>
+      <w:proofErr w:type="spellStart"/>
+      <w:r>
+        <w:rPr>
+          <w:rFonts w:ascii="Times New Roman" w:hAnsi="Times New Roman" w:cs="Times New Roman"/>
+          <w:sz w:val="24"/>
+          <w:szCs w:val="24"/>
+        </w:rPr>
+        <w:t>plotly</w:t>
+      </w:r>
+      <w:proofErr w:type="spellEnd"/>
+      <w:r>
+        <w:rPr>
+          <w:rFonts w:ascii="Times New Roman" w:hAnsi="Times New Roman" w:cs="Times New Roman"/>
+          <w:sz w:val="24"/>
+          <w:szCs w:val="24"/>
+        </w:rPr>
+        <w:t xml:space="preserve"> </w:t>
+      </w:r>
+      <w:r>
+        <w:rPr>
+          <w:rFonts w:ascii="Times New Roman" w:hAnsi="Times New Roman" w:cs="Times New Roman"/>
+          <w:sz w:val="24"/>
+          <w:szCs w:val="24"/>
+        </w:rPr>
+        <w:t>is the dashboard scalability, being easily accessible on different screens</w:t>
+      </w:r>
+      <w:r>
+        <w:rPr>
+          <w:rFonts w:ascii="Times New Roman" w:hAnsi="Times New Roman" w:cs="Times New Roman"/>
+          <w:sz w:val="24"/>
+          <w:szCs w:val="24"/>
+        </w:rPr>
+        <w:t xml:space="preserve"> as well as the possibility for the user to interact with the data. </w:t>
+      </w:r>
+      <w:r>
+        <w:rPr>
+          <w:rFonts w:ascii="Times New Roman" w:hAnsi="Times New Roman" w:cs="Times New Roman"/>
+          <w:sz w:val="24"/>
+          <w:szCs w:val="24"/>
+        </w:rPr>
         <w:t xml:space="preserve">The first step has been the actual definition and creation of the single figures, and then </w:t>
       </w:r>
       <w:r>
@@ -5759,7 +5827,31 @@
           <w:sz w:val="24"/>
           <w:szCs w:val="24"/>
         </w:rPr>
-        <w:t xml:space="preserve"> 5 below shows a quick look of the dashboard, a user guide is available in the Appendix.</w:t>
+        <w:t xml:space="preserve"> 5 below shows a quick look of the dashboard, a user guide</w:t>
+      </w:r>
+      <w:r>
+        <w:rPr>
+          <w:rFonts w:ascii="Times New Roman" w:hAnsi="Times New Roman" w:cs="Times New Roman"/>
+          <w:sz w:val="24"/>
+          <w:szCs w:val="24"/>
+        </w:rPr>
+        <w:t xml:space="preserve"> with addi</w:t>
+      </w:r>
+      <w:r>
+        <w:rPr>
+          <w:rFonts w:ascii="Times New Roman" w:hAnsi="Times New Roman" w:cs="Times New Roman"/>
+          <w:sz w:val="24"/>
+          <w:szCs w:val="24"/>
+        </w:rPr>
+        <w:t>tional details</w:t>
+      </w:r>
+      <w:r>
+        <w:rPr>
+          <w:rFonts w:ascii="Times New Roman" w:hAnsi="Times New Roman" w:cs="Times New Roman"/>
+          <w:sz w:val="24"/>
+          <w:szCs w:val="24"/>
+        </w:rPr>
+        <w:t xml:space="preserve"> is available in the Appendix.</w:t>
       </w:r>
     </w:p>
     <w:p>
@@ -5768,18 +5860,12 @@
         <w:ind w:firstLine="360"/>
       </w:pPr>
       <w:r>
-        <w:rPr>
-          <w:rFonts w:ascii="Times New Roman" w:hAnsi="Times New Roman" w:cs="Times New Roman"/>
-          <w:noProof/>
-          <w:sz w:val="24"/>
-          <w:szCs w:val="24"/>
-        </w:rPr>
         <w:lastRenderedPageBreak/>
         <w:drawing>
-          <wp:inline distT="0" distB="0" distL="0" distR="0" wp14:anchorId="6FE1C3F4" wp14:editId="37CCA175">
-            <wp:extent cx="5731510" cy="5018087"/>
+          <wp:inline distT="0" distB="0" distL="0" distR="0" wp14:anchorId="607D61AB" wp14:editId="0BE1511A">
+            <wp:extent cx="5731510" cy="4692650"/>
             <wp:effectExtent l="0" t="0" r="2540" b="0"/>
-            <wp:docPr id="850642465" name="Picture 1" descr="A screenshot of a computer&#10;&#10;Description automatically generated with medium confidence"/>
+            <wp:docPr id="1175628109" name="Picture 1175628109" descr="A screenshot of a computer&#10;&#10;Description automatically generated with medium confidence"/>
             <wp:cNvGraphicFramePr>
               <a:graphicFrameLocks xmlns:a="http://schemas.openxmlformats.org/drawingml/2006/main" noChangeAspect="1"/>
             </wp:cNvGraphicFramePr>
@@ -5787,30 +5873,23 @@
               <a:graphicData uri="http://schemas.openxmlformats.org/drawingml/2006/picture">
                 <pic:pic xmlns:pic="http://schemas.openxmlformats.org/drawingml/2006/picture">
                   <pic:nvPicPr>
-                    <pic:cNvPr id="850642465" name="Picture 1" descr="A screenshot of a computer&#10;&#10;Description automatically generated with medium confidence"/>
+                    <pic:cNvPr id="1175628109" name="Picture 1" descr="A screenshot of a computer&#10;&#10;Description automatically generated with medium confidence"/>
                     <pic:cNvPicPr/>
                   </pic:nvPicPr>
-                  <pic:blipFill rotWithShape="1">
+                  <pic:blipFill>
                     <a:blip r:embed="rId14"/>
-                    <a:srcRect t="847"/>
-                    <a:stretch/>
+                    <a:stretch>
+                      <a:fillRect/>
+                    </a:stretch>
                   </pic:blipFill>
-                  <pic:spPr bwMode="auto">
+                  <pic:spPr>
                     <a:xfrm>
                       <a:off x="0" y="0"/>
-                      <a:ext cx="5731510" cy="5018087"/>
+                      <a:ext cx="5731510" cy="4692650"/>
                     </a:xfrm>
                     <a:prstGeom prst="rect">
                       <a:avLst/>
                     </a:prstGeom>
-                    <a:ln>
-                      <a:noFill/>
-                    </a:ln>
-                    <a:extLst>
-                      <a:ext uri="{53640926-AAD7-44D8-BBD7-CCE9431645EC}">
-                        <a14:shadowObscured xmlns:a14="http://schemas.microsoft.com/office/drawing/2010/main"/>
-                      </a:ext>
-                    </a:extLst>
                   </pic:spPr>
                 </pic:pic>
               </a:graphicData>
@@ -5904,7 +5983,322 @@
         <w:t xml:space="preserve"> - Ireland construction report</w:t>
       </w:r>
     </w:p>
-    <w:p/>
+    <w:p>
+      <w:pPr>
+        <w:ind w:left="360"/>
+        <w:rPr>
+          <w:rFonts w:ascii="Times New Roman" w:hAnsi="Times New Roman" w:cs="Times New Roman"/>
+          <w:sz w:val="24"/>
+          <w:szCs w:val="24"/>
+        </w:rPr>
+      </w:pPr>
+      <w:r>
+        <w:rPr>
+          <w:rFonts w:ascii="Times New Roman" w:hAnsi="Times New Roman" w:cs="Times New Roman"/>
+          <w:sz w:val="24"/>
+          <w:szCs w:val="24"/>
+        </w:rPr>
+        <w:t xml:space="preserve">Both for the dashboard and any visualization of this work, an attempt was made to follow Tufte’s </w:t>
+      </w:r>
+      <w:r>
+        <w:rPr>
+          <w:rFonts w:ascii="Times New Roman" w:hAnsi="Times New Roman" w:cs="Times New Roman"/>
+          <w:sz w:val="24"/>
+          <w:szCs w:val="24"/>
+        </w:rPr>
+        <w:t>guiding principles of data visualization (Tufte, 2001). These can be summarized as follows:</w:t>
+      </w:r>
+    </w:p>
+    <w:p>
+      <w:pPr>
+        <w:pStyle w:val="ListParagraph"/>
+        <w:numPr>
+          <w:ilvl w:val="0"/>
+          <w:numId w:val="21"/>
+        </w:numPr>
+        <w:rPr>
+          <w:rFonts w:ascii="Times New Roman" w:hAnsi="Times New Roman" w:cs="Times New Roman"/>
+          <w:sz w:val="24"/>
+          <w:szCs w:val="24"/>
+        </w:rPr>
+      </w:pPr>
+      <w:r>
+        <w:rPr>
+          <w:rFonts w:ascii="Times New Roman" w:hAnsi="Times New Roman" w:cs="Times New Roman"/>
+          <w:sz w:val="24"/>
+          <w:szCs w:val="24"/>
+        </w:rPr>
+        <w:t>Above all else show the data</w:t>
+      </w:r>
+    </w:p>
+    <w:p>
+      <w:pPr>
+        <w:pStyle w:val="ListParagraph"/>
+        <w:numPr>
+          <w:ilvl w:val="0"/>
+          <w:numId w:val="21"/>
+        </w:numPr>
+        <w:rPr>
+          <w:rFonts w:ascii="Times New Roman" w:hAnsi="Times New Roman" w:cs="Times New Roman"/>
+          <w:sz w:val="24"/>
+          <w:szCs w:val="24"/>
+        </w:rPr>
+      </w:pPr>
+      <w:r>
+        <w:rPr>
+          <w:rFonts w:ascii="Times New Roman" w:hAnsi="Times New Roman" w:cs="Times New Roman"/>
+          <w:sz w:val="24"/>
+          <w:szCs w:val="24"/>
+        </w:rPr>
+        <w:t xml:space="preserve">Maximise </w:t>
+      </w:r>
+      <w:r>
+        <w:rPr>
+          <w:rFonts w:ascii="Times New Roman" w:hAnsi="Times New Roman" w:cs="Times New Roman"/>
+          <w:sz w:val="24"/>
+          <w:szCs w:val="24"/>
+        </w:rPr>
+        <w:t xml:space="preserve">the data ink </w:t>
+      </w:r>
+      <w:proofErr w:type="gramStart"/>
+      <w:r>
+        <w:rPr>
+          <w:rFonts w:ascii="Times New Roman" w:hAnsi="Times New Roman" w:cs="Times New Roman"/>
+          <w:sz w:val="24"/>
+          <w:szCs w:val="24"/>
+        </w:rPr>
+        <w:t>ratio</w:t>
+      </w:r>
+      <w:proofErr w:type="gramEnd"/>
+    </w:p>
+    <w:p>
+      <w:pPr>
+        <w:pStyle w:val="ListParagraph"/>
+        <w:numPr>
+          <w:ilvl w:val="0"/>
+          <w:numId w:val="21"/>
+        </w:numPr>
+        <w:rPr>
+          <w:rFonts w:ascii="Times New Roman" w:hAnsi="Times New Roman" w:cs="Times New Roman"/>
+          <w:sz w:val="24"/>
+          <w:szCs w:val="24"/>
+        </w:rPr>
+      </w:pPr>
+      <w:r>
+        <w:rPr>
+          <w:rFonts w:ascii="Times New Roman" w:hAnsi="Times New Roman" w:cs="Times New Roman"/>
+          <w:sz w:val="24"/>
+          <w:szCs w:val="24"/>
+        </w:rPr>
+        <w:t xml:space="preserve">Erase non-data </w:t>
+      </w:r>
+      <w:proofErr w:type="gramStart"/>
+      <w:r>
+        <w:rPr>
+          <w:rFonts w:ascii="Times New Roman" w:hAnsi="Times New Roman" w:cs="Times New Roman"/>
+          <w:sz w:val="24"/>
+          <w:szCs w:val="24"/>
+        </w:rPr>
+        <w:t>ink</w:t>
+      </w:r>
+      <w:proofErr w:type="gramEnd"/>
+    </w:p>
+    <w:p>
+      <w:pPr>
+        <w:pStyle w:val="ListParagraph"/>
+        <w:numPr>
+          <w:ilvl w:val="0"/>
+          <w:numId w:val="21"/>
+        </w:numPr>
+        <w:rPr>
+          <w:rFonts w:ascii="Times New Roman" w:hAnsi="Times New Roman" w:cs="Times New Roman"/>
+          <w:sz w:val="24"/>
+          <w:szCs w:val="24"/>
+        </w:rPr>
+      </w:pPr>
+      <w:r>
+        <w:rPr>
+          <w:rFonts w:ascii="Times New Roman" w:hAnsi="Times New Roman" w:cs="Times New Roman"/>
+          <w:sz w:val="24"/>
+          <w:szCs w:val="24"/>
+        </w:rPr>
+        <w:t xml:space="preserve">Erase redundant data </w:t>
+      </w:r>
+      <w:proofErr w:type="gramStart"/>
+      <w:r>
+        <w:rPr>
+          <w:rFonts w:ascii="Times New Roman" w:hAnsi="Times New Roman" w:cs="Times New Roman"/>
+          <w:sz w:val="24"/>
+          <w:szCs w:val="24"/>
+        </w:rPr>
+        <w:t>ink</w:t>
+      </w:r>
+      <w:proofErr w:type="gramEnd"/>
+    </w:p>
+    <w:p>
+      <w:pPr>
+        <w:pStyle w:val="ListParagraph"/>
+        <w:numPr>
+          <w:ilvl w:val="0"/>
+          <w:numId w:val="21"/>
+        </w:numPr>
+        <w:rPr>
+          <w:rFonts w:ascii="Times New Roman" w:hAnsi="Times New Roman" w:cs="Times New Roman"/>
+          <w:sz w:val="24"/>
+          <w:szCs w:val="24"/>
+        </w:rPr>
+      </w:pPr>
+      <w:r>
+        <w:rPr>
+          <w:rFonts w:ascii="Times New Roman" w:hAnsi="Times New Roman" w:cs="Times New Roman"/>
+          <w:sz w:val="24"/>
+          <w:szCs w:val="24"/>
+        </w:rPr>
+        <w:t xml:space="preserve">Revise and </w:t>
+      </w:r>
+      <w:proofErr w:type="gramStart"/>
+      <w:r>
+        <w:rPr>
+          <w:rFonts w:ascii="Times New Roman" w:hAnsi="Times New Roman" w:cs="Times New Roman"/>
+          <w:sz w:val="24"/>
+          <w:szCs w:val="24"/>
+        </w:rPr>
+        <w:t>edit</w:t>
+      </w:r>
+      <w:proofErr w:type="gramEnd"/>
+    </w:p>
+    <w:p>
+      <w:pPr>
+        <w:ind w:left="360"/>
+        <w:rPr>
+          <w:rFonts w:ascii="Times New Roman" w:hAnsi="Times New Roman" w:cs="Times New Roman"/>
+          <w:sz w:val="24"/>
+          <w:szCs w:val="24"/>
+        </w:rPr>
+      </w:pPr>
+      <w:r>
+        <w:rPr>
+          <w:rFonts w:ascii="Times New Roman" w:hAnsi="Times New Roman" w:cs="Times New Roman"/>
+          <w:sz w:val="24"/>
+          <w:szCs w:val="24"/>
+        </w:rPr>
+        <w:t>In some cases</w:t>
+      </w:r>
+      <w:r>
+        <w:rPr>
+          <w:rFonts w:ascii="Times New Roman" w:hAnsi="Times New Roman" w:cs="Times New Roman"/>
+          <w:sz w:val="24"/>
+          <w:szCs w:val="24"/>
+        </w:rPr>
+        <w:t xml:space="preserve">, such as Figure 4, an editorial decision was made to include elements which </w:t>
+      </w:r>
+      <w:r>
+        <w:rPr>
+          <w:rFonts w:ascii="Times New Roman" w:hAnsi="Times New Roman" w:cs="Times New Roman"/>
+          <w:sz w:val="24"/>
+          <w:szCs w:val="24"/>
+        </w:rPr>
+        <w:t xml:space="preserve">Tufte would recommend against. In this example, grid lines have been included in the plot </w:t>
+      </w:r>
+      <w:r>
+        <w:rPr>
+          <w:rFonts w:ascii="Times New Roman" w:hAnsi="Times New Roman" w:cs="Times New Roman"/>
+          <w:sz w:val="24"/>
+          <w:szCs w:val="24"/>
+        </w:rPr>
+        <w:t xml:space="preserve">to provide a clearer understanding of the value </w:t>
+      </w:r>
+      <w:r>
+        <w:rPr>
+          <w:rFonts w:ascii="Times New Roman" w:hAnsi="Times New Roman" w:cs="Times New Roman"/>
+          <w:sz w:val="24"/>
+          <w:szCs w:val="24"/>
+        </w:rPr>
+        <w:t>represented for each year.</w:t>
+      </w:r>
+      <w:r>
+        <w:rPr>
+          <w:rFonts w:ascii="Times New Roman" w:hAnsi="Times New Roman" w:cs="Times New Roman"/>
+          <w:sz w:val="24"/>
+          <w:szCs w:val="24"/>
+        </w:rPr>
+        <w:t xml:space="preserve"> A choice was made tough to change the default grid </w:t>
+      </w:r>
+      <w:r>
+        <w:rPr>
+          <w:rFonts w:ascii="Times New Roman" w:hAnsi="Times New Roman" w:cs="Times New Roman"/>
+          <w:sz w:val="24"/>
+          <w:szCs w:val="24"/>
+        </w:rPr>
+        <w:t>colour</w:t>
+      </w:r>
+      <w:r>
+        <w:rPr>
+          <w:rFonts w:ascii="Times New Roman" w:hAnsi="Times New Roman" w:cs="Times New Roman"/>
+          <w:sz w:val="24"/>
+          <w:szCs w:val="24"/>
+        </w:rPr>
+        <w:t xml:space="preserve"> to grey </w:t>
+      </w:r>
+      <w:proofErr w:type="gramStart"/>
+      <w:r>
+        <w:rPr>
+          <w:rFonts w:ascii="Times New Roman" w:hAnsi="Times New Roman" w:cs="Times New Roman"/>
+          <w:sz w:val="24"/>
+          <w:szCs w:val="24"/>
+        </w:rPr>
+        <w:t>in an attempt to</w:t>
+      </w:r>
+      <w:proofErr w:type="gramEnd"/>
+      <w:r>
+        <w:rPr>
+          <w:rFonts w:ascii="Times New Roman" w:hAnsi="Times New Roman" w:cs="Times New Roman"/>
+          <w:sz w:val="24"/>
+          <w:szCs w:val="24"/>
+        </w:rPr>
+        <w:t xml:space="preserve"> erase non-data ink</w:t>
+      </w:r>
+      <w:r>
+        <w:rPr>
+          <w:rFonts w:ascii="Times New Roman" w:hAnsi="Times New Roman" w:cs="Times New Roman"/>
+          <w:sz w:val="24"/>
+          <w:szCs w:val="24"/>
+        </w:rPr>
+        <w:t xml:space="preserve"> (same as Figure 6, where the grid </w:t>
+      </w:r>
+      <w:r>
+        <w:rPr>
+          <w:rFonts w:ascii="Times New Roman" w:hAnsi="Times New Roman" w:cs="Times New Roman"/>
+          <w:sz w:val="24"/>
+          <w:szCs w:val="24"/>
+        </w:rPr>
+        <w:t>colour</w:t>
+      </w:r>
+      <w:r>
+        <w:rPr>
+          <w:rFonts w:ascii="Times New Roman" w:hAnsi="Times New Roman" w:cs="Times New Roman"/>
+          <w:sz w:val="24"/>
+          <w:szCs w:val="24"/>
+        </w:rPr>
+        <w:t xml:space="preserve"> is </w:t>
+      </w:r>
+      <w:r>
+        <w:rPr>
+          <w:rFonts w:ascii="Times New Roman" w:hAnsi="Times New Roman" w:cs="Times New Roman"/>
+          <w:sz w:val="24"/>
+          <w:szCs w:val="24"/>
+        </w:rPr>
+        <w:t>light grey</w:t>
+      </w:r>
+      <w:r>
+        <w:rPr>
+          <w:rFonts w:ascii="Times New Roman" w:hAnsi="Times New Roman" w:cs="Times New Roman"/>
+          <w:sz w:val="24"/>
+          <w:szCs w:val="24"/>
+        </w:rPr>
+        <w:t>).</w:t>
+      </w:r>
+    </w:p>
     <w:p>
       <w:pPr>
         <w:pStyle w:val="Heading3"/>
@@ -6061,6 +6455,7 @@
           <w:sz w:val="24"/>
           <w:szCs w:val="24"/>
         </w:rPr>
+        <w:lastRenderedPageBreak/>
         <w:t>The dataset provides data between 2008 and 2019, so this can be considered our sample</w:t>
       </w:r>
       <w:r>
@@ -6456,7 +6851,6 @@
                 <w:b/>
                 <w:bCs/>
               </w:rPr>
-              <w:lastRenderedPageBreak/>
               <w:t>Population</w:t>
             </w:r>
           </w:p>
@@ -7139,7 +7533,7 @@
             <wp:extent cx="2545080" cy="1800225"/>
             <wp:effectExtent l="0" t="0" r="7620" b="9525"/>
             <wp:wrapTopAndBottom/>
-            <wp:docPr id="376653111" name="Picture 1" descr="A picture containing text, screenshot, font, plot&#10;&#10;Description automatically generated"/>
+            <wp:docPr id="376653111" name="Picture 376653111" descr="A picture containing text, screenshot, font, plot&#10;&#10;Description automatically generated"/>
             <wp:cNvGraphicFramePr>
               <a:graphicFrameLocks xmlns:a="http://schemas.openxmlformats.org/drawingml/2006/main" noChangeAspect="1"/>
             </wp:cNvGraphicFramePr>
@@ -7194,18 +7588,18 @@
         <mc:AlternateContent>
           <mc:Choice Requires="wps">
             <w:drawing>
-              <wp:anchor distT="0" distB="0" distL="114300" distR="114300" simplePos="0" relativeHeight="251660288" behindDoc="0" locked="0" layoutInCell="1" allowOverlap="1" wp14:anchorId="4EFE4B7E" wp14:editId="5E897266">
+              <wp:anchor distT="0" distB="0" distL="114300" distR="114300" simplePos="0" relativeHeight="251658241" behindDoc="0" locked="0" layoutInCell="1" allowOverlap="1" wp14:anchorId="4EFE4B7E" wp14:editId="05232B61">
                 <wp:simplePos x="0" y="0"/>
-                <wp:positionH relativeFrom="column">
-                  <wp:posOffset>1659572</wp:posOffset>
+                <wp:positionH relativeFrom="margin">
+                  <wp:posOffset>1622425</wp:posOffset>
                 </wp:positionH>
                 <wp:positionV relativeFrom="paragraph">
-                  <wp:posOffset>1971992</wp:posOffset>
+                  <wp:posOffset>1924050</wp:posOffset>
                 </wp:positionV>
                 <wp:extent cx="2545080" cy="635"/>
-                <wp:effectExtent l="0" t="0" r="0" b="0"/>
+                <wp:effectExtent l="0" t="0" r="7620" b="3810"/>
                 <wp:wrapSquare wrapText="bothSides"/>
-                <wp:docPr id="946419347" name="Text Box 1"/>
+                <wp:docPr id="946419347" name="Text Box 946419347"/>
                 <wp:cNvGraphicFramePr/>
                 <a:graphic xmlns:a="http://schemas.openxmlformats.org/drawingml/2006/main">
                   <a:graphicData uri="http://schemas.microsoft.com/office/word/2010/wordprocessingShape">
@@ -7282,7 +7676,7 @@
                 <v:stroke joinstyle="miter"/>
                 <v:path gradientshapeok="t" o:connecttype="rect"/>
               </v:shapetype>
-              <v:shape id="Text Box 1" o:spid="_x0000_s1026" type="#_x0000_t202" style="position:absolute;left:0;text-align:left;margin-left:130.65pt;margin-top:155.25pt;width:200.4pt;height:.05pt;z-index:251660288;visibility:visible;mso-wrap-style:square;mso-wrap-distance-left:9pt;mso-wrap-distance-top:0;mso-wrap-distance-right:9pt;mso-wrap-distance-bottom:0;mso-position-horizontal:absolute;mso-position-horizontal-relative:text;mso-position-vertical:absolute;mso-position-vertical-relative:text;v-text-anchor:top" o:gfxdata="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" stroked="f">
+              <v:shape id="Text Box 946419347" o:spid="_x0000_s1026" type="#_x0000_t202" style="position:absolute;left:0;text-align:left;margin-left:127.75pt;margin-top:151.5pt;width:200.4pt;height:.05pt;z-index:251658241;visibility:visible;mso-wrap-style:square;mso-wrap-distance-left:9pt;mso-wrap-distance-top:0;mso-wrap-distance-right:9pt;mso-wrap-distance-bottom:0;mso-position-horizontal:absolute;mso-position-horizontal-relative:margin;mso-position-vertical:absolute;mso-position-vertical-relative:text;v-text-anchor:top" o:gfxdata="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" stroked="f">
                 <v:textbox style="mso-fit-shape-to-text:t" inset="0,0,0,0">
                   <w:txbxContent>
                     <w:p>
@@ -7321,7 +7715,7 @@
                     </w:p>
                   </w:txbxContent>
                 </v:textbox>
-                <w10:wrap type="square"/>
+                <w10:wrap type="square" anchorx="margin"/>
               </v:shape>
             </w:pict>
           </mc:Fallback>
@@ -7337,32 +7731,13 @@
           <w:szCs w:val="24"/>
         </w:rPr>
       </w:pPr>
-    </w:p>
-    <w:p>
-      <w:pPr>
-        <w:ind w:left="360"/>
-        <w:rPr>
-          <w:rFonts w:ascii="Times New Roman" w:hAnsi="Times New Roman" w:cs="Times New Roman"/>
-          <w:sz w:val="24"/>
-          <w:szCs w:val="24"/>
-        </w:rPr>
-      </w:pPr>
-    </w:p>
-    <w:p>
-      <w:pPr>
-        <w:ind w:left="360"/>
-        <w:rPr>
-          <w:rFonts w:ascii="Times New Roman" w:hAnsi="Times New Roman" w:cs="Times New Roman"/>
-          <w:sz w:val="24"/>
-          <w:szCs w:val="24"/>
-        </w:rPr>
-      </w:pPr>
-      <w:r>
-        <w:rPr>
-          <w:rFonts w:ascii="Times New Roman" w:hAnsi="Times New Roman" w:cs="Times New Roman"/>
-          <w:sz w:val="24"/>
-          <w:szCs w:val="24"/>
-        </w:rPr>
+      <w:r>
+        <w:rPr>
+          <w:rFonts w:ascii="Times New Roman" w:hAnsi="Times New Roman" w:cs="Times New Roman"/>
+          <w:sz w:val="24"/>
+          <w:szCs w:val="24"/>
+        </w:rPr>
+        <w:lastRenderedPageBreak/>
         <w:t xml:space="preserve">Figure </w:t>
       </w:r>
       <w:r>
@@ -7431,12 +7806,11 @@
         <w:rPr>
           <w:noProof/>
         </w:rPr>
-        <w:lastRenderedPageBreak/>
         <w:drawing>
           <wp:inline distT="0" distB="0" distL="0" distR="0" wp14:anchorId="58E82C96" wp14:editId="527D3217">
             <wp:extent cx="5731510" cy="3665855"/>
             <wp:effectExtent l="0" t="0" r="2540" b="0"/>
-            <wp:docPr id="967747673" name="Picture 1" descr="A map of europe with different colors&#10;&#10;Description automatically generated with low confidence"/>
+            <wp:docPr id="967747673" name="Picture 967747673" descr="A map of europe with different colors&#10;&#10;Description automatically generated with low confidence"/>
             <wp:cNvGraphicFramePr>
               <a:graphicFrameLocks xmlns:a="http://schemas.openxmlformats.org/drawingml/2006/main" noChangeAspect="1"/>
             </wp:cNvGraphicFramePr>
@@ -7599,7 +7973,7 @@
           <wp:inline distT="0" distB="0" distL="0" distR="0" wp14:anchorId="1180BE15" wp14:editId="13C8E981">
             <wp:extent cx="5824267" cy="2985770"/>
             <wp:effectExtent l="0" t="0" r="5080" b="5080"/>
-            <wp:docPr id="253792807" name="Picture 1" descr="A picture containing diagram, text, line, plan&#10;&#10;Description automatically generated"/>
+            <wp:docPr id="253792807" name="Picture 253792807" descr="A picture containing diagram, text, line, plan&#10;&#10;Description automatically generated"/>
             <wp:cNvGraphicFramePr>
               <a:graphicFrameLocks xmlns:a="http://schemas.openxmlformats.org/drawingml/2006/main" noChangeAspect="1"/>
             </wp:cNvGraphicFramePr>
@@ -7715,6 +8089,7 @@
           <w:sz w:val="24"/>
           <w:szCs w:val="24"/>
         </w:rPr>
+        <w:lastRenderedPageBreak/>
         <w:t xml:space="preserve">Two different approaches have been used to </w:t>
       </w:r>
       <w:proofErr w:type="spellStart"/>
@@ -7759,7 +8134,6 @@
           <w:sz w:val="24"/>
           <w:szCs w:val="24"/>
         </w:rPr>
-        <w:lastRenderedPageBreak/>
         <w:t>Parametric tests assume that data follow a normal distribution</w:t>
       </w:r>
       <w:r>
@@ -7938,7 +8312,7 @@
           <wp:inline distT="0" distB="0" distL="0" distR="0" wp14:anchorId="186F8A59" wp14:editId="0A1B4763">
             <wp:extent cx="3057547" cy="2043127"/>
             <wp:effectExtent l="0" t="0" r="0" b="0"/>
-            <wp:docPr id="927198687" name="Picture 1" descr="A picture containing diagram, creativity&#10;&#10;Description automatically generated"/>
+            <wp:docPr id="927198687" name="Picture 927198687" descr="A picture containing diagram, creativity&#10;&#10;Description automatically generated"/>
             <wp:cNvGraphicFramePr>
               <a:graphicFrameLocks xmlns:a="http://schemas.openxmlformats.org/drawingml/2006/main" noChangeAspect="1"/>
             </wp:cNvGraphicFramePr>
@@ -8489,7 +8863,7 @@
           <wp:inline distT="0" distB="0" distL="0" distR="0" wp14:anchorId="43303B08" wp14:editId="2C5573F4">
             <wp:extent cx="3171848" cy="2462231"/>
             <wp:effectExtent l="0" t="0" r="0" b="0"/>
-            <wp:docPr id="1928653524" name="Picture 1" descr="A picture containing text, screenshot, diagram, plot&#10;&#10;Description automatically generated"/>
+            <wp:docPr id="1928653524" name="Picture 1928653524" descr="A picture containing text, screenshot, diagram, plot&#10;&#10;Description automatically generated"/>
             <wp:cNvGraphicFramePr>
               <a:graphicFrameLocks xmlns:a="http://schemas.openxmlformats.org/drawingml/2006/main" noChangeAspect="1"/>
             </wp:cNvGraphicFramePr>
@@ -9114,7 +9488,7 @@
           <wp:inline distT="0" distB="0" distL="0" distR="0" wp14:anchorId="75225BF6" wp14:editId="422ED5CB">
             <wp:extent cx="3771928" cy="2828946"/>
             <wp:effectExtent l="0" t="0" r="0" b="9525"/>
-            <wp:docPr id="1243084694" name="Picture 1" descr="A picture containing text, font, screenshot, graphics&#10;&#10;Description automatically generated"/>
+            <wp:docPr id="1243084694" name="Picture 1243084694" descr="A picture containing text, font, screenshot, graphics&#10;&#10;Description automatically generated"/>
             <wp:cNvGraphicFramePr>
               <a:graphicFrameLocks xmlns:a="http://schemas.openxmlformats.org/drawingml/2006/main" noChangeAspect="1"/>
             </wp:cNvGraphicFramePr>
@@ -9411,7 +9785,7 @@
           <wp:inline distT="0" distB="0" distL="0" distR="0" wp14:anchorId="00AEEC94" wp14:editId="2C24E7A5">
             <wp:extent cx="5731510" cy="2368550"/>
             <wp:effectExtent l="0" t="0" r="2540" b="0"/>
-            <wp:docPr id="156707473" name="Picture 1" descr="A picture containing diagram, plot, line, screenshot&#10;&#10;Description automatically generated"/>
+            <wp:docPr id="156707473" name="Picture 156707473" descr="A picture containing diagram, plot, line, screenshot&#10;&#10;Description automatically generated"/>
             <wp:cNvGraphicFramePr>
               <a:graphicFrameLocks xmlns:a="http://schemas.openxmlformats.org/drawingml/2006/main" noChangeAspect="1"/>
             </wp:cNvGraphicFramePr>
@@ -10700,7 +11074,7 @@
           <wp:inline distT="0" distB="0" distL="0" distR="0" wp14:anchorId="2E8EA309" wp14:editId="00DF4FC5">
             <wp:extent cx="6131267" cy="1528762"/>
             <wp:effectExtent l="0" t="0" r="3175" b="0"/>
-            <wp:docPr id="747007848" name="Picture 1" descr="A picture containing line, plot, diagram, text&#10;&#10;Description automatically generated"/>
+            <wp:docPr id="747007848" name="Picture 747007848" descr="A picture containing line, plot, diagram, text&#10;&#10;Description automatically generated"/>
             <wp:cNvGraphicFramePr>
               <a:graphicFrameLocks xmlns:a="http://schemas.openxmlformats.org/drawingml/2006/main" noChangeAspect="1"/>
             </wp:cNvGraphicFramePr>
@@ -10882,7 +11256,7 @@
           <wp:inline distT="0" distB="0" distL="0" distR="0" wp14:anchorId="7D3556F9" wp14:editId="02568A3E">
             <wp:extent cx="2130425" cy="766445"/>
             <wp:effectExtent l="0" t="0" r="3175" b="0"/>
-            <wp:docPr id="374416275" name="Picture 1" descr="A picture containing text, screenshot, font, line&#10;&#10;Description automatically generated"/>
+            <wp:docPr id="374416275" name="Picture 374416275" descr="A picture containing text, screenshot, font, line&#10;&#10;Description automatically generated"/>
             <wp:cNvGraphicFramePr>
               <a:graphicFrameLocks xmlns:a="http://schemas.openxmlformats.org/drawingml/2006/main" noChangeAspect="1"/>
             </wp:cNvGraphicFramePr>
@@ -11864,6 +12238,17 @@
     </w:p>
     <w:p>
       <w:pPr>
+        <w:ind w:left="360"/>
+        <w:rPr>
+          <w:rFonts w:ascii="Times New Roman" w:hAnsi="Times New Roman" w:cs="Times New Roman"/>
+          <w:sz w:val="24"/>
+          <w:szCs w:val="24"/>
+          <w:lang w:val="en-US"/>
+        </w:rPr>
+      </w:pPr>
+    </w:p>
+    <w:p>
+      <w:pPr>
         <w:pStyle w:val="Heading1"/>
         <w:rPr>
           <w:rFonts w:eastAsia="CMR10"/>
@@ -11924,8 +12309,10 @@
           <w:rPr>
             <w:rStyle w:val="Hyperlink"/>
             <w:rFonts w:ascii="Times New Roman" w:hAnsi="Times New Roman" w:cs="Times New Roman"/>
+            <w:color w:val="auto"/>
             <w:sz w:val="24"/>
             <w:szCs w:val="24"/>
+            <w:u w:val="none"/>
           </w:rPr>
           <w:t>https://www.cso.ie/en/statistics/construction/</w:t>
         </w:r>
@@ -11936,18 +12323,32 @@
           <w:sz w:val="24"/>
           <w:szCs w:val="24"/>
         </w:rPr>
-        <w:t xml:space="preserve"> [</w:t>
-      </w:r>
-      <w:proofErr w:type="gramStart"/>
-      <w:r>
-        <w:rPr>
-          <w:rFonts w:ascii="Times New Roman" w:hAnsi="Times New Roman" w:cs="Times New Roman"/>
-          <w:sz w:val="24"/>
-          <w:szCs w:val="24"/>
-        </w:rPr>
-        <w:t>Accessed ]</w:t>
-      </w:r>
-      <w:proofErr w:type="gramEnd"/>
+        <w:t xml:space="preserve"> [Accessed </w:t>
+      </w:r>
+      <w:r>
+        <w:rPr>
+          <w:rFonts w:ascii="Times New Roman" w:hAnsi="Times New Roman" w:cs="Times New Roman"/>
+          <w:sz w:val="24"/>
+          <w:szCs w:val="24"/>
+        </w:rPr>
+        <w:t>6</w:t>
+      </w:r>
+      <w:r>
+        <w:rPr>
+          <w:rFonts w:ascii="Times New Roman" w:hAnsi="Times New Roman" w:cs="Times New Roman"/>
+          <w:sz w:val="24"/>
+          <w:szCs w:val="24"/>
+        </w:rPr>
+        <w:t xml:space="preserve"> May 2023</w:t>
+      </w:r>
+      <w:r>
+        <w:rPr>
+          <w:rFonts w:ascii="Times New Roman" w:hAnsi="Times New Roman" w:cs="Times New Roman"/>
+          <w:sz w:val="24"/>
+          <w:szCs w:val="24"/>
+        </w:rPr>
+        <w:t>]</w:t>
+      </w:r>
     </w:p>
     <w:p>
       <w:pPr>
@@ -11970,6 +12371,8 @@
           <w:rPr>
             <w:rStyle w:val="Hyperlink"/>
             <w:rFonts w:eastAsia="CMR8"/>
+            <w:color w:val="auto"/>
+            <w:u w:val="none"/>
             <w:lang w:eastAsia="en-US"/>
           </w:rPr>
           <w:t>https://ec.europa.eu/eurostat/databrowser/view/lc_lci_lev/default/table?lang=en</w:t>
@@ -11987,7 +12390,21 @@
           <w:rFonts w:eastAsia="CMR8"/>
           <w:lang w:eastAsia="en-US"/>
         </w:rPr>
-        <w:t>[Accessed 14 May 2023].</w:t>
+        <w:t xml:space="preserve">[Accessed </w:t>
+      </w:r>
+      <w:r>
+        <w:rPr>
+          <w:rFonts w:eastAsia="CMR8"/>
+          <w:lang w:eastAsia="en-US"/>
+        </w:rPr>
+        <w:t>6</w:t>
+      </w:r>
+      <w:r>
+        <w:rPr>
+          <w:rFonts w:eastAsia="CMR8"/>
+          <w:lang w:eastAsia="en-US"/>
+        </w:rPr>
+        <w:t xml:space="preserve"> May 2023].</w:t>
       </w:r>
     </w:p>
     <w:p>
@@ -12034,14 +12451,28 @@
           <w:rFonts w:eastAsia="CMR8"/>
           <w:lang w:eastAsia="en-US"/>
         </w:rPr>
-        <w:t>Annual Average Index of Employment (1975 - Date) in Building and Construction Industry - data.gov.ie.</w:t>
+        <w:t xml:space="preserve">Annual Average Index of Employment in Building and Construction Industry </w:t>
       </w:r>
       <w:r>
         <w:rPr>
           <w:rFonts w:eastAsia="CMR8"/>
           <w:lang w:eastAsia="en-US"/>
         </w:rPr>
-        <w:t xml:space="preserve"> [online] Available at: https://data.gov.ie/dataset/bba02-annual-average-index-of-employment-1975-date-in-building-and-construction-industry?package_type=dataset [Accessed 14 May 2023].</w:t>
+        <w:t xml:space="preserve">[online] Available at: https://data.gov.ie/dataset/bba02-annual-average-index-of-employment-1975-date-in-building-and-construction-industry?package_type=dataset [Accessed </w:t>
+      </w:r>
+      <w:r>
+        <w:rPr>
+          <w:rFonts w:eastAsia="CMR8"/>
+          <w:lang w:eastAsia="en-US"/>
+        </w:rPr>
+        <w:t>6</w:t>
+      </w:r>
+      <w:r>
+        <w:rPr>
+          <w:rFonts w:eastAsia="CMR8"/>
+          <w:lang w:eastAsia="en-US"/>
+        </w:rPr>
+        <w:t xml:space="preserve"> May 2023].</w:t>
       </w:r>
     </w:p>
     <w:p>
@@ -12093,7 +12524,21 @@
           <w:rFonts w:eastAsia="CMR8"/>
           <w:lang w:eastAsia="en-US"/>
         </w:rPr>
-        <w:t>Available at: https://data.cso.ie/table/BAA12 [Accessed 14 May 2023].</w:t>
+        <w:t xml:space="preserve">Available at: https://data.cso.ie/table/BAA12 [Accessed </w:t>
+      </w:r>
+      <w:r>
+        <w:rPr>
+          <w:rFonts w:eastAsia="CMR8"/>
+          <w:lang w:eastAsia="en-US"/>
+        </w:rPr>
+        <w:t>6</w:t>
+      </w:r>
+      <w:r>
+        <w:rPr>
+          <w:rFonts w:eastAsia="CMR8"/>
+          <w:lang w:eastAsia="en-US"/>
+        </w:rPr>
+        <w:t xml:space="preserve"> May 2023].</w:t>
       </w:r>
     </w:p>
     <w:p>
@@ -12138,7 +12583,21 @@
           <w:rFonts w:eastAsia="CMR8"/>
           <w:lang w:eastAsia="en-US"/>
         </w:rPr>
-        <w:t>Available at: https://data.cso.ie/table/BEA04 [Accessed 14 May 2023].</w:t>
+        <w:t xml:space="preserve">Available at: https://data.cso.ie/table/BEA04 [Accessed </w:t>
+      </w:r>
+      <w:r>
+        <w:rPr>
+          <w:rFonts w:eastAsia="CMR8"/>
+          <w:lang w:eastAsia="en-US"/>
+        </w:rPr>
+        <w:t>6</w:t>
+      </w:r>
+      <w:r>
+        <w:rPr>
+          <w:rFonts w:eastAsia="CMR8"/>
+          <w:lang w:eastAsia="en-US"/>
+        </w:rPr>
+        <w:t xml:space="preserve"> May 2023].</w:t>
       </w:r>
     </w:p>
     <w:p>
@@ -12169,7 +12628,21 @@
           <w:rFonts w:eastAsia="CMR8"/>
           <w:lang w:eastAsia="en-US"/>
         </w:rPr>
-        <w:t xml:space="preserve"> [online] Available at: https://www.cso.ie/en/aboutus/lgdp/csodatapolicies/dataforresearchers/policies/#d.en.210341 [Accessed 14 May 2023].</w:t>
+        <w:t xml:space="preserve"> [online] Available at: https://www.cso.ie/en/aboutus/lgdp/csodatapolicies/dataforresearchers/policies/#d.en.210341 [Accessed </w:t>
+      </w:r>
+      <w:r>
+        <w:rPr>
+          <w:rFonts w:eastAsia="CMR8"/>
+          <w:lang w:eastAsia="en-US"/>
+        </w:rPr>
+        <w:t>6</w:t>
+      </w:r>
+      <w:r>
+        <w:rPr>
+          <w:rFonts w:eastAsia="CMR8"/>
+          <w:lang w:eastAsia="en-US"/>
+        </w:rPr>
+        <w:t xml:space="preserve"> May 2023].</w:t>
       </w:r>
     </w:p>
     <w:p>
@@ -12216,7 +12689,21 @@
           <w:rFonts w:eastAsia="CMR8"/>
           <w:lang w:eastAsia="en-US"/>
         </w:rPr>
-        <w:t xml:space="preserve"> [online] Available at: https://ec.europa.eu/eurostat/en/web/main/about/policies/copyright [Accessed 14 May 2023].</w:t>
+        <w:t xml:space="preserve"> [online] Available at: https://ec.europa.eu/eurostat/en/web/main/about/policies/copyright [Accessed </w:t>
+      </w:r>
+      <w:r>
+        <w:rPr>
+          <w:rFonts w:eastAsia="CMR8"/>
+          <w:lang w:eastAsia="en-US"/>
+        </w:rPr>
+        <w:t>6</w:t>
+      </w:r>
+      <w:r>
+        <w:rPr>
+          <w:rFonts w:eastAsia="CMR8"/>
+          <w:lang w:eastAsia="en-US"/>
+        </w:rPr>
+        <w:t xml:space="preserve"> May 2023].</w:t>
       </w:r>
     </w:p>
     <w:p>
@@ -12263,7 +12750,21 @@
           <w:rFonts w:eastAsia="CMR8"/>
           <w:lang w:eastAsia="en-US"/>
         </w:rPr>
-        <w:t xml:space="preserve"> [online] Available at: https://data.gov.ie/pages/open-data-directive [Accessed 14 May 2023].</w:t>
+        <w:t xml:space="preserve"> [online] Available at: https://data.gov.ie/pages/open-data-directive [Accessed </w:t>
+      </w:r>
+      <w:r>
+        <w:rPr>
+          <w:rFonts w:eastAsia="CMR8"/>
+          <w:lang w:eastAsia="en-US"/>
+        </w:rPr>
+        <w:t>6</w:t>
+      </w:r>
+      <w:r>
+        <w:rPr>
+          <w:rFonts w:eastAsia="CMR8"/>
+          <w:lang w:eastAsia="en-US"/>
+        </w:rPr>
+        <w:t xml:space="preserve"> May 2023].</w:t>
       </w:r>
     </w:p>
     <w:p>
@@ -12308,6 +12809,8 @@
           <w:rPr>
             <w:rStyle w:val="Hyperlink"/>
             <w:rFonts w:eastAsia="CMR8"/>
+            <w:color w:val="auto"/>
+            <w:u w:val="none"/>
             <w:lang w:eastAsia="en-US"/>
           </w:rPr>
           <w:t>https://www.sv-europe.com/crisp-dm-methodology/</w:t>
@@ -12320,6 +12823,34 @@
         </w:rPr>
         <w:t>.</w:t>
       </w:r>
+      <w:r>
+        <w:rPr>
+          <w:rFonts w:eastAsia="CMR8"/>
+          <w:lang w:eastAsia="en-US"/>
+        </w:rPr>
+        <w:t xml:space="preserve"> </w:t>
+      </w:r>
+      <w:r>
+        <w:rPr>
+          <w:rFonts w:eastAsia="CMR8"/>
+          <w:lang w:eastAsia="en-US"/>
+        </w:rPr>
+        <w:t xml:space="preserve">[Accessed </w:t>
+      </w:r>
+      <w:r>
+        <w:rPr>
+          <w:rFonts w:eastAsia="CMR8"/>
+          <w:lang w:eastAsia="en-US"/>
+        </w:rPr>
+        <w:t>7</w:t>
+      </w:r>
+      <w:r>
+        <w:rPr>
+          <w:rFonts w:eastAsia="CMR8"/>
+          <w:lang w:eastAsia="en-US"/>
+        </w:rPr>
+        <w:t xml:space="preserve"> May 2023].</w:t>
+      </w:r>
     </w:p>
     <w:p>
       <w:pPr>
@@ -12380,7 +12911,9 @@
           <w:rPr>
             <w:rStyle w:val="Hyperlink"/>
             <w:rFonts w:ascii="Times New Roman" w:eastAsia="CMITT10" w:hAnsi="Times New Roman" w:cs="Times New Roman"/>
+            <w:color w:val="auto"/>
             <w:szCs w:val="24"/>
+            <w:u w:val="none"/>
           </w:rPr>
           <w:t>https://jupyter.org</w:t>
         </w:r>
@@ -12407,7 +12940,39 @@
           <w:sz w:val="24"/>
           <w:szCs w:val="24"/>
         </w:rPr>
-        <w:t>[Accessed 14 Apr. 2023].</w:t>
+        <w:t xml:space="preserve">[Accessed </w:t>
+      </w:r>
+      <w:r>
+        <w:rPr>
+          <w:rFonts w:ascii="Times New Roman" w:eastAsia="CMR8" w:hAnsi="Times New Roman" w:cs="Times New Roman"/>
+          <w:sz w:val="24"/>
+          <w:szCs w:val="24"/>
+        </w:rPr>
+        <w:t>7</w:t>
+      </w:r>
+      <w:r>
+        <w:rPr>
+          <w:rFonts w:ascii="Times New Roman" w:eastAsia="CMR8" w:hAnsi="Times New Roman" w:cs="Times New Roman"/>
+          <w:sz w:val="24"/>
+          <w:szCs w:val="24"/>
+        </w:rPr>
+        <w:t xml:space="preserve"> </w:t>
+      </w:r>
+      <w:r>
+        <w:rPr>
+          <w:rFonts w:ascii="Times New Roman" w:eastAsia="CMR8" w:hAnsi="Times New Roman" w:cs="Times New Roman"/>
+          <w:sz w:val="24"/>
+          <w:szCs w:val="24"/>
+        </w:rPr>
+        <w:t>May</w:t>
+      </w:r>
+      <w:r>
+        <w:rPr>
+          <w:rFonts w:ascii="Times New Roman" w:eastAsia="CMR8" w:hAnsi="Times New Roman" w:cs="Times New Roman"/>
+          <w:sz w:val="24"/>
+          <w:szCs w:val="24"/>
+        </w:rPr>
+        <w:t xml:space="preserve"> 2023].</w:t>
       </w:r>
     </w:p>
     <w:p>
@@ -12454,6 +13019,8 @@
           <w:rPr>
             <w:rStyle w:val="Hyperlink"/>
             <w:rFonts w:eastAsia="CMR8"/>
+            <w:color w:val="auto"/>
+            <w:u w:val="none"/>
             <w:lang w:eastAsia="en-US"/>
           </w:rPr>
           <w:t>https://plotly.com/python/plotly-express/</w:t>
@@ -12466,6 +13033,34 @@
         </w:rPr>
         <w:t>.</w:t>
       </w:r>
+      <w:r>
+        <w:rPr>
+          <w:rFonts w:eastAsia="CMR8"/>
+          <w:lang w:eastAsia="en-US"/>
+        </w:rPr>
+        <w:t xml:space="preserve"> </w:t>
+      </w:r>
+      <w:r>
+        <w:rPr>
+          <w:rFonts w:eastAsia="CMR8"/>
+          <w:lang w:eastAsia="en-US"/>
+        </w:rPr>
+        <w:t xml:space="preserve">[Accessed </w:t>
+      </w:r>
+      <w:r>
+        <w:rPr>
+          <w:rFonts w:eastAsia="CMR8"/>
+          <w:lang w:eastAsia="en-US"/>
+        </w:rPr>
+        <w:t>7</w:t>
+      </w:r>
+      <w:r>
+        <w:rPr>
+          <w:rFonts w:eastAsia="CMR8"/>
+          <w:lang w:eastAsia="en-US"/>
+        </w:rPr>
+        <w:t xml:space="preserve"> May 2023].</w:t>
+      </w:r>
     </w:p>
     <w:p>
       <w:pPr>
@@ -12518,11 +13113,51 @@
           <w:rPr>
             <w:rStyle w:val="Hyperlink"/>
             <w:rFonts w:eastAsia="CMR8"/>
+            <w:color w:val="auto"/>
+            <w:u w:val="none"/>
             <w:lang w:eastAsia="en-US"/>
           </w:rPr>
           <w:t>https://dash.plotly.com/</w:t>
         </w:r>
       </w:hyperlink>
+      <w:r>
+        <w:rPr>
+          <w:rStyle w:val="Hyperlink"/>
+          <w:rFonts w:eastAsia="CMR8"/>
+          <w:color w:val="auto"/>
+          <w:u w:val="none"/>
+          <w:lang w:eastAsia="en-US"/>
+        </w:rPr>
+        <w:t xml:space="preserve"> </w:t>
+      </w:r>
+      <w:r>
+        <w:rPr>
+          <w:rFonts w:eastAsia="CMR8"/>
+          <w:lang w:eastAsia="en-US"/>
+        </w:rPr>
+        <w:t>[</w:t>
+      </w:r>
+      <w:r>
+        <w:rPr>
+          <w:rFonts w:eastAsia="CMR8"/>
+          <w:lang w:eastAsia="en-US"/>
+        </w:rPr>
+        <w:t xml:space="preserve">Accessed </w:t>
+      </w:r>
+      <w:r>
+        <w:rPr>
+          <w:rFonts w:eastAsia="CMR8"/>
+          <w:lang w:eastAsia="en-US"/>
+        </w:rPr>
+        <w:t>7</w:t>
+      </w:r>
+      <w:r>
+        <w:rPr>
+          <w:rFonts w:eastAsia="CMR8"/>
+          <w:lang w:eastAsia="en-US"/>
+        </w:rPr>
+        <w:t xml:space="preserve"> May 2023].</w:t>
+      </w:r>
     </w:p>
     <w:p>
       <w:pPr>
@@ -12593,17 +13228,93 @@
           <w:rPr>
             <w:rStyle w:val="Hyperlink"/>
             <w:rFonts w:eastAsia="CMR8"/>
+            <w:color w:val="auto"/>
+            <w:u w:val="none"/>
             <w:lang w:eastAsia="en-US"/>
           </w:rPr>
           <w:t>https://dash.plotly.com/workspaces/using-dash-in-jupyter-and-workspaces</w:t>
         </w:r>
       </w:hyperlink>
+      <w:r>
+        <w:rPr>
+          <w:rStyle w:val="Hyperlink"/>
+          <w:rFonts w:eastAsia="CMR8"/>
+          <w:color w:val="auto"/>
+          <w:u w:val="none"/>
+          <w:lang w:eastAsia="en-US"/>
+        </w:rPr>
+        <w:t xml:space="preserve"> </w:t>
+      </w:r>
+      <w:r>
+        <w:rPr>
+          <w:rFonts w:eastAsia="CMR8"/>
+          <w:lang w:eastAsia="en-US"/>
+        </w:rPr>
+        <w:t xml:space="preserve">[Accessed </w:t>
+      </w:r>
+      <w:r>
+        <w:rPr>
+          <w:rFonts w:eastAsia="CMR8"/>
+          <w:lang w:eastAsia="en-US"/>
+        </w:rPr>
+        <w:t>7</w:t>
+      </w:r>
+      <w:r>
+        <w:rPr>
+          <w:rFonts w:eastAsia="CMR8"/>
+          <w:lang w:eastAsia="en-US"/>
+        </w:rPr>
+        <w:t xml:space="preserve"> May 2023].</w:t>
+      </w:r>
     </w:p>
     <w:p>
       <w:pPr>
         <w:pStyle w:val="NormalWeb"/>
         <w:spacing w:after="0" w:line="360" w:lineRule="atLeast"/>
         <w:rPr>
+          <w:rStyle w:val="Hyperlink"/>
+          <w:rFonts w:eastAsia="CMR8"/>
+          <w:color w:val="auto"/>
+          <w:u w:val="none"/>
+          <w:lang w:eastAsia="en-US"/>
+        </w:rPr>
+      </w:pPr>
+      <w:r>
+        <w:rPr>
+          <w:rStyle w:val="Hyperlink"/>
+          <w:rFonts w:eastAsia="CMR8"/>
+          <w:color w:val="auto"/>
+          <w:u w:val="none"/>
+          <w:lang w:eastAsia="en-US"/>
+        </w:rPr>
+        <w:t xml:space="preserve">Tufte, E. (2001). The visual display of quantitative information, Cheshire: Graphic </w:t>
+      </w:r>
+      <w:r>
+        <w:rPr>
+          <w:rStyle w:val="Hyperlink"/>
+          <w:rFonts w:eastAsia="CMR8"/>
+          <w:color w:val="auto"/>
+          <w:u w:val="none"/>
+          <w:lang w:eastAsia="en-US"/>
+        </w:rPr>
+        <w:t>Press. –</w:t>
+      </w:r>
+      <w:r>
+        <w:rPr>
+          <w:rStyle w:val="Hyperlink"/>
+          <w:rFonts w:eastAsia="CMR8"/>
+          <w:color w:val="auto"/>
+          <w:u w:val="none"/>
+          <w:lang w:eastAsia="en-US"/>
+        </w:rPr>
+        <w:t>2001.–213 p.</w:t>
+      </w:r>
+    </w:p>
+    <w:p>
+      <w:pPr>
+        <w:pStyle w:val="NormalWeb"/>
+        <w:spacing w:after="0" w:line="360" w:lineRule="atLeast"/>
+        <w:rPr>
           <w:rFonts w:eastAsia="CMR8"/>
           <w:lang w:eastAsia="en-US"/>
         </w:rPr>
@@ -12657,155 +13368,515 @@
           <w:lang w:eastAsia="en-US"/>
         </w:rPr>
       </w:pPr>
-      <w:proofErr w:type="spellStart"/>
       <w:r>
         <w:rPr>
           <w:rFonts w:eastAsia="CMR8"/>
           <w:lang w:eastAsia="en-US"/>
         </w:rPr>
-        <w:t>Malzubris</w:t>
-      </w:r>
-      <w:proofErr w:type="spellEnd"/>
+        <w:t>reddit. (n.d.). r/</w:t>
+      </w:r>
+      <w:proofErr w:type="spellStart"/>
       <w:r>
         <w:rPr>
           <w:rFonts w:eastAsia="CMR8"/>
           <w:lang w:eastAsia="en-US"/>
         </w:rPr>
-        <w:t xml:space="preserve"> J. (2008). Ireland’s housing market: bubble trouble</w:t>
-      </w:r>
+        <w:t>HousingIreland</w:t>
+      </w:r>
+      <w:proofErr w:type="spellEnd"/>
       <w:r>
         <w:rPr>
           <w:rFonts w:eastAsia="CMR8"/>
           <w:lang w:eastAsia="en-US"/>
         </w:rPr>
-        <w:t xml:space="preserve">. [online] Available at: </w:t>
+        <w:t>. [online] Available at: https://www.reddit.com/r/HousingIreland/ [Accessed 1</w:t>
+      </w:r>
+      <w:r>
+        <w:rPr>
+          <w:rFonts w:eastAsia="CMR8"/>
+          <w:lang w:eastAsia="en-US"/>
+        </w:rPr>
+        <w:t>1</w:t>
+      </w:r>
+      <w:r>
+        <w:rPr>
+          <w:rFonts w:eastAsia="CMR8"/>
+          <w:lang w:eastAsia="en-US"/>
+        </w:rPr>
+        <w:t xml:space="preserve"> May 2023].</w:t>
+      </w:r>
+    </w:p>
+    <w:p>
+      <w:pPr>
+        <w:pStyle w:val="NormalWeb"/>
+        <w:spacing w:after="0" w:line="360" w:lineRule="atLeast"/>
+        <w:rPr>
+          <w:rFonts w:eastAsia="CMR8"/>
+          <w:lang w:eastAsia="en-US"/>
+        </w:rPr>
+      </w:pPr>
+      <w:r>
+        <w:rPr>
+          <w:rFonts w:eastAsia="CMR8"/>
+          <w:lang w:eastAsia="en-US"/>
+        </w:rPr>
+        <w:t>praw.readthedocs.io. (n.d.). PRAW: The Python Reddit API Wrapper — PRAW 7.4.0 documentation. [online] Available at</w:t>
+      </w:r>
+      <w:r>
+        <w:rPr>
+          <w:rFonts w:eastAsia="CMR8"/>
+          <w:lang w:eastAsia="en-US"/>
+        </w:rPr>
+        <w:t xml:space="preserve">: </w:t>
       </w:r>
       <w:hyperlink r:id="rId31" w:history="1">
         <w:r>
           <w:rPr>
             <w:rStyle w:val="Hyperlink"/>
             <w:rFonts w:eastAsia="CMR8"/>
+            <w:color w:val="auto"/>
+            <w:u w:val="none"/>
+            <w:lang w:eastAsia="en-US"/>
+          </w:rPr>
+          <w:t>https://praw.readthedocs.io/en/stable/</w:t>
+        </w:r>
+      </w:hyperlink>
+      <w:r>
+        <w:rPr>
+          <w:rFonts w:eastAsia="CMR8"/>
+          <w:lang w:eastAsia="en-US"/>
+        </w:rPr>
+        <w:t>.</w:t>
+      </w:r>
+      <w:r>
+        <w:rPr>
+          <w:rFonts w:eastAsia="CMR8"/>
+          <w:lang w:eastAsia="en-US"/>
+        </w:rPr>
+        <w:t xml:space="preserve"> </w:t>
+      </w:r>
+      <w:r>
+        <w:rPr>
+          <w:rFonts w:eastAsia="CMR8"/>
+          <w:lang w:eastAsia="en-US"/>
+        </w:rPr>
+        <w:t xml:space="preserve">[Accessed </w:t>
+      </w:r>
+      <w:r>
+        <w:rPr>
+          <w:rFonts w:eastAsia="CMR8"/>
+          <w:lang w:eastAsia="en-US"/>
+        </w:rPr>
+        <w:t>11</w:t>
+      </w:r>
+      <w:r>
+        <w:rPr>
+          <w:rFonts w:eastAsia="CMR8"/>
+          <w:lang w:eastAsia="en-US"/>
+        </w:rPr>
+        <w:t xml:space="preserve"> May 2023].</w:t>
+      </w:r>
+    </w:p>
+    <w:p>
+      <w:pPr>
+        <w:pStyle w:val="NormalWeb"/>
+        <w:spacing w:after="0" w:line="360" w:lineRule="atLeast"/>
+        <w:rPr>
+          <w:rFonts w:eastAsia="CMR8"/>
+          <w:lang w:eastAsia="en-US"/>
+        </w:rPr>
+      </w:pPr>
+      <w:r>
+        <w:rPr>
+          <w:rFonts w:eastAsia="CMR8"/>
+          <w:lang w:eastAsia="en-US"/>
+        </w:rPr>
+        <w:t xml:space="preserve">git-scm.com. (n.d.). Git - </w:t>
+      </w:r>
+      <w:proofErr w:type="spellStart"/>
+      <w:r>
+        <w:rPr>
+          <w:rFonts w:eastAsia="CMR8"/>
+          <w:lang w:eastAsia="en-US"/>
+        </w:rPr>
+        <w:t>gitignore</w:t>
+      </w:r>
+      <w:proofErr w:type="spellEnd"/>
+      <w:r>
+        <w:rPr>
+          <w:rFonts w:eastAsia="CMR8"/>
+          <w:lang w:eastAsia="en-US"/>
+        </w:rPr>
+        <w:t xml:space="preserve"> Documentation. [online] Available at: </w:t>
+      </w:r>
+      <w:hyperlink r:id="rId32" w:history="1">
+        <w:r>
+          <w:rPr>
+            <w:rStyle w:val="Hyperlink"/>
+            <w:rFonts w:eastAsia="CMR8"/>
+            <w:color w:val="auto"/>
+            <w:u w:val="none"/>
+            <w:lang w:eastAsia="en-US"/>
+          </w:rPr>
+          <w:t>https://git-scm.com/docs/gitignore</w:t>
+        </w:r>
+      </w:hyperlink>
+      <w:r>
+        <w:rPr>
+          <w:rFonts w:eastAsia="CMR8"/>
+          <w:lang w:eastAsia="en-US"/>
+        </w:rPr>
+        <w:t>.</w:t>
+      </w:r>
+      <w:r>
+        <w:rPr>
+          <w:rFonts w:eastAsia="CMR8"/>
+          <w:lang w:eastAsia="en-US"/>
+        </w:rPr>
+        <w:t xml:space="preserve"> </w:t>
+      </w:r>
+      <w:r>
+        <w:rPr>
+          <w:rFonts w:eastAsia="CMR8"/>
+          <w:lang w:eastAsia="en-US"/>
+        </w:rPr>
+        <w:t>[Accessed 6 May 2023].</w:t>
+      </w:r>
+    </w:p>
+    <w:p>
+      <w:pPr>
+        <w:autoSpaceDE w:val="0"/>
+        <w:autoSpaceDN w:val="0"/>
+        <w:adjustRightInd w:val="0"/>
+        <w:spacing w:after="0" w:line="240" w:lineRule="auto"/>
+        <w:rPr>
+          <w:rFonts w:ascii="Times New Roman" w:eastAsia="CMR8" w:hAnsi="Times New Roman" w:cs="Times New Roman"/>
+          <w:sz w:val="24"/>
+          <w:szCs w:val="24"/>
+        </w:rPr>
+      </w:pPr>
+      <w:r>
+        <w:rPr>
+          <w:rFonts w:ascii="Times New Roman" w:eastAsia="CMR8" w:hAnsi="Times New Roman" w:cs="Times New Roman"/>
+          <w:sz w:val="24"/>
+          <w:szCs w:val="24"/>
+        </w:rPr>
+        <w:t xml:space="preserve">Muller, Guido. </w:t>
+      </w:r>
+      <w:r>
+        <w:rPr>
+          <w:rFonts w:ascii="Times New Roman" w:eastAsia="CMR8" w:hAnsi="Times New Roman" w:cs="Times New Roman"/>
+          <w:sz w:val="24"/>
+          <w:szCs w:val="24"/>
+        </w:rPr>
+        <w:t>(201</w:t>
+      </w:r>
+      <w:r>
+        <w:rPr>
+          <w:rFonts w:ascii="Times New Roman" w:eastAsia="CMR8" w:hAnsi="Times New Roman" w:cs="Times New Roman"/>
+          <w:sz w:val="24"/>
+          <w:szCs w:val="24"/>
+        </w:rPr>
+        <w:t>7</w:t>
+      </w:r>
+      <w:r>
+        <w:rPr>
+          <w:rFonts w:ascii="Times New Roman" w:eastAsia="CMR8" w:hAnsi="Times New Roman" w:cs="Times New Roman"/>
+          <w:sz w:val="24"/>
+          <w:szCs w:val="24"/>
+        </w:rPr>
+        <w:t xml:space="preserve">) </w:t>
+      </w:r>
+      <w:r>
+        <w:rPr>
+          <w:rFonts w:ascii="Times New Roman" w:eastAsia="CMR8" w:hAnsi="Times New Roman" w:cs="Times New Roman"/>
+          <w:sz w:val="24"/>
+          <w:szCs w:val="24"/>
+        </w:rPr>
+        <w:t>Introduction to Machine Learning with Python</w:t>
+      </w:r>
+      <w:r>
+        <w:rPr>
+          <w:rFonts w:ascii="Times New Roman" w:eastAsia="CMR8" w:hAnsi="Times New Roman" w:cs="Times New Roman"/>
+          <w:sz w:val="24"/>
+          <w:szCs w:val="24"/>
+        </w:rPr>
+        <w:t xml:space="preserve">. O’Reilly </w:t>
+      </w:r>
+      <w:proofErr w:type="spellStart"/>
+      <w:proofErr w:type="gramStart"/>
+      <w:r>
+        <w:rPr>
+          <w:rFonts w:ascii="Times New Roman" w:eastAsia="CMR8" w:hAnsi="Times New Roman" w:cs="Times New Roman"/>
+          <w:sz w:val="24"/>
+          <w:szCs w:val="24"/>
+        </w:rPr>
+        <w:t>Media,Inc</w:t>
+      </w:r>
+      <w:proofErr w:type="spellEnd"/>
+      <w:proofErr w:type="gramEnd"/>
+    </w:p>
+    <w:p>
+      <w:pPr>
+        <w:autoSpaceDE w:val="0"/>
+        <w:autoSpaceDN w:val="0"/>
+        <w:adjustRightInd w:val="0"/>
+        <w:spacing w:after="0" w:line="240" w:lineRule="auto"/>
+        <w:rPr>
+          <w:rFonts w:ascii="Times New Roman" w:eastAsia="CMR8" w:hAnsi="Times New Roman" w:cs="Times New Roman"/>
+          <w:sz w:val="24"/>
+          <w:szCs w:val="24"/>
+        </w:rPr>
+      </w:pPr>
+    </w:p>
+    <w:p>
+      <w:pPr>
+        <w:autoSpaceDE w:val="0"/>
+        <w:autoSpaceDN w:val="0"/>
+        <w:adjustRightInd w:val="0"/>
+        <w:spacing w:after="0" w:line="240" w:lineRule="auto"/>
+        <w:rPr>
+          <w:rFonts w:ascii="Times New Roman" w:eastAsia="CMR8" w:hAnsi="Times New Roman" w:cs="Times New Roman"/>
+          <w:sz w:val="24"/>
+          <w:szCs w:val="24"/>
+        </w:rPr>
+      </w:pPr>
+      <w:r>
+        <w:rPr>
+          <w:rFonts w:ascii="Times New Roman" w:eastAsia="CMR8" w:hAnsi="Times New Roman" w:cs="Times New Roman"/>
+          <w:sz w:val="24"/>
+          <w:szCs w:val="24"/>
+        </w:rPr>
+        <w:t xml:space="preserve">Analytics Vidhya. (2021). Sentiment classification using NLP With Text Analytics. [online] Available at: </w:t>
+      </w:r>
+      <w:hyperlink r:id="rId33" w:history="1">
+        <w:r>
+          <w:rPr>
+            <w:rStyle w:val="Hyperlink"/>
+            <w:rFonts w:ascii="Times New Roman" w:eastAsia="CMR8" w:hAnsi="Times New Roman" w:cs="Times New Roman"/>
+            <w:color w:val="auto"/>
+            <w:sz w:val="24"/>
+            <w:szCs w:val="24"/>
+            <w:u w:val="none"/>
+          </w:rPr>
+          <w:t>https://www.analyticsvidhya.com/blog/2021/09/sentiment-classification-using-nlp-with-text-analytics/</w:t>
+        </w:r>
+      </w:hyperlink>
+      <w:r>
+        <w:rPr>
+          <w:rFonts w:ascii="Times New Roman" w:eastAsia="CMR8" w:hAnsi="Times New Roman" w:cs="Times New Roman"/>
+          <w:sz w:val="24"/>
+          <w:szCs w:val="24"/>
+        </w:rPr>
+        <w:t>.</w:t>
+      </w:r>
+      <w:r>
+        <w:rPr>
+          <w:rFonts w:ascii="Times New Roman" w:eastAsia="CMR8" w:hAnsi="Times New Roman" w:cs="Times New Roman"/>
+          <w:sz w:val="24"/>
+          <w:szCs w:val="24"/>
+        </w:rPr>
+        <w:t xml:space="preserve"> </w:t>
+      </w:r>
+      <w:r>
+        <w:rPr>
+          <w:rFonts w:ascii="Times New Roman" w:eastAsia="CMR8" w:hAnsi="Times New Roman" w:cs="Times New Roman"/>
+          <w:sz w:val="24"/>
+          <w:szCs w:val="24"/>
+        </w:rPr>
+        <w:t xml:space="preserve">[Accessed </w:t>
+      </w:r>
+      <w:r>
+        <w:rPr>
+          <w:rFonts w:ascii="Times New Roman" w:eastAsia="CMR8" w:hAnsi="Times New Roman" w:cs="Times New Roman"/>
+          <w:sz w:val="24"/>
+          <w:szCs w:val="24"/>
+        </w:rPr>
+        <w:t>13</w:t>
+      </w:r>
+      <w:r>
+        <w:rPr>
+          <w:rFonts w:ascii="Times New Roman" w:eastAsia="CMR8" w:hAnsi="Times New Roman" w:cs="Times New Roman"/>
+          <w:sz w:val="24"/>
+          <w:szCs w:val="24"/>
+        </w:rPr>
+        <w:t xml:space="preserve"> May 2023].</w:t>
+      </w:r>
+    </w:p>
+    <w:p>
+      <w:pPr>
+        <w:autoSpaceDE w:val="0"/>
+        <w:autoSpaceDN w:val="0"/>
+        <w:adjustRightInd w:val="0"/>
+        <w:spacing w:after="0" w:line="240" w:lineRule="auto"/>
+        <w:rPr>
+          <w:rFonts w:ascii="Times New Roman" w:eastAsia="CMR8" w:hAnsi="Times New Roman" w:cs="Times New Roman"/>
+          <w:sz w:val="24"/>
+          <w:szCs w:val="24"/>
+        </w:rPr>
+      </w:pPr>
+    </w:p>
+    <w:p>
+      <w:pPr>
+        <w:rPr>
+          <w:rFonts w:ascii="Times New Roman" w:hAnsi="Times New Roman" w:cs="Times New Roman"/>
+          <w:sz w:val="24"/>
+          <w:szCs w:val="24"/>
+        </w:rPr>
+      </w:pPr>
+      <w:r>
+        <w:rPr>
+          <w:rFonts w:ascii="Times New Roman" w:hAnsi="Times New Roman" w:cs="Times New Roman"/>
+          <w:sz w:val="24"/>
+          <w:szCs w:val="24"/>
+        </w:rPr>
+        <w:t>Forde, K., Lynskey, M., &amp; Doherty, E. (2020). The impact of the global financial crisis on the Irish construction industry. Journal of Financial Management of Property and Construction</w:t>
+      </w:r>
+      <w:r>
+        <w:rPr>
+          <w:rFonts w:ascii="Times New Roman" w:hAnsi="Times New Roman" w:cs="Times New Roman"/>
+          <w:sz w:val="24"/>
+          <w:szCs w:val="24"/>
+        </w:rPr>
+        <w:t>.</w:t>
+      </w:r>
+    </w:p>
+    <w:p>
+      <w:pPr>
+        <w:pStyle w:val="NormalWeb"/>
+        <w:spacing w:after="0" w:line="360" w:lineRule="atLeast"/>
+        <w:rPr>
+          <w:rFonts w:eastAsia="CMR8"/>
+          <w:lang w:eastAsia="en-US"/>
+        </w:rPr>
+      </w:pPr>
+      <w:proofErr w:type="spellStart"/>
+      <w:r>
+        <w:rPr>
+          <w:rFonts w:eastAsia="CMR8"/>
+          <w:lang w:eastAsia="en-US"/>
+        </w:rPr>
+        <w:t>Malzubris</w:t>
+      </w:r>
+      <w:proofErr w:type="spellEnd"/>
+      <w:r>
+        <w:rPr>
+          <w:rFonts w:eastAsia="CMR8"/>
+          <w:lang w:eastAsia="en-US"/>
+        </w:rPr>
+        <w:t xml:space="preserve"> J. (2008). Ireland’s housing market: bubble trouble. [online] Available at: </w:t>
+      </w:r>
+      <w:hyperlink r:id="rId34" w:history="1">
+        <w:r>
+          <w:rPr>
+            <w:rStyle w:val="Hyperlink"/>
+            <w:rFonts w:eastAsia="CMR8"/>
+            <w:color w:val="auto"/>
+            <w:u w:val="none"/>
             <w:lang w:eastAsia="en-US"/>
           </w:rPr>
           <w:t>https://ec.europa.eu/economy_finance/publications/pages/publication13187_en.pdf</w:t>
         </w:r>
       </w:hyperlink>
-    </w:p>
-    <w:p>
-      <w:pPr>
-        <w:pStyle w:val="NormalWeb"/>
-        <w:spacing w:after="0" w:line="360" w:lineRule="atLeast"/>
+      <w:r>
+        <w:rPr>
+          <w:rStyle w:val="Hyperlink"/>
+          <w:rFonts w:eastAsia="CMR8"/>
+          <w:color w:val="auto"/>
+          <w:lang w:eastAsia="en-US"/>
+        </w:rPr>
+        <w:t xml:space="preserve"> </w:t>
+      </w:r>
+      <w:r>
         <w:rPr>
           <w:rFonts w:eastAsia="CMR8"/>
           <w:lang w:eastAsia="en-US"/>
         </w:rPr>
-      </w:pPr>
+        <w:t xml:space="preserve">[Accessed </w:t>
+      </w:r>
       <w:r>
         <w:rPr>
           <w:rFonts w:eastAsia="CMR8"/>
           <w:lang w:eastAsia="en-US"/>
         </w:rPr>
-        <w:t>reddit. (n.d.). r/</w:t>
-      </w:r>
-      <w:proofErr w:type="spellStart"/>
+        <w:t>22</w:t>
+      </w:r>
       <w:r>
         <w:rPr>
           <w:rFonts w:eastAsia="CMR8"/>
           <w:lang w:eastAsia="en-US"/>
         </w:rPr>
-        <w:t>HousingIreland</w:t>
-      </w:r>
-      <w:proofErr w:type="spellEnd"/>
-      <w:r>
-        <w:rPr>
-          <w:rFonts w:eastAsia="CMR8"/>
-          <w:lang w:eastAsia="en-US"/>
-        </w:rPr>
-        <w:t>. [online] Available at: https://www.reddit.com/r/HousingIreland/ [Accessed 19 May 2023].</w:t>
-      </w:r>
-    </w:p>
-    <w:p>
-      <w:pPr>
-        <w:pStyle w:val="NormalWeb"/>
-        <w:spacing w:after="0" w:line="360" w:lineRule="atLeast"/>
-        <w:rPr>
-          <w:rFonts w:eastAsia="CMR8"/>
-          <w:lang w:eastAsia="en-US"/>
-        </w:rPr>
-      </w:pPr>
-      <w:r>
-        <w:rPr>
-          <w:rFonts w:eastAsia="CMR8"/>
-          <w:lang w:eastAsia="en-US"/>
-        </w:rPr>
-        <w:t xml:space="preserve">praw.readthedocs.io. (n.d.). PRAW: The Python Reddit API Wrapper — PRAW 7.4.0 documentation. [online] Available at: </w:t>
-      </w:r>
-      <w:hyperlink r:id="rId32" w:history="1">
+        <w:t xml:space="preserve"> May 2023].</w:t>
+      </w:r>
+    </w:p>
+    <w:p>
+      <w:pPr>
+        <w:rPr>
+          <w:rFonts w:ascii="Times New Roman" w:hAnsi="Times New Roman" w:cs="Times New Roman"/>
+          <w:sz w:val="24"/>
+          <w:szCs w:val="24"/>
+        </w:rPr>
+      </w:pPr>
+      <w:r>
+        <w:rPr>
+          <w:rFonts w:ascii="Times New Roman" w:hAnsi="Times New Roman" w:cs="Times New Roman"/>
+          <w:sz w:val="24"/>
+          <w:szCs w:val="24"/>
+        </w:rPr>
+        <w:t xml:space="preserve">Construction Industry Federation. (2021). Construction industry forecasts. </w:t>
+      </w:r>
+      <w:r>
+        <w:rPr>
+          <w:rFonts w:ascii="Times New Roman" w:hAnsi="Times New Roman" w:cs="Times New Roman"/>
+          <w:sz w:val="24"/>
+          <w:szCs w:val="24"/>
+        </w:rPr>
+        <w:t xml:space="preserve">[online] Available at: </w:t>
+      </w:r>
+      <w:hyperlink r:id="rId35" w:history="1">
         <w:r>
           <w:rPr>
             <w:rStyle w:val="Hyperlink"/>
-            <w:rFonts w:eastAsia="CMR8"/>
-            <w:lang w:eastAsia="en-US"/>
+            <w:rFonts w:ascii="Times New Roman" w:hAnsi="Times New Roman" w:cs="Times New Roman"/>
+            <w:color w:val="auto"/>
+            <w:sz w:val="24"/>
+            <w:szCs w:val="24"/>
+            <w:u w:val="none"/>
           </w:rPr>
-          <w:t>https://praw.readthedocs.io/en/stable/</w:t>
+          <w:t>https://cif.ie/insight-and-analysis/cif-construction-industry-forecasts/</w:t>
         </w:r>
       </w:hyperlink>
       <w:r>
         <w:rPr>
-          <w:rFonts w:eastAsia="CMR8"/>
-          <w:lang w:eastAsia="en-US"/>
-        </w:rPr>
-        <w:t>.</w:t>
-      </w:r>
-    </w:p>
-    <w:p>
-      <w:pPr>
-        <w:pStyle w:val="NormalWeb"/>
-        <w:spacing w:after="0" w:line="360" w:lineRule="atLeast"/>
-        <w:rPr>
-          <w:rFonts w:eastAsia="CMR8"/>
-          <w:lang w:eastAsia="en-US"/>
-        </w:rPr>
-      </w:pPr>
-      <w:r>
-        <w:rPr>
-          <w:rFonts w:eastAsia="CMR8"/>
-          <w:lang w:eastAsia="en-US"/>
-        </w:rPr>
-        <w:t xml:space="preserve">git-scm.com. (n.d.). Git - </w:t>
-      </w:r>
-      <w:proofErr w:type="spellStart"/>
-      <w:r>
-        <w:rPr>
-          <w:rFonts w:eastAsia="CMR8"/>
-          <w:lang w:eastAsia="en-US"/>
-        </w:rPr>
-        <w:t>gitignore</w:t>
-      </w:r>
-      <w:proofErr w:type="spellEnd"/>
-      <w:r>
-        <w:rPr>
-          <w:rFonts w:eastAsia="CMR8"/>
-          <w:lang w:eastAsia="en-US"/>
-        </w:rPr>
-        <w:t xml:space="preserve"> Documentation. [online] Available at: </w:t>
-      </w:r>
-      <w:hyperlink r:id="rId33" w:history="1">
-        <w:r>
-          <w:rPr>
-            <w:rStyle w:val="Hyperlink"/>
-            <w:rFonts w:eastAsia="CMR8"/>
-            <w:lang w:eastAsia="en-US"/>
-          </w:rPr>
-          <w:t>https://git-scm.com/docs/gitignore</w:t>
-        </w:r>
-      </w:hyperlink>
-      <w:r>
-        <w:rPr>
-          <w:rFonts w:eastAsia="CMR8"/>
-          <w:lang w:eastAsia="en-US"/>
-        </w:rPr>
-        <w:t>.</w:t>
+          <w:rFonts w:ascii="Times New Roman" w:hAnsi="Times New Roman" w:cs="Times New Roman"/>
+          <w:sz w:val="24"/>
+          <w:szCs w:val="24"/>
+        </w:rPr>
+        <w:t xml:space="preserve"> </w:t>
+      </w:r>
+      <w:r>
+        <w:rPr>
+          <w:rFonts w:ascii="Times New Roman" w:eastAsia="CMR8" w:hAnsi="Times New Roman" w:cs="Times New Roman"/>
+          <w:sz w:val="24"/>
+          <w:szCs w:val="24"/>
+        </w:rPr>
+        <w:t xml:space="preserve">[Accessed </w:t>
+      </w:r>
+      <w:r>
+        <w:rPr>
+          <w:rFonts w:ascii="Times New Roman" w:eastAsia="CMR8" w:hAnsi="Times New Roman" w:cs="Times New Roman"/>
+          <w:sz w:val="24"/>
+          <w:szCs w:val="24"/>
+        </w:rPr>
+        <w:t>24</w:t>
+      </w:r>
+      <w:r>
+        <w:rPr>
+          <w:rFonts w:ascii="Times New Roman" w:eastAsia="CMR8" w:hAnsi="Times New Roman" w:cs="Times New Roman"/>
+          <w:sz w:val="24"/>
+          <w:szCs w:val="24"/>
+        </w:rPr>
+        <w:t xml:space="preserve"> May 2023].</w:t>
       </w:r>
     </w:p>
     <w:p>
@@ -12826,15 +13897,28 @@
           <w:sz w:val="24"/>
           <w:szCs w:val="24"/>
         </w:rPr>
-        <w:t xml:space="preserve">Muller, Guido. </w:t>
-      </w:r>
+        <w:t xml:space="preserve">The Irish Times. (n.d.). Construction sector warns rising costs will hit housing supply next year. [online] Available at: </w:t>
+      </w:r>
+      <w:hyperlink r:id="rId36" w:history="1">
+        <w:r>
+          <w:rPr>
+            <w:rStyle w:val="Hyperlink"/>
+            <w:rFonts w:ascii="Times New Roman" w:eastAsia="CMR8" w:hAnsi="Times New Roman" w:cs="Times New Roman"/>
+            <w:color w:val="auto"/>
+            <w:sz w:val="24"/>
+            <w:szCs w:val="24"/>
+            <w:u w:val="none"/>
+          </w:rPr>
+          <w:t>https://www.irishtimes.com/business/2022/10/05/construction-sector-warns-rising-costs-will-hit-housing-supply-next-year/</w:t>
+        </w:r>
+      </w:hyperlink>
       <w:r>
         <w:rPr>
           <w:rFonts w:ascii="Times New Roman" w:eastAsia="CMR8" w:hAnsi="Times New Roman" w:cs="Times New Roman"/>
           <w:sz w:val="24"/>
           <w:szCs w:val="24"/>
         </w:rPr>
-        <w:t>(201</w:t>
+        <w:t>.</w:t>
       </w:r>
       <w:r>
         <w:rPr>
@@ -12842,7 +13926,7 @@
           <w:sz w:val="24"/>
           <w:szCs w:val="24"/>
         </w:rPr>
-        <w:t>7</w:t>
+        <w:t xml:space="preserve"> </w:t>
       </w:r>
       <w:r>
         <w:rPr>
@@ -12850,7 +13934,7 @@
           <w:sz w:val="24"/>
           <w:szCs w:val="24"/>
         </w:rPr>
-        <w:t xml:space="preserve">) </w:t>
+        <w:t xml:space="preserve">[Accessed </w:t>
       </w:r>
       <w:r>
         <w:rPr>
@@ -12858,7 +13942,7 @@
           <w:sz w:val="24"/>
           <w:szCs w:val="24"/>
         </w:rPr>
-        <w:t>Introduction to Machine Learning with Python</w:t>
+        <w:t xml:space="preserve">24 </w:t>
       </w:r>
       <w:r>
         <w:rPr>
@@ -12866,20 +13950,8 @@
           <w:sz w:val="24"/>
           <w:szCs w:val="24"/>
         </w:rPr>
-        <w:t xml:space="preserve">. O’Reilly </w:t>
-      </w:r>
-      <w:proofErr w:type="spellStart"/>
-      <w:proofErr w:type="gramStart"/>
-      <w:r>
-        <w:rPr>
-          <w:rFonts w:ascii="Times New Roman" w:eastAsia="CMR8" w:hAnsi="Times New Roman" w:cs="Times New Roman"/>
-          <w:sz w:val="24"/>
-          <w:szCs w:val="24"/>
-        </w:rPr>
-        <w:t>Media,Inc</w:t>
-      </w:r>
-      <w:proofErr w:type="spellEnd"/>
-      <w:proofErr w:type="gramEnd"/>
+        <w:t>May 2023].</w:t>
+      </w:r>
     </w:p>
     <w:p>
       <w:pPr>
@@ -12912,26 +13984,61 @@
           <w:sz w:val="24"/>
           <w:szCs w:val="24"/>
         </w:rPr>
-        <w:t xml:space="preserve">Analytics Vidhya. (2021). Sentiment classification using NLP With Text Analytics. [online] Available at: </w:t>
-      </w:r>
-      <w:hyperlink r:id="rId34" w:history="1">
-        <w:r>
-          <w:rPr>
-            <w:rStyle w:val="Hyperlink"/>
-            <w:rFonts w:ascii="Times New Roman" w:eastAsia="CMR8" w:hAnsi="Times New Roman" w:cs="Times New Roman"/>
-            <w:sz w:val="24"/>
-            <w:szCs w:val="24"/>
-          </w:rPr>
-          <w:t>https://www.analyticsvidhya.com/blog/2021/09/sentiment-classification-using-nlp-with-text-analytics/</w:t>
-        </w:r>
-      </w:hyperlink>
+        <w:t>‌</w:t>
+      </w:r>
+      <w:proofErr w:type="spellStart"/>
       <w:r>
         <w:rPr>
           <w:rFonts w:ascii="Times New Roman" w:eastAsia="CMR8" w:hAnsi="Times New Roman" w:cs="Times New Roman"/>
           <w:sz w:val="24"/>
           <w:szCs w:val="24"/>
         </w:rPr>
-        <w:t>.</w:t>
+        <w:t>GeeksforGeeks</w:t>
+      </w:r>
+      <w:proofErr w:type="spellEnd"/>
+      <w:r>
+        <w:rPr>
+          <w:rFonts w:ascii="Times New Roman" w:eastAsia="CMR8" w:hAnsi="Times New Roman" w:cs="Times New Roman"/>
+          <w:sz w:val="24"/>
+          <w:szCs w:val="24"/>
+        </w:rPr>
+        <w:t xml:space="preserve">. (2020). </w:t>
+      </w:r>
+      <w:proofErr w:type="spellStart"/>
+      <w:proofErr w:type="gramStart"/>
+      <w:r>
+        <w:rPr>
+          <w:rFonts w:ascii="Times New Roman" w:eastAsia="CMR8" w:hAnsi="Times New Roman" w:cs="Times New Roman"/>
+          <w:sz w:val="24"/>
+          <w:szCs w:val="24"/>
+        </w:rPr>
+        <w:t>json.loads</w:t>
+      </w:r>
+      <w:proofErr w:type="spellEnd"/>
+      <w:proofErr w:type="gramEnd"/>
+      <w:r>
+        <w:rPr>
+          <w:rFonts w:ascii="Times New Roman" w:eastAsia="CMR8" w:hAnsi="Times New Roman" w:cs="Times New Roman"/>
+          <w:sz w:val="24"/>
+          <w:szCs w:val="24"/>
+        </w:rPr>
+        <w:t xml:space="preserve">() in Python. [online] Available at: https://www.geeksforgeeks.org/json-loads-in-python/ [Accessed </w:t>
+      </w:r>
+      <w:r>
+        <w:rPr>
+          <w:rFonts w:ascii="Times New Roman" w:eastAsia="CMR8" w:hAnsi="Times New Roman" w:cs="Times New Roman"/>
+          <w:sz w:val="24"/>
+          <w:szCs w:val="24"/>
+        </w:rPr>
+        <w:t>20</w:t>
+      </w:r>
+      <w:r>
+        <w:rPr>
+          <w:rFonts w:ascii="Times New Roman" w:eastAsia="CMR8" w:hAnsi="Times New Roman" w:cs="Times New Roman"/>
+          <w:sz w:val="24"/>
+          <w:szCs w:val="24"/>
+        </w:rPr>
+        <w:t xml:space="preserve"> May 2023].</w:t>
       </w:r>
     </w:p>
     <w:p>
@@ -12949,238 +14056,6 @@
     </w:p>
     <w:p>
       <w:pPr>
-        <w:rPr>
-          <w:rFonts w:ascii="Times New Roman" w:hAnsi="Times New Roman" w:cs="Times New Roman"/>
-          <w:sz w:val="24"/>
-          <w:szCs w:val="24"/>
-        </w:rPr>
-      </w:pPr>
-      <w:r>
-        <w:rPr>
-          <w:rFonts w:ascii="Times New Roman" w:hAnsi="Times New Roman" w:cs="Times New Roman"/>
-          <w:sz w:val="24"/>
-          <w:szCs w:val="24"/>
-        </w:rPr>
-        <w:t>Forde, K., Lynskey, M., &amp; Doherty, E. (2020). The impact of the global financial crisis on the Irish construction industry. Journal of Financial Management of Property and Construction</w:t>
-      </w:r>
-      <w:r>
-        <w:rPr>
-          <w:rFonts w:ascii="Times New Roman" w:hAnsi="Times New Roman" w:cs="Times New Roman"/>
-          <w:sz w:val="24"/>
-          <w:szCs w:val="24"/>
-        </w:rPr>
-        <w:t>.</w:t>
-      </w:r>
-    </w:p>
-    <w:p>
-      <w:pPr>
-        <w:rPr>
-          <w:rFonts w:ascii="Times New Roman" w:hAnsi="Times New Roman" w:cs="Times New Roman"/>
-          <w:sz w:val="24"/>
-          <w:szCs w:val="24"/>
-        </w:rPr>
-      </w:pPr>
-      <w:r>
-        <w:rPr>
-          <w:rFonts w:ascii="Times New Roman" w:hAnsi="Times New Roman" w:cs="Times New Roman"/>
-          <w:sz w:val="24"/>
-          <w:szCs w:val="24"/>
-        </w:rPr>
-        <w:t xml:space="preserve">Construction Industry Federation. (2021). Construction industry forecasts. </w:t>
-      </w:r>
-      <w:r>
-        <w:rPr>
-          <w:rFonts w:ascii="Times New Roman" w:hAnsi="Times New Roman" w:cs="Times New Roman"/>
-          <w:sz w:val="24"/>
-          <w:szCs w:val="24"/>
-        </w:rPr>
-        <w:t xml:space="preserve">[online] Available at: </w:t>
-      </w:r>
-      <w:r>
-        <w:rPr>
-          <w:rFonts w:ascii="Times New Roman" w:hAnsi="Times New Roman" w:cs="Times New Roman"/>
-          <w:sz w:val="24"/>
-          <w:szCs w:val="24"/>
-        </w:rPr>
-        <w:t>https://cif.ie/insight-and-analysis/cif-construction-industry-forecasts/</w:t>
-      </w:r>
-    </w:p>
-    <w:p>
-      <w:pPr>
-        <w:autoSpaceDE w:val="0"/>
-        <w:autoSpaceDN w:val="0"/>
-        <w:adjustRightInd w:val="0"/>
-        <w:spacing w:after="0" w:line="240" w:lineRule="auto"/>
-        <w:rPr>
-          <w:rFonts w:ascii="Times New Roman" w:eastAsia="CMR8" w:hAnsi="Times New Roman" w:cs="Times New Roman"/>
-          <w:sz w:val="24"/>
-          <w:szCs w:val="24"/>
-        </w:rPr>
-      </w:pPr>
-      <w:r>
-        <w:rPr>
-          <w:rFonts w:ascii="Times New Roman" w:eastAsia="CMR8" w:hAnsi="Times New Roman" w:cs="Times New Roman"/>
-          <w:sz w:val="24"/>
-          <w:szCs w:val="24"/>
-        </w:rPr>
-        <w:t>The Irish Times. (n.d.). Construction sector warns rising costs will hit housing supply next year. [online] Available at: https://www.irishtimes.com/business/2022/10/05/construction-sector-warns-rising-costs-will-hit-housing-supply-next-year/.</w:t>
-      </w:r>
-    </w:p>
-    <w:p>
-      <w:pPr>
-        <w:autoSpaceDE w:val="0"/>
-        <w:autoSpaceDN w:val="0"/>
-        <w:adjustRightInd w:val="0"/>
-        <w:spacing w:after="0" w:line="240" w:lineRule="auto"/>
-        <w:rPr>
-          <w:rFonts w:ascii="Times New Roman" w:eastAsia="CMR8" w:hAnsi="Times New Roman" w:cs="Times New Roman"/>
-          <w:sz w:val="24"/>
-          <w:szCs w:val="24"/>
-        </w:rPr>
-      </w:pPr>
-    </w:p>
-    <w:p>
-      <w:pPr>
-        <w:autoSpaceDE w:val="0"/>
-        <w:autoSpaceDN w:val="0"/>
-        <w:adjustRightInd w:val="0"/>
-        <w:spacing w:after="0" w:line="240" w:lineRule="auto"/>
-        <w:rPr>
-          <w:rFonts w:ascii="Times New Roman" w:eastAsia="CMR8" w:hAnsi="Times New Roman" w:cs="Times New Roman"/>
-          <w:sz w:val="24"/>
-          <w:szCs w:val="24"/>
-        </w:rPr>
-      </w:pPr>
-      <w:r>
-        <w:rPr>
-          <w:rFonts w:ascii="Times New Roman" w:eastAsia="CMR8" w:hAnsi="Times New Roman" w:cs="Times New Roman"/>
-          <w:sz w:val="24"/>
-          <w:szCs w:val="24"/>
-        </w:rPr>
-        <w:t>‌</w:t>
-      </w:r>
-      <w:proofErr w:type="spellStart"/>
-      <w:r>
-        <w:rPr>
-          <w:rFonts w:ascii="Times New Roman" w:eastAsia="CMR8" w:hAnsi="Times New Roman" w:cs="Times New Roman"/>
-          <w:sz w:val="24"/>
-          <w:szCs w:val="24"/>
-        </w:rPr>
-        <w:t>GeeksforGeeks</w:t>
-      </w:r>
-      <w:proofErr w:type="spellEnd"/>
-      <w:r>
-        <w:rPr>
-          <w:rFonts w:ascii="Times New Roman" w:eastAsia="CMR8" w:hAnsi="Times New Roman" w:cs="Times New Roman"/>
-          <w:sz w:val="24"/>
-          <w:szCs w:val="24"/>
-        </w:rPr>
-        <w:t xml:space="preserve">. (2020). </w:t>
-      </w:r>
-      <w:proofErr w:type="spellStart"/>
-      <w:proofErr w:type="gramStart"/>
-      <w:r>
-        <w:rPr>
-          <w:rFonts w:ascii="Times New Roman" w:eastAsia="CMR8" w:hAnsi="Times New Roman" w:cs="Times New Roman"/>
-          <w:sz w:val="24"/>
-          <w:szCs w:val="24"/>
-        </w:rPr>
-        <w:t>json.loads</w:t>
-      </w:r>
-      <w:proofErr w:type="spellEnd"/>
-      <w:proofErr w:type="gramEnd"/>
-      <w:r>
-        <w:rPr>
-          <w:rFonts w:ascii="Times New Roman" w:eastAsia="CMR8" w:hAnsi="Times New Roman" w:cs="Times New Roman"/>
-          <w:sz w:val="24"/>
-          <w:szCs w:val="24"/>
-        </w:rPr>
-        <w:t>() in Python. [online] Available at: https://www.geeksforgeeks.org/json-loads-in-python/ [Accessed 23 May 2023].</w:t>
-      </w:r>
-    </w:p>
-    <w:p>
-      <w:pPr>
-        <w:autoSpaceDE w:val="0"/>
-        <w:autoSpaceDN w:val="0"/>
-        <w:adjustRightInd w:val="0"/>
-        <w:spacing w:after="0" w:line="240" w:lineRule="auto"/>
-        <w:rPr>
-          <w:rFonts w:ascii="Times New Roman" w:eastAsia="CMR8" w:hAnsi="Times New Roman" w:cs="Times New Roman"/>
-          <w:sz w:val="24"/>
-          <w:szCs w:val="24"/>
-        </w:rPr>
-      </w:pPr>
-    </w:p>
-    <w:p>
-      <w:pPr>
-        <w:autoSpaceDE w:val="0"/>
-        <w:autoSpaceDN w:val="0"/>
-        <w:adjustRightInd w:val="0"/>
-        <w:spacing w:after="0" w:line="240" w:lineRule="auto"/>
-        <w:rPr>
-          <w:rFonts w:ascii="Times New Roman" w:eastAsia="CMR8" w:hAnsi="Times New Roman" w:cs="Times New Roman"/>
-          <w:sz w:val="24"/>
-          <w:szCs w:val="24"/>
-        </w:rPr>
-      </w:pPr>
-      <w:r>
-        <w:rPr>
-          <w:rFonts w:ascii="Times New Roman" w:eastAsia="CMR8" w:hAnsi="Times New Roman" w:cs="Times New Roman"/>
-          <w:sz w:val="24"/>
-          <w:szCs w:val="24"/>
-        </w:rPr>
-        <w:t>‌</w:t>
-      </w:r>
-    </w:p>
-    <w:p>
-      <w:pPr>
-        <w:autoSpaceDE w:val="0"/>
-        <w:autoSpaceDN w:val="0"/>
-        <w:adjustRightInd w:val="0"/>
-        <w:spacing w:after="0" w:line="240" w:lineRule="auto"/>
-        <w:rPr>
-          <w:rFonts w:ascii="Times New Roman" w:eastAsia="CMR8" w:hAnsi="Times New Roman" w:cs="Times New Roman"/>
-          <w:sz w:val="24"/>
-          <w:szCs w:val="24"/>
-        </w:rPr>
-      </w:pPr>
-    </w:p>
-    <w:p>
-      <w:pPr>
-        <w:autoSpaceDE w:val="0"/>
-        <w:autoSpaceDN w:val="0"/>
-        <w:adjustRightInd w:val="0"/>
-        <w:spacing w:after="0" w:line="240" w:lineRule="auto"/>
-        <w:rPr>
-          <w:rFonts w:ascii="Times New Roman" w:eastAsia="CMR8" w:hAnsi="Times New Roman" w:cs="Times New Roman"/>
-          <w:sz w:val="24"/>
-          <w:szCs w:val="24"/>
-        </w:rPr>
-      </w:pPr>
-    </w:p>
-    <w:p>
-      <w:pPr>
-        <w:autoSpaceDE w:val="0"/>
-        <w:autoSpaceDN w:val="0"/>
-        <w:adjustRightInd w:val="0"/>
-        <w:spacing w:after="0" w:line="240" w:lineRule="auto"/>
-        <w:rPr>
-          <w:rFonts w:ascii="Times New Roman" w:eastAsia="CMR8" w:hAnsi="Times New Roman" w:cs="Times New Roman"/>
-          <w:sz w:val="24"/>
-          <w:szCs w:val="24"/>
-        </w:rPr>
-      </w:pPr>
-      <w:r>
-        <w:rPr>
-          <w:rFonts w:ascii="Times New Roman" w:eastAsia="CMR8" w:hAnsi="Times New Roman" w:cs="Times New Roman"/>
-          <w:sz w:val="24"/>
-          <w:szCs w:val="24"/>
-        </w:rPr>
-        <w:t>‌</w:t>
-      </w:r>
-    </w:p>
-    <w:p>
-      <w:pPr>
         <w:pStyle w:val="Heading1"/>
         <w:rPr>
           <w:rFonts w:eastAsia="CMR8"/>
@@ -13210,7 +14085,354 @@
           <w:rFonts w:eastAsia="CMR8"/>
           <w:lang w:eastAsia="en-US"/>
         </w:rPr>
-        <w:t>‌</w:t>
+        <w:t xml:space="preserve">This dashboard wants to serve as a </w:t>
+      </w:r>
+      <w:r>
+        <w:rPr>
+          <w:rFonts w:eastAsia="CMR8"/>
+          <w:lang w:eastAsia="en-US"/>
+        </w:rPr>
+        <w:t>single-entry</w:t>
+      </w:r>
+      <w:r>
+        <w:rPr>
+          <w:rFonts w:eastAsia="CMR8"/>
+          <w:lang w:eastAsia="en-US"/>
+        </w:rPr>
+        <w:t xml:space="preserve"> point to quickly </w:t>
+      </w:r>
+      <w:r>
+        <w:rPr>
+          <w:rFonts w:eastAsia="CMR8"/>
+          <w:lang w:eastAsia="en-US"/>
+        </w:rPr>
+        <w:t>get insights on</w:t>
+      </w:r>
+      <w:r>
+        <w:rPr>
+          <w:rFonts w:eastAsia="CMR8"/>
+          <w:lang w:eastAsia="en-US"/>
+        </w:rPr>
+        <w:t xml:space="preserve"> </w:t>
+      </w:r>
+      <w:r>
+        <w:rPr>
+          <w:rFonts w:eastAsia="CMR8"/>
+          <w:lang w:eastAsia="en-US"/>
+        </w:rPr>
+        <w:t>Irish</w:t>
+      </w:r>
+      <w:r>
+        <w:rPr>
+          <w:rFonts w:eastAsia="CMR8"/>
+          <w:lang w:eastAsia="en-US"/>
+        </w:rPr>
+        <w:t xml:space="preserve"> construction trends over the years</w:t>
+      </w:r>
+      <w:r>
+        <w:rPr>
+          <w:rFonts w:eastAsia="CMR8"/>
+          <w:lang w:eastAsia="en-US"/>
+        </w:rPr>
+        <w:t xml:space="preserve">. </w:t>
+      </w:r>
+      <w:r>
+        <w:rPr>
+          <w:rFonts w:eastAsia="CMR8"/>
+          <w:lang w:eastAsia="en-US"/>
+        </w:rPr>
+        <w:t xml:space="preserve">Colour palette chosen is green, to symbolize Irish national colour. </w:t>
+      </w:r>
+      <w:r>
+        <w:rPr>
+          <w:rFonts w:eastAsia="CMR8"/>
+          <w:lang w:eastAsia="en-US"/>
+        </w:rPr>
+        <w:t>This section will provide a description of each graph along with interaction instructions.</w:t>
+      </w:r>
+    </w:p>
+    <w:p>
+      <w:pPr>
+        <w:pStyle w:val="NormalWeb"/>
+        <w:keepNext/>
+        <w:spacing w:after="0" w:line="360" w:lineRule="atLeast"/>
+      </w:pPr>
+      <w:r>
+        <w:rPr>
+          <w:rFonts w:eastAsia="CMR8"/>
+          <w:lang w:eastAsia="en-US"/>
+        </w:rPr>
+        <w:drawing>
+          <wp:inline distT="0" distB="0" distL="0" distR="0" wp14:anchorId="55CF2928" wp14:editId="3FF7BACA">
+            <wp:extent cx="5731510" cy="2108200"/>
+            <wp:effectExtent l="0" t="0" r="2540" b="6350"/>
+            <wp:docPr id="1398948974" name="Picture 1398948974" descr="A screenshot of a computer&#10;&#10;Description automatically generated with low confidence"/>
+            <wp:cNvGraphicFramePr>
+              <a:graphicFrameLocks xmlns:a="http://schemas.openxmlformats.org/drawingml/2006/main" noChangeAspect="1"/>
+            </wp:cNvGraphicFramePr>
+            <a:graphic xmlns:a="http://schemas.openxmlformats.org/drawingml/2006/main">
+              <a:graphicData uri="http://schemas.openxmlformats.org/drawingml/2006/picture">
+                <pic:pic xmlns:pic="http://schemas.openxmlformats.org/drawingml/2006/picture">
+                  <pic:nvPicPr>
+                    <pic:cNvPr id="1398948974" name="Picture 1" descr="A screenshot of a computer&#10;&#10;Description automatically generated with low confidence"/>
+                    <pic:cNvPicPr/>
+                  </pic:nvPicPr>
+                  <pic:blipFill>
+                    <a:blip r:embed="rId37"/>
+                    <a:stretch>
+                      <a:fillRect/>
+                    </a:stretch>
+                  </pic:blipFill>
+                  <pic:spPr>
+                    <a:xfrm>
+                      <a:off x="0" y="0"/>
+                      <a:ext cx="5731510" cy="2108200"/>
+                    </a:xfrm>
+                    <a:prstGeom prst="rect">
+                      <a:avLst/>
+                    </a:prstGeom>
+                  </pic:spPr>
+                </pic:pic>
+              </a:graphicData>
+            </a:graphic>
+          </wp:inline>
+        </w:drawing>
+      </w:r>
+    </w:p>
+    <w:p>
+      <w:pPr>
+        <w:pStyle w:val="Caption"/>
+        <w:jc w:val="center"/>
+        <w:rPr>
+          <w:i w:val="0"/>
+          <w:iCs w:val="0"/>
+          <w:color w:val="auto"/>
+          <w:sz w:val="20"/>
+          <w:szCs w:val="20"/>
+        </w:rPr>
+      </w:pPr>
+      <w:r>
+        <w:rPr>
+          <w:i w:val="0"/>
+          <w:iCs w:val="0"/>
+          <w:color w:val="auto"/>
+          <w:sz w:val="20"/>
+          <w:szCs w:val="20"/>
+        </w:rPr>
+        <w:t>Figure 14</w:t>
+      </w:r>
+    </w:p>
+    <w:p>
+      <w:r>
+        <w:t>The first graph</w:t>
+      </w:r>
+      <w:r>
+        <w:t xml:space="preserve"> (Figure 14) </w:t>
+      </w:r>
+      <w:r>
+        <w:t xml:space="preserve"> provides an overview about the number of </w:t>
+      </w:r>
+      <w:r>
+        <w:t>construction</w:t>
+      </w:r>
+      <w:r>
+        <w:t xml:space="preserve"> enterprises in Ireland</w:t>
+      </w:r>
+      <w:r>
+        <w:t>, grouped by NACE code, a pan-European classification system that groups organisations according to their business activities</w:t>
+      </w:r>
+      <w:r>
+        <w:t xml:space="preserve"> (</w:t>
+      </w:r>
+      <w:hyperlink r:id="rId38" w:history="1">
+        <w:r>
+          <w:rPr>
+            <w:rStyle w:val="Hyperlink"/>
+          </w:rPr>
+          <w:t xml:space="preserve">gov.ie </w:t>
+        </w:r>
+      </w:hyperlink>
+      <w:r>
+        <w:t>).</w:t>
+      </w:r>
+    </w:p>
+    <w:p>
+      <w:r>
+        <w:t>To visualize data for a specific year</w:t>
+      </w:r>
+      <w:r>
+        <w:t>, the bottom slider can be used to select it, or simply using the play button will create an animation across the years.</w:t>
+      </w:r>
+      <w:r>
+        <w:t xml:space="preserve"> Thanks to </w:t>
+      </w:r>
+      <w:proofErr w:type="spellStart"/>
+      <w:r>
+        <w:t>Plotly</w:t>
+      </w:r>
+      <w:proofErr w:type="spellEnd"/>
+      <w:r>
+        <w:t xml:space="preserve"> Express, it’s also possible to hover on the bar to </w:t>
+      </w:r>
+      <w:r>
+        <w:t>see the actual value.</w:t>
+      </w:r>
+    </w:p>
+    <w:p>
+      <w:pPr>
+        <w:keepNext/>
+      </w:pPr>
+      <w:r>
+        <w:drawing>
+          <wp:inline distT="0" distB="0" distL="0" distR="0" wp14:anchorId="7204C09A" wp14:editId="11AF9FA4">
+            <wp:extent cx="5731510" cy="3144520"/>
+            <wp:effectExtent l="0" t="0" r="2540" b="0"/>
+            <wp:docPr id="2007549187" name="Picture 2007549187" descr="A screenshot of a graph&#10;&#10;Description automatically generated with medium confidence"/>
+            <wp:cNvGraphicFramePr>
+              <a:graphicFrameLocks xmlns:a="http://schemas.openxmlformats.org/drawingml/2006/main" noChangeAspect="1"/>
+            </wp:cNvGraphicFramePr>
+            <a:graphic xmlns:a="http://schemas.openxmlformats.org/drawingml/2006/main">
+              <a:graphicData uri="http://schemas.openxmlformats.org/drawingml/2006/picture">
+                <pic:pic xmlns:pic="http://schemas.openxmlformats.org/drawingml/2006/picture">
+                  <pic:nvPicPr>
+                    <pic:cNvPr id="2007549187" name="Picture 1" descr="A screenshot of a graph&#10;&#10;Description automatically generated with medium confidence"/>
+                    <pic:cNvPicPr/>
+                  </pic:nvPicPr>
+                  <pic:blipFill>
+                    <a:blip r:embed="rId39"/>
+                    <a:stretch>
+                      <a:fillRect/>
+                    </a:stretch>
+                  </pic:blipFill>
+                  <pic:spPr>
+                    <a:xfrm>
+                      <a:off x="0" y="0"/>
+                      <a:ext cx="5731510" cy="3144520"/>
+                    </a:xfrm>
+                    <a:prstGeom prst="rect">
+                      <a:avLst/>
+                    </a:prstGeom>
+                  </pic:spPr>
+                </pic:pic>
+              </a:graphicData>
+            </a:graphic>
+          </wp:inline>
+        </w:drawing>
+      </w:r>
+    </w:p>
+    <w:p>
+      <w:pPr>
+        <w:pStyle w:val="Caption"/>
+        <w:jc w:val="center"/>
+        <w:rPr>
+          <w:i w:val="0"/>
+          <w:iCs w:val="0"/>
+          <w:color w:val="auto"/>
+          <w:sz w:val="20"/>
+          <w:szCs w:val="20"/>
+        </w:rPr>
+      </w:pPr>
+      <w:r>
+        <w:rPr>
+          <w:i w:val="0"/>
+          <w:iCs w:val="0"/>
+          <w:color w:val="auto"/>
+          <w:sz w:val="20"/>
+          <w:szCs w:val="20"/>
+        </w:rPr>
+        <w:t>Figure 15</w:t>
+      </w:r>
+    </w:p>
+    <w:p>
+      <w:r>
+        <w:lastRenderedPageBreak/>
+        <w:t xml:space="preserve">Scatterplot has been used to </w:t>
+      </w:r>
+      <w:r>
+        <w:t>visualize the production value by construction type over years</w:t>
+      </w:r>
+      <w:r>
+        <w:t xml:space="preserve">, this has been a natural choice as two </w:t>
+      </w:r>
+      <w:r>
+        <w:t>variables</w:t>
+      </w:r>
+      <w:r>
+        <w:t xml:space="preserve"> are being compared. </w:t>
+      </w:r>
+      <w:r>
+        <w:t>The dot size is correlated to the actual value</w:t>
+      </w:r>
+      <w:r>
+        <w:t>, as well as the colour intensity.</w:t>
+      </w:r>
+      <w:r>
+        <w:t xml:space="preserve"> As shown in Figure 15, hover functionalities are provided here as well.</w:t>
+      </w:r>
+    </w:p>
+    <w:p>
+      <w:pPr>
+        <w:keepNext/>
+      </w:pPr>
+      <w:r>
+        <w:drawing>
+          <wp:inline distT="0" distB="0" distL="0" distR="0" wp14:anchorId="06A48DF4" wp14:editId="7B729976">
+            <wp:extent cx="5731510" cy="3163570"/>
+            <wp:effectExtent l="0" t="0" r="2540" b="0"/>
+            <wp:docPr id="1425122483" name="Picture 1425122483" descr="A screenshot of a graph&#10;&#10;Description automatically generated with medium confidence"/>
+            <wp:cNvGraphicFramePr>
+              <a:graphicFrameLocks xmlns:a="http://schemas.openxmlformats.org/drawingml/2006/main" noChangeAspect="1"/>
+            </wp:cNvGraphicFramePr>
+            <a:graphic xmlns:a="http://schemas.openxmlformats.org/drawingml/2006/main">
+              <a:graphicData uri="http://schemas.openxmlformats.org/drawingml/2006/picture">
+                <pic:pic xmlns:pic="http://schemas.openxmlformats.org/drawingml/2006/picture">
+                  <pic:nvPicPr>
+                    <pic:cNvPr id="1425122483" name="Picture 1" descr="A screenshot of a graph&#10;&#10;Description automatically generated with medium confidence"/>
+                    <pic:cNvPicPr/>
+                  </pic:nvPicPr>
+                  <pic:blipFill>
+                    <a:blip r:embed="rId40"/>
+                    <a:stretch>
+                      <a:fillRect/>
+                    </a:stretch>
+                  </pic:blipFill>
+                  <pic:spPr>
+                    <a:xfrm>
+                      <a:off x="0" y="0"/>
+                      <a:ext cx="5731510" cy="3163570"/>
+                    </a:xfrm>
+                    <a:prstGeom prst="rect">
+                      <a:avLst/>
+                    </a:prstGeom>
+                  </pic:spPr>
+                </pic:pic>
+              </a:graphicData>
+            </a:graphic>
+          </wp:inline>
+        </w:drawing>
+      </w:r>
+    </w:p>
+    <w:p>
+      <w:pPr>
+        <w:pStyle w:val="Caption"/>
+        <w:jc w:val="center"/>
+        <w:rPr>
+          <w:i w:val="0"/>
+          <w:iCs w:val="0"/>
+          <w:color w:val="auto"/>
+          <w:sz w:val="20"/>
+          <w:szCs w:val="20"/>
+        </w:rPr>
+      </w:pPr>
+      <w:r>
+        <w:rPr>
+          <w:i w:val="0"/>
+          <w:iCs w:val="0"/>
+          <w:color w:val="auto"/>
+          <w:sz w:val="20"/>
+          <w:szCs w:val="20"/>
+        </w:rPr>
+        <w:t>Figure 16</w:t>
       </w:r>
     </w:p>
     <w:p>
@@ -13222,6 +14444,185 @@
           <w:lang w:eastAsia="en-US"/>
         </w:rPr>
       </w:pPr>
+      <w:r>
+        <w:rPr>
+          <w:rFonts w:eastAsia="CMR8"/>
+          <w:lang w:eastAsia="en-US"/>
+        </w:rPr>
+        <w:t>‌</w:t>
+      </w:r>
+      <w:r>
+        <w:rPr>
+          <w:rFonts w:eastAsia="CMR8"/>
+          <w:lang w:eastAsia="en-US"/>
+        </w:rPr>
+        <w:t>Plot in Figure 16 shows the trend of wages in the construction sector</w:t>
+      </w:r>
+      <w:r>
+        <w:rPr>
+          <w:rFonts w:eastAsia="CMR8"/>
+          <w:lang w:eastAsia="en-US"/>
+        </w:rPr>
+        <w:t>, line plot has been identified as the most appropriate as it gives an easily visualization of the change</w:t>
+      </w:r>
+      <w:r>
+        <w:rPr>
+          <w:rFonts w:eastAsia="CMR8"/>
+          <w:lang w:eastAsia="en-US"/>
+        </w:rPr>
+        <w:t xml:space="preserve"> </w:t>
+      </w:r>
+      <w:r>
+        <w:rPr>
+          <w:rFonts w:eastAsia="CMR8"/>
+          <w:lang w:eastAsia="en-US"/>
+        </w:rPr>
+        <w:t xml:space="preserve">over </w:t>
+      </w:r>
+      <w:r>
+        <w:rPr>
+          <w:rFonts w:eastAsia="CMR8"/>
+          <w:lang w:eastAsia="en-US"/>
+        </w:rPr>
+        <w:t xml:space="preserve">the </w:t>
+      </w:r>
+      <w:r>
+        <w:rPr>
+          <w:rFonts w:eastAsia="CMR8"/>
+          <w:lang w:eastAsia="en-US"/>
+        </w:rPr>
+        <w:t>years</w:t>
+      </w:r>
+      <w:r>
+        <w:rPr>
+          <w:rFonts w:eastAsia="CMR8"/>
+          <w:lang w:eastAsia="en-US"/>
+        </w:rPr>
+        <w:t xml:space="preserve">, line plot has been identified as the most appropriate as it gives an easily visualization of the </w:t>
+      </w:r>
+      <w:r>
+        <w:rPr>
+          <w:rFonts w:eastAsia="CMR8"/>
+          <w:lang w:eastAsia="en-US"/>
+        </w:rPr>
+        <w:t>change.</w:t>
+      </w:r>
+      <w:r>
+        <w:rPr>
+          <w:rFonts w:eastAsia="CMR8"/>
+          <w:lang w:eastAsia="en-US"/>
+        </w:rPr>
+        <w:t xml:space="preserve"> By </w:t>
+      </w:r>
+      <w:r>
+        <w:rPr>
+          <w:rFonts w:eastAsia="CMR8"/>
+          <w:lang w:eastAsia="en-US"/>
+        </w:rPr>
+        <w:t>default,</w:t>
+      </w:r>
+      <w:r>
+        <w:rPr>
+          <w:rFonts w:eastAsia="CMR8"/>
+          <w:lang w:eastAsia="en-US"/>
+        </w:rPr>
+        <w:t xml:space="preserve"> all </w:t>
+      </w:r>
+      <w:proofErr w:type="spellStart"/>
+      <w:r>
+        <w:rPr>
+          <w:rFonts w:eastAsia="CMR8"/>
+          <w:lang w:eastAsia="en-US"/>
+        </w:rPr>
+        <w:t>Nace</w:t>
+      </w:r>
+      <w:proofErr w:type="spellEnd"/>
+      <w:r>
+        <w:rPr>
+          <w:rFonts w:eastAsia="CMR8"/>
+          <w:lang w:eastAsia="en-US"/>
+        </w:rPr>
+        <w:t xml:space="preserve"> categories are displayed</w:t>
+      </w:r>
+      <w:r>
+        <w:rPr>
+          <w:rFonts w:eastAsia="CMR8"/>
+          <w:lang w:eastAsia="en-US"/>
+        </w:rPr>
+        <w:t>, if the reader would like to focus on specific values only, it possible removing categories from the plot by clicking on its line colour on the right.</w:t>
+      </w:r>
+    </w:p>
+    <w:p>
+      <w:pPr>
+        <w:pStyle w:val="NormalWeb"/>
+        <w:keepNext/>
+        <w:spacing w:after="0" w:line="360" w:lineRule="atLeast"/>
+      </w:pPr>
+      <w:r>
+        <w:rPr>
+          <w:rFonts w:eastAsia="CMR8"/>
+          <w:lang w:eastAsia="en-US"/>
+        </w:rPr>
+        <w:drawing>
+          <wp:inline distT="0" distB="0" distL="0" distR="0" wp14:anchorId="6846122F" wp14:editId="65E4C8EA">
+            <wp:extent cx="5731510" cy="1848485"/>
+            <wp:effectExtent l="0" t="0" r="2540" b="0"/>
+            <wp:docPr id="795764028" name="Picture 1" descr="A picture containing text, screenshot, font, line&#10;&#10;Description automatically generated"/>
+            <wp:cNvGraphicFramePr>
+              <a:graphicFrameLocks xmlns:a="http://schemas.openxmlformats.org/drawingml/2006/main" noChangeAspect="1"/>
+            </wp:cNvGraphicFramePr>
+            <a:graphic xmlns:a="http://schemas.openxmlformats.org/drawingml/2006/main">
+              <a:graphicData uri="http://schemas.openxmlformats.org/drawingml/2006/picture">
+                <pic:pic xmlns:pic="http://schemas.openxmlformats.org/drawingml/2006/picture">
+                  <pic:nvPicPr>
+                    <pic:cNvPr id="795764028" name="Picture 1" descr="A picture containing text, screenshot, font, line&#10;&#10;Description automatically generated"/>
+                    <pic:cNvPicPr/>
+                  </pic:nvPicPr>
+                  <pic:blipFill>
+                    <a:blip r:embed="rId41"/>
+                    <a:stretch>
+                      <a:fillRect/>
+                    </a:stretch>
+                  </pic:blipFill>
+                  <pic:spPr>
+                    <a:xfrm>
+                      <a:off x="0" y="0"/>
+                      <a:ext cx="5731510" cy="1848485"/>
+                    </a:xfrm>
+                    <a:prstGeom prst="rect">
+                      <a:avLst/>
+                    </a:prstGeom>
+                  </pic:spPr>
+                </pic:pic>
+              </a:graphicData>
+            </a:graphic>
+          </wp:inline>
+        </w:drawing>
+      </w:r>
+    </w:p>
+    <w:p>
+      <w:pPr>
+        <w:pStyle w:val="Caption"/>
+        <w:jc w:val="center"/>
+        <w:rPr>
+          <w:rFonts w:eastAsia="CMR8"/>
+          <w:i w:val="0"/>
+          <w:iCs w:val="0"/>
+          <w:color w:val="auto"/>
+          <w:sz w:val="20"/>
+          <w:szCs w:val="20"/>
+        </w:rPr>
+      </w:pPr>
+      <w:r>
+        <w:rPr>
+          <w:i w:val="0"/>
+          <w:iCs w:val="0"/>
+          <w:color w:val="auto"/>
+          <w:sz w:val="20"/>
+          <w:szCs w:val="20"/>
+        </w:rPr>
+        <w:t>Figure 17</w:t>
+      </w:r>
     </w:p>
     <w:p>
       <w:pPr>
@@ -13237,7 +14638,141 @@
           <w:rFonts w:eastAsia="CMR8"/>
           <w:lang w:eastAsia="en-US"/>
         </w:rPr>
-        <w:t>‌</w:t>
+        <w:t>Bar plot in Figure 17 provides a quick and intuitive visualisation of</w:t>
+      </w:r>
+      <w:r>
+        <w:rPr>
+          <w:rFonts w:eastAsia="CMR8"/>
+          <w:lang w:eastAsia="en-US"/>
+        </w:rPr>
+        <w:t xml:space="preserve"> the overall main data categories </w:t>
+      </w:r>
+      <w:proofErr w:type="spellStart"/>
+      <w:r>
+        <w:rPr>
+          <w:rFonts w:eastAsia="CMR8"/>
+          <w:lang w:eastAsia="en-US"/>
+        </w:rPr>
+        <w:t>analyzed</w:t>
+      </w:r>
+      <w:proofErr w:type="spellEnd"/>
+      <w:r>
+        <w:rPr>
+          <w:rFonts w:eastAsia="CMR8"/>
+          <w:lang w:eastAsia="en-US"/>
+        </w:rPr>
+        <w:t xml:space="preserve"> in this dashboard. </w:t>
+      </w:r>
+      <w:r>
+        <w:rPr>
+          <w:rFonts w:eastAsia="CMR8"/>
+          <w:lang w:eastAsia="en-US"/>
+        </w:rPr>
+        <w:t xml:space="preserve">The category can be selected in the bar on top and the </w:t>
+      </w:r>
+      <w:r>
+        <w:rPr>
+          <w:rFonts w:eastAsia="CMR8"/>
+          <w:lang w:eastAsia="en-US"/>
+        </w:rPr>
+        <w:lastRenderedPageBreak/>
+        <w:t>content will reflect the user’s selection.</w:t>
+      </w:r>
+      <w:r>
+        <w:rPr>
+          <w:rFonts w:eastAsia="CMR8"/>
+          <w:lang w:eastAsia="en-US"/>
+        </w:rPr>
+        <w:t xml:space="preserve"> Same as the previous graph, hovering capabilities are </w:t>
+      </w:r>
+      <w:r>
+        <w:rPr>
+          <w:rFonts w:eastAsia="CMR8"/>
+          <w:lang w:eastAsia="en-US"/>
+        </w:rPr>
+        <w:t>provided within this graph.</w:t>
+      </w:r>
+    </w:p>
+    <w:p>
+      <w:pPr>
+        <w:pStyle w:val="NormalWeb"/>
+        <w:keepNext/>
+        <w:spacing w:after="0" w:line="360" w:lineRule="atLeast"/>
+      </w:pPr>
+      <w:r>
+        <w:rPr>
+          <w:rFonts w:eastAsia="CMR8"/>
+          <w:lang w:eastAsia="en-US"/>
+        </w:rPr>
+        <w:drawing>
+          <wp:inline distT="0" distB="0" distL="0" distR="0" wp14:anchorId="5FC68B1E" wp14:editId="3A3B8E20">
+            <wp:extent cx="5731510" cy="1703705"/>
+            <wp:effectExtent l="0" t="0" r="2540" b="0"/>
+            <wp:docPr id="1819946088" name="Picture 1" descr="A screenshot of a computer&#10;&#10;Description automatically generated with medium confidence"/>
+            <wp:cNvGraphicFramePr>
+              <a:graphicFrameLocks xmlns:a="http://schemas.openxmlformats.org/drawingml/2006/main" noChangeAspect="1"/>
+            </wp:cNvGraphicFramePr>
+            <a:graphic xmlns:a="http://schemas.openxmlformats.org/drawingml/2006/main">
+              <a:graphicData uri="http://schemas.openxmlformats.org/drawingml/2006/picture">
+                <pic:pic xmlns:pic="http://schemas.openxmlformats.org/drawingml/2006/picture">
+                  <pic:nvPicPr>
+                    <pic:cNvPr id="1819946088" name="Picture 1" descr="A screenshot of a computer&#10;&#10;Description automatically generated with medium confidence"/>
+                    <pic:cNvPicPr/>
+                  </pic:nvPicPr>
+                  <pic:blipFill>
+                    <a:blip r:embed="rId42"/>
+                    <a:stretch>
+                      <a:fillRect/>
+                    </a:stretch>
+                  </pic:blipFill>
+                  <pic:spPr>
+                    <a:xfrm>
+                      <a:off x="0" y="0"/>
+                      <a:ext cx="5731510" cy="1703705"/>
+                    </a:xfrm>
+                    <a:prstGeom prst="rect">
+                      <a:avLst/>
+                    </a:prstGeom>
+                  </pic:spPr>
+                </pic:pic>
+              </a:graphicData>
+            </a:graphic>
+          </wp:inline>
+        </w:drawing>
+      </w:r>
+    </w:p>
+    <w:p>
+      <w:pPr>
+        <w:pStyle w:val="Caption"/>
+        <w:jc w:val="center"/>
+        <w:rPr>
+          <w:rFonts w:eastAsia="CMR8"/>
+          <w:i w:val="0"/>
+          <w:iCs w:val="0"/>
+          <w:color w:val="auto"/>
+          <w:sz w:val="20"/>
+          <w:szCs w:val="20"/>
+        </w:rPr>
+      </w:pPr>
+      <w:r>
+        <w:rPr>
+          <w:i w:val="0"/>
+          <w:iCs w:val="0"/>
+          <w:color w:val="auto"/>
+          <w:sz w:val="20"/>
+          <w:szCs w:val="20"/>
+        </w:rPr>
+        <w:t xml:space="preserve">Figure </w:t>
+      </w:r>
+      <w:r>
+        <w:rPr>
+          <w:i w:val="0"/>
+          <w:iCs w:val="0"/>
+          <w:color w:val="auto"/>
+          <w:sz w:val="20"/>
+          <w:szCs w:val="20"/>
+        </w:rPr>
+        <w:t>18</w:t>
       </w:r>
     </w:p>
     <w:p>
@@ -13249,36 +14784,123 @@
           <w:lang w:eastAsia="en-US"/>
         </w:rPr>
       </w:pPr>
-    </w:p>
-    <w:p>
-      <w:pPr>
-        <w:pStyle w:val="NormalWeb"/>
-        <w:spacing w:after="0" w:line="360" w:lineRule="atLeast"/>
+      <w:r>
         <w:rPr>
           <w:rFonts w:eastAsia="CMR8"/>
           <w:lang w:eastAsia="en-US"/>
         </w:rPr>
-      </w:pPr>
-    </w:p>
-    <w:p>
-      <w:pPr>
-        <w:pStyle w:val="NormalWeb"/>
-        <w:spacing w:after="0" w:line="360" w:lineRule="atLeast"/>
+        <w:t>‌</w:t>
+      </w:r>
+      <w:r>
         <w:rPr>
           <w:rFonts w:eastAsia="CMR8"/>
           <w:lang w:eastAsia="en-US"/>
         </w:rPr>
-      </w:pPr>
+        <w:t>Lastly, raw data is provided to the user for any additional query</w:t>
+      </w:r>
       <w:r>
         <w:rPr>
           <w:rFonts w:eastAsia="CMR8"/>
           <w:lang w:eastAsia="en-US"/>
         </w:rPr>
-        <w:t>‌</w:t>
+        <w:t xml:space="preserve"> of interest. Filtering capabilities </w:t>
+      </w:r>
+      <w:r>
+        <w:rPr>
+          <w:rFonts w:eastAsia="CMR8"/>
+          <w:lang w:eastAsia="en-US"/>
+        </w:rPr>
+        <w:t>are in place to quickly identify values</w:t>
+      </w:r>
+      <w:r>
+        <w:rPr>
+          <w:rFonts w:eastAsia="CMR8"/>
+          <w:lang w:eastAsia="en-US"/>
+        </w:rPr>
+        <w:t xml:space="preserve"> by typing the value in the first row</w:t>
+      </w:r>
+      <w:r>
+        <w:rPr>
+          <w:rFonts w:eastAsia="CMR8"/>
+          <w:lang w:eastAsia="en-US"/>
+        </w:rPr>
+        <w:t>, case sensitivity can be also enabled for strings, as shown in Figure 19 below.</w:t>
+      </w:r>
+    </w:p>
+    <w:p>
+      <w:pPr>
+        <w:pStyle w:val="NormalWeb"/>
+        <w:keepNext/>
+        <w:spacing w:after="0" w:line="360" w:lineRule="atLeast"/>
+      </w:pPr>
+      <w:r>
+        <w:rPr>
+          <w:rFonts w:eastAsia="CMR8"/>
+          <w:lang w:eastAsia="en-US"/>
+        </w:rPr>
+        <w:drawing>
+          <wp:inline distT="0" distB="0" distL="0" distR="0" wp14:anchorId="6B8D6E77" wp14:editId="2BD3CC09">
+            <wp:extent cx="5548353" cy="1585924"/>
+            <wp:effectExtent l="0" t="0" r="0" b="0"/>
+            <wp:docPr id="1690350515" name="Picture 1" descr="A screenshot of a computer&#10;&#10;Description automatically generated with medium confidence"/>
+            <wp:cNvGraphicFramePr>
+              <a:graphicFrameLocks xmlns:a="http://schemas.openxmlformats.org/drawingml/2006/main" noChangeAspect="1"/>
+            </wp:cNvGraphicFramePr>
+            <a:graphic xmlns:a="http://schemas.openxmlformats.org/drawingml/2006/main">
+              <a:graphicData uri="http://schemas.openxmlformats.org/drawingml/2006/picture">
+                <pic:pic xmlns:pic="http://schemas.openxmlformats.org/drawingml/2006/picture">
+                  <pic:nvPicPr>
+                    <pic:cNvPr id="1690350515" name="Picture 1" descr="A screenshot of a computer&#10;&#10;Description automatically generated with medium confidence"/>
+                    <pic:cNvPicPr/>
+                  </pic:nvPicPr>
+                  <pic:blipFill>
+                    <a:blip r:embed="rId43"/>
+                    <a:stretch>
+                      <a:fillRect/>
+                    </a:stretch>
+                  </pic:blipFill>
+                  <pic:spPr>
+                    <a:xfrm>
+                      <a:off x="0" y="0"/>
+                      <a:ext cx="5548353" cy="1585924"/>
+                    </a:xfrm>
+                    <a:prstGeom prst="rect">
+                      <a:avLst/>
+                    </a:prstGeom>
+                  </pic:spPr>
+                </pic:pic>
+              </a:graphicData>
+            </a:graphic>
+          </wp:inline>
+        </w:drawing>
+      </w:r>
+    </w:p>
+    <w:p>
+      <w:pPr>
+        <w:pStyle w:val="Caption"/>
+        <w:jc w:val="center"/>
+        <w:rPr>
+          <w:rFonts w:eastAsia="CMR8"/>
+          <w:i w:val="0"/>
+          <w:iCs w:val="0"/>
+          <w:color w:val="auto"/>
+          <w:sz w:val="20"/>
+          <w:szCs w:val="20"/>
+        </w:rPr>
+      </w:pPr>
+      <w:r>
+        <w:rPr>
+          <w:i w:val="0"/>
+          <w:iCs w:val="0"/>
+          <w:color w:val="auto"/>
+          <w:sz w:val="20"/>
+          <w:szCs w:val="20"/>
+        </w:rPr>
+        <w:t>Figure 19</w:t>
       </w:r>
     </w:p>
     <w:sectPr>
-      <w:footerReference w:type="default" r:id="rId35"/>
+      <w:footerReference w:type="default" r:id="rId44"/>
       <w:pgSz w:w="11906" w:h="16838"/>
       <w:pgMar w:top="1440" w:right="1440" w:bottom="1440" w:left="1440" w:header="454" w:footer="454" w:gutter="0"/>
       <w:cols w:space="708"/>
@@ -13308,6 +14930,13 @@
       <w:r>
         <w:continuationSeparator/>
       </w:r>
+    </w:p>
+  </w:endnote>
+  <w:endnote w:type="continuationNotice" w:id="1">
+    <w:p>
+      <w:pPr>
+        <w:spacing w:after="0" w:line="240" w:lineRule="auto"/>
+      </w:pPr>
     </w:p>
   </w:endnote>
 </w:endnotes>
@@ -13388,6 +15017,13 @@
       </w:r>
     </w:p>
   </w:footnote>
+  <w:footnote w:type="continuationNotice" w:id="1">
+    <w:p>
+      <w:pPr>
+        <w:spacing w:after="0" w:line="240" w:lineRule="auto"/>
+      </w:pPr>
+    </w:p>
+  </w:footnote>
 </w:footnotes>
 </file>
 
@@ -14932,6 +16568,119 @@
     </w:lvl>
   </w:abstractNum>
   <w:abstractNum w:abstractNumId="13" w15:restartNumberingAfterBreak="0">
+    <w:nsid w:val="467D7C3B"/>
+    <w:multiLevelType w:val="hybridMultilevel"/>
+    <w:tmpl w:val="821E5538"/>
+    <w:lvl w:ilvl="0" w:tplc="04090001">
+      <w:start w:val="1"/>
+      <w:numFmt w:val="bullet"/>
+      <w:lvlText w:val=""/>
+      <w:lvlJc w:val="left"/>
+      <w:pPr>
+        <w:ind w:left="1140" w:hanging="360"/>
+      </w:pPr>
+      <w:rPr>
+        <w:rFonts w:ascii="Symbol" w:hAnsi="Symbol" w:hint="default"/>
+      </w:rPr>
+    </w:lvl>
+    <w:lvl w:ilvl="1" w:tplc="04090003" w:tentative="1">
+      <w:start w:val="1"/>
+      <w:numFmt w:val="bullet"/>
+      <w:lvlText w:val="o"/>
+      <w:lvlJc w:val="left"/>
+      <w:pPr>
+        <w:ind w:left="1860" w:hanging="360"/>
+      </w:pPr>
+      <w:rPr>
+        <w:rFonts w:ascii="Courier New" w:hAnsi="Courier New" w:cs="Courier New" w:hint="default"/>
+      </w:rPr>
+    </w:lvl>
+    <w:lvl w:ilvl="2" w:tplc="04090005" w:tentative="1">
+      <w:start w:val="1"/>
+      <w:numFmt w:val="bullet"/>
+      <w:lvlText w:val=""/>
+      <w:lvlJc w:val="left"/>
+      <w:pPr>
+        <w:ind w:left="2580" w:hanging="360"/>
+      </w:pPr>
+      <w:rPr>
+        <w:rFonts w:ascii="Wingdings" w:hAnsi="Wingdings" w:hint="default"/>
+      </w:rPr>
+    </w:lvl>
+    <w:lvl w:ilvl="3" w:tplc="04090001" w:tentative="1">
+      <w:start w:val="1"/>
+      <w:numFmt w:val="bullet"/>
+      <w:lvlText w:val=""/>
+      <w:lvlJc w:val="left"/>
+      <w:pPr>
+        <w:ind w:left="3300" w:hanging="360"/>
+      </w:pPr>
+      <w:rPr>
+        <w:rFonts w:ascii="Symbol" w:hAnsi="Symbol" w:hint="default"/>
+      </w:rPr>
+    </w:lvl>
+    <w:lvl w:ilvl="4" w:tplc="04090003" w:tentative="1">
+      <w:start w:val="1"/>
+      <w:numFmt w:val="bullet"/>
+      <w:lvlText w:val="o"/>
+      <w:lvlJc w:val="left"/>
+      <w:pPr>
+        <w:ind w:left="4020" w:hanging="360"/>
+      </w:pPr>
+      <w:rPr>
+        <w:rFonts w:ascii="Courier New" w:hAnsi="Courier New" w:cs="Courier New" w:hint="default"/>
+      </w:rPr>
+    </w:lvl>
+    <w:lvl w:ilvl="5" w:tplc="04090005" w:tentative="1">
+      <w:start w:val="1"/>
+      <w:numFmt w:val="bullet"/>
+      <w:lvlText w:val=""/>
+      <w:lvlJc w:val="left"/>
+      <w:pPr>
+        <w:ind w:left="4740" w:hanging="360"/>
+      </w:pPr>
+      <w:rPr>
+        <w:rFonts w:ascii="Wingdings" w:hAnsi="Wingdings" w:hint="default"/>
+      </w:rPr>
+    </w:lvl>
+    <w:lvl w:ilvl="6" w:tplc="04090001" w:tentative="1">
+      <w:start w:val="1"/>
+      <w:numFmt w:val="bullet"/>
+      <w:lvlText w:val=""/>
+      <w:lvlJc w:val="left"/>
+      <w:pPr>
+        <w:ind w:left="5460" w:hanging="360"/>
+      </w:pPr>
+      <w:rPr>
+        <w:rFonts w:ascii="Symbol" w:hAnsi="Symbol" w:hint="default"/>
+      </w:rPr>
+    </w:lvl>
+    <w:lvl w:ilvl="7" w:tplc="04090003" w:tentative="1">
+      <w:start w:val="1"/>
+      <w:numFmt w:val="bullet"/>
+      <w:lvlText w:val="o"/>
+      <w:lvlJc w:val="left"/>
+      <w:pPr>
+        <w:ind w:left="6180" w:hanging="360"/>
+      </w:pPr>
+      <w:rPr>
+        <w:rFonts w:ascii="Courier New" w:hAnsi="Courier New" w:cs="Courier New" w:hint="default"/>
+      </w:rPr>
+    </w:lvl>
+    <w:lvl w:ilvl="8" w:tplc="04090005" w:tentative="1">
+      <w:start w:val="1"/>
+      <w:numFmt w:val="bullet"/>
+      <w:lvlText w:val=""/>
+      <w:lvlJc w:val="left"/>
+      <w:pPr>
+        <w:ind w:left="6900" w:hanging="360"/>
+      </w:pPr>
+      <w:rPr>
+        <w:rFonts w:ascii="Wingdings" w:hAnsi="Wingdings" w:hint="default"/>
+      </w:rPr>
+    </w:lvl>
+  </w:abstractNum>
+  <w:abstractNum w:abstractNumId="14" w15:restartNumberingAfterBreak="0">
     <w:nsid w:val="474D1DF7"/>
     <w:multiLevelType w:val="multilevel"/>
     <w:tmpl w:val="936CFE9C"/>
@@ -15044,7 +16793,7 @@
       </w:rPr>
     </w:lvl>
   </w:abstractNum>
-  <w:abstractNum w:abstractNumId="14" w15:restartNumberingAfterBreak="0">
+  <w:abstractNum w:abstractNumId="15" w15:restartNumberingAfterBreak="0">
     <w:nsid w:val="4DB71C5A"/>
     <w:multiLevelType w:val="multilevel"/>
     <w:tmpl w:val="AD2AC20E"/>
@@ -15157,7 +16906,7 @@
       </w:rPr>
     </w:lvl>
   </w:abstractNum>
-  <w:abstractNum w:abstractNumId="15" w15:restartNumberingAfterBreak="0">
+  <w:abstractNum w:abstractNumId="16" w15:restartNumberingAfterBreak="0">
     <w:nsid w:val="55252408"/>
     <w:multiLevelType w:val="hybridMultilevel"/>
     <w:tmpl w:val="F7EA7C9E"/>
@@ -15247,7 +16996,7 @@
       </w:pPr>
     </w:lvl>
   </w:abstractNum>
-  <w:abstractNum w:abstractNumId="16" w15:restartNumberingAfterBreak="0">
+  <w:abstractNum w:abstractNumId="17" w15:restartNumberingAfterBreak="0">
     <w:nsid w:val="56011994"/>
     <w:multiLevelType w:val="multilevel"/>
     <w:tmpl w:val="0748C11C"/>
@@ -15368,7 +17117,7 @@
       </w:rPr>
     </w:lvl>
   </w:abstractNum>
-  <w:abstractNum w:abstractNumId="17" w15:restartNumberingAfterBreak="0">
+  <w:abstractNum w:abstractNumId="18" w15:restartNumberingAfterBreak="0">
     <w:nsid w:val="5DE6025A"/>
     <w:multiLevelType w:val="hybridMultilevel"/>
     <w:tmpl w:val="B442D6C0"/>
@@ -15459,7 +17208,7 @@
       </w:pPr>
     </w:lvl>
   </w:abstractNum>
-  <w:abstractNum w:abstractNumId="18" w15:restartNumberingAfterBreak="0">
+  <w:abstractNum w:abstractNumId="19" w15:restartNumberingAfterBreak="0">
     <w:nsid w:val="712F6B68"/>
     <w:multiLevelType w:val="multilevel"/>
     <w:tmpl w:val="A18028B0"/>
@@ -15572,7 +17321,7 @@
       </w:rPr>
     </w:lvl>
   </w:abstractNum>
-  <w:abstractNum w:abstractNumId="19" w15:restartNumberingAfterBreak="0">
+  <w:abstractNum w:abstractNumId="20" w15:restartNumberingAfterBreak="0">
     <w:nsid w:val="7CBB6883"/>
     <w:multiLevelType w:val="hybridMultilevel"/>
     <w:tmpl w:val="8D5201CA"/>
@@ -15692,7 +17441,7 @@
     <w:abstractNumId w:val="9"/>
   </w:num>
   <w:num w:numId="3" w16cid:durableId="644284416">
-    <w:abstractNumId w:val="17"/>
+    <w:abstractNumId w:val="18"/>
   </w:num>
   <w:num w:numId="4" w16cid:durableId="1046836881">
     <w:abstractNumId w:val="12"/>
@@ -15707,10 +17456,10 @@
     <w:abstractNumId w:val="2"/>
   </w:num>
   <w:num w:numId="8" w16cid:durableId="997534296">
-    <w:abstractNumId w:val="16"/>
+    <w:abstractNumId w:val="17"/>
   </w:num>
   <w:num w:numId="9" w16cid:durableId="820737207">
-    <w:abstractNumId w:val="18"/>
+    <w:abstractNumId w:val="19"/>
   </w:num>
   <w:num w:numId="10" w16cid:durableId="1504583411">
     <w:abstractNumId w:val="10"/>
@@ -15719,10 +17468,10 @@
     <w:abstractNumId w:val="7"/>
   </w:num>
   <w:num w:numId="12" w16cid:durableId="719866500">
-    <w:abstractNumId w:val="19"/>
+    <w:abstractNumId w:val="20"/>
   </w:num>
   <w:num w:numId="13" w16cid:durableId="1726758190">
-    <w:abstractNumId w:val="14"/>
+    <w:abstractNumId w:val="15"/>
   </w:num>
   <w:num w:numId="14" w16cid:durableId="1631932204">
     <w:abstractNumId w:val="6"/>
@@ -15740,9 +17489,12 @@
     <w:abstractNumId w:val="11"/>
   </w:num>
   <w:num w:numId="19" w16cid:durableId="404645996">
-    <w:abstractNumId w:val="15"/>
+    <w:abstractNumId w:val="16"/>
   </w:num>
   <w:num w:numId="20" w16cid:durableId="419835834">
+    <w:abstractNumId w:val="14"/>
+  </w:num>
+  <w:num w:numId="21" w16cid:durableId="533734497">
     <w:abstractNumId w:val="13"/>
   </w:num>
 </w:numbering>

</xml_diff>

<commit_message>
code refactor, report completed
</commit_message>
<xml_diff>
--- a/report.docx
+++ b/report.docx
@@ -22,6 +22,7 @@
       </w:pPr>
       <w:bookmarkStart w:id="0" w:name="_Toc135556526"/>
       <w:bookmarkStart w:id="1" w:name="_Toc135557023"/>
+      <w:bookmarkStart w:id="2" w:name="_Toc135998563"/>
       <w:r>
         <w:rPr>
           <w:rFonts w:ascii="Arial" w:eastAsia="Times New Roman" w:hAnsi="Arial" w:cs="Times New Roman"/>
@@ -44,6 +45,7 @@
       </w:r>
       <w:bookmarkEnd w:id="0"/>
       <w:bookmarkEnd w:id="1"/>
+      <w:bookmarkEnd w:id="2"/>
     </w:p>
     <w:p>
       <w:pPr>
@@ -255,8 +257,9 @@
           <w:szCs w:val="24"/>
         </w:rPr>
       </w:pPr>
-      <w:bookmarkStart w:id="2" w:name="_Toc135556527"/>
-      <w:bookmarkStart w:id="3" w:name="_Toc135557024"/>
+      <w:bookmarkStart w:id="3" w:name="_Toc135556527"/>
+      <w:bookmarkStart w:id="4" w:name="_Toc135557024"/>
+      <w:bookmarkStart w:id="5" w:name="_Toc135998564"/>
       <w:r>
         <w:rPr>
           <w:rFonts w:ascii="Arial" w:eastAsia="Times New Roman" w:hAnsi="Arial" w:cs="Times New Roman"/>
@@ -267,8 +270,9 @@
         </w:rPr>
         <w:t>Abstract</w:t>
       </w:r>
-      <w:bookmarkEnd w:id="2"/>
       <w:bookmarkEnd w:id="3"/>
+      <w:bookmarkEnd w:id="4"/>
+      <w:bookmarkEnd w:id="5"/>
       <w:r>
         <w:rPr>
           <w:rFonts w:ascii="Times New Roman" w:eastAsia="Times New Roman" w:hAnsi="Times New Roman" w:cs="Times New Roman"/>
@@ -771,7 +775,7 @@
               <w14:ligatures w14:val="standardContextual"/>
             </w:rPr>
           </w:pPr>
-          <w:hyperlink w:anchor="_Toc135557025" w:history="1">
+          <w:hyperlink w:anchor="_Toc135998565" w:history="1">
             <w:r>
               <w:rPr>
                 <w:rStyle w:val="Hyperlink"/>
@@ -815,7 +819,7 @@
                 <w:noProof/>
                 <w:webHidden/>
               </w:rPr>
-              <w:instrText xml:space="preserve"> PAGEREF _Toc135557025 \h </w:instrText>
+              <w:instrText xml:space="preserve"> PAGEREF _Toc135998565 \h </w:instrText>
             </w:r>
             <w:r>
               <w:rPr>
@@ -861,7 +865,7 @@
               <w14:ligatures w14:val="standardContextual"/>
             </w:rPr>
           </w:pPr>
-          <w:hyperlink w:anchor="_Toc135557026" w:history="1">
+          <w:hyperlink w:anchor="_Toc135998566" w:history="1">
             <w:r>
               <w:rPr>
                 <w:rStyle w:val="Hyperlink"/>
@@ -905,7 +909,7 @@
                 <w:noProof/>
                 <w:webHidden/>
               </w:rPr>
-              <w:instrText xml:space="preserve"> PAGEREF _Toc135557026 \h </w:instrText>
+              <w:instrText xml:space="preserve"> PAGEREF _Toc135998566 \h </w:instrText>
             </w:r>
             <w:r>
               <w:rPr>
@@ -950,7 +954,7 @@
               <w14:ligatures w14:val="standardContextual"/>
             </w:rPr>
           </w:pPr>
-          <w:hyperlink w:anchor="_Toc135557027" w:history="1">
+          <w:hyperlink w:anchor="_Toc135998567" w:history="1">
             <w:r>
               <w:rPr>
                 <w:rStyle w:val="Hyperlink"/>
@@ -977,7 +981,7 @@
                 <w:noProof/>
                 <w:webHidden/>
               </w:rPr>
-              <w:instrText xml:space="preserve"> PAGEREF _Toc135557027 \h </w:instrText>
+              <w:instrText xml:space="preserve"> PAGEREF _Toc135998567 \h </w:instrText>
             </w:r>
             <w:r>
               <w:rPr>
@@ -1023,7 +1027,7 @@
               <w14:ligatures w14:val="standardContextual"/>
             </w:rPr>
           </w:pPr>
-          <w:hyperlink w:anchor="_Toc135557028" w:history="1">
+          <w:hyperlink w:anchor="_Toc135998568" w:history="1">
             <w:r>
               <w:rPr>
                 <w:rStyle w:val="Hyperlink"/>
@@ -1039,7 +1043,7 @@
                 <w:lang w:val="en-US"/>
                 <w14:ligatures w14:val="standardContextual"/>
               </w:rPr>
-              <w:t xml:space="preserve"> </w:t>
+              <w:tab/>
             </w:r>
             <w:r>
               <w:rPr>
@@ -1067,7 +1071,7 @@
                 <w:noProof/>
                 <w:webHidden/>
               </w:rPr>
-              <w:instrText xml:space="preserve"> PAGEREF _Toc135557028 \h </w:instrText>
+              <w:instrText xml:space="preserve"> PAGEREF _Toc135998568 \h </w:instrText>
             </w:r>
             <w:r>
               <w:rPr>
@@ -1087,7 +1091,7 @@
                 <w:noProof/>
                 <w:webHidden/>
               </w:rPr>
-              <w:t>4</w:t>
+              <w:t>5</w:t>
             </w:r>
             <w:r>
               <w:rPr>
@@ -1113,7 +1117,7 @@
               <w14:ligatures w14:val="standardContextual"/>
             </w:rPr>
           </w:pPr>
-          <w:hyperlink w:anchor="_Toc135557029" w:history="1">
+          <w:hyperlink w:anchor="_Toc135998569" w:history="1">
             <w:r>
               <w:rPr>
                 <w:rStyle w:val="Hyperlink"/>
@@ -1157,7 +1161,7 @@
                 <w:noProof/>
                 <w:webHidden/>
               </w:rPr>
-              <w:instrText xml:space="preserve"> PAGEREF _Toc135557029 \h </w:instrText>
+              <w:instrText xml:space="preserve"> PAGEREF _Toc135998569 \h </w:instrText>
             </w:r>
             <w:r>
               <w:rPr>
@@ -1202,7 +1206,7 @@
               <w14:ligatures w14:val="standardContextual"/>
             </w:rPr>
           </w:pPr>
-          <w:hyperlink w:anchor="_Toc135557030" w:history="1">
+          <w:hyperlink w:anchor="_Toc135998570" w:history="1">
             <w:r>
               <w:rPr>
                 <w:rStyle w:val="Hyperlink"/>
@@ -1229,7 +1233,7 @@
                 <w:noProof/>
                 <w:webHidden/>
               </w:rPr>
-              <w:instrText xml:space="preserve"> PAGEREF _Toc135557030 \h </w:instrText>
+              <w:instrText xml:space="preserve"> PAGEREF _Toc135998570 \h </w:instrText>
             </w:r>
             <w:r>
               <w:rPr>
@@ -1274,7 +1278,7 @@
               <w14:ligatures w14:val="standardContextual"/>
             </w:rPr>
           </w:pPr>
-          <w:hyperlink w:anchor="_Toc135557031" w:history="1">
+          <w:hyperlink w:anchor="_Toc135998571" w:history="1">
             <w:r>
               <w:rPr>
                 <w:rStyle w:val="Hyperlink"/>
@@ -1301,7 +1305,7 @@
                 <w:noProof/>
                 <w:webHidden/>
               </w:rPr>
-              <w:instrText xml:space="preserve"> PAGEREF _Toc135557031 \h </w:instrText>
+              <w:instrText xml:space="preserve"> PAGEREF _Toc135998571 \h </w:instrText>
             </w:r>
             <w:r>
               <w:rPr>
@@ -1321,7 +1325,7 @@
                 <w:noProof/>
                 <w:webHidden/>
               </w:rPr>
-              <w:t>7</w:t>
+              <w:t>8</w:t>
             </w:r>
             <w:r>
               <w:rPr>
@@ -1346,7 +1350,7 @@
               <w14:ligatures w14:val="standardContextual"/>
             </w:rPr>
           </w:pPr>
-          <w:hyperlink w:anchor="_Toc135557032" w:history="1">
+          <w:hyperlink w:anchor="_Toc135998572" w:history="1">
             <w:r>
               <w:rPr>
                 <w:rStyle w:val="Hyperlink"/>
@@ -1373,7 +1377,7 @@
                 <w:noProof/>
                 <w:webHidden/>
               </w:rPr>
-              <w:instrText xml:space="preserve"> PAGEREF _Toc135557032 \h </w:instrText>
+              <w:instrText xml:space="preserve"> PAGEREF _Toc135998572 \h </w:instrText>
             </w:r>
             <w:r>
               <w:rPr>
@@ -1393,7 +1397,7 @@
                 <w:noProof/>
                 <w:webHidden/>
               </w:rPr>
-              <w:t>8</w:t>
+              <w:t>9</w:t>
             </w:r>
             <w:r>
               <w:rPr>
@@ -1418,7 +1422,7 @@
               <w14:ligatures w14:val="standardContextual"/>
             </w:rPr>
           </w:pPr>
-          <w:hyperlink w:anchor="_Toc135557033" w:history="1">
+          <w:hyperlink w:anchor="_Toc135998573" w:history="1">
             <w:r>
               <w:rPr>
                 <w:rStyle w:val="Hyperlink"/>
@@ -1445,7 +1449,7 @@
                 <w:noProof/>
                 <w:webHidden/>
               </w:rPr>
-              <w:instrText xml:space="preserve"> PAGEREF _Toc135557033 \h </w:instrText>
+              <w:instrText xml:space="preserve"> PAGEREF _Toc135998573 \h </w:instrText>
             </w:r>
             <w:r>
               <w:rPr>
@@ -1465,7 +1469,7 @@
                 <w:noProof/>
                 <w:webHidden/>
               </w:rPr>
-              <w:t>10</w:t>
+              <w:t>11</w:t>
             </w:r>
             <w:r>
               <w:rPr>
@@ -1490,7 +1494,7 @@
               <w14:ligatures w14:val="standardContextual"/>
             </w:rPr>
           </w:pPr>
-          <w:hyperlink w:anchor="_Toc135557034" w:history="1">
+          <w:hyperlink w:anchor="_Toc135998574" w:history="1">
             <w:r>
               <w:rPr>
                 <w:rStyle w:val="Hyperlink"/>
@@ -1517,7 +1521,7 @@
                 <w:noProof/>
                 <w:webHidden/>
               </w:rPr>
-              <w:instrText xml:space="preserve"> PAGEREF _Toc135557034 \h </w:instrText>
+              <w:instrText xml:space="preserve"> PAGEREF _Toc135998574 \h </w:instrText>
             </w:r>
             <w:r>
               <w:rPr>
@@ -1537,7 +1541,7 @@
                 <w:noProof/>
                 <w:webHidden/>
               </w:rPr>
-              <w:t>12</w:t>
+              <w:t>13</w:t>
             </w:r>
             <w:r>
               <w:rPr>
@@ -1562,7 +1566,7 @@
               <w14:ligatures w14:val="standardContextual"/>
             </w:rPr>
           </w:pPr>
-          <w:hyperlink w:anchor="_Toc135557035" w:history="1">
+          <w:hyperlink w:anchor="_Toc135998575" w:history="1">
             <w:r>
               <w:rPr>
                 <w:rStyle w:val="Hyperlink"/>
@@ -1589,7 +1593,7 @@
                 <w:noProof/>
                 <w:webHidden/>
               </w:rPr>
-              <w:instrText xml:space="preserve"> PAGEREF _Toc135557035 \h </w:instrText>
+              <w:instrText xml:space="preserve"> PAGEREF _Toc135998575 \h </w:instrText>
             </w:r>
             <w:r>
               <w:rPr>
@@ -1609,7 +1613,7 @@
                 <w:noProof/>
                 <w:webHidden/>
               </w:rPr>
-              <w:t>12</w:t>
+              <w:t>13</w:t>
             </w:r>
             <w:r>
               <w:rPr>
@@ -1634,7 +1638,7 @@
               <w14:ligatures w14:val="standardContextual"/>
             </w:rPr>
           </w:pPr>
-          <w:hyperlink w:anchor="_Toc135557036" w:history="1">
+          <w:hyperlink w:anchor="_Toc135998576" w:history="1">
             <w:r>
               <w:rPr>
                 <w:rStyle w:val="Hyperlink"/>
@@ -1661,7 +1665,7 @@
                 <w:noProof/>
                 <w:webHidden/>
               </w:rPr>
-              <w:instrText xml:space="preserve"> PAGEREF _Toc135557036 \h </w:instrText>
+              <w:instrText xml:space="preserve"> PAGEREF _Toc135998576 \h </w:instrText>
             </w:r>
             <w:r>
               <w:rPr>
@@ -1681,7 +1685,7 @@
                 <w:noProof/>
                 <w:webHidden/>
               </w:rPr>
-              <w:t>13</w:t>
+              <w:t>14</w:t>
             </w:r>
             <w:r>
               <w:rPr>
@@ -1707,7 +1711,7 @@
               <w14:ligatures w14:val="standardContextual"/>
             </w:rPr>
           </w:pPr>
-          <w:hyperlink w:anchor="_Toc135557037" w:history="1">
+          <w:hyperlink w:anchor="_Toc135998577" w:history="1">
             <w:r>
               <w:rPr>
                 <w:rStyle w:val="Hyperlink"/>
@@ -1751,7 +1755,7 @@
                 <w:noProof/>
                 <w:webHidden/>
               </w:rPr>
-              <w:instrText xml:space="preserve"> PAGEREF _Toc135557037 \h </w:instrText>
+              <w:instrText xml:space="preserve"> PAGEREF _Toc135998577 \h </w:instrText>
             </w:r>
             <w:r>
               <w:rPr>
@@ -1771,7 +1775,7 @@
                 <w:noProof/>
                 <w:webHidden/>
               </w:rPr>
-              <w:t>14</w:t>
+              <w:t>15</w:t>
             </w:r>
             <w:r>
               <w:rPr>
@@ -1796,7 +1800,7 @@
               <w14:ligatures w14:val="standardContextual"/>
             </w:rPr>
           </w:pPr>
-          <w:hyperlink w:anchor="_Toc135557038" w:history="1">
+          <w:hyperlink w:anchor="_Toc135998578" w:history="1">
             <w:r>
               <w:rPr>
                 <w:rStyle w:val="Hyperlink"/>
@@ -1817,7 +1821,41 @@
                 <w:noProof/>
                 <w:webHidden/>
               </w:rPr>
-              <w:t>14</w:t>
+              <w:fldChar w:fldCharType="begin"/>
+            </w:r>
+            <w:r>
+              <w:rPr>
+                <w:noProof/>
+                <w:webHidden/>
+              </w:rPr>
+              <w:instrText xml:space="preserve"> PAGEREF _Toc135998578 \h </w:instrText>
+            </w:r>
+            <w:r>
+              <w:rPr>
+                <w:noProof/>
+                <w:webHidden/>
+              </w:rPr>
+            </w:r>
+            <w:r>
+              <w:rPr>
+                <w:noProof/>
+                <w:webHidden/>
+              </w:rPr>
+              <w:fldChar w:fldCharType="separate"/>
+            </w:r>
+            <w:r>
+              <w:rPr>
+                <w:noProof/>
+                <w:webHidden/>
+              </w:rPr>
+              <w:t>16</w:t>
+            </w:r>
+            <w:r>
+              <w:rPr>
+                <w:noProof/>
+                <w:webHidden/>
+              </w:rPr>
+              <w:fldChar w:fldCharType="end"/>
             </w:r>
           </w:hyperlink>
         </w:p>
@@ -1835,7 +1873,7 @@
               <w14:ligatures w14:val="standardContextual"/>
             </w:rPr>
           </w:pPr>
-          <w:hyperlink w:anchor="_Toc135557039" w:history="1">
+          <w:hyperlink w:anchor="_Toc135998579" w:history="1">
             <w:r>
               <w:rPr>
                 <w:rStyle w:val="Hyperlink"/>
@@ -1856,7 +1894,41 @@
                 <w:noProof/>
                 <w:webHidden/>
               </w:rPr>
-              <w:t>16</w:t>
+              <w:fldChar w:fldCharType="begin"/>
+            </w:r>
+            <w:r>
+              <w:rPr>
+                <w:noProof/>
+                <w:webHidden/>
+              </w:rPr>
+              <w:instrText xml:space="preserve"> PAGEREF _Toc135998579 \h </w:instrText>
+            </w:r>
+            <w:r>
+              <w:rPr>
+                <w:noProof/>
+                <w:webHidden/>
+              </w:rPr>
+            </w:r>
+            <w:r>
+              <w:rPr>
+                <w:noProof/>
+                <w:webHidden/>
+              </w:rPr>
+              <w:fldChar w:fldCharType="separate"/>
+            </w:r>
+            <w:r>
+              <w:rPr>
+                <w:noProof/>
+                <w:webHidden/>
+              </w:rPr>
+              <w:t>19</w:t>
+            </w:r>
+            <w:r>
+              <w:rPr>
+                <w:noProof/>
+                <w:webHidden/>
+              </w:rPr>
+              <w:fldChar w:fldCharType="end"/>
             </w:r>
           </w:hyperlink>
         </w:p>
@@ -1894,12 +1966,12 @@
           <w:numId w:val="18"/>
         </w:numPr>
       </w:pPr>
-      <w:bookmarkStart w:id="4" w:name="_Toc135557025"/>
+      <w:bookmarkStart w:id="6" w:name="_Toc135998565"/>
       <w:r>
         <w:lastRenderedPageBreak/>
         <w:t>Introduction</w:t>
       </w:r>
-      <w:bookmarkEnd w:id="4"/>
+      <w:bookmarkEnd w:id="6"/>
     </w:p>
     <w:p>
       <w:pPr>
@@ -2203,18 +2275,18 @@
           <w:numId w:val="18"/>
         </w:numPr>
       </w:pPr>
-      <w:bookmarkStart w:id="5" w:name="_Toc135557026"/>
+      <w:bookmarkStart w:id="7" w:name="_Toc135998566"/>
       <w:r>
         <w:t>Materials and Methods</w:t>
       </w:r>
-      <w:bookmarkEnd w:id="5"/>
+      <w:bookmarkEnd w:id="7"/>
     </w:p>
     <w:p>
       <w:pPr>
         <w:pStyle w:val="Heading2"/>
         <w:ind w:firstLine="360"/>
       </w:pPr>
-      <w:bookmarkStart w:id="6" w:name="_Toc135557027"/>
+      <w:bookmarkStart w:id="8" w:name="_Toc135998567"/>
       <w:r>
         <w:t>2.</w:t>
       </w:r>
@@ -2227,7 +2299,7 @@
       <w:r>
         <w:t>Methods and tools</w:t>
       </w:r>
-      <w:bookmarkEnd w:id="6"/>
+      <w:bookmarkEnd w:id="8"/>
     </w:p>
     <w:p>
       <w:pPr>
@@ -2844,16 +2916,25 @@
           <w:szCs w:val="24"/>
           <w:lang w:val="en-GB"/>
         </w:rPr>
-        <w:t xml:space="preserve">focused on data manipulation. </w:t>
-      </w:r>
-      <w:r>
-        <w:rPr>
-          <w:rFonts w:ascii="Times New Roman" w:hAnsi="Times New Roman" w:cs="Times New Roman"/>
-          <w:sz w:val="24"/>
-          <w:szCs w:val="24"/>
-          <w:lang w:val="en-GB"/>
-        </w:rPr>
-        <w:t>Sourced d</w:t>
+        <w:t>focused on data manipulation</w:t>
+      </w:r>
+      <w:r>
+        <w:rPr>
+          <w:rFonts w:ascii="Times New Roman" w:hAnsi="Times New Roman" w:cs="Times New Roman"/>
+          <w:sz w:val="24"/>
+          <w:szCs w:val="24"/>
+          <w:lang w:val="en-GB"/>
+        </w:rPr>
+        <w:t>, in this case s</w:t>
+      </w:r>
+      <w:r>
+        <w:rPr>
+          <w:rFonts w:ascii="Times New Roman" w:hAnsi="Times New Roman" w:cs="Times New Roman"/>
+          <w:sz w:val="24"/>
+          <w:szCs w:val="24"/>
+          <w:lang w:val="en-GB"/>
+        </w:rPr>
+        <w:t>ourced d</w:t>
       </w:r>
       <w:r>
         <w:rPr>
@@ -2880,16 +2961,16 @@
           <w:szCs w:val="24"/>
           <w:lang w:val="en-GB"/>
         </w:rPr>
-        <w:t xml:space="preserve"> can be</w:t>
-      </w:r>
-      <w:r>
-        <w:rPr>
-          <w:rFonts w:ascii="Times New Roman" w:hAnsi="Times New Roman" w:cs="Times New Roman"/>
-          <w:sz w:val="24"/>
-          <w:szCs w:val="24"/>
-          <w:lang w:val="en-GB"/>
-        </w:rPr>
-        <w:t xml:space="preserve"> provided</w:t>
+        <w:t xml:space="preserve"> </w:t>
+      </w:r>
+      <w:r>
+        <w:rPr>
+          <w:rFonts w:ascii="Times New Roman" w:hAnsi="Times New Roman" w:cs="Times New Roman"/>
+          <w:sz w:val="24"/>
+          <w:szCs w:val="24"/>
+          <w:lang w:val="en-GB"/>
+        </w:rPr>
+        <w:t>were</w:t>
       </w:r>
       <w:r>
         <w:rPr>
@@ -2907,25 +2988,651 @@
           <w:szCs w:val="24"/>
           <w:lang w:val="en-GB"/>
         </w:rPr>
-        <w:t xml:space="preserve">, and the first step is to </w:t>
-      </w:r>
-      <w:r>
-        <w:rPr>
-          <w:rFonts w:ascii="Times New Roman" w:hAnsi="Times New Roman" w:cs="Times New Roman"/>
-          <w:sz w:val="24"/>
-          <w:szCs w:val="24"/>
-          <w:lang w:val="en-GB"/>
-        </w:rPr>
-        <w:t>store this data in a pandas Dataframe object</w:t>
-      </w:r>
-      <w:r>
-        <w:rPr>
-          <w:rFonts w:ascii="Times New Roman" w:hAnsi="Times New Roman" w:cs="Times New Roman"/>
-          <w:sz w:val="24"/>
-          <w:szCs w:val="24"/>
-          <w:lang w:val="en-GB"/>
-        </w:rPr>
-        <w:t xml:space="preserve">: for the csv datasets, pandas built-in </w:t>
+        <w:t xml:space="preserve"> (csv and </w:t>
+      </w:r>
+      <w:proofErr w:type="spellStart"/>
+      <w:r>
+        <w:rPr>
+          <w:rFonts w:ascii="Times New Roman" w:hAnsi="Times New Roman" w:cs="Times New Roman"/>
+          <w:sz w:val="24"/>
+          <w:szCs w:val="24"/>
+          <w:lang w:val="en-GB"/>
+        </w:rPr>
+        <w:t>json</w:t>
+      </w:r>
+      <w:proofErr w:type="spellEnd"/>
+      <w:r>
+        <w:rPr>
+          <w:rFonts w:ascii="Times New Roman" w:hAnsi="Times New Roman" w:cs="Times New Roman"/>
+          <w:sz w:val="24"/>
+          <w:szCs w:val="24"/>
+          <w:lang w:val="en-GB"/>
+        </w:rPr>
+        <w:t>).</w:t>
+      </w:r>
+      <w:r>
+        <w:rPr>
+          <w:rFonts w:ascii="Times New Roman" w:hAnsi="Times New Roman" w:cs="Times New Roman"/>
+          <w:sz w:val="24"/>
+          <w:szCs w:val="24"/>
+          <w:lang w:val="en-GB"/>
+        </w:rPr>
+        <w:t xml:space="preserve"> </w:t>
+      </w:r>
+      <w:r>
+        <w:rPr>
+          <w:rFonts w:ascii="Times New Roman" w:hAnsi="Times New Roman" w:cs="Times New Roman"/>
+          <w:sz w:val="24"/>
+          <w:szCs w:val="24"/>
+          <w:lang w:val="en-GB"/>
+        </w:rPr>
+        <w:t xml:space="preserve">Aggregation methods in Python are essential for processing and manipulating data from multiple data structures. Some of the commonly used aggregation methods include </w:t>
+      </w:r>
+      <w:r>
+        <w:rPr>
+          <w:rFonts w:ascii="Times New Roman" w:hAnsi="Times New Roman" w:cs="Times New Roman"/>
+          <w:sz w:val="24"/>
+          <w:szCs w:val="24"/>
+          <w:lang w:val="en-GB"/>
+        </w:rPr>
+        <w:t>Pandas</w:t>
+      </w:r>
+      <w:r>
+        <w:rPr>
+          <w:rFonts w:ascii="Times New Roman" w:hAnsi="Times New Roman" w:cs="Times New Roman"/>
+          <w:sz w:val="24"/>
+          <w:szCs w:val="24"/>
+          <w:lang w:val="en-GB"/>
+        </w:rPr>
+        <w:t xml:space="preserve"> (reading, </w:t>
+      </w:r>
+      <w:r>
+        <w:rPr>
+          <w:rFonts w:ascii="Times New Roman" w:hAnsi="Times New Roman" w:cs="Times New Roman"/>
+          <w:sz w:val="24"/>
+          <w:szCs w:val="24"/>
+          <w:lang w:val="en-GB"/>
+        </w:rPr>
+        <w:t>cleaning,</w:t>
+      </w:r>
+      <w:r>
+        <w:rPr>
+          <w:rFonts w:ascii="Times New Roman" w:hAnsi="Times New Roman" w:cs="Times New Roman"/>
+          <w:sz w:val="24"/>
+          <w:szCs w:val="24"/>
+          <w:lang w:val="en-GB"/>
+        </w:rPr>
+        <w:t xml:space="preserve"> and </w:t>
+      </w:r>
+      <w:proofErr w:type="spellStart"/>
+      <w:r>
+        <w:rPr>
+          <w:rFonts w:ascii="Times New Roman" w:hAnsi="Times New Roman" w:cs="Times New Roman"/>
+          <w:sz w:val="24"/>
+          <w:szCs w:val="24"/>
+          <w:lang w:val="en-GB"/>
+        </w:rPr>
+        <w:t>analyzing</w:t>
+      </w:r>
+      <w:proofErr w:type="spellEnd"/>
+      <w:r>
+        <w:rPr>
+          <w:rFonts w:ascii="Times New Roman" w:hAnsi="Times New Roman" w:cs="Times New Roman"/>
+          <w:sz w:val="24"/>
+          <w:szCs w:val="24"/>
+          <w:lang w:val="en-GB"/>
+        </w:rPr>
+        <w:t xml:space="preserve"> structured tabular data), </w:t>
+      </w:r>
+      <w:r>
+        <w:rPr>
+          <w:rFonts w:ascii="Times New Roman" w:hAnsi="Times New Roman" w:cs="Times New Roman"/>
+          <w:sz w:val="24"/>
+          <w:szCs w:val="24"/>
+          <w:lang w:val="en-GB"/>
+        </w:rPr>
+        <w:t>NumPy</w:t>
+      </w:r>
+      <w:r>
+        <w:rPr>
+          <w:rFonts w:ascii="Times New Roman" w:hAnsi="Times New Roman" w:cs="Times New Roman"/>
+          <w:sz w:val="24"/>
+          <w:szCs w:val="24"/>
+          <w:lang w:val="en-GB"/>
+        </w:rPr>
+        <w:t xml:space="preserve"> (useful for numerical computing)</w:t>
+      </w:r>
+      <w:r>
+        <w:rPr>
+          <w:rFonts w:ascii="Times New Roman" w:hAnsi="Times New Roman" w:cs="Times New Roman"/>
+          <w:sz w:val="24"/>
+          <w:szCs w:val="24"/>
+          <w:lang w:val="en-GB"/>
+        </w:rPr>
+        <w:t xml:space="preserve">, </w:t>
+      </w:r>
+      <w:r>
+        <w:rPr>
+          <w:rFonts w:ascii="Times New Roman" w:hAnsi="Times New Roman" w:cs="Times New Roman"/>
+          <w:sz w:val="24"/>
+          <w:szCs w:val="24"/>
+          <w:lang w:val="en-GB"/>
+        </w:rPr>
+        <w:t>and others like Apache Spark</w:t>
+      </w:r>
+      <w:r>
+        <w:rPr>
+          <w:rFonts w:ascii="Times New Roman" w:hAnsi="Times New Roman" w:cs="Times New Roman"/>
+          <w:sz w:val="24"/>
+          <w:szCs w:val="24"/>
+          <w:lang w:val="en-GB"/>
+        </w:rPr>
+        <w:t xml:space="preserve"> and </w:t>
+      </w:r>
+      <w:proofErr w:type="spellStart"/>
+      <w:r>
+        <w:rPr>
+          <w:rFonts w:ascii="Times New Roman" w:hAnsi="Times New Roman" w:cs="Times New Roman"/>
+          <w:sz w:val="24"/>
+          <w:szCs w:val="24"/>
+          <w:lang w:val="en-GB"/>
+        </w:rPr>
+        <w:t>Dask</w:t>
+      </w:r>
+      <w:proofErr w:type="spellEnd"/>
+      <w:r>
+        <w:rPr>
+          <w:rFonts w:ascii="Times New Roman" w:hAnsi="Times New Roman" w:cs="Times New Roman"/>
+          <w:sz w:val="24"/>
+          <w:szCs w:val="24"/>
+          <w:lang w:val="en-GB"/>
+        </w:rPr>
+        <w:t xml:space="preserve"> that use parallel computing and are better suited for large datasets (not the case for this project). </w:t>
+      </w:r>
+      <w:r>
+        <w:rPr>
+          <w:rFonts w:ascii="Times New Roman" w:hAnsi="Times New Roman" w:cs="Times New Roman"/>
+          <w:sz w:val="24"/>
+          <w:szCs w:val="24"/>
+          <w:lang w:val="en-GB"/>
+        </w:rPr>
+        <w:t>Another</w:t>
+      </w:r>
+      <w:r>
+        <w:rPr>
+          <w:rFonts w:ascii="Times New Roman" w:hAnsi="Times New Roman" w:cs="Times New Roman"/>
+          <w:sz w:val="24"/>
+          <w:szCs w:val="24"/>
+          <w:lang w:val="en-GB"/>
+        </w:rPr>
+        <w:t xml:space="preserve"> option that has been explored for this work has been Pol</w:t>
+      </w:r>
+      <w:r>
+        <w:rPr>
+          <w:rFonts w:ascii="Times New Roman" w:hAnsi="Times New Roman" w:cs="Times New Roman"/>
+          <w:sz w:val="24"/>
+          <w:szCs w:val="24"/>
+          <w:lang w:val="en-GB"/>
+        </w:rPr>
+        <w:t>ars</w:t>
+      </w:r>
+      <w:r>
+        <w:rPr>
+          <w:rFonts w:ascii="Times New Roman" w:hAnsi="Times New Roman" w:cs="Times New Roman"/>
+          <w:sz w:val="24"/>
+          <w:szCs w:val="24"/>
+          <w:lang w:val="en-GB"/>
+        </w:rPr>
+        <w:t xml:space="preserve"> (</w:t>
+      </w:r>
+      <w:hyperlink r:id="rId8" w:history="1">
+        <w:r>
+          <w:rPr>
+            <w:rStyle w:val="Hyperlink"/>
+            <w:rFonts w:ascii="Times New Roman" w:hAnsi="Times New Roman" w:cs="Times New Roman"/>
+            <w:color w:val="auto"/>
+            <w:sz w:val="24"/>
+            <w:szCs w:val="24"/>
+            <w:u w:val="none"/>
+            <w:lang w:val="en-GB"/>
+          </w:rPr>
+          <w:t>www.pola.rs</w:t>
+        </w:r>
+      </w:hyperlink>
+      <w:r>
+        <w:rPr>
+          <w:rFonts w:ascii="Times New Roman" w:hAnsi="Times New Roman" w:cs="Times New Roman"/>
+          <w:sz w:val="24"/>
+          <w:szCs w:val="24"/>
+          <w:lang w:val="en-GB"/>
+        </w:rPr>
+        <w:t>)</w:t>
+      </w:r>
+      <w:r>
+        <w:rPr>
+          <w:rFonts w:ascii="Times New Roman" w:hAnsi="Times New Roman" w:cs="Times New Roman"/>
+          <w:sz w:val="24"/>
+          <w:szCs w:val="24"/>
+          <w:lang w:val="en-GB"/>
+        </w:rPr>
+        <w:t xml:space="preserve">, </w:t>
+      </w:r>
+      <w:r>
+        <w:rPr>
+          <w:rFonts w:ascii="Times New Roman" w:hAnsi="Times New Roman" w:cs="Times New Roman"/>
+          <w:sz w:val="24"/>
+          <w:szCs w:val="24"/>
+          <w:lang w:val="en-GB"/>
+        </w:rPr>
+        <w:t xml:space="preserve">a python library to explore </w:t>
+      </w:r>
+      <w:proofErr w:type="spellStart"/>
+      <w:r>
+        <w:rPr>
+          <w:rFonts w:ascii="Times New Roman" w:hAnsi="Times New Roman" w:cs="Times New Roman"/>
+          <w:sz w:val="24"/>
+          <w:szCs w:val="24"/>
+          <w:lang w:val="en-GB"/>
+        </w:rPr>
+        <w:t>DataSets</w:t>
+      </w:r>
+      <w:proofErr w:type="spellEnd"/>
+      <w:r>
+        <w:rPr>
+          <w:rFonts w:ascii="Times New Roman" w:hAnsi="Times New Roman" w:cs="Times New Roman"/>
+          <w:sz w:val="24"/>
+          <w:szCs w:val="24"/>
+          <w:lang w:val="en-GB"/>
+        </w:rPr>
+        <w:t>, and some performance tests have been ran to compare it with Pandas.</w:t>
+      </w:r>
+      <w:r>
+        <w:rPr>
+          <w:rFonts w:ascii="Times New Roman" w:hAnsi="Times New Roman" w:cs="Times New Roman"/>
+          <w:sz w:val="24"/>
+          <w:szCs w:val="24"/>
+          <w:lang w:val="en-GB"/>
+        </w:rPr>
+        <w:t xml:space="preserve"> Results are summarized in the table in Figure 1 below.</w:t>
+      </w:r>
+      <w:r>
+        <w:rPr>
+          <w:rFonts w:ascii="Times New Roman" w:hAnsi="Times New Roman" w:cs="Times New Roman"/>
+          <w:sz w:val="24"/>
+          <w:szCs w:val="24"/>
+          <w:lang w:val="en-GB"/>
+        </w:rPr>
+        <w:t xml:space="preserve"> </w:t>
+      </w:r>
+      <w:r>
+        <w:rPr>
+          <w:rFonts w:ascii="Times New Roman" w:hAnsi="Times New Roman" w:cs="Times New Roman"/>
+          <w:sz w:val="24"/>
+          <w:szCs w:val="24"/>
+          <w:lang w:val="en-GB"/>
+        </w:rPr>
+        <w:t>Pandas performed better in data manipulation</w:t>
+      </w:r>
+      <w:r>
+        <w:rPr>
+          <w:rFonts w:ascii="Times New Roman" w:hAnsi="Times New Roman" w:cs="Times New Roman"/>
+          <w:sz w:val="24"/>
+          <w:szCs w:val="24"/>
+          <w:lang w:val="en-GB"/>
+        </w:rPr>
+        <w:t>, while Polars is slightly better when loading the csv file. Considering the minimum difference</w:t>
+      </w:r>
+      <w:r>
+        <w:rPr>
+          <w:rFonts w:ascii="Times New Roman" w:hAnsi="Times New Roman" w:cs="Times New Roman"/>
+          <w:sz w:val="24"/>
+          <w:szCs w:val="24"/>
+          <w:lang w:val="en-GB"/>
+        </w:rPr>
+        <w:t xml:space="preserve"> and the lack of Polars developer communities</w:t>
+      </w:r>
+      <w:r>
+        <w:rPr>
+          <w:rFonts w:ascii="Times New Roman" w:hAnsi="Times New Roman" w:cs="Times New Roman"/>
+          <w:sz w:val="24"/>
+          <w:szCs w:val="24"/>
+          <w:lang w:val="en-GB"/>
+        </w:rPr>
+        <w:t xml:space="preserve">, </w:t>
+      </w:r>
+      <w:r>
+        <w:rPr>
+          <w:rFonts w:ascii="Times New Roman" w:hAnsi="Times New Roman" w:cs="Times New Roman"/>
+          <w:sz w:val="24"/>
+          <w:szCs w:val="24"/>
+          <w:lang w:val="en-GB"/>
+        </w:rPr>
+        <w:t>Pandas has been preferred for this work.</w:t>
+      </w:r>
+    </w:p>
+    <w:p>
+      <w:pPr>
+        <w:keepNext/>
+        <w:ind w:left="360"/>
+        <w:jc w:val="center"/>
+      </w:pPr>
+      <w:r>
+        <w:rPr>
+          <w:rFonts w:ascii="Times New Roman" w:hAnsi="Times New Roman" w:cs="Times New Roman"/>
+          <w:noProof/>
+          <w:sz w:val="24"/>
+          <w:szCs w:val="24"/>
+          <w:lang w:val="en-GB"/>
+        </w:rPr>
+        <w:drawing>
+          <wp:inline distT="0" distB="0" distL="0" distR="0" wp14:anchorId="2DA61076" wp14:editId="474E018C">
+            <wp:extent cx="4329112" cy="2211674"/>
+            <wp:effectExtent l="0" t="0" r="0" b="0"/>
+            <wp:docPr id="536076043" name="Picture 1"/>
+            <wp:cNvGraphicFramePr>
+              <a:graphicFrameLocks xmlns:a="http://schemas.openxmlformats.org/drawingml/2006/main" noChangeAspect="1"/>
+            </wp:cNvGraphicFramePr>
+            <a:graphic xmlns:a="http://schemas.openxmlformats.org/drawingml/2006/main">
+              <a:graphicData uri="http://schemas.openxmlformats.org/drawingml/2006/picture">
+                <pic:pic xmlns:pic="http://schemas.openxmlformats.org/drawingml/2006/picture">
+                  <pic:nvPicPr>
+                    <pic:cNvPr id="0" name="Picture 2"/>
+                    <pic:cNvPicPr>
+                      <a:picLocks noChangeAspect="1" noChangeArrowheads="1"/>
+                    </pic:cNvPicPr>
+                  </pic:nvPicPr>
+                  <pic:blipFill>
+                    <a:blip r:embed="rId9" cstate="print">
+                      <a:extLst>
+                        <a:ext uri="{28A0092B-C50C-407E-A947-70E740481C1C}">
+                          <a14:useLocalDpi xmlns:a14="http://schemas.microsoft.com/office/drawing/2010/main" val="0"/>
+                        </a:ext>
+                      </a:extLst>
+                    </a:blip>
+                    <a:srcRect/>
+                    <a:stretch>
+                      <a:fillRect/>
+                    </a:stretch>
+                  </pic:blipFill>
+                  <pic:spPr bwMode="auto">
+                    <a:xfrm>
+                      <a:off x="0" y="0"/>
+                      <a:ext cx="4363949" cy="2229472"/>
+                    </a:xfrm>
+                    <a:prstGeom prst="rect">
+                      <a:avLst/>
+                    </a:prstGeom>
+                    <a:noFill/>
+                  </pic:spPr>
+                </pic:pic>
+              </a:graphicData>
+            </a:graphic>
+          </wp:inline>
+        </w:drawing>
+      </w:r>
+    </w:p>
+    <w:p>
+      <w:pPr>
+        <w:pStyle w:val="Caption"/>
+        <w:jc w:val="center"/>
+        <w:rPr>
+          <w:rFonts w:ascii="Times New Roman" w:hAnsi="Times New Roman" w:cs="Times New Roman"/>
+          <w:i w:val="0"/>
+          <w:iCs w:val="0"/>
+          <w:color w:val="auto"/>
+          <w:sz w:val="20"/>
+          <w:szCs w:val="20"/>
+          <w:lang w:val="en-GB"/>
+        </w:rPr>
+      </w:pPr>
+      <w:r>
+        <w:rPr>
+          <w:i w:val="0"/>
+          <w:iCs w:val="0"/>
+          <w:color w:val="auto"/>
+          <w:sz w:val="20"/>
+          <w:szCs w:val="20"/>
+        </w:rPr>
+        <w:t xml:space="preserve">Figure </w:t>
+      </w:r>
+      <w:r>
+        <w:rPr>
+          <w:i w:val="0"/>
+          <w:iCs w:val="0"/>
+          <w:color w:val="auto"/>
+          <w:sz w:val="20"/>
+          <w:szCs w:val="20"/>
+        </w:rPr>
+        <w:fldChar w:fldCharType="begin"/>
+      </w:r>
+      <w:r>
+        <w:rPr>
+          <w:i w:val="0"/>
+          <w:iCs w:val="0"/>
+          <w:color w:val="auto"/>
+          <w:sz w:val="20"/>
+          <w:szCs w:val="20"/>
+        </w:rPr>
+        <w:instrText xml:space="preserve"> SEQ Figure \* ARABIC </w:instrText>
+      </w:r>
+      <w:r>
+        <w:rPr>
+          <w:i w:val="0"/>
+          <w:iCs w:val="0"/>
+          <w:color w:val="auto"/>
+          <w:sz w:val="20"/>
+          <w:szCs w:val="20"/>
+        </w:rPr>
+        <w:fldChar w:fldCharType="separate"/>
+      </w:r>
+      <w:r>
+        <w:rPr>
+          <w:i w:val="0"/>
+          <w:iCs w:val="0"/>
+          <w:noProof/>
+          <w:color w:val="auto"/>
+          <w:sz w:val="20"/>
+          <w:szCs w:val="20"/>
+        </w:rPr>
+        <w:t>1</w:t>
+      </w:r>
+      <w:r>
+        <w:rPr>
+          <w:i w:val="0"/>
+          <w:iCs w:val="0"/>
+          <w:color w:val="auto"/>
+          <w:sz w:val="20"/>
+          <w:szCs w:val="20"/>
+        </w:rPr>
+        <w:fldChar w:fldCharType="end"/>
+      </w:r>
+      <w:r>
+        <w:rPr>
+          <w:i w:val="0"/>
+          <w:iCs w:val="0"/>
+          <w:color w:val="auto"/>
+          <w:sz w:val="20"/>
+          <w:szCs w:val="20"/>
+        </w:rPr>
+        <w:t xml:space="preserve"> </w:t>
+      </w:r>
+      <w:r>
+        <w:rPr>
+          <w:i w:val="0"/>
+          <w:iCs w:val="0"/>
+          <w:color w:val="auto"/>
+          <w:sz w:val="20"/>
+          <w:szCs w:val="20"/>
+        </w:rPr>
+        <w:t>–</w:t>
+      </w:r>
+      <w:r>
+        <w:rPr>
+          <w:i w:val="0"/>
+          <w:iCs w:val="0"/>
+          <w:color w:val="auto"/>
+          <w:sz w:val="20"/>
+          <w:szCs w:val="20"/>
+        </w:rPr>
+        <w:t xml:space="preserve"> </w:t>
+      </w:r>
+      <w:r>
+        <w:rPr>
+          <w:i w:val="0"/>
+          <w:iCs w:val="0"/>
+          <w:color w:val="auto"/>
+          <w:sz w:val="20"/>
+          <w:szCs w:val="20"/>
+        </w:rPr>
+        <w:t>comparison between Pandas and Polars</w:t>
+      </w:r>
+    </w:p>
+    <w:p>
+      <w:pPr>
+        <w:ind w:left="360"/>
+        <w:rPr>
+          <w:rFonts w:ascii="Times New Roman" w:hAnsi="Times New Roman" w:cs="Times New Roman"/>
+          <w:sz w:val="24"/>
+          <w:szCs w:val="24"/>
+          <w:lang w:val="en-GB"/>
+        </w:rPr>
+      </w:pPr>
+      <w:r>
+        <w:rPr>
+          <w:rFonts w:ascii="Times New Roman" w:hAnsi="Times New Roman" w:cs="Times New Roman"/>
+          <w:sz w:val="24"/>
+          <w:szCs w:val="24"/>
+          <w:lang w:val="en-GB"/>
+        </w:rPr>
+        <w:t>T</w:t>
+      </w:r>
+      <w:r>
+        <w:rPr>
+          <w:rFonts w:ascii="Times New Roman" w:hAnsi="Times New Roman" w:cs="Times New Roman"/>
+          <w:sz w:val="24"/>
+          <w:szCs w:val="24"/>
+          <w:lang w:val="en-GB"/>
+        </w:rPr>
+        <w:t xml:space="preserve">he first step </w:t>
+      </w:r>
+      <w:r>
+        <w:rPr>
+          <w:rFonts w:ascii="Times New Roman" w:hAnsi="Times New Roman" w:cs="Times New Roman"/>
+          <w:sz w:val="24"/>
+          <w:szCs w:val="24"/>
+          <w:lang w:val="en-GB"/>
+        </w:rPr>
+        <w:t>has been</w:t>
+      </w:r>
+      <w:r>
+        <w:rPr>
+          <w:rFonts w:ascii="Times New Roman" w:hAnsi="Times New Roman" w:cs="Times New Roman"/>
+          <w:sz w:val="24"/>
+          <w:szCs w:val="24"/>
+          <w:lang w:val="en-GB"/>
+        </w:rPr>
+        <w:t xml:space="preserve"> </w:t>
+      </w:r>
+      <w:r>
+        <w:rPr>
+          <w:rFonts w:ascii="Times New Roman" w:hAnsi="Times New Roman" w:cs="Times New Roman"/>
+          <w:sz w:val="24"/>
+          <w:szCs w:val="24"/>
+          <w:lang w:val="en-GB"/>
+        </w:rPr>
+        <w:t>stor</w:t>
+      </w:r>
+      <w:r>
+        <w:rPr>
+          <w:rFonts w:ascii="Times New Roman" w:hAnsi="Times New Roman" w:cs="Times New Roman"/>
+          <w:sz w:val="24"/>
+          <w:szCs w:val="24"/>
+          <w:lang w:val="en-GB"/>
+        </w:rPr>
+        <w:t>ing</w:t>
+      </w:r>
+      <w:r>
+        <w:rPr>
+          <w:rFonts w:ascii="Times New Roman" w:hAnsi="Times New Roman" w:cs="Times New Roman"/>
+          <w:sz w:val="24"/>
+          <w:szCs w:val="24"/>
+          <w:lang w:val="en-GB"/>
+        </w:rPr>
+        <w:t xml:space="preserve"> th</w:t>
+      </w:r>
+      <w:r>
+        <w:rPr>
+          <w:rFonts w:ascii="Times New Roman" w:hAnsi="Times New Roman" w:cs="Times New Roman"/>
+          <w:sz w:val="24"/>
+          <w:szCs w:val="24"/>
+          <w:lang w:val="en-GB"/>
+        </w:rPr>
+        <w:t>e sourced</w:t>
+      </w:r>
+      <w:r>
+        <w:rPr>
+          <w:rFonts w:ascii="Times New Roman" w:hAnsi="Times New Roman" w:cs="Times New Roman"/>
+          <w:sz w:val="24"/>
+          <w:szCs w:val="24"/>
+          <w:lang w:val="en-GB"/>
+        </w:rPr>
+        <w:t xml:space="preserve"> data in a </w:t>
+      </w:r>
+      <w:r>
+        <w:rPr>
+          <w:rFonts w:ascii="Times New Roman" w:hAnsi="Times New Roman" w:cs="Times New Roman"/>
+          <w:sz w:val="24"/>
+          <w:szCs w:val="24"/>
+          <w:lang w:val="en-GB"/>
+        </w:rPr>
+        <w:t>P</w:t>
+      </w:r>
+      <w:r>
+        <w:rPr>
+          <w:rFonts w:ascii="Times New Roman" w:hAnsi="Times New Roman" w:cs="Times New Roman"/>
+          <w:sz w:val="24"/>
+          <w:szCs w:val="24"/>
+          <w:lang w:val="en-GB"/>
+        </w:rPr>
+        <w:t xml:space="preserve">andas </w:t>
+      </w:r>
+      <w:proofErr w:type="spellStart"/>
+      <w:r>
+        <w:rPr>
+          <w:rFonts w:ascii="Times New Roman" w:hAnsi="Times New Roman" w:cs="Times New Roman"/>
+          <w:sz w:val="24"/>
+          <w:szCs w:val="24"/>
+          <w:lang w:val="en-GB"/>
+        </w:rPr>
+        <w:t>Dataframe</w:t>
+      </w:r>
+      <w:proofErr w:type="spellEnd"/>
+      <w:r>
+        <w:rPr>
+          <w:rFonts w:ascii="Times New Roman" w:hAnsi="Times New Roman" w:cs="Times New Roman"/>
+          <w:sz w:val="24"/>
+          <w:szCs w:val="24"/>
+          <w:lang w:val="en-GB"/>
+        </w:rPr>
+        <w:t xml:space="preserve"> object</w:t>
+      </w:r>
+      <w:r>
+        <w:rPr>
+          <w:rFonts w:ascii="Times New Roman" w:hAnsi="Times New Roman" w:cs="Times New Roman"/>
+          <w:sz w:val="24"/>
+          <w:szCs w:val="24"/>
+          <w:lang w:val="en-GB"/>
+        </w:rPr>
+        <w:t>:</w:t>
+      </w:r>
+      <w:r>
+        <w:rPr>
+          <w:rFonts w:ascii="Times New Roman" w:hAnsi="Times New Roman" w:cs="Times New Roman"/>
+          <w:sz w:val="24"/>
+          <w:szCs w:val="24"/>
+          <w:lang w:val="en-GB"/>
+        </w:rPr>
+        <w:t xml:space="preserve"> for the csv datasets, pandas built-in </w:t>
       </w:r>
       <w:proofErr w:type="spellStart"/>
       <w:r>
@@ -3293,7 +4000,27 @@
           <w:szCs w:val="24"/>
           <w:lang w:val="en-GB"/>
         </w:rPr>
-        <w:t xml:space="preserve"> Most of this work can be observed in the accompanying </w:t>
+        <w:t xml:space="preserve"> </w:t>
+      </w:r>
+    </w:p>
+    <w:p>
+      <w:pPr>
+        <w:ind w:left="360"/>
+        <w:rPr>
+          <w:rFonts w:ascii="Times New Roman" w:hAnsi="Times New Roman" w:cs="Times New Roman"/>
+          <w:sz w:val="24"/>
+          <w:szCs w:val="24"/>
+          <w:lang w:val="en-GB"/>
+        </w:rPr>
+      </w:pPr>
+      <w:r>
+        <w:rPr>
+          <w:rFonts w:ascii="Times New Roman" w:hAnsi="Times New Roman" w:cs="Times New Roman"/>
+          <w:sz w:val="24"/>
+          <w:szCs w:val="24"/>
+          <w:lang w:val="en-GB"/>
+        </w:rPr>
+        <w:t xml:space="preserve">Most of this work can be observed in the accompanying </w:t>
       </w:r>
       <w:proofErr w:type="spellStart"/>
       <w:r>
@@ -3463,7 +4190,161 @@
           <w:szCs w:val="24"/>
           <w:lang w:val="en-GB"/>
         </w:rPr>
-        <w:t xml:space="preserve">Unit testing has been used in this project (constant use of </w:t>
+        <w:t xml:space="preserve">Integration testing is better suited for </w:t>
+      </w:r>
+      <w:r>
+        <w:rPr>
+          <w:rFonts w:ascii="Times New Roman" w:hAnsi="Times New Roman" w:cs="Times New Roman"/>
+          <w:sz w:val="24"/>
+          <w:szCs w:val="24"/>
+          <w:lang w:val="en-GB"/>
+        </w:rPr>
+        <w:t xml:space="preserve">projects with </w:t>
+      </w:r>
+      <w:r>
+        <w:rPr>
+          <w:rFonts w:ascii="Times New Roman" w:hAnsi="Times New Roman" w:cs="Times New Roman"/>
+          <w:sz w:val="24"/>
+          <w:szCs w:val="24"/>
+          <w:lang w:val="en-GB"/>
+        </w:rPr>
+        <w:t xml:space="preserve">a </w:t>
+      </w:r>
+      <w:r>
+        <w:rPr>
+          <w:rFonts w:ascii="Times New Roman" w:hAnsi="Times New Roman" w:cs="Times New Roman"/>
+          <w:sz w:val="24"/>
+          <w:szCs w:val="24"/>
+          <w:lang w:val="en-GB"/>
+        </w:rPr>
+        <w:t xml:space="preserve">large code base, for example a distributed system where </w:t>
+      </w:r>
+      <w:r>
+        <w:rPr>
+          <w:rFonts w:ascii="Times New Roman" w:hAnsi="Times New Roman" w:cs="Times New Roman"/>
+          <w:sz w:val="24"/>
+          <w:szCs w:val="24"/>
+          <w:lang w:val="en-GB"/>
+        </w:rPr>
+        <w:t>several microservices interact between themselves</w:t>
+      </w:r>
+      <w:r>
+        <w:rPr>
+          <w:rFonts w:ascii="Times New Roman" w:hAnsi="Times New Roman" w:cs="Times New Roman"/>
+          <w:sz w:val="24"/>
+          <w:szCs w:val="24"/>
+          <w:lang w:val="en-GB"/>
+        </w:rPr>
+        <w:t xml:space="preserve">. </w:t>
+      </w:r>
+      <w:r>
+        <w:rPr>
+          <w:rFonts w:ascii="Times New Roman" w:hAnsi="Times New Roman" w:cs="Times New Roman"/>
+          <w:sz w:val="24"/>
+          <w:szCs w:val="24"/>
+          <w:lang w:val="en-GB"/>
+        </w:rPr>
+        <w:t>As this is a data analysis project</w:t>
+      </w:r>
+      <w:r>
+        <w:rPr>
+          <w:rFonts w:ascii="Times New Roman" w:hAnsi="Times New Roman" w:cs="Times New Roman"/>
+          <w:sz w:val="24"/>
+          <w:szCs w:val="24"/>
+          <w:lang w:val="en-GB"/>
+        </w:rPr>
+        <w:t xml:space="preserve"> the scripting aspect of Python has been used</w:t>
+      </w:r>
+      <w:r>
+        <w:rPr>
+          <w:rFonts w:ascii="Times New Roman" w:hAnsi="Times New Roman" w:cs="Times New Roman"/>
+          <w:sz w:val="24"/>
+          <w:szCs w:val="24"/>
+          <w:lang w:val="en-GB"/>
+        </w:rPr>
+        <w:t xml:space="preserve"> (no OOP components or server applications have been created),</w:t>
+      </w:r>
+      <w:r>
+        <w:rPr>
+          <w:rFonts w:ascii="Times New Roman" w:hAnsi="Times New Roman" w:cs="Times New Roman"/>
+          <w:sz w:val="24"/>
+          <w:szCs w:val="24"/>
+          <w:lang w:val="en-GB"/>
+        </w:rPr>
+        <w:t xml:space="preserve"> as</w:t>
+      </w:r>
+      <w:r>
+        <w:rPr>
+          <w:rFonts w:ascii="Times New Roman" w:hAnsi="Times New Roman" w:cs="Times New Roman"/>
+          <w:sz w:val="24"/>
+          <w:szCs w:val="24"/>
+          <w:lang w:val="en-GB"/>
+        </w:rPr>
+        <w:t xml:space="preserve"> the goal is to use coding to support </w:t>
+      </w:r>
+      <w:r>
+        <w:rPr>
+          <w:rFonts w:ascii="Times New Roman" w:hAnsi="Times New Roman" w:cs="Times New Roman"/>
+          <w:sz w:val="24"/>
+          <w:szCs w:val="24"/>
+          <w:lang w:val="en-GB"/>
+        </w:rPr>
+        <w:t xml:space="preserve">the analysis, not to create </w:t>
+      </w:r>
+      <w:r>
+        <w:rPr>
+          <w:rFonts w:ascii="Times New Roman" w:hAnsi="Times New Roman" w:cs="Times New Roman"/>
+          <w:sz w:val="24"/>
+          <w:szCs w:val="24"/>
+          <w:lang w:val="en-GB"/>
+        </w:rPr>
+        <w:t xml:space="preserve">web </w:t>
+      </w:r>
+      <w:r>
+        <w:rPr>
+          <w:rFonts w:ascii="Times New Roman" w:hAnsi="Times New Roman" w:cs="Times New Roman"/>
+          <w:sz w:val="24"/>
+          <w:szCs w:val="24"/>
+          <w:lang w:val="en-GB"/>
+        </w:rPr>
+        <w:t>services.</w:t>
+      </w:r>
+      <w:r>
+        <w:rPr>
+          <w:rFonts w:ascii="Times New Roman" w:hAnsi="Times New Roman" w:cs="Times New Roman"/>
+          <w:sz w:val="24"/>
+          <w:szCs w:val="24"/>
+          <w:lang w:val="en-GB"/>
+        </w:rPr>
+        <w:t xml:space="preserve"> </w:t>
+      </w:r>
+      <w:r>
+        <w:rPr>
+          <w:rFonts w:ascii="Times New Roman" w:hAnsi="Times New Roman" w:cs="Times New Roman"/>
+          <w:sz w:val="24"/>
+          <w:szCs w:val="24"/>
+          <w:lang w:val="en-GB"/>
+        </w:rPr>
+        <w:lastRenderedPageBreak/>
+        <w:t>Because of all those reasons,</w:t>
+      </w:r>
+      <w:r>
+        <w:rPr>
+          <w:rFonts w:ascii="Times New Roman" w:hAnsi="Times New Roman" w:cs="Times New Roman"/>
+          <w:sz w:val="24"/>
+          <w:szCs w:val="24"/>
+          <w:lang w:val="en-GB"/>
+        </w:rPr>
+        <w:t xml:space="preserve"> u</w:t>
+      </w:r>
+      <w:r>
+        <w:rPr>
+          <w:rFonts w:ascii="Times New Roman" w:hAnsi="Times New Roman" w:cs="Times New Roman"/>
+          <w:sz w:val="24"/>
+          <w:szCs w:val="24"/>
+          <w:lang w:val="en-GB"/>
+        </w:rPr>
+        <w:t xml:space="preserve">nit testing has been used (constant use of </w:t>
       </w:r>
       <w:proofErr w:type="spellStart"/>
       <w:proofErr w:type="gramStart"/>
@@ -3560,16 +4441,52 @@
           <w:szCs w:val="24"/>
           <w:lang w:val="en-GB"/>
         </w:rPr>
-        <w:t xml:space="preserve"> a test </w:t>
-      </w:r>
-      <w:r>
-        <w:rPr>
-          <w:rFonts w:ascii="Times New Roman" w:hAnsi="Times New Roman" w:cs="Times New Roman"/>
-          <w:sz w:val="24"/>
-          <w:szCs w:val="24"/>
-          <w:lang w:val="en-GB"/>
-        </w:rPr>
-        <w:t>has been ran to make sure the functions returned the expected output).</w:t>
+        <w:t xml:space="preserve"> test</w:t>
+      </w:r>
+      <w:r>
+        <w:rPr>
+          <w:rFonts w:ascii="Times New Roman" w:hAnsi="Times New Roman" w:cs="Times New Roman"/>
+          <w:sz w:val="24"/>
+          <w:szCs w:val="24"/>
+          <w:lang w:val="en-GB"/>
+        </w:rPr>
+        <w:t>s</w:t>
+      </w:r>
+      <w:r>
+        <w:rPr>
+          <w:rFonts w:ascii="Times New Roman" w:hAnsi="Times New Roman" w:cs="Times New Roman"/>
+          <w:sz w:val="24"/>
+          <w:szCs w:val="24"/>
+          <w:lang w:val="en-GB"/>
+        </w:rPr>
+        <w:t xml:space="preserve"> </w:t>
+      </w:r>
+      <w:r>
+        <w:rPr>
+          <w:rFonts w:ascii="Times New Roman" w:hAnsi="Times New Roman" w:cs="Times New Roman"/>
+          <w:sz w:val="24"/>
+          <w:szCs w:val="24"/>
+          <w:lang w:val="en-GB"/>
+        </w:rPr>
+        <w:t>ha</w:t>
+      </w:r>
+      <w:r>
+        <w:rPr>
+          <w:rFonts w:ascii="Times New Roman" w:hAnsi="Times New Roman" w:cs="Times New Roman"/>
+          <w:sz w:val="24"/>
+          <w:szCs w:val="24"/>
+          <w:lang w:val="en-GB"/>
+        </w:rPr>
+        <w:t>ve</w:t>
+      </w:r>
+      <w:r>
+        <w:rPr>
+          <w:rFonts w:ascii="Times New Roman" w:hAnsi="Times New Roman" w:cs="Times New Roman"/>
+          <w:sz w:val="24"/>
+          <w:szCs w:val="24"/>
+          <w:lang w:val="en-GB"/>
+        </w:rPr>
+        <w:t xml:space="preserve"> been ran to make sure the functions returned the expected output).</w:t>
       </w:r>
     </w:p>
     <w:p>
@@ -3594,7 +4511,7 @@
         </w:rPr>
         <w:t xml:space="preserve">at </w:t>
       </w:r>
-      <w:hyperlink r:id="rId8" w:history="1">
+      <w:hyperlink r:id="rId10" w:history="1">
         <w:r>
           <w:rPr>
             <w:rStyle w:val="Hyperlink"/>
@@ -3674,15 +4591,7 @@
           <w:sz w:val="24"/>
           <w:szCs w:val="24"/>
         </w:rPr>
-        <w:t>7</w:t>
-      </w:r>
-      <w:r>
-        <w:rPr>
-          <w:rFonts w:ascii="Times New Roman" w:hAnsi="Times New Roman" w:cs="Times New Roman"/>
-          <w:sz w:val="24"/>
-          <w:szCs w:val="24"/>
-        </w:rPr>
-        <w:t>33</w:t>
+        <w:t>480</w:t>
       </w:r>
       <w:r>
         <w:rPr>
@@ -3714,11 +4623,11 @@
       <w:r>
         <w:t xml:space="preserve"> </w:t>
       </w:r>
-      <w:bookmarkStart w:id="7" w:name="_Toc135557028"/>
+      <w:bookmarkStart w:id="9" w:name="_Toc135998568"/>
       <w:r>
         <w:t>Data</w:t>
       </w:r>
-      <w:bookmarkEnd w:id="7"/>
+      <w:bookmarkEnd w:id="9"/>
     </w:p>
     <w:p>
       <w:pPr>
@@ -3957,7 +4866,7 @@
         </w:rPr>
         <w:t>Data sourced from CSO has been used under the CSO data policy for researchers (</w:t>
       </w:r>
-      <w:hyperlink r:id="rId9" w:history="1">
+      <w:hyperlink r:id="rId11" w:history="1">
         <w:r>
           <w:rPr>
             <w:rStyle w:val="Hyperlink"/>
@@ -4021,12 +4930,11 @@
           <w:numId w:val="18"/>
         </w:numPr>
       </w:pPr>
-      <w:bookmarkStart w:id="8" w:name="_Toc135557029"/>
-      <w:r>
-        <w:lastRenderedPageBreak/>
+      <w:bookmarkStart w:id="10" w:name="_Toc135998569"/>
+      <w:r>
         <w:t>Results and Discussion</w:t>
       </w:r>
-      <w:bookmarkEnd w:id="8"/>
+      <w:bookmarkEnd w:id="10"/>
     </w:p>
     <w:p>
       <w:pPr>
@@ -4067,7 +4975,7 @@
         <w:pStyle w:val="Heading2"/>
         <w:ind w:firstLine="360"/>
       </w:pPr>
-      <w:bookmarkStart w:id="9" w:name="_Toc135557030"/>
+      <w:bookmarkStart w:id="11" w:name="_Toc135998570"/>
       <w:r>
         <w:t xml:space="preserve">3.1 </w:t>
       </w:r>
@@ -4077,7 +4985,7 @@
       <w:r>
         <w:t xml:space="preserve"> construction sector</w:t>
       </w:r>
-      <w:bookmarkEnd w:id="9"/>
+      <w:bookmarkEnd w:id="11"/>
     </w:p>
     <w:p>
       <w:pPr>
@@ -4357,6 +5265,7 @@
           <w:sz w:val="24"/>
           <w:szCs w:val="24"/>
         </w:rPr>
+        <w:lastRenderedPageBreak/>
         <w:drawing>
           <wp:inline distT="0" distB="0" distL="0" distR="0" wp14:anchorId="6AC6B6C0" wp14:editId="4C07AE55">
             <wp:extent cx="5731510" cy="1708150"/>
@@ -4373,7 +5282,7 @@
                     <pic:cNvPicPr/>
                   </pic:nvPicPr>
                   <pic:blipFill>
-                    <a:blip r:embed="rId10"/>
+                    <a:blip r:embed="rId12"/>
                     <a:stretch>
                       <a:fillRect/>
                     </a:stretch>
@@ -4456,7 +5365,7 @@
           <w:sz w:val="20"/>
           <w:szCs w:val="20"/>
         </w:rPr>
-        <w:t>1</w:t>
+        <w:t>2</w:t>
       </w:r>
       <w:r>
         <w:rPr>
@@ -4547,7 +5456,7 @@
                     <pic:cNvPicPr/>
                   </pic:nvPicPr>
                   <pic:blipFill>
-                    <a:blip r:embed="rId11"/>
+                    <a:blip r:embed="rId13"/>
                     <a:stretch>
                       <a:fillRect/>
                     </a:stretch>
@@ -4629,7 +5538,7 @@
           <w:sz w:val="20"/>
           <w:szCs w:val="20"/>
         </w:rPr>
-        <w:t>2</w:t>
+        <w:t>3</w:t>
       </w:r>
       <w:r>
         <w:rPr>
@@ -5083,16 +5992,7 @@
           <w:sz w:val="24"/>
           <w:szCs w:val="24"/>
         </w:rPr>
-        <w:t xml:space="preserve"> related to the value; both </w:t>
-      </w:r>
-      <w:r>
-        <w:rPr>
-          <w:rFonts w:ascii="Times New Roman" w:hAnsi="Times New Roman" w:cs="Times New Roman"/>
-          <w:sz w:val="24"/>
-          <w:szCs w:val="24"/>
-        </w:rPr>
-        <w:lastRenderedPageBreak/>
-        <w:t xml:space="preserve">the percentage of non-wage cost and </w:t>
+        <w:t xml:space="preserve"> related to the value; both the percentage of non-wage cost and </w:t>
       </w:r>
       <w:r>
         <w:rPr>
@@ -5243,6 +6143,7 @@
           <w:sz w:val="24"/>
           <w:szCs w:val="24"/>
         </w:rPr>
+        <w:lastRenderedPageBreak/>
         <w:drawing>
           <wp:inline distT="0" distB="0" distL="0" distR="0" wp14:anchorId="74197C3E" wp14:editId="06565FC1">
             <wp:extent cx="5731510" cy="3161030"/>
@@ -5259,7 +6160,7 @@
                     <pic:cNvPicPr/>
                   </pic:nvPicPr>
                   <pic:blipFill>
-                    <a:blip r:embed="rId12"/>
+                    <a:blip r:embed="rId14"/>
                     <a:stretch>
                       <a:fillRect/>
                     </a:stretch>
@@ -5342,7 +6243,7 @@
           <w:sz w:val="20"/>
           <w:szCs w:val="20"/>
         </w:rPr>
-        <w:t>3</w:t>
+        <w:t>4</w:t>
       </w:r>
       <w:r>
         <w:rPr>
@@ -5422,7 +6323,7 @@
                     <pic:cNvPicPr/>
                   </pic:nvPicPr>
                   <pic:blipFill rotWithShape="1">
-                    <a:blip r:embed="rId13"/>
+                    <a:blip r:embed="rId15"/>
                     <a:srcRect b="2185"/>
                     <a:stretch/>
                   </pic:blipFill>
@@ -5512,7 +6413,7 @@
           <w:sz w:val="20"/>
           <w:szCs w:val="20"/>
         </w:rPr>
-        <w:t>4</w:t>
+        <w:t>5</w:t>
       </w:r>
       <w:r>
         <w:rPr>
@@ -5860,6 +6761,9 @@
         <w:ind w:firstLine="360"/>
       </w:pPr>
       <w:r>
+        <w:rPr>
+          <w:noProof/>
+        </w:rPr>
         <w:lastRenderedPageBreak/>
         <w:drawing>
           <wp:inline distT="0" distB="0" distL="0" distR="0" wp14:anchorId="607D61AB" wp14:editId="0BE1511A">
@@ -5877,7 +6781,7 @@
                     <pic:cNvPicPr/>
                   </pic:nvPicPr>
                   <pic:blipFill>
-                    <a:blip r:embed="rId14"/>
+                    <a:blip r:embed="rId16"/>
                     <a:stretch>
                       <a:fillRect/>
                     </a:stretch>
@@ -5959,7 +6863,7 @@
           <w:sz w:val="20"/>
           <w:szCs w:val="20"/>
         </w:rPr>
-        <w:t>5</w:t>
+        <w:t>6</w:t>
       </w:r>
       <w:r>
         <w:rPr>
@@ -6304,11 +7208,11 @@
         <w:pStyle w:val="Heading3"/>
         <w:ind w:firstLine="360"/>
       </w:pPr>
-      <w:bookmarkStart w:id="10" w:name="_Toc135557031"/>
+      <w:bookmarkStart w:id="12" w:name="_Toc135998571"/>
       <w:r>
         <w:t>3.1.2 Inferential Statistic</w:t>
       </w:r>
-      <w:bookmarkEnd w:id="10"/>
+      <w:bookmarkEnd w:id="12"/>
     </w:p>
     <w:p>
       <w:pPr>
@@ -7305,11 +8209,11 @@
         <w:pStyle w:val="Heading3"/>
         <w:ind w:firstLine="360"/>
       </w:pPr>
-      <w:bookmarkStart w:id="11" w:name="_Toc135557032"/>
+      <w:bookmarkStart w:id="13" w:name="_Toc135998572"/>
       <w:r>
         <w:t>3.1.3 Comparison within EU</w:t>
       </w:r>
-      <w:bookmarkEnd w:id="11"/>
+      <w:bookmarkEnd w:id="13"/>
     </w:p>
     <w:p>
       <w:pPr>
@@ -7545,7 +8449,7 @@
                     <pic:cNvPicPr/>
                   </pic:nvPicPr>
                   <pic:blipFill>
-                    <a:blip r:embed="rId15">
+                    <a:blip r:embed="rId17">
                       <a:extLst>
                         <a:ext uri="{28A0092B-C50C-407E-A947-70E740481C1C}">
                           <a14:useLocalDpi xmlns:a14="http://schemas.microsoft.com/office/drawing/2010/main" val="0"/>
@@ -7822,7 +8726,7 @@
                     <pic:cNvPicPr/>
                   </pic:nvPicPr>
                   <pic:blipFill>
-                    <a:blip r:embed="rId16"/>
+                    <a:blip r:embed="rId18"/>
                     <a:stretch>
                       <a:fillRect/>
                     </a:stretch>
@@ -7987,7 +8891,7 @@
                     </pic:cNvPicPr>
                   </pic:nvPicPr>
                   <pic:blipFill rotWithShape="1">
-                    <a:blip r:embed="rId17" cstate="print">
+                    <a:blip r:embed="rId19" cstate="print">
                       <a:extLst>
                         <a:ext uri="{28A0092B-C50C-407E-A947-70E740481C1C}">
                           <a14:useLocalDpi xmlns:a14="http://schemas.microsoft.com/office/drawing/2010/main" val="0"/>
@@ -8324,7 +9228,7 @@
                     <pic:cNvPicPr/>
                   </pic:nvPicPr>
                   <pic:blipFill>
-                    <a:blip r:embed="rId18"/>
+                    <a:blip r:embed="rId20"/>
                     <a:stretch>
                       <a:fillRect/>
                     </a:stretch>
@@ -8446,11 +9350,11 @@
         <w:pStyle w:val="Heading2"/>
         <w:ind w:firstLine="360"/>
       </w:pPr>
-      <w:bookmarkStart w:id="12" w:name="_Toc135557033"/>
+      <w:bookmarkStart w:id="14" w:name="_Toc135998573"/>
       <w:r>
         <w:t>3.2 Sentiment Analysis</w:t>
       </w:r>
-      <w:bookmarkEnd w:id="12"/>
+      <w:bookmarkEnd w:id="14"/>
     </w:p>
     <w:p>
       <w:pPr>
@@ -8875,7 +9779,7 @@
                     <pic:cNvPicPr/>
                   </pic:nvPicPr>
                   <pic:blipFill>
-                    <a:blip r:embed="rId19"/>
+                    <a:blip r:embed="rId21"/>
                     <a:stretch>
                       <a:fillRect/>
                     </a:stretch>
@@ -9500,7 +10404,7 @@
                     <pic:cNvPicPr/>
                   </pic:nvPicPr>
                   <pic:blipFill>
-                    <a:blip r:embed="rId20"/>
+                    <a:blip r:embed="rId22"/>
                     <a:stretch>
                       <a:fillRect/>
                     </a:stretch>
@@ -9797,7 +10701,7 @@
                     <pic:cNvPicPr/>
                   </pic:nvPicPr>
                   <pic:blipFill>
-                    <a:blip r:embed="rId21"/>
+                    <a:blip r:embed="rId23"/>
                     <a:stretch>
                       <a:fillRect/>
                     </a:stretch>
@@ -9882,11 +10786,11 @@
         <w:pStyle w:val="Heading2"/>
         <w:ind w:firstLine="360"/>
       </w:pPr>
-      <w:bookmarkStart w:id="13" w:name="_Toc135557034"/>
+      <w:bookmarkStart w:id="15" w:name="_Toc135998574"/>
       <w:r>
         <w:t>3.3 Models</w:t>
       </w:r>
-      <w:bookmarkEnd w:id="13"/>
+      <w:bookmarkEnd w:id="15"/>
     </w:p>
     <w:p>
       <w:pPr>
@@ -9993,14 +10897,14 @@
         <w:pStyle w:val="Heading3"/>
         <w:ind w:firstLine="360"/>
       </w:pPr>
-      <w:bookmarkStart w:id="14" w:name="_Toc135557035"/>
+      <w:bookmarkStart w:id="16" w:name="_Toc135998575"/>
       <w:r>
         <w:t>3.3.1</w:t>
       </w:r>
       <w:r>
         <w:t xml:space="preserve"> Classification</w:t>
       </w:r>
-      <w:bookmarkEnd w:id="14"/>
+      <w:bookmarkEnd w:id="16"/>
     </w:p>
     <w:p>
       <w:pPr>
@@ -10834,11 +11738,11 @@
         <w:pStyle w:val="Heading3"/>
         <w:ind w:firstLine="360"/>
       </w:pPr>
-      <w:bookmarkStart w:id="15" w:name="_Toc135557036"/>
+      <w:bookmarkStart w:id="17" w:name="_Toc135998576"/>
       <w:r>
         <w:t>3.3.2 Regression</w:t>
       </w:r>
-      <w:bookmarkEnd w:id="15"/>
+      <w:bookmarkEnd w:id="17"/>
     </w:p>
     <w:p>
       <w:pPr>
@@ -11086,7 +11990,7 @@
                     <pic:cNvPicPr/>
                   </pic:nvPicPr>
                   <pic:blipFill rotWithShape="1">
-                    <a:blip r:embed="rId22"/>
+                    <a:blip r:embed="rId24"/>
                     <a:srcRect l="1579"/>
                     <a:stretch/>
                   </pic:blipFill>
@@ -11268,7 +12172,7 @@
                     <pic:cNvPicPr/>
                   </pic:nvPicPr>
                   <pic:blipFill>
-                    <a:blip r:embed="rId23">
+                    <a:blip r:embed="rId25">
                       <a:extLst>
                         <a:ext uri="{28A0092B-C50C-407E-A947-70E740481C1C}">
                           <a14:useLocalDpi xmlns:a14="http://schemas.microsoft.com/office/drawing/2010/main" val="0"/>
@@ -11450,11 +12354,11 @@
           <w:numId w:val="18"/>
         </w:numPr>
       </w:pPr>
-      <w:bookmarkStart w:id="16" w:name="_Toc135557037"/>
+      <w:bookmarkStart w:id="18" w:name="_Toc135998577"/>
       <w:r>
         <w:t>Conclusion</w:t>
       </w:r>
-      <w:bookmarkEnd w:id="16"/>
+      <w:bookmarkEnd w:id="18"/>
       <w:r>
         <w:t xml:space="preserve"> </w:t>
       </w:r>
@@ -12227,34 +13131,21 @@
     </w:p>
     <w:p>
       <w:pPr>
-        <w:ind w:left="360"/>
-        <w:rPr>
-          <w:rFonts w:ascii="Times New Roman" w:hAnsi="Times New Roman" w:cs="Times New Roman"/>
-          <w:sz w:val="24"/>
-          <w:szCs w:val="24"/>
-          <w:lang w:val="en-US"/>
-        </w:rPr>
-      </w:pPr>
-    </w:p>
-    <w:p>
-      <w:pPr>
-        <w:ind w:left="360"/>
-        <w:rPr>
-          <w:rFonts w:ascii="Times New Roman" w:hAnsi="Times New Roman" w:cs="Times New Roman"/>
-          <w:sz w:val="24"/>
-          <w:szCs w:val="24"/>
-          <w:lang w:val="en-US"/>
-        </w:rPr>
-      </w:pPr>
-    </w:p>
-    <w:p>
-      <w:pPr>
         <w:pStyle w:val="Heading1"/>
         <w:rPr>
           <w:rFonts w:eastAsia="CMR10"/>
         </w:rPr>
       </w:pPr>
-      <w:bookmarkStart w:id="17" w:name="_Toc135557038"/>
+    </w:p>
+    <w:p/>
+    <w:p>
+      <w:pPr>
+        <w:pStyle w:val="Heading1"/>
+        <w:rPr>
+          <w:rFonts w:eastAsia="CMR10"/>
+        </w:rPr>
+      </w:pPr>
+      <w:bookmarkStart w:id="19" w:name="_Toc135998578"/>
       <w:r>
         <w:rPr>
           <w:rFonts w:eastAsia="CMR10"/>
@@ -12262,8 +13153,9 @@
         <w:lastRenderedPageBreak/>
         <w:t>References</w:t>
       </w:r>
-      <w:bookmarkEnd w:id="17"/>
-    </w:p>
+      <w:bookmarkEnd w:id="19"/>
+    </w:p>
+    <w:p/>
     <w:p>
       <w:pPr>
         <w:rPr>
@@ -12304,7 +13196,7 @@
         </w:rPr>
         <w:t xml:space="preserve">Available at: </w:t>
       </w:r>
-      <w:hyperlink r:id="rId24" w:history="1">
+      <w:hyperlink r:id="rId26" w:history="1">
         <w:r>
           <w:rPr>
             <w:rStyle w:val="Hyperlink"/>
@@ -12366,7 +13258,7 @@
         </w:rPr>
         <w:t xml:space="preserve">Europa.eu. (2021). Available at: </w:t>
       </w:r>
-      <w:hyperlink r:id="rId25" w:history="1">
+      <w:hyperlink r:id="rId27" w:history="1">
         <w:r>
           <w:rPr>
             <w:rStyle w:val="Hyperlink"/>
@@ -12804,7 +13696,7 @@
         </w:rPr>
         <w:t xml:space="preserve">[online] Smart Vision - Europe. Available at: </w:t>
       </w:r>
-      <w:hyperlink r:id="rId26" w:history="1">
+      <w:hyperlink r:id="rId28" w:history="1">
         <w:r>
           <w:rPr>
             <w:rStyle w:val="Hyperlink"/>
@@ -12854,6 +13746,102 @@
     </w:p>
     <w:p>
       <w:pPr>
+        <w:pStyle w:val="NormalWeb"/>
+        <w:spacing w:after="0" w:line="360" w:lineRule="atLeast"/>
+        <w:rPr>
+          <w:rFonts w:eastAsia="CMR8"/>
+          <w:lang w:eastAsia="en-US"/>
+        </w:rPr>
+      </w:pPr>
+      <w:r>
+        <w:rPr>
+          <w:rFonts w:eastAsia="CMR8"/>
+          <w:lang w:eastAsia="en-US"/>
+        </w:rPr>
+        <w:t xml:space="preserve">www.pola.rs. (n.d.). Polars, </w:t>
+      </w:r>
+      <w:proofErr w:type="gramStart"/>
+      <w:r>
+        <w:rPr>
+          <w:rFonts w:eastAsia="CMR8"/>
+          <w:lang w:eastAsia="en-US"/>
+        </w:rPr>
+        <w:t>lightning-fast</w:t>
+      </w:r>
+      <w:proofErr w:type="gramEnd"/>
+      <w:r>
+        <w:rPr>
+          <w:rFonts w:eastAsia="CMR8"/>
+          <w:lang w:eastAsia="en-US"/>
+        </w:rPr>
+        <w:t xml:space="preserve"> </w:t>
+      </w:r>
+      <w:proofErr w:type="spellStart"/>
+      <w:r>
+        <w:rPr>
+          <w:rFonts w:eastAsia="CMR8"/>
+          <w:lang w:eastAsia="en-US"/>
+        </w:rPr>
+        <w:t>DataFrame</w:t>
+      </w:r>
+      <w:proofErr w:type="spellEnd"/>
+      <w:r>
+        <w:rPr>
+          <w:rFonts w:eastAsia="CMR8"/>
+          <w:lang w:eastAsia="en-US"/>
+        </w:rPr>
+        <w:t xml:space="preserve"> library. [online] Available at: </w:t>
+      </w:r>
+      <w:hyperlink r:id="rId29" w:history="1">
+        <w:r>
+          <w:rPr>
+            <w:rStyle w:val="Hyperlink"/>
+            <w:rFonts w:eastAsia="CMR8"/>
+            <w:color w:val="auto"/>
+            <w:u w:val="none"/>
+            <w:lang w:eastAsia="en-US"/>
+          </w:rPr>
+          <w:t>https://www.pola.rs/</w:t>
+        </w:r>
+      </w:hyperlink>
+      <w:r>
+        <w:rPr>
+          <w:rFonts w:eastAsia="CMR8"/>
+          <w:lang w:eastAsia="en-US"/>
+        </w:rPr>
+        <w:t>.</w:t>
+      </w:r>
+      <w:r>
+        <w:rPr>
+          <w:rFonts w:eastAsia="CMR8"/>
+          <w:lang w:eastAsia="en-US"/>
+        </w:rPr>
+        <w:t xml:space="preserve"> </w:t>
+      </w:r>
+      <w:r>
+        <w:rPr>
+          <w:rFonts w:eastAsia="CMR8"/>
+          <w:lang w:eastAsia="en-US"/>
+        </w:rPr>
+        <w:t xml:space="preserve">[Accessed </w:t>
+      </w:r>
+      <w:r>
+        <w:rPr>
+          <w:rFonts w:eastAsia="CMR8"/>
+          <w:lang w:eastAsia="en-US"/>
+        </w:rPr>
+        <w:t>7</w:t>
+      </w:r>
+      <w:r>
+        <w:rPr>
+          <w:rFonts w:eastAsia="CMR8"/>
+          <w:lang w:eastAsia="en-US"/>
+        </w:rPr>
+        <w:t xml:space="preserve"> May 2023].</w:t>
+      </w:r>
+    </w:p>
+    <w:p>
+      <w:pPr>
         <w:autoSpaceDE w:val="0"/>
         <w:autoSpaceDN w:val="0"/>
         <w:adjustRightInd w:val="0"/>
@@ -12906,7 +13894,7 @@
         </w:rPr>
         <w:t xml:space="preserve"> [online] Available at: </w:t>
       </w:r>
-      <w:hyperlink r:id="rId27" w:history="1">
+      <w:hyperlink r:id="rId30" w:history="1">
         <w:r>
           <w:rPr>
             <w:rStyle w:val="Hyperlink"/>
@@ -13014,7 +14002,7 @@
         </w:rPr>
         <w:t xml:space="preserve"> [online] Available at: </w:t>
       </w:r>
-      <w:hyperlink r:id="rId28" w:history="1">
+      <w:hyperlink r:id="rId31" w:history="1">
         <w:r>
           <w:rPr>
             <w:rStyle w:val="Hyperlink"/>
@@ -13076,6 +14064,7 @@
           <w:rFonts w:eastAsia="CMR8"/>
           <w:lang w:eastAsia="en-US"/>
         </w:rPr>
+        <w:lastRenderedPageBreak/>
         <w:t xml:space="preserve">dash.plotly.com. (n.d.). </w:t>
       </w:r>
       <w:r>
@@ -13108,7 +14097,7 @@
         </w:rPr>
         <w:t xml:space="preserve"> [online] Available at: </w:t>
       </w:r>
-      <w:hyperlink r:id="rId29" w:history="1">
+      <w:hyperlink r:id="rId32" w:history="1">
         <w:r>
           <w:rPr>
             <w:rStyle w:val="Hyperlink"/>
@@ -13174,7 +14163,6 @@
           <w:rFonts w:eastAsia="CMR8"/>
           <w:lang w:eastAsia="en-US"/>
         </w:rPr>
-        <w:lastRenderedPageBreak/>
         <w:t xml:space="preserve">dash.plotly.com. (n.d.). </w:t>
       </w:r>
       <w:r>
@@ -13223,7 +14211,7 @@
         </w:rPr>
         <w:t xml:space="preserve"> [online] Available at: </w:t>
       </w:r>
-      <w:hyperlink r:id="rId30" w:history="1">
+      <w:hyperlink r:id="rId33" w:history="1">
         <w:r>
           <w:rPr>
             <w:rStyle w:val="Hyperlink"/>
@@ -13307,7 +14295,7 @@
           <w:u w:val="none"/>
           <w:lang w:eastAsia="en-US"/>
         </w:rPr>
-        <w:t>2001.–213 p.</w:t>
+        <w:t>2001</w:t>
       </w:r>
     </w:p>
     <w:p>
@@ -13429,7 +14417,7 @@
         </w:rPr>
         <w:t xml:space="preserve">: </w:t>
       </w:r>
-      <w:hyperlink r:id="rId31" w:history="1">
+      <w:hyperlink r:id="rId34" w:history="1">
         <w:r>
           <w:rPr>
             <w:rStyle w:val="Hyperlink"/>
@@ -13509,7 +14497,7 @@
         </w:rPr>
         <w:t xml:space="preserve"> Documentation. [online] Available at: </w:t>
       </w:r>
-      <w:hyperlink r:id="rId32" w:history="1">
+      <w:hyperlink r:id="rId35" w:history="1">
         <w:r>
           <w:rPr>
             <w:rStyle w:val="Hyperlink"/>
@@ -13533,14 +14521,7 @@
           <w:rFonts w:eastAsia="CMR8"/>
           <w:lang w:eastAsia="en-US"/>
         </w:rPr>
-        <w:t xml:space="preserve"> </w:t>
-      </w:r>
-      <w:r>
-        <w:rPr>
-          <w:rFonts w:eastAsia="CMR8"/>
-          <w:lang w:eastAsia="en-US"/>
-        </w:rPr>
-        <w:t>[Accessed 6 May 2023].</w:t>
+        <w:t xml:space="preserve"> [Accessed 6 May 2023].</w:t>
       </w:r>
     </w:p>
     <w:p>
@@ -13649,7 +14630,7 @@
         </w:rPr>
         <w:t xml:space="preserve">Analytics Vidhya. (2021). Sentiment classification using NLP With Text Analytics. [online] Available at: </w:t>
       </w:r>
-      <w:hyperlink r:id="rId33" w:history="1">
+      <w:hyperlink r:id="rId36" w:history="1">
         <w:r>
           <w:rPr>
             <w:rStyle w:val="Hyperlink"/>
@@ -13676,31 +14657,7 @@
           <w:sz w:val="24"/>
           <w:szCs w:val="24"/>
         </w:rPr>
-        <w:t xml:space="preserve"> </w:t>
-      </w:r>
-      <w:r>
-        <w:rPr>
-          <w:rFonts w:ascii="Times New Roman" w:eastAsia="CMR8" w:hAnsi="Times New Roman" w:cs="Times New Roman"/>
-          <w:sz w:val="24"/>
-          <w:szCs w:val="24"/>
-        </w:rPr>
-        <w:t xml:space="preserve">[Accessed </w:t>
-      </w:r>
-      <w:r>
-        <w:rPr>
-          <w:rFonts w:ascii="Times New Roman" w:eastAsia="CMR8" w:hAnsi="Times New Roman" w:cs="Times New Roman"/>
-          <w:sz w:val="24"/>
-          <w:szCs w:val="24"/>
-        </w:rPr>
-        <w:t>13</w:t>
-      </w:r>
-      <w:r>
-        <w:rPr>
-          <w:rFonts w:ascii="Times New Roman" w:eastAsia="CMR8" w:hAnsi="Times New Roman" w:cs="Times New Roman"/>
-          <w:sz w:val="24"/>
-          <w:szCs w:val="24"/>
-        </w:rPr>
-        <w:t xml:space="preserve"> May 2023].</w:t>
+        <w:t xml:space="preserve"> [Accessed 13 May 2023].</w:t>
       </w:r>
     </w:p>
     <w:p>
@@ -13766,7 +14723,7 @@
         </w:rPr>
         <w:t xml:space="preserve"> J. (2008). Ireland’s housing market: bubble trouble. [online] Available at: </w:t>
       </w:r>
-      <w:hyperlink r:id="rId34" w:history="1">
+      <w:hyperlink r:id="rId37" w:history="1">
         <w:r>
           <w:rPr>
             <w:rStyle w:val="Hyperlink"/>
@@ -13833,7 +14790,7 @@
         </w:rPr>
         <w:t xml:space="preserve">[online] Available at: </w:t>
       </w:r>
-      <w:hyperlink r:id="rId35" w:history="1">
+      <w:hyperlink r:id="rId38" w:history="1">
         <w:r>
           <w:rPr>
             <w:rStyle w:val="Hyperlink"/>
@@ -13860,23 +14817,7 @@
           <w:sz w:val="24"/>
           <w:szCs w:val="24"/>
         </w:rPr>
-        <w:t xml:space="preserve">[Accessed </w:t>
-      </w:r>
-      <w:r>
-        <w:rPr>
-          <w:rFonts w:ascii="Times New Roman" w:eastAsia="CMR8" w:hAnsi="Times New Roman" w:cs="Times New Roman"/>
-          <w:sz w:val="24"/>
-          <w:szCs w:val="24"/>
-        </w:rPr>
-        <w:t>24</w:t>
-      </w:r>
-      <w:r>
-        <w:rPr>
-          <w:rFonts w:ascii="Times New Roman" w:eastAsia="CMR8" w:hAnsi="Times New Roman" w:cs="Times New Roman"/>
-          <w:sz w:val="24"/>
-          <w:szCs w:val="24"/>
-        </w:rPr>
-        <w:t xml:space="preserve"> May 2023].</w:t>
+        <w:t>[Accessed 24 May 2023].</w:t>
       </w:r>
     </w:p>
     <w:p>
@@ -13899,7 +14840,7 @@
         </w:rPr>
         <w:t xml:space="preserve">The Irish Times. (n.d.). Construction sector warns rising costs will hit housing supply next year. [online] Available at: </w:t>
       </w:r>
-      <w:hyperlink r:id="rId36" w:history="1">
+      <w:hyperlink r:id="rId39" w:history="1">
         <w:r>
           <w:rPr>
             <w:rStyle w:val="Hyperlink"/>
@@ -13934,23 +14875,7 @@
           <w:sz w:val="24"/>
           <w:szCs w:val="24"/>
         </w:rPr>
-        <w:t xml:space="preserve">[Accessed </w:t>
-      </w:r>
-      <w:r>
-        <w:rPr>
-          <w:rFonts w:ascii="Times New Roman" w:eastAsia="CMR8" w:hAnsi="Times New Roman" w:cs="Times New Roman"/>
-          <w:sz w:val="24"/>
-          <w:szCs w:val="24"/>
-        </w:rPr>
-        <w:t xml:space="preserve">24 </w:t>
-      </w:r>
-      <w:r>
-        <w:rPr>
-          <w:rFonts w:ascii="Times New Roman" w:eastAsia="CMR8" w:hAnsi="Times New Roman" w:cs="Times New Roman"/>
-          <w:sz w:val="24"/>
-          <w:szCs w:val="24"/>
-        </w:rPr>
-        <w:t>May 2023].</w:t>
+        <w:t>[Accessed 24 May 2023].</w:t>
       </w:r>
     </w:p>
     <w:p>
@@ -14056,12 +14981,558 @@
     </w:p>
     <w:p>
       <w:pPr>
+        <w:autoSpaceDE w:val="0"/>
+        <w:autoSpaceDN w:val="0"/>
+        <w:adjustRightInd w:val="0"/>
+        <w:spacing w:after="0" w:line="240" w:lineRule="auto"/>
+        <w:rPr>
+          <w:rFonts w:ascii="Times New Roman" w:eastAsia="CMR8" w:hAnsi="Times New Roman" w:cs="Times New Roman"/>
+          <w:sz w:val="24"/>
+          <w:szCs w:val="24"/>
+        </w:rPr>
+      </w:pPr>
+    </w:p>
+    <w:p>
+      <w:pPr>
+        <w:autoSpaceDE w:val="0"/>
+        <w:autoSpaceDN w:val="0"/>
+        <w:adjustRightInd w:val="0"/>
+        <w:spacing w:after="0" w:line="240" w:lineRule="auto"/>
+        <w:rPr>
+          <w:rFonts w:ascii="Times New Roman" w:eastAsia="CMR8" w:hAnsi="Times New Roman" w:cs="Times New Roman"/>
+          <w:sz w:val="24"/>
+          <w:szCs w:val="24"/>
+        </w:rPr>
+      </w:pPr>
+    </w:p>
+    <w:p>
+      <w:pPr>
+        <w:autoSpaceDE w:val="0"/>
+        <w:autoSpaceDN w:val="0"/>
+        <w:adjustRightInd w:val="0"/>
+        <w:spacing w:after="0" w:line="240" w:lineRule="auto"/>
+        <w:rPr>
+          <w:rFonts w:ascii="Times New Roman" w:eastAsia="CMR8" w:hAnsi="Times New Roman" w:cs="Times New Roman"/>
+          <w:sz w:val="24"/>
+          <w:szCs w:val="24"/>
+        </w:rPr>
+      </w:pPr>
+    </w:p>
+    <w:p>
+      <w:pPr>
+        <w:autoSpaceDE w:val="0"/>
+        <w:autoSpaceDN w:val="0"/>
+        <w:adjustRightInd w:val="0"/>
+        <w:spacing w:after="0" w:line="240" w:lineRule="auto"/>
+        <w:rPr>
+          <w:rFonts w:ascii="Times New Roman" w:eastAsia="CMR8" w:hAnsi="Times New Roman" w:cs="Times New Roman"/>
+          <w:sz w:val="24"/>
+          <w:szCs w:val="24"/>
+        </w:rPr>
+      </w:pPr>
+    </w:p>
+    <w:p>
+      <w:pPr>
+        <w:autoSpaceDE w:val="0"/>
+        <w:autoSpaceDN w:val="0"/>
+        <w:adjustRightInd w:val="0"/>
+        <w:spacing w:after="0" w:line="240" w:lineRule="auto"/>
+        <w:rPr>
+          <w:rFonts w:ascii="Times New Roman" w:eastAsia="CMR8" w:hAnsi="Times New Roman" w:cs="Times New Roman"/>
+          <w:sz w:val="24"/>
+          <w:szCs w:val="24"/>
+        </w:rPr>
+      </w:pPr>
+    </w:p>
+    <w:p>
+      <w:pPr>
+        <w:autoSpaceDE w:val="0"/>
+        <w:autoSpaceDN w:val="0"/>
+        <w:adjustRightInd w:val="0"/>
+        <w:spacing w:after="0" w:line="240" w:lineRule="auto"/>
+        <w:rPr>
+          <w:rFonts w:ascii="Times New Roman" w:eastAsia="CMR8" w:hAnsi="Times New Roman" w:cs="Times New Roman"/>
+          <w:sz w:val="24"/>
+          <w:szCs w:val="24"/>
+        </w:rPr>
+      </w:pPr>
+    </w:p>
+    <w:p>
+      <w:pPr>
+        <w:autoSpaceDE w:val="0"/>
+        <w:autoSpaceDN w:val="0"/>
+        <w:adjustRightInd w:val="0"/>
+        <w:spacing w:after="0" w:line="240" w:lineRule="auto"/>
+        <w:rPr>
+          <w:rFonts w:ascii="Times New Roman" w:eastAsia="CMR8" w:hAnsi="Times New Roman" w:cs="Times New Roman"/>
+          <w:sz w:val="24"/>
+          <w:szCs w:val="24"/>
+        </w:rPr>
+      </w:pPr>
+    </w:p>
+    <w:p>
+      <w:pPr>
+        <w:autoSpaceDE w:val="0"/>
+        <w:autoSpaceDN w:val="0"/>
+        <w:adjustRightInd w:val="0"/>
+        <w:spacing w:after="0" w:line="240" w:lineRule="auto"/>
+        <w:rPr>
+          <w:rFonts w:ascii="Times New Roman" w:eastAsia="CMR8" w:hAnsi="Times New Roman" w:cs="Times New Roman"/>
+          <w:sz w:val="24"/>
+          <w:szCs w:val="24"/>
+        </w:rPr>
+      </w:pPr>
+    </w:p>
+    <w:p>
+      <w:pPr>
+        <w:autoSpaceDE w:val="0"/>
+        <w:autoSpaceDN w:val="0"/>
+        <w:adjustRightInd w:val="0"/>
+        <w:spacing w:after="0" w:line="240" w:lineRule="auto"/>
+        <w:rPr>
+          <w:rFonts w:ascii="Times New Roman" w:eastAsia="CMR8" w:hAnsi="Times New Roman" w:cs="Times New Roman"/>
+          <w:sz w:val="24"/>
+          <w:szCs w:val="24"/>
+        </w:rPr>
+      </w:pPr>
+    </w:p>
+    <w:p>
+      <w:pPr>
+        <w:autoSpaceDE w:val="0"/>
+        <w:autoSpaceDN w:val="0"/>
+        <w:adjustRightInd w:val="0"/>
+        <w:spacing w:after="0" w:line="240" w:lineRule="auto"/>
+        <w:rPr>
+          <w:rFonts w:ascii="Times New Roman" w:eastAsia="CMR8" w:hAnsi="Times New Roman" w:cs="Times New Roman"/>
+          <w:sz w:val="24"/>
+          <w:szCs w:val="24"/>
+        </w:rPr>
+      </w:pPr>
+    </w:p>
+    <w:p>
+      <w:pPr>
+        <w:autoSpaceDE w:val="0"/>
+        <w:autoSpaceDN w:val="0"/>
+        <w:adjustRightInd w:val="0"/>
+        <w:spacing w:after="0" w:line="240" w:lineRule="auto"/>
+        <w:rPr>
+          <w:rFonts w:ascii="Times New Roman" w:eastAsia="CMR8" w:hAnsi="Times New Roman" w:cs="Times New Roman"/>
+          <w:sz w:val="24"/>
+          <w:szCs w:val="24"/>
+        </w:rPr>
+      </w:pPr>
+    </w:p>
+    <w:p>
+      <w:pPr>
+        <w:autoSpaceDE w:val="0"/>
+        <w:autoSpaceDN w:val="0"/>
+        <w:adjustRightInd w:val="0"/>
+        <w:spacing w:after="0" w:line="240" w:lineRule="auto"/>
+        <w:rPr>
+          <w:rFonts w:ascii="Times New Roman" w:eastAsia="CMR8" w:hAnsi="Times New Roman" w:cs="Times New Roman"/>
+          <w:sz w:val="24"/>
+          <w:szCs w:val="24"/>
+        </w:rPr>
+      </w:pPr>
+    </w:p>
+    <w:p>
+      <w:pPr>
+        <w:autoSpaceDE w:val="0"/>
+        <w:autoSpaceDN w:val="0"/>
+        <w:adjustRightInd w:val="0"/>
+        <w:spacing w:after="0" w:line="240" w:lineRule="auto"/>
+        <w:rPr>
+          <w:rFonts w:ascii="Times New Roman" w:eastAsia="CMR8" w:hAnsi="Times New Roman" w:cs="Times New Roman"/>
+          <w:sz w:val="24"/>
+          <w:szCs w:val="24"/>
+        </w:rPr>
+      </w:pPr>
+    </w:p>
+    <w:p>
+      <w:pPr>
+        <w:autoSpaceDE w:val="0"/>
+        <w:autoSpaceDN w:val="0"/>
+        <w:adjustRightInd w:val="0"/>
+        <w:spacing w:after="0" w:line="240" w:lineRule="auto"/>
+        <w:rPr>
+          <w:rFonts w:ascii="Times New Roman" w:eastAsia="CMR8" w:hAnsi="Times New Roman" w:cs="Times New Roman"/>
+          <w:sz w:val="24"/>
+          <w:szCs w:val="24"/>
+        </w:rPr>
+      </w:pPr>
+    </w:p>
+    <w:p>
+      <w:pPr>
+        <w:autoSpaceDE w:val="0"/>
+        <w:autoSpaceDN w:val="0"/>
+        <w:adjustRightInd w:val="0"/>
+        <w:spacing w:after="0" w:line="240" w:lineRule="auto"/>
+        <w:rPr>
+          <w:rFonts w:ascii="Times New Roman" w:eastAsia="CMR8" w:hAnsi="Times New Roman" w:cs="Times New Roman"/>
+          <w:sz w:val="24"/>
+          <w:szCs w:val="24"/>
+        </w:rPr>
+      </w:pPr>
+    </w:p>
+    <w:p>
+      <w:pPr>
+        <w:autoSpaceDE w:val="0"/>
+        <w:autoSpaceDN w:val="0"/>
+        <w:adjustRightInd w:val="0"/>
+        <w:spacing w:after="0" w:line="240" w:lineRule="auto"/>
+        <w:rPr>
+          <w:rFonts w:ascii="Times New Roman" w:eastAsia="CMR8" w:hAnsi="Times New Roman" w:cs="Times New Roman"/>
+          <w:sz w:val="24"/>
+          <w:szCs w:val="24"/>
+        </w:rPr>
+      </w:pPr>
+    </w:p>
+    <w:p>
+      <w:pPr>
+        <w:autoSpaceDE w:val="0"/>
+        <w:autoSpaceDN w:val="0"/>
+        <w:adjustRightInd w:val="0"/>
+        <w:spacing w:after="0" w:line="240" w:lineRule="auto"/>
+        <w:rPr>
+          <w:rFonts w:ascii="Times New Roman" w:eastAsia="CMR8" w:hAnsi="Times New Roman" w:cs="Times New Roman"/>
+          <w:sz w:val="24"/>
+          <w:szCs w:val="24"/>
+        </w:rPr>
+      </w:pPr>
+    </w:p>
+    <w:p>
+      <w:pPr>
+        <w:autoSpaceDE w:val="0"/>
+        <w:autoSpaceDN w:val="0"/>
+        <w:adjustRightInd w:val="0"/>
+        <w:spacing w:after="0" w:line="240" w:lineRule="auto"/>
+        <w:rPr>
+          <w:rFonts w:ascii="Times New Roman" w:eastAsia="CMR8" w:hAnsi="Times New Roman" w:cs="Times New Roman"/>
+          <w:sz w:val="24"/>
+          <w:szCs w:val="24"/>
+        </w:rPr>
+      </w:pPr>
+    </w:p>
+    <w:p>
+      <w:pPr>
+        <w:autoSpaceDE w:val="0"/>
+        <w:autoSpaceDN w:val="0"/>
+        <w:adjustRightInd w:val="0"/>
+        <w:spacing w:after="0" w:line="240" w:lineRule="auto"/>
+        <w:rPr>
+          <w:rFonts w:ascii="Times New Roman" w:eastAsia="CMR8" w:hAnsi="Times New Roman" w:cs="Times New Roman"/>
+          <w:sz w:val="24"/>
+          <w:szCs w:val="24"/>
+        </w:rPr>
+      </w:pPr>
+    </w:p>
+    <w:p>
+      <w:pPr>
+        <w:autoSpaceDE w:val="0"/>
+        <w:autoSpaceDN w:val="0"/>
+        <w:adjustRightInd w:val="0"/>
+        <w:spacing w:after="0" w:line="240" w:lineRule="auto"/>
+        <w:rPr>
+          <w:rFonts w:ascii="Times New Roman" w:eastAsia="CMR8" w:hAnsi="Times New Roman" w:cs="Times New Roman"/>
+          <w:sz w:val="24"/>
+          <w:szCs w:val="24"/>
+        </w:rPr>
+      </w:pPr>
+    </w:p>
+    <w:p>
+      <w:pPr>
+        <w:autoSpaceDE w:val="0"/>
+        <w:autoSpaceDN w:val="0"/>
+        <w:adjustRightInd w:val="0"/>
+        <w:spacing w:after="0" w:line="240" w:lineRule="auto"/>
+        <w:rPr>
+          <w:rFonts w:ascii="Times New Roman" w:eastAsia="CMR8" w:hAnsi="Times New Roman" w:cs="Times New Roman"/>
+          <w:sz w:val="24"/>
+          <w:szCs w:val="24"/>
+        </w:rPr>
+      </w:pPr>
+    </w:p>
+    <w:p>
+      <w:pPr>
+        <w:autoSpaceDE w:val="0"/>
+        <w:autoSpaceDN w:val="0"/>
+        <w:adjustRightInd w:val="0"/>
+        <w:spacing w:after="0" w:line="240" w:lineRule="auto"/>
+        <w:rPr>
+          <w:rFonts w:ascii="Times New Roman" w:eastAsia="CMR8" w:hAnsi="Times New Roman" w:cs="Times New Roman"/>
+          <w:sz w:val="24"/>
+          <w:szCs w:val="24"/>
+        </w:rPr>
+      </w:pPr>
+    </w:p>
+    <w:p>
+      <w:pPr>
+        <w:autoSpaceDE w:val="0"/>
+        <w:autoSpaceDN w:val="0"/>
+        <w:adjustRightInd w:val="0"/>
+        <w:spacing w:after="0" w:line="240" w:lineRule="auto"/>
+        <w:rPr>
+          <w:rFonts w:ascii="Times New Roman" w:eastAsia="CMR8" w:hAnsi="Times New Roman" w:cs="Times New Roman"/>
+          <w:sz w:val="24"/>
+          <w:szCs w:val="24"/>
+        </w:rPr>
+      </w:pPr>
+    </w:p>
+    <w:p>
+      <w:pPr>
+        <w:autoSpaceDE w:val="0"/>
+        <w:autoSpaceDN w:val="0"/>
+        <w:adjustRightInd w:val="0"/>
+        <w:spacing w:after="0" w:line="240" w:lineRule="auto"/>
+        <w:rPr>
+          <w:rFonts w:ascii="Times New Roman" w:eastAsia="CMR8" w:hAnsi="Times New Roman" w:cs="Times New Roman"/>
+          <w:sz w:val="24"/>
+          <w:szCs w:val="24"/>
+        </w:rPr>
+      </w:pPr>
+    </w:p>
+    <w:p>
+      <w:pPr>
+        <w:autoSpaceDE w:val="0"/>
+        <w:autoSpaceDN w:val="0"/>
+        <w:adjustRightInd w:val="0"/>
+        <w:spacing w:after="0" w:line="240" w:lineRule="auto"/>
+        <w:rPr>
+          <w:rFonts w:ascii="Times New Roman" w:eastAsia="CMR8" w:hAnsi="Times New Roman" w:cs="Times New Roman"/>
+          <w:sz w:val="24"/>
+          <w:szCs w:val="24"/>
+        </w:rPr>
+      </w:pPr>
+    </w:p>
+    <w:p>
+      <w:pPr>
+        <w:autoSpaceDE w:val="0"/>
+        <w:autoSpaceDN w:val="0"/>
+        <w:adjustRightInd w:val="0"/>
+        <w:spacing w:after="0" w:line="240" w:lineRule="auto"/>
+        <w:rPr>
+          <w:rFonts w:ascii="Times New Roman" w:eastAsia="CMR8" w:hAnsi="Times New Roman" w:cs="Times New Roman"/>
+          <w:sz w:val="24"/>
+          <w:szCs w:val="24"/>
+        </w:rPr>
+      </w:pPr>
+    </w:p>
+    <w:p>
+      <w:pPr>
+        <w:autoSpaceDE w:val="0"/>
+        <w:autoSpaceDN w:val="0"/>
+        <w:adjustRightInd w:val="0"/>
+        <w:spacing w:after="0" w:line="240" w:lineRule="auto"/>
+        <w:rPr>
+          <w:rFonts w:ascii="Times New Roman" w:eastAsia="CMR8" w:hAnsi="Times New Roman" w:cs="Times New Roman"/>
+          <w:sz w:val="24"/>
+          <w:szCs w:val="24"/>
+        </w:rPr>
+      </w:pPr>
+    </w:p>
+    <w:p>
+      <w:pPr>
+        <w:autoSpaceDE w:val="0"/>
+        <w:autoSpaceDN w:val="0"/>
+        <w:adjustRightInd w:val="0"/>
+        <w:spacing w:after="0" w:line="240" w:lineRule="auto"/>
+        <w:rPr>
+          <w:rFonts w:ascii="Times New Roman" w:eastAsia="CMR8" w:hAnsi="Times New Roman" w:cs="Times New Roman"/>
+          <w:sz w:val="24"/>
+          <w:szCs w:val="24"/>
+        </w:rPr>
+      </w:pPr>
+    </w:p>
+    <w:p>
+      <w:pPr>
+        <w:autoSpaceDE w:val="0"/>
+        <w:autoSpaceDN w:val="0"/>
+        <w:adjustRightInd w:val="0"/>
+        <w:spacing w:after="0" w:line="240" w:lineRule="auto"/>
+        <w:rPr>
+          <w:rFonts w:ascii="Times New Roman" w:eastAsia="CMR8" w:hAnsi="Times New Roman" w:cs="Times New Roman"/>
+          <w:sz w:val="24"/>
+          <w:szCs w:val="24"/>
+        </w:rPr>
+      </w:pPr>
+    </w:p>
+    <w:p>
+      <w:pPr>
+        <w:autoSpaceDE w:val="0"/>
+        <w:autoSpaceDN w:val="0"/>
+        <w:adjustRightInd w:val="0"/>
+        <w:spacing w:after="0" w:line="240" w:lineRule="auto"/>
+        <w:rPr>
+          <w:rFonts w:ascii="Times New Roman" w:eastAsia="CMR8" w:hAnsi="Times New Roman" w:cs="Times New Roman"/>
+          <w:sz w:val="24"/>
+          <w:szCs w:val="24"/>
+        </w:rPr>
+      </w:pPr>
+    </w:p>
+    <w:p>
+      <w:pPr>
+        <w:autoSpaceDE w:val="0"/>
+        <w:autoSpaceDN w:val="0"/>
+        <w:adjustRightInd w:val="0"/>
+        <w:spacing w:after="0" w:line="240" w:lineRule="auto"/>
+        <w:rPr>
+          <w:rFonts w:ascii="Times New Roman" w:eastAsia="CMR8" w:hAnsi="Times New Roman" w:cs="Times New Roman"/>
+          <w:sz w:val="24"/>
+          <w:szCs w:val="24"/>
+        </w:rPr>
+      </w:pPr>
+    </w:p>
+    <w:p>
+      <w:pPr>
+        <w:autoSpaceDE w:val="0"/>
+        <w:autoSpaceDN w:val="0"/>
+        <w:adjustRightInd w:val="0"/>
+        <w:spacing w:after="0" w:line="240" w:lineRule="auto"/>
+        <w:rPr>
+          <w:rFonts w:ascii="Times New Roman" w:eastAsia="CMR8" w:hAnsi="Times New Roman" w:cs="Times New Roman"/>
+          <w:sz w:val="24"/>
+          <w:szCs w:val="24"/>
+        </w:rPr>
+      </w:pPr>
+    </w:p>
+    <w:p>
+      <w:pPr>
+        <w:autoSpaceDE w:val="0"/>
+        <w:autoSpaceDN w:val="0"/>
+        <w:adjustRightInd w:val="0"/>
+        <w:spacing w:after="0" w:line="240" w:lineRule="auto"/>
+        <w:rPr>
+          <w:rFonts w:ascii="Times New Roman" w:eastAsia="CMR8" w:hAnsi="Times New Roman" w:cs="Times New Roman"/>
+          <w:sz w:val="24"/>
+          <w:szCs w:val="24"/>
+        </w:rPr>
+      </w:pPr>
+    </w:p>
+    <w:p>
+      <w:pPr>
+        <w:autoSpaceDE w:val="0"/>
+        <w:autoSpaceDN w:val="0"/>
+        <w:adjustRightInd w:val="0"/>
+        <w:spacing w:after="0" w:line="240" w:lineRule="auto"/>
+        <w:rPr>
+          <w:rFonts w:ascii="Times New Roman" w:eastAsia="CMR8" w:hAnsi="Times New Roman" w:cs="Times New Roman"/>
+          <w:sz w:val="24"/>
+          <w:szCs w:val="24"/>
+        </w:rPr>
+      </w:pPr>
+    </w:p>
+    <w:p>
+      <w:pPr>
+        <w:autoSpaceDE w:val="0"/>
+        <w:autoSpaceDN w:val="0"/>
+        <w:adjustRightInd w:val="0"/>
+        <w:spacing w:after="0" w:line="240" w:lineRule="auto"/>
+        <w:rPr>
+          <w:rFonts w:ascii="Times New Roman" w:eastAsia="CMR8" w:hAnsi="Times New Roman" w:cs="Times New Roman"/>
+          <w:sz w:val="24"/>
+          <w:szCs w:val="24"/>
+        </w:rPr>
+      </w:pPr>
+    </w:p>
+    <w:p>
+      <w:pPr>
+        <w:autoSpaceDE w:val="0"/>
+        <w:autoSpaceDN w:val="0"/>
+        <w:adjustRightInd w:val="0"/>
+        <w:spacing w:after="0" w:line="240" w:lineRule="auto"/>
+        <w:rPr>
+          <w:rFonts w:ascii="Times New Roman" w:eastAsia="CMR8" w:hAnsi="Times New Roman" w:cs="Times New Roman"/>
+          <w:sz w:val="24"/>
+          <w:szCs w:val="24"/>
+        </w:rPr>
+      </w:pPr>
+    </w:p>
+    <w:p>
+      <w:pPr>
+        <w:autoSpaceDE w:val="0"/>
+        <w:autoSpaceDN w:val="0"/>
+        <w:adjustRightInd w:val="0"/>
+        <w:spacing w:after="0" w:line="240" w:lineRule="auto"/>
+        <w:rPr>
+          <w:rFonts w:ascii="Times New Roman" w:eastAsia="CMR8" w:hAnsi="Times New Roman" w:cs="Times New Roman"/>
+          <w:sz w:val="24"/>
+          <w:szCs w:val="24"/>
+        </w:rPr>
+      </w:pPr>
+    </w:p>
+    <w:p>
+      <w:pPr>
+        <w:autoSpaceDE w:val="0"/>
+        <w:autoSpaceDN w:val="0"/>
+        <w:adjustRightInd w:val="0"/>
+        <w:spacing w:after="0" w:line="240" w:lineRule="auto"/>
+        <w:rPr>
+          <w:rFonts w:ascii="Times New Roman" w:eastAsia="CMR8" w:hAnsi="Times New Roman" w:cs="Times New Roman"/>
+          <w:sz w:val="24"/>
+          <w:szCs w:val="24"/>
+        </w:rPr>
+      </w:pPr>
+    </w:p>
+    <w:p>
+      <w:pPr>
+        <w:autoSpaceDE w:val="0"/>
+        <w:autoSpaceDN w:val="0"/>
+        <w:adjustRightInd w:val="0"/>
+        <w:spacing w:after="0" w:line="240" w:lineRule="auto"/>
+        <w:rPr>
+          <w:rFonts w:ascii="Times New Roman" w:eastAsia="CMR8" w:hAnsi="Times New Roman" w:cs="Times New Roman"/>
+          <w:sz w:val="24"/>
+          <w:szCs w:val="24"/>
+        </w:rPr>
+      </w:pPr>
+    </w:p>
+    <w:p>
+      <w:pPr>
+        <w:autoSpaceDE w:val="0"/>
+        <w:autoSpaceDN w:val="0"/>
+        <w:adjustRightInd w:val="0"/>
+        <w:spacing w:after="0" w:line="240" w:lineRule="auto"/>
+        <w:rPr>
+          <w:rFonts w:ascii="Times New Roman" w:eastAsia="CMR8" w:hAnsi="Times New Roman" w:cs="Times New Roman"/>
+          <w:sz w:val="24"/>
+          <w:szCs w:val="24"/>
+        </w:rPr>
+      </w:pPr>
+    </w:p>
+    <w:p>
+      <w:pPr>
+        <w:autoSpaceDE w:val="0"/>
+        <w:autoSpaceDN w:val="0"/>
+        <w:adjustRightInd w:val="0"/>
+        <w:spacing w:after="0" w:line="240" w:lineRule="auto"/>
+        <w:rPr>
+          <w:rFonts w:ascii="Times New Roman" w:eastAsia="CMR8" w:hAnsi="Times New Roman" w:cs="Times New Roman"/>
+          <w:sz w:val="24"/>
+          <w:szCs w:val="24"/>
+        </w:rPr>
+      </w:pPr>
+    </w:p>
+    <w:p>
+      <w:pPr>
+        <w:autoSpaceDE w:val="0"/>
+        <w:autoSpaceDN w:val="0"/>
+        <w:adjustRightInd w:val="0"/>
+        <w:spacing w:after="0" w:line="240" w:lineRule="auto"/>
+        <w:rPr>
+          <w:rFonts w:ascii="Times New Roman" w:eastAsia="CMR8" w:hAnsi="Times New Roman" w:cs="Times New Roman"/>
+          <w:sz w:val="24"/>
+          <w:szCs w:val="24"/>
+        </w:rPr>
+      </w:pPr>
+    </w:p>
+    <w:p>
+      <w:pPr>
         <w:pStyle w:val="Heading1"/>
         <w:rPr>
           <w:rFonts w:eastAsia="CMR8"/>
         </w:rPr>
       </w:pPr>
-      <w:bookmarkStart w:id="18" w:name="_Toc135557039"/>
+      <w:bookmarkStart w:id="20" w:name="_Toc135998579"/>
       <w:r>
         <w:rPr>
           <w:rFonts w:eastAsia="CMR8"/>
@@ -14069,7 +15540,7 @@
         <w:lastRenderedPageBreak/>
         <w:t>Appendix – Dashboard user guide</w:t>
       </w:r>
-      <w:bookmarkEnd w:id="18"/>
+      <w:bookmarkEnd w:id="20"/>
     </w:p>
     <w:p>
       <w:pPr>
@@ -14160,6 +15631,7 @@
       <w:r>
         <w:rPr>
           <w:rFonts w:eastAsia="CMR8"/>
+          <w:noProof/>
           <w:lang w:eastAsia="en-US"/>
         </w:rPr>
         <w:drawing>
@@ -14178,7 +15650,7 @@
                     <pic:cNvPicPr/>
                   </pic:nvPicPr>
                   <pic:blipFill>
-                    <a:blip r:embed="rId37"/>
+                    <a:blip r:embed="rId40"/>
                     <a:stretch>
                       <a:fillRect/>
                     </a:stretch>
@@ -14244,7 +15716,7 @@
       <w:r>
         <w:t xml:space="preserve"> (</w:t>
       </w:r>
-      <w:hyperlink r:id="rId38" w:history="1">
+      <w:hyperlink r:id="rId41" w:history="1">
         <w:r>
           <w:rPr>
             <w:rStyle w:val="Hyperlink"/>
@@ -14283,6 +15755,9 @@
         <w:keepNext/>
       </w:pPr>
       <w:r>
+        <w:rPr>
+          <w:noProof/>
+        </w:rPr>
         <w:drawing>
           <wp:inline distT="0" distB="0" distL="0" distR="0" wp14:anchorId="7204C09A" wp14:editId="11AF9FA4">
             <wp:extent cx="5731510" cy="3144520"/>
@@ -14299,7 +15774,7 @@
                     <pic:cNvPicPr/>
                   </pic:nvPicPr>
                   <pic:blipFill>
-                    <a:blip r:embed="rId39"/>
+                    <a:blip r:embed="rId42"/>
                     <a:stretch>
                       <a:fillRect/>
                     </a:stretch>
@@ -14375,6 +15850,9 @@
         <w:keepNext/>
       </w:pPr>
       <w:r>
+        <w:rPr>
+          <w:noProof/>
+        </w:rPr>
         <w:drawing>
           <wp:inline distT="0" distB="0" distL="0" distR="0" wp14:anchorId="06A48DF4" wp14:editId="7B729976">
             <wp:extent cx="5731510" cy="3163570"/>
@@ -14391,7 +15869,7 @@
                     <pic:cNvPicPr/>
                   </pic:nvPicPr>
                   <pic:blipFill>
-                    <a:blip r:embed="rId40"/>
+                    <a:blip r:embed="rId43"/>
                     <a:stretch>
                       <a:fillRect/>
                     </a:stretch>
@@ -14463,35 +15941,14 @@
           <w:rFonts w:eastAsia="CMR8"/>
           <w:lang w:eastAsia="en-US"/>
         </w:rPr>
-        <w:t>, line plot has been identified as the most appropriate as it gives an easily visualization of the change</w:t>
+        <w:t xml:space="preserve">, line plot has been identified as the most appropriate as it gives an easily visualization of the change </w:t>
       </w:r>
       <w:r>
         <w:rPr>
           <w:rFonts w:eastAsia="CMR8"/>
           <w:lang w:eastAsia="en-US"/>
         </w:rPr>
-        <w:t xml:space="preserve"> </w:t>
-      </w:r>
-      <w:r>
-        <w:rPr>
-          <w:rFonts w:eastAsia="CMR8"/>
-          <w:lang w:eastAsia="en-US"/>
-        </w:rPr>
-        <w:t xml:space="preserve">over </w:t>
-      </w:r>
-      <w:r>
-        <w:rPr>
-          <w:rFonts w:eastAsia="CMR8"/>
-          <w:lang w:eastAsia="en-US"/>
-        </w:rPr>
-        <w:t xml:space="preserve">the </w:t>
-      </w:r>
-      <w:r>
-        <w:rPr>
-          <w:rFonts w:eastAsia="CMR8"/>
-          <w:lang w:eastAsia="en-US"/>
-        </w:rPr>
-        <w:t>years</w:t>
+        <w:t>over the years</w:t>
       </w:r>
       <w:r>
         <w:rPr>
@@ -14561,6 +16018,7 @@
       <w:r>
         <w:rPr>
           <w:rFonts w:eastAsia="CMR8"/>
+          <w:noProof/>
           <w:lang w:eastAsia="en-US"/>
         </w:rPr>
         <w:drawing>
@@ -14579,7 +16037,7 @@
                     <pic:cNvPicPr/>
                   </pic:nvPicPr>
                   <pic:blipFill>
-                    <a:blip r:embed="rId41"/>
+                    <a:blip r:embed="rId44"/>
                     <a:stretch>
                       <a:fillRect/>
                     </a:stretch>
@@ -14702,6 +16160,7 @@
       <w:r>
         <w:rPr>
           <w:rFonts w:eastAsia="CMR8"/>
+          <w:noProof/>
           <w:lang w:eastAsia="en-US"/>
         </w:rPr>
         <w:drawing>
@@ -14720,7 +16179,7 @@
                     <pic:cNvPicPr/>
                   </pic:nvPicPr>
                   <pic:blipFill>
-                    <a:blip r:embed="rId42"/>
+                    <a:blip r:embed="rId45"/>
                     <a:stretch>
                       <a:fillRect/>
                     </a:stretch>
@@ -14836,6 +16295,7 @@
       <w:r>
         <w:rPr>
           <w:rFonts w:eastAsia="CMR8"/>
+          <w:noProof/>
           <w:lang w:eastAsia="en-US"/>
         </w:rPr>
         <w:drawing>
@@ -14854,7 +16314,7 @@
                     <pic:cNvPicPr/>
                   </pic:nvPicPr>
                   <pic:blipFill>
-                    <a:blip r:embed="rId43"/>
+                    <a:blip r:embed="rId46"/>
                     <a:stretch>
                       <a:fillRect/>
                     </a:stretch>
@@ -14900,7 +16360,7 @@
       </w:r>
     </w:p>
     <w:sectPr>
-      <w:footerReference w:type="default" r:id="rId44"/>
+      <w:footerReference w:type="default" r:id="rId47"/>
       <w:pgSz w:w="11906" w:h="16838"/>
       <w:pgMar w:top="1440" w:right="1440" w:bottom="1440" w:left="1440" w:header="454" w:footer="454" w:gutter="0"/>
       <w:cols w:space="708"/>

</xml_diff>